<commit_message>
reworked scripts for 'churn and recovery' and add test runs for the according use cases
</commit_message>
<xml_diff>
--- a/docs/report/Projektbericht IPA 25-26 Andrea Seehuber.docx
+++ b/docs/report/Projektbericht IPA 25-26 Andrea Seehuber.docx
@@ -4,47 +4,7 @@
   <w:body>
     <w:p>
       <w:r>
-        <w:t xml:space="preserve">Bericht zum Seminar «New Trends </w:t>
-      </w:r>
-      <w:proofErr w:type="spellStart"/>
-      <w:r>
-        <w:t>for</w:t>
-      </w:r>
-      <w:proofErr w:type="spellEnd"/>
-      <w:r>
-        <w:t xml:space="preserve"> </w:t>
-      </w:r>
-      <w:proofErr w:type="spellStart"/>
-      <w:r>
-        <w:t>Local</w:t>
-      </w:r>
-      <w:proofErr w:type="spellEnd"/>
-      <w:r>
-        <w:t xml:space="preserve"> and Global </w:t>
-      </w:r>
-      <w:proofErr w:type="spellStart"/>
-      <w:r>
-        <w:t>Interconnects</w:t>
-      </w:r>
-      <w:proofErr w:type="spellEnd"/>
-      <w:r>
-        <w:t xml:space="preserve"> </w:t>
-      </w:r>
-      <w:proofErr w:type="spellStart"/>
-      <w:r>
-        <w:t>for</w:t>
-      </w:r>
-      <w:proofErr w:type="spellEnd"/>
-      <w:r>
-        <w:t xml:space="preserve"> P2P </w:t>
-      </w:r>
-      <w:proofErr w:type="spellStart"/>
-      <w:r>
-        <w:t>Applications</w:t>
-      </w:r>
-      <w:proofErr w:type="spellEnd"/>
-      <w:r>
-        <w:t>»</w:t>
+        <w:t>Bericht zum Seminar «New Trends for Local and Global Interconnects for P2P Applications»</w:t>
       </w:r>
     </w:p>
     <w:p>
@@ -107,7 +67,7 @@
           <w:pPr>
             <w:pStyle w:val="Verzeichnis1"/>
             <w:tabs>
-              <w:tab w:val="left" w:pos="480"/>
+              <w:tab w:val="left" w:pos="440"/>
               <w:tab w:val="right" w:leader="dot" w:pos="9062"/>
             </w:tabs>
             <w:rPr>
@@ -126,7 +86,7 @@
           <w:r>
             <w:fldChar w:fldCharType="separate"/>
           </w:r>
-          <w:hyperlink w:anchor="_Toc216206735" w:history="1">
+          <w:hyperlink w:anchor="_Toc216283951" w:history="1">
             <w:r>
               <w:rPr>
                 <w:rStyle w:val="Hyperlink"/>
@@ -169,7 +129,7 @@
                 <w:noProof/>
                 <w:webHidden/>
               </w:rPr>
-              <w:instrText xml:space="preserve"> PAGEREF _Toc216206735 \h </w:instrText>
+              <w:instrText xml:space="preserve"> PAGEREF _Toc216283951 \h </w:instrText>
             </w:r>
             <w:r>
               <w:rPr>
@@ -214,7 +174,7 @@
               <w:lang w:eastAsia="de-CH"/>
             </w:rPr>
           </w:pPr>
-          <w:hyperlink w:anchor="_Toc216206736" w:history="1">
+          <w:hyperlink w:anchor="_Toc216283952" w:history="1">
             <w:r>
               <w:rPr>
                 <w:rStyle w:val="Hyperlink"/>
@@ -257,7 +217,7 @@
                 <w:noProof/>
                 <w:webHidden/>
               </w:rPr>
-              <w:instrText xml:space="preserve"> PAGEREF _Toc216206736 \h </w:instrText>
+              <w:instrText xml:space="preserve"> PAGEREF _Toc216283952 \h </w:instrText>
             </w:r>
             <w:r>
               <w:rPr>
@@ -302,7 +262,7 @@
               <w:lang w:eastAsia="de-CH"/>
             </w:rPr>
           </w:pPr>
-          <w:hyperlink w:anchor="_Toc216206737" w:history="1">
+          <w:hyperlink w:anchor="_Toc216283953" w:history="1">
             <w:r>
               <w:rPr>
                 <w:rStyle w:val="Hyperlink"/>
@@ -345,7 +305,7 @@
                 <w:noProof/>
                 <w:webHidden/>
               </w:rPr>
-              <w:instrText xml:space="preserve"> PAGEREF _Toc216206737 \h </w:instrText>
+              <w:instrText xml:space="preserve"> PAGEREF _Toc216283953 \h </w:instrText>
             </w:r>
             <w:r>
               <w:rPr>
@@ -380,7 +340,7 @@
           <w:pPr>
             <w:pStyle w:val="Verzeichnis1"/>
             <w:tabs>
-              <w:tab w:val="left" w:pos="480"/>
+              <w:tab w:val="left" w:pos="440"/>
               <w:tab w:val="right" w:leader="dot" w:pos="9062"/>
             </w:tabs>
             <w:rPr>
@@ -390,7 +350,7 @@
               <w:lang w:eastAsia="de-CH"/>
             </w:rPr>
           </w:pPr>
-          <w:hyperlink w:anchor="_Toc216206738" w:history="1">
+          <w:hyperlink w:anchor="_Toc216283954" w:history="1">
             <w:r>
               <w:rPr>
                 <w:rStyle w:val="Hyperlink"/>
@@ -433,7 +393,7 @@
                 <w:noProof/>
                 <w:webHidden/>
               </w:rPr>
-              <w:instrText xml:space="preserve"> PAGEREF _Toc216206738 \h </w:instrText>
+              <w:instrText xml:space="preserve"> PAGEREF _Toc216283954 \h </w:instrText>
             </w:r>
             <w:r>
               <w:rPr>
@@ -478,7 +438,7 @@
               <w:lang w:eastAsia="de-CH"/>
             </w:rPr>
           </w:pPr>
-          <w:hyperlink w:anchor="_Toc216206739" w:history="1">
+          <w:hyperlink w:anchor="_Toc216283955" w:history="1">
             <w:r>
               <w:rPr>
                 <w:rStyle w:val="Hyperlink"/>
@@ -521,7 +481,7 @@
                 <w:noProof/>
                 <w:webHidden/>
               </w:rPr>
-              <w:instrText xml:space="preserve"> PAGEREF _Toc216206739 \h </w:instrText>
+              <w:instrText xml:space="preserve"> PAGEREF _Toc216283955 \h </w:instrText>
             </w:r>
             <w:r>
               <w:rPr>
@@ -566,7 +526,7 @@
               <w:lang w:eastAsia="de-CH"/>
             </w:rPr>
           </w:pPr>
-          <w:hyperlink w:anchor="_Toc216206740" w:history="1">
+          <w:hyperlink w:anchor="_Toc216283956" w:history="1">
             <w:r>
               <w:rPr>
                 <w:rStyle w:val="Hyperlink"/>
@@ -609,7 +569,7 @@
                 <w:noProof/>
                 <w:webHidden/>
               </w:rPr>
-              <w:instrText xml:space="preserve"> PAGEREF _Toc216206740 \h </w:instrText>
+              <w:instrText xml:space="preserve"> PAGEREF _Toc216283956 \h </w:instrText>
             </w:r>
             <w:r>
               <w:rPr>
@@ -644,14 +604,17 @@
           <w:pPr>
             <w:pStyle w:val="Verzeichnis3"/>
             <w:tabs>
-              <w:tab w:val="left" w:pos="1440"/>
+              <w:tab w:val="left" w:pos="1200"/>
               <w:tab w:val="right" w:leader="dot" w:pos="9062"/>
             </w:tabs>
             <w:rPr>
+              <w:rFonts w:eastAsiaTheme="minorEastAsia"/>
               <w:noProof/>
+              <w:sz w:val="24"/>
+              <w:lang w:eastAsia="de-CH"/>
             </w:rPr>
           </w:pPr>
-          <w:hyperlink w:anchor="_Toc216206741" w:history="1">
+          <w:hyperlink w:anchor="_Toc216283957" w:history="1">
             <w:r>
               <w:rPr>
                 <w:rStyle w:val="Hyperlink"/>
@@ -661,7 +624,10 @@
             </w:r>
             <w:r>
               <w:rPr>
-                <w:noProof/>
+                <w:rFonts w:eastAsiaTheme="minorEastAsia"/>
+                <w:noProof/>
+                <w:sz w:val="24"/>
+                <w:lang w:eastAsia="de-CH"/>
               </w:rPr>
               <w:tab/>
             </w:r>
@@ -691,7 +657,7 @@
                 <w:noProof/>
                 <w:webHidden/>
               </w:rPr>
-              <w:instrText xml:space="preserve"> PAGEREF _Toc216206741 \h </w:instrText>
+              <w:instrText xml:space="preserve"> PAGEREF _Toc216283957 \h </w:instrText>
             </w:r>
             <w:r>
               <w:rPr>
@@ -726,14 +692,17 @@
           <w:pPr>
             <w:pStyle w:val="Verzeichnis3"/>
             <w:tabs>
-              <w:tab w:val="left" w:pos="1440"/>
+              <w:tab w:val="left" w:pos="1200"/>
               <w:tab w:val="right" w:leader="dot" w:pos="9062"/>
             </w:tabs>
             <w:rPr>
+              <w:rFonts w:eastAsiaTheme="minorEastAsia"/>
               <w:noProof/>
+              <w:sz w:val="24"/>
+              <w:lang w:eastAsia="de-CH"/>
             </w:rPr>
           </w:pPr>
-          <w:hyperlink w:anchor="_Toc216206742" w:history="1">
+          <w:hyperlink w:anchor="_Toc216283958" w:history="1">
             <w:r>
               <w:rPr>
                 <w:rStyle w:val="Hyperlink"/>
@@ -743,7 +712,10 @@
             </w:r>
             <w:r>
               <w:rPr>
-                <w:noProof/>
+                <w:rFonts w:eastAsiaTheme="minorEastAsia"/>
+                <w:noProof/>
+                <w:sz w:val="24"/>
+                <w:lang w:eastAsia="de-CH"/>
               </w:rPr>
               <w:tab/>
             </w:r>
@@ -773,7 +745,7 @@
                 <w:noProof/>
                 <w:webHidden/>
               </w:rPr>
-              <w:instrText xml:space="preserve"> PAGEREF _Toc216206742 \h </w:instrText>
+              <w:instrText xml:space="preserve"> PAGEREF _Toc216283958 \h </w:instrText>
             </w:r>
             <w:r>
               <w:rPr>
@@ -818,7 +790,7 @@
               <w:lang w:eastAsia="de-CH"/>
             </w:rPr>
           </w:pPr>
-          <w:hyperlink w:anchor="_Toc216206743" w:history="1">
+          <w:hyperlink w:anchor="_Toc216283959" w:history="1">
             <w:r>
               <w:rPr>
                 <w:rStyle w:val="Hyperlink"/>
@@ -840,7 +812,7 @@
                 <w:rStyle w:val="Hyperlink"/>
                 <w:noProof/>
               </w:rPr>
-              <w:t>Das iroh-gossip Protokoll</w:t>
+              <w:t>Das iroh-gossip Protokoll im iroh-Stack</w:t>
             </w:r>
             <w:r>
               <w:rPr>
@@ -861,7 +833,7 @@
                 <w:noProof/>
                 <w:webHidden/>
               </w:rPr>
-              <w:instrText xml:space="preserve"> PAGEREF _Toc216206743 \h </w:instrText>
+              <w:instrText xml:space="preserve"> PAGEREF _Toc216283959 \h </w:instrText>
             </w:r>
             <w:r>
               <w:rPr>
@@ -906,7 +878,7 @@
               <w:lang w:eastAsia="de-CH"/>
             </w:rPr>
           </w:pPr>
-          <w:hyperlink w:anchor="_Toc216206744" w:history="1">
+          <w:hyperlink w:anchor="_Toc216283960" w:history="1">
             <w:r>
               <w:rPr>
                 <w:rStyle w:val="Hyperlink"/>
@@ -949,7 +921,7 @@
                 <w:noProof/>
                 <w:webHidden/>
               </w:rPr>
-              <w:instrText xml:space="preserve"> PAGEREF _Toc216206744 \h </w:instrText>
+              <w:instrText xml:space="preserve"> PAGEREF _Toc216283960 \h </w:instrText>
             </w:r>
             <w:r>
               <w:rPr>
@@ -969,7 +941,7 @@
                 <w:noProof/>
                 <w:webHidden/>
               </w:rPr>
-              <w:t>3</w:t>
+              <w:t>5</w:t>
             </w:r>
             <w:r>
               <w:rPr>
@@ -994,7 +966,7 @@
               <w:lang w:eastAsia="de-CH"/>
             </w:rPr>
           </w:pPr>
-          <w:hyperlink w:anchor="_Toc216206745" w:history="1">
+          <w:hyperlink w:anchor="_Toc216283961" w:history="1">
             <w:r>
               <w:rPr>
                 <w:rStyle w:val="Hyperlink"/>
@@ -1037,7 +1009,7 @@
                 <w:noProof/>
                 <w:webHidden/>
               </w:rPr>
-              <w:instrText xml:space="preserve"> PAGEREF _Toc216206745 \h </w:instrText>
+              <w:instrText xml:space="preserve"> PAGEREF _Toc216283961 \h </w:instrText>
             </w:r>
             <w:r>
               <w:rPr>
@@ -1057,7 +1029,7 @@
                 <w:noProof/>
                 <w:webHidden/>
               </w:rPr>
-              <w:t>3</w:t>
+              <w:t>5</w:t>
             </w:r>
             <w:r>
               <w:rPr>
@@ -1082,7 +1054,7 @@
               <w:lang w:eastAsia="de-CH"/>
             </w:rPr>
           </w:pPr>
-          <w:hyperlink w:anchor="_Toc216206746" w:history="1">
+          <w:hyperlink w:anchor="_Toc216283962" w:history="1">
             <w:r>
               <w:rPr>
                 <w:rStyle w:val="Hyperlink"/>
@@ -1125,7 +1097,7 @@
                 <w:noProof/>
                 <w:webHidden/>
               </w:rPr>
-              <w:instrText xml:space="preserve"> PAGEREF _Toc216206746 \h </w:instrText>
+              <w:instrText xml:space="preserve"> PAGEREF _Toc216283962 \h </w:instrText>
             </w:r>
             <w:r>
               <w:rPr>
@@ -1145,7 +1117,7 @@
                 <w:noProof/>
                 <w:webHidden/>
               </w:rPr>
-              <w:t>3</w:t>
+              <w:t>5</w:t>
             </w:r>
             <w:r>
               <w:rPr>
@@ -1170,7 +1142,7 @@
               <w:lang w:eastAsia="de-CH"/>
             </w:rPr>
           </w:pPr>
-          <w:hyperlink w:anchor="_Toc216206747" w:history="1">
+          <w:hyperlink w:anchor="_Toc216283963" w:history="1">
             <w:r>
               <w:rPr>
                 <w:rStyle w:val="Hyperlink"/>
@@ -1213,7 +1185,7 @@
                 <w:noProof/>
                 <w:webHidden/>
               </w:rPr>
-              <w:instrText xml:space="preserve"> PAGEREF _Toc216206747 \h </w:instrText>
+              <w:instrText xml:space="preserve"> PAGEREF _Toc216283963 \h </w:instrText>
             </w:r>
             <w:r>
               <w:rPr>
@@ -1233,7 +1205,7 @@
                 <w:noProof/>
                 <w:webHidden/>
               </w:rPr>
-              <w:t>3</w:t>
+              <w:t>5</w:t>
             </w:r>
             <w:r>
               <w:rPr>
@@ -1258,7 +1230,7 @@
               <w:lang w:eastAsia="de-CH"/>
             </w:rPr>
           </w:pPr>
-          <w:hyperlink w:anchor="_Toc216206748" w:history="1">
+          <w:hyperlink w:anchor="_Toc216283964" w:history="1">
             <w:r>
               <w:rPr>
                 <w:rStyle w:val="Hyperlink"/>
@@ -1301,7 +1273,7 @@
                 <w:noProof/>
                 <w:webHidden/>
               </w:rPr>
-              <w:instrText xml:space="preserve"> PAGEREF _Toc216206748 \h </w:instrText>
+              <w:instrText xml:space="preserve"> PAGEREF _Toc216283964 \h </w:instrText>
             </w:r>
             <w:r>
               <w:rPr>
@@ -1321,7 +1293,7 @@
                 <w:noProof/>
                 <w:webHidden/>
               </w:rPr>
-              <w:t>3</w:t>
+              <w:t>5</w:t>
             </w:r>
             <w:r>
               <w:rPr>
@@ -1346,7 +1318,7 @@
               <w:lang w:eastAsia="de-CH"/>
             </w:rPr>
           </w:pPr>
-          <w:hyperlink w:anchor="_Toc216206749" w:history="1">
+          <w:hyperlink w:anchor="_Toc216283965" w:history="1">
             <w:r>
               <w:rPr>
                 <w:rStyle w:val="Hyperlink"/>
@@ -1389,7 +1361,7 @@
                 <w:noProof/>
                 <w:webHidden/>
               </w:rPr>
-              <w:instrText xml:space="preserve"> PAGEREF _Toc216206749 \h </w:instrText>
+              <w:instrText xml:space="preserve"> PAGEREF _Toc216283965 \h </w:instrText>
             </w:r>
             <w:r>
               <w:rPr>
@@ -1409,7 +1381,7 @@
                 <w:noProof/>
                 <w:webHidden/>
               </w:rPr>
-              <w:t>3</w:t>
+              <w:t>5</w:t>
             </w:r>
             <w:r>
               <w:rPr>
@@ -1434,7 +1406,7 @@
               <w:lang w:eastAsia="de-CH"/>
             </w:rPr>
           </w:pPr>
-          <w:hyperlink w:anchor="_Toc216206750" w:history="1">
+          <w:hyperlink w:anchor="_Toc216283966" w:history="1">
             <w:r>
               <w:rPr>
                 <w:rStyle w:val="Hyperlink"/>
@@ -1477,7 +1449,7 @@
                 <w:noProof/>
                 <w:webHidden/>
               </w:rPr>
-              <w:instrText xml:space="preserve"> PAGEREF _Toc216206750 \h </w:instrText>
+              <w:instrText xml:space="preserve"> PAGEREF _Toc216283966 \h </w:instrText>
             </w:r>
             <w:r>
               <w:rPr>
@@ -1497,7 +1469,7 @@
                 <w:noProof/>
                 <w:webHidden/>
               </w:rPr>
-              <w:t>3</w:t>
+              <w:t>5</w:t>
             </w:r>
             <w:r>
               <w:rPr>
@@ -1522,7 +1494,7 @@
               <w:lang w:eastAsia="de-CH"/>
             </w:rPr>
           </w:pPr>
-          <w:hyperlink w:anchor="_Toc216206751" w:history="1">
+          <w:hyperlink w:anchor="_Toc216283967" w:history="1">
             <w:r>
               <w:rPr>
                 <w:rStyle w:val="Hyperlink"/>
@@ -1565,7 +1537,7 @@
                 <w:noProof/>
                 <w:webHidden/>
               </w:rPr>
-              <w:instrText xml:space="preserve"> PAGEREF _Toc216206751 \h </w:instrText>
+              <w:instrText xml:space="preserve"> PAGEREF _Toc216283967 \h </w:instrText>
             </w:r>
             <w:r>
               <w:rPr>
@@ -1585,7 +1557,7 @@
                 <w:noProof/>
                 <w:webHidden/>
               </w:rPr>
-              <w:t>3</w:t>
+              <w:t>5</w:t>
             </w:r>
             <w:r>
               <w:rPr>
@@ -1610,7 +1582,7 @@
               <w:lang w:eastAsia="de-CH"/>
             </w:rPr>
           </w:pPr>
-          <w:hyperlink w:anchor="_Toc216206752" w:history="1">
+          <w:hyperlink w:anchor="_Toc216283968" w:history="1">
             <w:r>
               <w:rPr>
                 <w:rStyle w:val="Hyperlink"/>
@@ -1654,7 +1626,7 @@
                 <w:noProof/>
                 <w:webHidden/>
               </w:rPr>
-              <w:instrText xml:space="preserve"> PAGEREF _Toc216206752 \h </w:instrText>
+              <w:instrText xml:space="preserve"> PAGEREF _Toc216283968 \h </w:instrText>
             </w:r>
             <w:r>
               <w:rPr>
@@ -1674,7 +1646,7 @@
                 <w:noProof/>
                 <w:webHidden/>
               </w:rPr>
-              <w:t>4</w:t>
+              <w:t>6</w:t>
             </w:r>
             <w:r>
               <w:rPr>
@@ -1711,7 +1683,7 @@
       <w:pPr>
         <w:pStyle w:val="berschrift1"/>
       </w:pPr>
-      <w:bookmarkStart w:id="0" w:name="_Toc216206735"/>
+      <w:bookmarkStart w:id="0" w:name="_Toc216283951"/>
       <w:r>
         <w:lastRenderedPageBreak/>
         <w:t>Einleitung</w:t>
@@ -1722,7 +1694,7 @@
       <w:pPr>
         <w:pStyle w:val="berschrift2"/>
       </w:pPr>
-      <w:bookmarkStart w:id="1" w:name="_Toc216206736"/>
+      <w:bookmarkStart w:id="1" w:name="_Toc216283952"/>
       <w:r>
         <w:t>Motivation</w:t>
       </w:r>
@@ -1757,13 +1729,8 @@
         <w:t>dezentrale P2P-Netzwerke</w:t>
       </w:r>
       <w:r>
-        <w:t xml:space="preserve"> kommen ohne zentrale Serverinstanz aus. Jeder Knoten übernimmt gleichzeitig die Rolle eines Clients und eines Servers. Ein bekanntes Beispiel ist das BitTorrent Filesharing-Protokoll, das unter anderem von Facebook genutzt </w:t>
-      </w:r>
-      <w:proofErr w:type="gramStart"/>
-      <w:r>
-        <w:t>wird</w:t>
-      </w:r>
-      <w:proofErr w:type="gramEnd"/>
+        <w:t xml:space="preserve"> kommen ohne zentrale Serverinstanz aus. Jeder Knoten übernimmt gleichzeitig die Rolle eines Clients und eines Servers. Ein bekanntes Beispiel ist das BitTorrent Filesharing-Protokoll, das unter anderem von Facebook genutzt wird</w:t>
+      </w:r>
       <w:sdt>
         <w:sdtPr>
           <w:id w:val="1937400983"/>
@@ -1858,93 +1825,25 @@
     </w:p>
     <w:p>
       <w:pPr>
-        <w:pStyle w:val="Listenabsatz"/>
-        <w:numPr>
-          <w:ilvl w:val="0"/>
-          <w:numId w:val="2"/>
-        </w:numPr>
-        <w:ind w:left="357" w:hanging="357"/>
-        <w:contextualSpacing w:val="0"/>
         <w:jc w:val="both"/>
       </w:pPr>
       <w:r>
-        <w:t xml:space="preserve">Zwischen diesen beiden Extremen liegen </w:t>
-      </w:r>
-      <w:r>
-        <w:rPr>
-          <w:rStyle w:val="IntensiverVerweis"/>
-        </w:rPr>
-        <w:t>hybride P2P-Netzwerke</w:t>
-      </w:r>
-      <w:r>
-        <w:t xml:space="preserve">, die zwar einzelne Server für Einstieg, Vermittlung oder Metadaten nutzen, die eigentliche Kommunikation oder Datenübertragung jedoch dezentral organisieren. </w:t>
-      </w:r>
-      <w:r>
-        <w:t>Der unterdessen eingestellte Instant-Messaging-Dienst Skype zählt exemplarisch in diese Kategorie</w:t>
-      </w:r>
-      <w:r>
-        <w:t xml:space="preserve">: Das Auffinden und Verwalten von Kontakten erfolgte zentral, während Medieninhalte über optimierte, teilweise P2P-ähnliche Verbindungen direkt zwischen Geräten übertragen werden </w:t>
-      </w:r>
-      <w:proofErr w:type="gramStart"/>
-      <w:r>
-        <w:t>konnten</w:t>
-      </w:r>
-      <w:proofErr w:type="gramEnd"/>
+        <w:t>D</w:t>
+      </w:r>
+      <w:r>
+        <w:t>ie iroh-Bibliothek</w:t>
+      </w:r>
+      <w:r>
+        <w:t xml:space="preserve"> stellt eine Art hybrider Technologie dar, die sowohl vollständig dezentrale als auch Relay-Server-gestützten Kommunikation ermöglicht.</w:t>
+      </w:r>
       <w:r>
         <w:t xml:space="preserve"> </w:t>
       </w:r>
-      <w:sdt>
-        <w:sdtPr>
-          <w:id w:val="-370617959"/>
-          <w:citation/>
-        </w:sdtPr>
-        <w:sdtContent>
-          <w:r>
-            <w:fldChar w:fldCharType="begin"/>
-          </w:r>
-          <w:r>
-            <w:instrText xml:space="preserve"> CITATION Bas04 \l 2055 </w:instrText>
-          </w:r>
-          <w:r>
-            <w:fldChar w:fldCharType="separate"/>
-          </w:r>
-          <w:r>
-            <w:rPr>
-              <w:noProof/>
-            </w:rPr>
-            <w:t>[3]</w:t>
-          </w:r>
-          <w:r>
-            <w:fldChar w:fldCharType="end"/>
-          </w:r>
-        </w:sdtContent>
-      </w:sdt>
-      <w:r>
-        <w:t>.</w:t>
-      </w:r>
-    </w:p>
-    <w:p>
-      <w:pPr>
-        <w:jc w:val="both"/>
-      </w:pPr>
-      <w:r>
-        <w:t xml:space="preserve">In diese Kategorie moderner P2P-Technologien lässt sich auch die </w:t>
-      </w:r>
-      <w:proofErr w:type="spellStart"/>
-      <w:r>
-        <w:t>iroh</w:t>
-      </w:r>
-      <w:proofErr w:type="spellEnd"/>
-      <w:r>
-        <w:t>-Bibliothek einordnen. Sie stellt einen modularen Netzwerk-Stack bereit, der unter anderem einen dezentralen Broadcast-Mechanismus (</w:t>
-      </w:r>
-      <w:proofErr w:type="spellStart"/>
-      <w:r>
-        <w:t>iroh-gossip</w:t>
-      </w:r>
-      <w:proofErr w:type="spellEnd"/>
-      <w:r>
-        <w:t xml:space="preserve">) bereitstellt. Dieser soll Nachrichten effizient in einem dynamischen Peer-Netzwerk verteilen, selbst wenn Knoten ausfallen, Netzwerkverbindungen instabil sind oder sich Teilnehmer*innen ständig neu verbinden </w:t>
+      <w:r>
+        <w:t>Sie bietet einen modularen Netzwerk-Stack, dessen Komponenten unter anderem einen dezentralen Broadcast-Dienst (iroh-gossip) einschliessen.</w:t>
+      </w:r>
+      <w:r>
+        <w:t xml:space="preserve"> Dieser soll Nachrichten effizient in einem dynamischen Peer-Netzwerk verteilen, selbst wenn Knoten ausfallen, Netzwerkverbindungen instabil sind oder sich Teilnehmer*innen ständig neu verbinden </w:t>
       </w:r>
       <w:sdt>
         <w:sdtPr>
@@ -1965,7 +1864,7 @@
             <w:rPr>
               <w:noProof/>
             </w:rPr>
-            <w:t>[4]</w:t>
+            <w:t>[3]</w:t>
           </w:r>
           <w:r>
             <w:fldChar w:fldCharType="end"/>
@@ -1976,15 +1875,7 @@
         <w:t>.</w:t>
       </w:r>
       <w:r>
-        <w:t xml:space="preserve"> Das </w:t>
-      </w:r>
-      <w:proofErr w:type="spellStart"/>
-      <w:r>
-        <w:t>iroh-gossip</w:t>
-      </w:r>
-      <w:proofErr w:type="spellEnd"/>
-      <w:r>
-        <w:t xml:space="preserve"> Protokoll wird seit Kurzem vom Instant-Messaging-Dienst Delta Chat implementiert, der für alle gängigen Betriebssysteme als datenschutzfreundliche Alternative zu WhatsApp zur Verfügung steht </w:t>
+        <w:t xml:space="preserve"> Das iroh-gossip Protokoll wird seit Kurzem vom Instant-Messaging-Dienst Delta Chat implementiert, der für alle gängigen Betriebssysteme als datenschutzfreundliche Alternative zu WhatsApp zur Verfügung steht </w:t>
       </w:r>
       <w:sdt>
         <w:sdtPr>
@@ -2005,7 +1896,7 @@
             <w:rPr>
               <w:noProof/>
             </w:rPr>
-            <w:t>[5]</w:t>
+            <w:t>[4]</w:t>
           </w:r>
           <w:r>
             <w:fldChar w:fldCharType="end"/>
@@ -2020,7 +1911,7 @@
       <w:pPr>
         <w:pStyle w:val="berschrift2"/>
       </w:pPr>
-      <w:bookmarkStart w:id="2" w:name="_Toc216206737"/>
+      <w:bookmarkStart w:id="2" w:name="_Toc216283953"/>
       <w:r>
         <w:t>Zielsetzung</w:t>
       </w:r>
@@ -2031,48 +1922,18 @@
         <w:jc w:val="both"/>
       </w:pPr>
       <w:r>
-        <w:t xml:space="preserve">Ziel dieses Projekts ist es, das Verhalten von </w:t>
-      </w:r>
-      <w:proofErr w:type="spellStart"/>
-      <w:r>
-        <w:t>iroh-gossip</w:t>
-      </w:r>
-      <w:proofErr w:type="spellEnd"/>
-      <w:r>
-        <w:t xml:space="preserve"> systematisch zu untersuchen. Dazu wurde ein eigenes Messframework entwickelt, das Linux Network Namespaces und </w:t>
-      </w:r>
-      <w:proofErr w:type="spellStart"/>
-      <w:r>
-        <w:t>netem</w:t>
-      </w:r>
-      <w:proofErr w:type="spellEnd"/>
-      <w:r>
-        <w:t xml:space="preserve"> nutzt, um realistische Netzwerkbedingungen zu simulieren – von stabilen LAN-Topologien über künstlich erhöhte Latenzen und Paketverluste bis hin zu dynamischen </w:t>
-      </w:r>
-      <w:proofErr w:type="spellStart"/>
-      <w:r>
-        <w:t>Churn</w:t>
-      </w:r>
-      <w:proofErr w:type="spellEnd"/>
-      <w:r>
-        <w:t xml:space="preserve">-Situationen, in denen einzelne Knoten temporär das Netzwerk verlassen. Die Analyse soll zeigen, wie zuverlässig, schnell und robust </w:t>
-      </w:r>
-      <w:proofErr w:type="spellStart"/>
-      <w:r>
-        <w:t>iroh-gossip</w:t>
-      </w:r>
-      <w:proofErr w:type="spellEnd"/>
-      <w:r>
-        <w:t xml:space="preserve"> unter solchen Bedingungen arbeitet und welche Rückschlüsse sich daraus für den praktischen Einsatz ziehen lassen.</w:t>
+        <w:t xml:space="preserve">Ziel dieses Projekts ist es, das Verhalten von iroh-gossip systematisch zu untersuchen. Dazu wurde ein eigenes Messframework entwickelt, das Linux Network Namespaces und netem nutzt, um realistische Netzwerkbedingungen zu simulieren – von stabilen LAN-Topologien über künstlich erhöhte Latenzen und Paketverluste bis hin zu dynamischen </w:t>
+      </w:r>
+      <w:r>
+        <w:t>Churn-Situationen, in denen einzelne Knoten temporär das Netzwerk verlassen. Die Analyse soll zeigen, wie zuverlässig, schnell und robust iroh-gossip unter solchen Bedingungen arbeitet und welche Rückschlüsse sich daraus für den praktischen Einsatz ziehen lassen.</w:t>
       </w:r>
     </w:p>
     <w:p>
       <w:pPr>
         <w:pStyle w:val="berschrift1"/>
       </w:pPr>
-      <w:bookmarkStart w:id="3" w:name="_Toc216206738"/>
-      <w:r>
-        <w:lastRenderedPageBreak/>
+      <w:bookmarkStart w:id="3" w:name="_Toc216283954"/>
+      <w:r>
         <w:t>Theoretischer Hintergrund</w:t>
       </w:r>
       <w:bookmarkEnd w:id="3"/>
@@ -2081,7 +1942,7 @@
       <w:pPr>
         <w:pStyle w:val="berschrift2"/>
       </w:pPr>
-      <w:bookmarkStart w:id="4" w:name="_Toc216206739"/>
+      <w:bookmarkStart w:id="4" w:name="_Toc216283955"/>
       <w:r>
         <w:t>Epidemisches Broadcasting</w:t>
       </w:r>
@@ -2092,15 +1953,11 @@
         <w:jc w:val="both"/>
       </w:pPr>
       <w:r>
-        <w:t xml:space="preserve">Epidemische oder </w:t>
-      </w:r>
-      <w:proofErr w:type="spellStart"/>
-      <w:r>
-        <w:t>gossip</w:t>
-      </w:r>
-      <w:proofErr w:type="spellEnd"/>
-      <w:r>
-        <w:t>-basierte Broadcastverfahren sind eine Klasse verteilter Algorithmen, die sich an der Ausbreitungsdynamik biologischer Epidemien orientieren. Die Grundidee besteht darin, Nachrichten nicht über einen festen Baum oder eine zentrale Koordinationsinstanz zu verteilen, sondern durch wiederholtes Weiterleiten zwischen zufällig ausgewählten Nachbarn zu verbreiten. Ein Knoten, der eine neue Nachricht erhält, gibt sie typischerweise an eine kleine Menge anderer Knoten weiter, welche ihrerseits dieselbe Strategie anwenden. Dadurch entsteht eine stochastische, hochredundante Verbreitung, die im Idealfall alle aktiven Teilnehmer erreicht.</w:t>
+        <w:t xml:space="preserve">Epidemische oder gossip-basierte Broadcastverfahren sind eine Klasse verteilter Algorithmen, die sich an der Ausbreitungsdynamik biologischer Epidemien orientieren. Die Grundidee besteht darin, Nachrichten nicht über einen festen Baum oder eine zentrale Koordinationsinstanz zu verteilen, sondern durch wiederholtes Weiterleiten zwischen zufällig ausgewählten Nachbarn zu </w:t>
+      </w:r>
+      <w:r>
+        <w:lastRenderedPageBreak/>
+        <w:t>verbreiten. Ein Knoten, der eine neue Nachricht erhält, gibt sie typischerweise an eine kleine Menge anderer Knoten weiter, welche ihrerseits dieselbe Strategie anwenden. Dadurch entsteht eine stochastische, hochredundante Verbreitung, die im Idealfall alle aktiven Teilnehmer erreicht.</w:t>
       </w:r>
     </w:p>
     <w:p>
@@ -2140,7 +1997,7 @@
             <w:rPr>
               <w:noProof/>
             </w:rPr>
-            <w:t>[6]</w:t>
+            <w:t>[5]</w:t>
           </w:r>
           <w:r>
             <w:fldChar w:fldCharType="end"/>
@@ -2155,9 +2012,9 @@
       <w:pPr>
         <w:pStyle w:val="berschrift2"/>
       </w:pPr>
-      <w:bookmarkStart w:id="5" w:name="_Toc216206740"/>
-      <w:r>
-        <w:t>Algorithmen zur Nachbarschaftsverwaltung und Nachrichtenverteilung</w:t>
+      <w:bookmarkStart w:id="5" w:name="_Toc216283956"/>
+      <w:r>
+        <w:t>Nachbarschaftsverwaltung und Nachrichtenverteilung</w:t>
       </w:r>
       <w:bookmarkEnd w:id="5"/>
     </w:p>
@@ -2166,22 +2023,7 @@
         <w:jc w:val="both"/>
       </w:pPr>
       <w:r>
-        <w:t>Moderne Gossip-basierte Broadcastprotokolle bestehen in der Regel aus zwei klar getrennten Komponenten:</w:t>
-      </w:r>
-    </w:p>
-    <w:p>
-      <w:pPr>
-        <w:pStyle w:val="Listenabsatz"/>
-        <w:numPr>
-          <w:ilvl w:val="0"/>
-          <w:numId w:val="3"/>
-        </w:numPr>
-        <w:ind w:left="357" w:hanging="357"/>
-        <w:contextualSpacing w:val="0"/>
-        <w:jc w:val="both"/>
-      </w:pPr>
-      <w:r>
-        <w:t xml:space="preserve">einem </w:t>
+        <w:t xml:space="preserve">Moderne Gossip-basierte Broadcastprotokolle bestehen in der Regel aus einem </w:t>
       </w:r>
       <w:r>
         <w:rPr>
@@ -2192,18 +2034,9 @@
       <w:r>
         <w:t>, das die lokale Nachbarsicht eines Knotens verwaltet, und</w:t>
       </w:r>
-    </w:p>
-    <w:p>
-      <w:pPr>
-        <w:pStyle w:val="Listenabsatz"/>
-        <w:numPr>
-          <w:ilvl w:val="0"/>
-          <w:numId w:val="3"/>
-        </w:numPr>
-        <w:ind w:left="357" w:hanging="357"/>
-        <w:contextualSpacing w:val="0"/>
-        <w:jc w:val="both"/>
-      </w:pPr>
+      <w:r>
+        <w:t xml:space="preserve"> </w:t>
+      </w:r>
       <w:r>
         <w:t xml:space="preserve">einem </w:t>
       </w:r>
@@ -2216,78 +2049,32 @@
       <w:r>
         <w:t>, das Nachrichten basierend auf diesen Nachbarsichten verteilt.</w:t>
       </w:r>
+      <w:r>
+        <w:t xml:space="preserve"> Nachfolgend werden die beiden Protokolle beschrieben, die das</w:t>
+      </w:r>
+      <w:r>
+        <w:t xml:space="preserve"> iroh-gossip-Protokoll implementiert.</w:t>
+      </w:r>
     </w:p>
     <w:p>
       <w:pPr>
-        <w:jc w:val="both"/>
-      </w:pPr>
-      <w:r>
-        <w:t xml:space="preserve">Das </w:t>
-      </w:r>
-      <w:proofErr w:type="spellStart"/>
-      <w:r>
-        <w:t>iroh</w:t>
-      </w:r>
-      <w:proofErr w:type="spellEnd"/>
-      <w:r>
-        <w:t>-</w:t>
-      </w:r>
-      <w:proofErr w:type="spellStart"/>
-      <w:r>
-        <w:t>gossip</w:t>
-      </w:r>
-      <w:proofErr w:type="spellEnd"/>
-      <w:r>
-        <w:t>-Protokoll implementiert die beiden nachfolgend beschriebenen Algorithmen.</w:t>
-      </w:r>
+        <w:pStyle w:val="berschrift3"/>
+      </w:pPr>
+      <w:bookmarkStart w:id="6" w:name="_Toc216283957"/>
+      <w:r>
+        <w:t>HyParView</w:t>
+      </w:r>
+      <w:bookmarkEnd w:id="6"/>
     </w:p>
     <w:p>
       <w:pPr>
-        <w:pStyle w:val="berschrift3"/>
-      </w:pPr>
-      <w:bookmarkStart w:id="6" w:name="_Toc216206741"/>
-      <w:proofErr w:type="spellStart"/>
-      <w:r>
-        <w:t>HyParView</w:t>
-      </w:r>
-      <w:bookmarkEnd w:id="6"/>
-      <w:proofErr w:type="spellEnd"/>
-    </w:p>
-    <w:p>
-      <w:pPr>
         <w:jc w:val="both"/>
       </w:pPr>
-      <w:proofErr w:type="spellStart"/>
-      <w:r>
-        <w:t>HyParView</w:t>
-      </w:r>
-      <w:proofErr w:type="spellEnd"/>
-      <w:r>
-        <w:t xml:space="preserve"> (Hybrid Partial View) adressiert eine Kernschwäche früherer Gossip-Netzwerke: Wenn Knoten ausfallen, werden klassische Partial-View-Protokolle wie </w:t>
-      </w:r>
-      <w:proofErr w:type="spellStart"/>
-      <w:r>
-        <w:t>Cyclon</w:t>
-      </w:r>
-      <w:proofErr w:type="spellEnd"/>
-      <w:r>
-        <w:t xml:space="preserve"> oder </w:t>
-      </w:r>
-      <w:proofErr w:type="spellStart"/>
-      <w:r>
-        <w:t>Scamp</w:t>
-      </w:r>
-      <w:proofErr w:type="spellEnd"/>
-      <w:r>
-        <w:t xml:space="preserve"> schnell inkonsistent, und das Overlay kann seine Konnektivität verlieren. </w:t>
-      </w:r>
-      <w:proofErr w:type="spellStart"/>
-      <w:r>
-        <w:t>HyParView</w:t>
-      </w:r>
-      <w:proofErr w:type="spellEnd"/>
-      <w:r>
-        <w:t xml:space="preserve"> begegnet diesem Problem durch eine Zweiteilung der Nachbarsicht:</w:t>
+      <w:r>
+        <w:t>HyParView (Hybrid Partial View) adressiert eine Kernschwäche früherer Gossip-Netzwerke: Wenn Knoten ausfallen, werden klassische Partial-View-Protokolle wie Cyclon oder Scamp schnell inkonsistent, und das Overlay kann seine Konnektivität verlieren. HyParView begegnet diesem Problem durch eine Zweiteilung der Nachbarsicht</w:t>
+      </w:r>
+      <w:r>
+        <w:t xml:space="preserve"> in</w:t>
       </w:r>
     </w:p>
     <w:p>
@@ -2313,6 +2100,9 @@
       <w:r>
         <w:t>, sehr kleine (typisch 4 – 6 Einträge), das dauerhaft Verbindungen zu Nachbarn aufrechterhält,</w:t>
       </w:r>
+      <w:r>
+        <w:t xml:space="preserve"> und</w:t>
+      </w:r>
     </w:p>
     <w:p>
       <w:pPr>
@@ -2335,15 +2125,7 @@
         <w:t>passives View</w:t>
       </w:r>
       <w:r>
-        <w:t xml:space="preserve">, grösser (typisch 20 – 40 Einträge), </w:t>
-      </w:r>
-      <w:proofErr w:type="gramStart"/>
-      <w:r>
-        <w:t>das</w:t>
-      </w:r>
-      <w:proofErr w:type="gramEnd"/>
-      <w:r>
-        <w:t xml:space="preserve"> lediglich eine Liste erreichbarer Backup-Knoten enthält.</w:t>
+        <w:t>, grösser (typisch 20 – 40 Einträge), das lediglich eine Liste erreichbarer Backup-Knoten enthält.</w:t>
       </w:r>
     </w:p>
     <w:p>
@@ -2351,40 +2133,7 @@
         <w:jc w:val="both"/>
       </w:pPr>
       <w:r>
-        <w:lastRenderedPageBreak/>
-        <w:t xml:space="preserve">Das aktive View dient für den eigentlichen Nachrichtentransport; das passive View stellt sicher, dass ausgefallene Nachbar jederzeit </w:t>
-      </w:r>
-      <w:proofErr w:type="gramStart"/>
-      <w:r>
-        <w:t>ersetzt</w:t>
-      </w:r>
-      <w:proofErr w:type="gramEnd"/>
-      <w:r>
-        <w:t xml:space="preserve"> werden können. Knoten werden über periodische Shuffle-Operationen </w:t>
-      </w:r>
-      <w:proofErr w:type="gramStart"/>
-      <w:r>
-        <w:t>im passiven View</w:t>
-      </w:r>
-      <w:proofErr w:type="gramEnd"/>
-      <w:r>
-        <w:t xml:space="preserve"> verteilt, sodass das Overlay dauerhaft durchmischt bleibt. </w:t>
-      </w:r>
-      <w:proofErr w:type="spellStart"/>
-      <w:r>
-        <w:t>Leitão</w:t>
-      </w:r>
-      <w:proofErr w:type="spellEnd"/>
-      <w:r>
-        <w:t xml:space="preserve"> et. al konnten in ihrer Evaluation zeigen, dass </w:t>
-      </w:r>
-      <w:proofErr w:type="spellStart"/>
-      <w:r>
-        <w:t>HyParView</w:t>
-      </w:r>
-      <w:proofErr w:type="spellEnd"/>
-      <w:r>
-        <w:t xml:space="preserve"> auch bei 80 – 90 % ausgefallenen Knoten das Netzwerk in wenigen Runden wieder verbinden kann </w:t>
+        <w:t xml:space="preserve">Das aktive View dient für den eigentlichen Nachrichtentransport; das passive View stellt sicher, dass ausgefallene Nachbar jederzeit ersetzt werden können. Knoten werden über periodische Shuffle-Operationen im passiven View verteilt, sodass das Overlay dauerhaft durchmischt bleibt. Leitão et. al konnten in ihrer Evaluation zeigen, dass HyParView auch bei 80 – 90 % ausgefallenen Knoten das Netzwerk in wenigen Runden wieder verbinden kann </w:t>
       </w:r>
       <w:sdt>
         <w:sdtPr>
@@ -2405,7 +2154,7 @@
             <w:rPr>
               <w:noProof/>
             </w:rPr>
-            <w:t>[7]</w:t>
+            <w:t>[6]</w:t>
           </w:r>
           <w:r>
             <w:fldChar w:fldCharType="end"/>
@@ -2420,52 +2169,48 @@
       <w:pPr>
         <w:pStyle w:val="berschrift3"/>
       </w:pPr>
-      <w:bookmarkStart w:id="7" w:name="_Toc216206742"/>
-      <w:proofErr w:type="spellStart"/>
+      <w:bookmarkStart w:id="7" w:name="_Toc216283958"/>
       <w:r>
         <w:t>Plumtree</w:t>
       </w:r>
       <w:bookmarkEnd w:id="7"/>
-      <w:proofErr w:type="spellEnd"/>
     </w:p>
     <w:p>
       <w:pPr>
         <w:jc w:val="both"/>
       </w:pPr>
       <w:r>
-        <w:t xml:space="preserve">Der </w:t>
-      </w:r>
-      <w:proofErr w:type="spellStart"/>
-      <w:r>
-        <w:t>Plumtree</w:t>
-      </w:r>
-      <w:proofErr w:type="spellEnd"/>
-      <w:r>
-        <w:t xml:space="preserve">-Algorithmus baut unmittelbar auf </w:t>
-      </w:r>
-      <w:proofErr w:type="spellStart"/>
-      <w:r>
-        <w:t>HyParView</w:t>
-      </w:r>
-      <w:proofErr w:type="spellEnd"/>
-      <w:r>
-        <w:t xml:space="preserve"> auf. Während </w:t>
-      </w:r>
-      <w:proofErr w:type="spellStart"/>
-      <w:r>
-        <w:t>HyParView</w:t>
-      </w:r>
-      <w:proofErr w:type="spellEnd"/>
-      <w:r>
-        <w:t xml:space="preserve"> lediglich feststellt, mit wem ein Knoten verbunden ist, definiert </w:t>
-      </w:r>
-      <w:proofErr w:type="spellStart"/>
-      <w:r>
-        <w:t>Plumtree</w:t>
-      </w:r>
-      <w:proofErr w:type="spellEnd"/>
-      <w:r>
-        <w:t>, wie Nachrichten über diese Nachbarn verteilt werden. Der zentrale Ansatz besteht darin, die Vorteile strukturierter und unstrukturierter Broadcastverfahren zu kombinieren:</w:t>
+        <w:t xml:space="preserve">Während HyParView lediglich feststellt, </w:t>
+      </w:r>
+      <w:r>
+        <w:rPr>
+          <w:rStyle w:val="Hervorhebung"/>
+        </w:rPr>
+        <w:t>mit wem</w:t>
+      </w:r>
+      <w:r>
+        <w:t xml:space="preserve"> ein Knoten verbunden ist, definiert</w:t>
+      </w:r>
+      <w:r>
+        <w:t xml:space="preserve"> der</w:t>
+      </w:r>
+      <w:r>
+        <w:t xml:space="preserve"> Plumtree</w:t>
+      </w:r>
+      <w:r>
+        <w:t>-Algorithmus</w:t>
+      </w:r>
+      <w:r>
+        <w:t xml:space="preserve">, </w:t>
+      </w:r>
+      <w:r>
+        <w:rPr>
+          <w:rStyle w:val="Hervorhebung"/>
+        </w:rPr>
+        <w:t>wie</w:t>
+      </w:r>
+      <w:r>
+        <w:t xml:space="preserve"> Nachrichten über diese Nachbarn verteilt werden. Der zentrale Ansatz besteht darin, die Vorteile strukturierter und unstrukturierter Broadcastverfahren zu kombinieren:</w:t>
       </w:r>
     </w:p>
     <w:p>
@@ -2479,19 +2224,12 @@
         <w:contextualSpacing w:val="0"/>
         <w:jc w:val="both"/>
       </w:pPr>
-      <w:proofErr w:type="spellStart"/>
       <w:r>
         <w:rPr>
           <w:rStyle w:val="IntensiverVerweis"/>
         </w:rPr>
-        <w:t>Eager</w:t>
-      </w:r>
-      <w:proofErr w:type="spellEnd"/>
-      <w:r>
-        <w:rPr>
-          <w:rStyle w:val="IntensiverVerweis"/>
-        </w:rPr>
-        <w:t>-Push (Baumkomponente):</w:t>
+        <w:lastRenderedPageBreak/>
+        <w:t>Eager-Push (Baumkomponente):</w:t>
       </w:r>
       <w:r>
         <w:t xml:space="preserve"> Jeder Knoten baut beim Empfang der ersten Nachricht dynamisch eine Baumkante zu dem Nachbarn auf, von dem er sie zuerst erhalten hat, und leitet die Nachricht aktiv an ausgewählte Nachbarn weiter. Dadurch entsteht ein effizienter, redundanzarmer Verbreitungsbaum.</w:t>
@@ -2508,36 +2246,32 @@
         <w:contextualSpacing w:val="0"/>
         <w:jc w:val="both"/>
       </w:pPr>
-      <w:proofErr w:type="spellStart"/>
       <w:r>
         <w:rPr>
           <w:rStyle w:val="IntensiverVerweis"/>
         </w:rPr>
-        <w:t>Lazy</w:t>
-      </w:r>
-      <w:proofErr w:type="spellEnd"/>
-      <w:r>
-        <w:rPr>
-          <w:rStyle w:val="IntensiverVerweis"/>
-        </w:rPr>
-        <w:t>-Push (</w:t>
-      </w:r>
-      <w:proofErr w:type="spellStart"/>
-      <w:r>
-        <w:rPr>
-          <w:rStyle w:val="IntensiverVerweis"/>
-        </w:rPr>
-        <w:t>Gossipkomponente</w:t>
-      </w:r>
-      <w:proofErr w:type="spellEnd"/>
-      <w:r>
-        <w:rPr>
-          <w:rStyle w:val="IntensiverVerweis"/>
-        </w:rPr>
-        <w:t>):</w:t>
-      </w:r>
-      <w:r>
-        <w:t xml:space="preserve"> Alle weiteren Nachbarn erhalten nur kurze IHAVE-Notifikationen. Fehlt ihnen eine Nachricht, können sie diese aktiv anfordern (GRAFT). Dieses Nachfordern repariert fehlende Kanten, wenn der Baum unvollständig ist oder durch Ausfälle beschädigt wurde.</w:t>
+        <w:t>Lazy-Push (Gossipkomponente):</w:t>
+      </w:r>
+      <w:r>
+        <w:t xml:space="preserve"> Alle weiteren Nachbarn erhalten nur kurze IHAVE-Notifikationen. Fehlt ihnen eine Nachricht, können sie diese aktiv anfordern (GRAFT). </w:t>
+      </w:r>
+      <w:r>
+        <w:t>So werden</w:t>
+      </w:r>
+      <w:r>
+        <w:t xml:space="preserve"> fehlende Kanten</w:t>
+      </w:r>
+      <w:r>
+        <w:t xml:space="preserve"> repariert</w:t>
+      </w:r>
+      <w:r>
+        <w:t xml:space="preserve">, wenn der Baum unvollständig oder durch Ausfälle beschädigt </w:t>
+      </w:r>
+      <w:r>
+        <w:t>ist</w:t>
+      </w:r>
+      <w:r>
+        <w:t>.</w:t>
       </w:r>
     </w:p>
     <w:p>
@@ -2545,23 +2279,7 @@
         <w:jc w:val="both"/>
       </w:pPr>
       <w:r>
-        <w:t xml:space="preserve">Dadurch ist </w:t>
-      </w:r>
-      <w:proofErr w:type="spellStart"/>
-      <w:r>
-        <w:t>Plumtree</w:t>
-      </w:r>
-      <w:proofErr w:type="spellEnd"/>
-      <w:r>
-        <w:t xml:space="preserve"> deutlich effizienter als reines Gossip, behält aber die Robustheit, die reine Baumverfahren nicht liefern können. Die </w:t>
-      </w:r>
-      <w:proofErr w:type="spellStart"/>
-      <w:r>
-        <w:t>Lazy</w:t>
-      </w:r>
-      <w:proofErr w:type="spellEnd"/>
-      <w:r>
-        <w:t xml:space="preserve">-Phase dient dabei als Selbstheilungsmechanismus: Wenn ein Zweig des Baums ausfällt, wird die Nachricht trotzdem über alle alternativen Pfade gefunden </w:t>
+        <w:t xml:space="preserve">Dadurch ist Plumtree deutlich effizienter als reines Gossip, behält aber die Robustheit, die reine Baumverfahren nicht liefern können. Die Lazy-Phase dient dabei als Selbstheilungsmechanismus: Wenn ein Zweig des Baums ausfällt, wird die Nachricht trotzdem über alle alternativen Pfade gefunden </w:t>
       </w:r>
       <w:sdt>
         <w:sdtPr>
@@ -2582,7 +2300,7 @@
             <w:rPr>
               <w:noProof/>
             </w:rPr>
-            <w:t>[6]</w:t>
+            <w:t>[5]</w:t>
           </w:r>
           <w:r>
             <w:fldChar w:fldCharType="end"/>
@@ -2597,109 +2315,36 @@
       <w:pPr>
         <w:pStyle w:val="berschrift2"/>
       </w:pPr>
-      <w:bookmarkStart w:id="8" w:name="_Toc216206743"/>
-      <w:r>
-        <w:t xml:space="preserve">Das </w:t>
-      </w:r>
-      <w:proofErr w:type="spellStart"/>
-      <w:r>
-        <w:t>iroh-gossip</w:t>
-      </w:r>
-      <w:proofErr w:type="spellEnd"/>
-      <w:r>
-        <w:t xml:space="preserve"> Protokoll</w:t>
+      <w:bookmarkStart w:id="8" w:name="_Toc216283959"/>
+      <w:r>
+        <w:t>Das iroh-gossip Protokoll</w:t>
+      </w:r>
+      <w:r>
+        <w:t xml:space="preserve"> im iroh-Stack</w:t>
       </w:r>
       <w:bookmarkEnd w:id="8"/>
-      <w:r>
-        <w:t xml:space="preserve"> im </w:t>
-      </w:r>
-      <w:proofErr w:type="spellStart"/>
-      <w:r>
-        <w:t>iroh</w:t>
-      </w:r>
-      <w:proofErr w:type="spellEnd"/>
-      <w:r>
-        <w:t>-Stack</w:t>
-      </w:r>
     </w:p>
     <w:p>
       <w:pPr>
-        <w:pStyle w:val="berschrift3"/>
-      </w:pPr>
-      <w:r>
-        <w:t xml:space="preserve">Umsetzung des </w:t>
-      </w:r>
-      <w:proofErr w:type="spellStart"/>
-      <w:r>
-        <w:t>HyParView</w:t>
-      </w:r>
-      <w:proofErr w:type="spellEnd"/>
-      <w:r>
-        <w:t>-</w:t>
-      </w:r>
-      <w:proofErr w:type="spellStart"/>
-      <w:r>
-        <w:t>Plumtree</w:t>
-      </w:r>
-      <w:proofErr w:type="spellEnd"/>
-      <w:r>
-        <w:t>-Mechanismus</w:t>
-      </w:r>
-    </w:p>
-    <w:p>
-      <w:pPr>
         <w:jc w:val="both"/>
       </w:pPr>
       <w:r>
-        <w:t xml:space="preserve">Das </w:t>
-      </w:r>
-      <w:proofErr w:type="spellStart"/>
-      <w:r>
-        <w:t>iroh</w:t>
-      </w:r>
-      <w:proofErr w:type="spellEnd"/>
-      <w:r>
-        <w:t>-</w:t>
-      </w:r>
-      <w:proofErr w:type="spellStart"/>
-      <w:r>
-        <w:t>gossip</w:t>
-      </w:r>
-      <w:proofErr w:type="spellEnd"/>
-      <w:r>
-        <w:t xml:space="preserve">-Protokoll ist eine praktische Implementierung der in Kapitel 2.1 und 2.2 beschriebenen Algorithmen und bettet diese in den </w:t>
-      </w:r>
-      <w:proofErr w:type="spellStart"/>
-      <w:r>
-        <w:t>iroh</w:t>
-      </w:r>
-      <w:proofErr w:type="spellEnd"/>
-      <w:r>
-        <w:t xml:space="preserve">-Netzwerkstack ein. </w:t>
-      </w:r>
-      <w:proofErr w:type="spellStart"/>
-      <w:r>
-        <w:t>iroh</w:t>
-      </w:r>
-      <w:proofErr w:type="spellEnd"/>
-      <w:r>
-        <w:t xml:space="preserve"> selbst ist eine Bibliothek für P2P-Verbindungen über QUIC (Netzwerkprotokoll auf der Transportschicht), </w:t>
-      </w:r>
-      <w:proofErr w:type="gramStart"/>
-      <w:r>
-        <w:t>die direkte Verbindungen</w:t>
-      </w:r>
-      <w:proofErr w:type="gramEnd"/>
-      <w:r>
-        <w:t xml:space="preserve"> zwischen Endpunkten herstellt und bei Bedarf automatisch auf Relay-Server zurückfällt. Die komplette </w:t>
-      </w:r>
-      <w:proofErr w:type="spellStart"/>
-      <w:r>
-        <w:t>iroh</w:t>
-      </w:r>
-      <w:proofErr w:type="spellEnd"/>
-      <w:r>
-        <w:t>-Bibliothek wie auch die anwendungsorientierten Protokolle, die sich von ihr ableiten, sind in Rust implementiert</w:t>
+        <w:t xml:space="preserve">Das iroh-gossip-Protokoll </w:t>
+      </w:r>
+      <w:r>
+        <w:t>bettet</w:t>
+      </w:r>
+      <w:r>
+        <w:t xml:space="preserve"> die</w:t>
+      </w:r>
+      <w:r>
+        <w:t xml:space="preserve"> in Kapitel 2.1 und 2.2 beschriebenen Algorithmen in den iroh-Netzwerkstack ein. iroh selbst ist eine Bibliothek für P2P-</w:t>
+      </w:r>
+      <w:r>
+        <w:t>Kommunikation</w:t>
+      </w:r>
+      <w:r>
+        <w:t xml:space="preserve"> über QUIC (Netzwerkprotokoll auf der Transportschicht), die direkte Verbindungen zwischen Endpunkten herstellt und bei Bedarf automatisch auf Relay-Server zurückfällt</w:t>
       </w:r>
       <w:r>
         <w:t xml:space="preserve"> </w:t>
@@ -2723,7 +2368,7 @@
             <w:rPr>
               <w:noProof/>
             </w:rPr>
-            <w:t>[4]</w:t>
+            <w:t>[3]</w:t>
           </w:r>
           <w:r>
             <w:fldChar w:fldCharType="end"/>
@@ -2739,50 +2384,25 @@
         <w:jc w:val="both"/>
       </w:pPr>
       <w:r>
-        <w:t xml:space="preserve">Der zentrale Einstiegspunkt von </w:t>
-      </w:r>
-      <w:proofErr w:type="spellStart"/>
-      <w:r>
-        <w:t>iroh</w:t>
-      </w:r>
-      <w:proofErr w:type="spellEnd"/>
-      <w:r>
-        <w:t xml:space="preserve"> ist der </w:t>
-      </w:r>
-      <w:proofErr w:type="spellStart"/>
+        <w:t xml:space="preserve">Der zentrale Einstiegspunkt von iroh ist der </w:t>
+      </w:r>
       <w:r>
         <w:rPr>
           <w:rStyle w:val="CodeZchn"/>
         </w:rPr>
         <w:t>Endpoint</w:t>
       </w:r>
-      <w:proofErr w:type="spellEnd"/>
       <w:r>
         <w:t xml:space="preserve">. Ein </w:t>
       </w:r>
-      <w:proofErr w:type="spellStart"/>
-      <w:r>
+      <w:r>
+        <w:rPr>
+          <w:rStyle w:val="CodeZchn"/>
+        </w:rPr>
         <w:t>Endpoint</w:t>
       </w:r>
-      <w:proofErr w:type="spellEnd"/>
-      <w:r>
-        <w:t xml:space="preserve"> repräsentiert einen Peer im Netzwerk, besitzt eine kryptographische Identität und verwaltet eingehende und ausgehende QUIC-Verbindungen. Auf diesen Verbindungen können verschiedene Anwendungsprotokolle parallel laufen. Die Auswahl erfolgt über ALPN (</w:t>
-      </w:r>
-      <w:proofErr w:type="spellStart"/>
-      <w:r>
-        <w:t>Application</w:t>
-      </w:r>
-      <w:proofErr w:type="spellEnd"/>
-      <w:r>
-        <w:t xml:space="preserve">-Layer Protocol </w:t>
-      </w:r>
-      <w:proofErr w:type="spellStart"/>
-      <w:r>
-        <w:t>Negotiation</w:t>
-      </w:r>
-      <w:proofErr w:type="spellEnd"/>
-      <w:r>
-        <w:t xml:space="preserve">). Ein </w:t>
+      <w:r>
+        <w:t xml:space="preserve"> repräsentiert einen Peer im Netzwerk, besitzt eine kryptographische Identität und verwaltet eingehende und ausgehende QUIC-Verbindungen. Auf diesen Verbindungen können verschiedene Anwendungsprotokolle parallel laufen. Die Auswahl erfolgt über ALPN (Application-Layer Protocol Negotiation). Ein </w:t>
       </w:r>
       <w:r>
         <w:rPr>
@@ -2791,40 +2411,7 @@
         <w:t>Router</w:t>
       </w:r>
       <w:r>
-        <w:t xml:space="preserve"> nimmt die eingehenden Verbindungen entgegen und leitet sie anhand des ALPN-Labels an den jeweils passenden Protokoll-Handler weiter.</w:t>
-      </w:r>
-    </w:p>
-    <w:p>
-      <w:pPr>
-        <w:jc w:val="both"/>
-      </w:pPr>
-      <w:r>
-        <w:t xml:space="preserve">Innerhalb des </w:t>
-      </w:r>
-      <w:r>
-        <w:rPr>
-          <w:rStyle w:val="CodeZchn"/>
-        </w:rPr>
-        <w:t>proto</w:t>
-      </w:r>
-      <w:r>
-        <w:t xml:space="preserve">-Moduls implementiert </w:t>
-      </w:r>
-      <w:proofErr w:type="spellStart"/>
-      <w:r>
-        <w:t>iroh-gossip</w:t>
-      </w:r>
-      <w:proofErr w:type="spellEnd"/>
-      <w:r>
-        <w:t xml:space="preserve"> eine nahezu direkte Übersetzung des </w:t>
-      </w:r>
-      <w:proofErr w:type="spellStart"/>
-      <w:r>
-        <w:t>HyParView</w:t>
-      </w:r>
-      <w:proofErr w:type="spellEnd"/>
-      <w:r>
-        <w:t>-Protokolls</w:t>
+        <w:t xml:space="preserve"> nimmt die eingehenden Verbindungen entgegen und leitet sie anhand des ALPN-Labels an den jeweils passenden Protokoll-Handler weiter</w:t>
       </w:r>
       <w:sdt>
         <w:sdtPr>
@@ -2851,7 +2438,7 @@
             <w:rPr>
               <w:noProof/>
             </w:rPr>
-            <w:t>[8]</w:t>
+            <w:t>[7]</w:t>
           </w:r>
           <w:r>
             <w:fldChar w:fldCharType="end"/>
@@ -2859,392 +2446,15 @@
         </w:sdtContent>
       </w:sdt>
       <w:r>
-        <w:t>:</w:t>
+        <w:t>.</w:t>
       </w:r>
     </w:p>
     <w:p>
       <w:pPr>
-        <w:pStyle w:val="Listenabsatz"/>
-        <w:numPr>
-          <w:ilvl w:val="0"/>
-          <w:numId w:val="6"/>
-        </w:numPr>
-        <w:ind w:left="357" w:hanging="357"/>
-        <w:contextualSpacing w:val="0"/>
         <w:jc w:val="both"/>
       </w:pPr>
       <w:r>
-        <w:lastRenderedPageBreak/>
-        <w:t xml:space="preserve">Die </w:t>
-      </w:r>
-      <w:proofErr w:type="spellStart"/>
-      <w:r>
-        <w:rPr>
-          <w:rStyle w:val="CodeZchn"/>
-        </w:rPr>
-        <w:t>active_view</w:t>
-      </w:r>
-      <w:proofErr w:type="spellEnd"/>
-      <w:r>
-        <w:t xml:space="preserve"> sowie die </w:t>
-      </w:r>
-      <w:proofErr w:type="spellStart"/>
-      <w:r>
-        <w:rPr>
-          <w:rStyle w:val="CodeZchn"/>
-        </w:rPr>
-        <w:t>passive_view</w:t>
-      </w:r>
-      <w:proofErr w:type="spellEnd"/>
-      <w:r>
-        <w:t xml:space="preserve"> sind jeweils als </w:t>
-      </w:r>
-      <w:proofErr w:type="spellStart"/>
-      <w:r>
-        <w:rPr>
-          <w:rStyle w:val="CodeZchn"/>
-        </w:rPr>
-        <w:t>IndexSet</w:t>
-      </w:r>
-      <w:proofErr w:type="spellEnd"/>
-      <w:r>
-        <w:t xml:space="preserve"> implementiert und halten maximal 5 bzw. 30 Einträge, die Knoten im Gossip-Netzwerk repräsentieren.</w:t>
-      </w:r>
-    </w:p>
-    <w:p>
-      <w:pPr>
-        <w:pStyle w:val="Listenabsatz"/>
-        <w:numPr>
-          <w:ilvl w:val="0"/>
-          <w:numId w:val="6"/>
-        </w:numPr>
-        <w:ind w:left="357" w:hanging="357"/>
-        <w:contextualSpacing w:val="0"/>
-        <w:jc w:val="both"/>
-      </w:pPr>
-      <w:r>
-        <w:t xml:space="preserve">Die Protokollnachrichten </w:t>
-      </w:r>
-      <w:proofErr w:type="spellStart"/>
-      <w:r>
-        <w:rPr>
-          <w:rStyle w:val="CodeZchn"/>
-        </w:rPr>
-        <w:t>Join</w:t>
-      </w:r>
-      <w:proofErr w:type="spellEnd"/>
-      <w:r>
-        <w:t xml:space="preserve"> und </w:t>
-      </w:r>
-      <w:proofErr w:type="spellStart"/>
-      <w:r>
-        <w:rPr>
-          <w:rStyle w:val="CodeZchn"/>
-        </w:rPr>
-        <w:t>ForwardJoin</w:t>
-      </w:r>
-      <w:proofErr w:type="spellEnd"/>
-      <w:r>
-        <w:t xml:space="preserve"> bauen die aktive Schicht durch Random </w:t>
-      </w:r>
-      <w:proofErr w:type="spellStart"/>
-      <w:r>
-        <w:t>Walks</w:t>
-      </w:r>
-      <w:proofErr w:type="spellEnd"/>
-      <w:r>
-        <w:t xml:space="preserve"> auf, </w:t>
-      </w:r>
-      <w:r>
-        <w:rPr>
-          <w:rStyle w:val="CodeZchn"/>
-        </w:rPr>
-        <w:t>Shuffle</w:t>
-      </w:r>
-      <w:r>
-        <w:t xml:space="preserve"> und </w:t>
-      </w:r>
-      <w:proofErr w:type="spellStart"/>
-      <w:r>
-        <w:rPr>
-          <w:rStyle w:val="CodeZchn"/>
-        </w:rPr>
-        <w:t>ShuffleReply</w:t>
-      </w:r>
-      <w:proofErr w:type="spellEnd"/>
-      <w:r>
-        <w:t xml:space="preserve"> durchmischen die passive View, </w:t>
-      </w:r>
-      <w:proofErr w:type="spellStart"/>
-      <w:r>
-        <w:rPr>
-          <w:rStyle w:val="CodeZchn"/>
-        </w:rPr>
-        <w:t>Neighbor</w:t>
-      </w:r>
-      <w:proofErr w:type="spellEnd"/>
-      <w:r>
-        <w:t xml:space="preserve"> und </w:t>
-      </w:r>
-      <w:proofErr w:type="spellStart"/>
-      <w:r>
-        <w:rPr>
-          <w:rStyle w:val="CodeZchn"/>
-        </w:rPr>
-        <w:t>Disconnect</w:t>
-      </w:r>
-      <w:proofErr w:type="spellEnd"/>
-      <w:r>
-        <w:t xml:space="preserve"> verwalten die aktive View und reagieren auf Ausfälle.</w:t>
-      </w:r>
-    </w:p>
-    <w:p>
-      <w:pPr>
-        <w:pStyle w:val="Listenabsatz"/>
-        <w:numPr>
-          <w:ilvl w:val="0"/>
-          <w:numId w:val="6"/>
-        </w:numPr>
-        <w:ind w:left="357" w:hanging="357"/>
-        <w:contextualSpacing w:val="0"/>
-        <w:jc w:val="both"/>
-      </w:pPr>
-      <w:r>
-        <w:t xml:space="preserve">Über </w:t>
-      </w:r>
-      <w:proofErr w:type="spellStart"/>
-      <w:r>
-        <w:rPr>
-          <w:rStyle w:val="CodeZchn"/>
-        </w:rPr>
-        <w:t>NeighborUp</w:t>
-      </w:r>
-      <w:proofErr w:type="spellEnd"/>
-      <w:r>
-        <w:t>/</w:t>
-      </w:r>
-      <w:proofErr w:type="spellStart"/>
-      <w:r>
-        <w:rPr>
-          <w:rStyle w:val="CodeZchn"/>
-        </w:rPr>
-        <w:t>NeighborDown</w:t>
-      </w:r>
-      <w:proofErr w:type="spellEnd"/>
-      <w:r>
-        <w:t xml:space="preserve">-Events informiert </w:t>
-      </w:r>
-      <w:proofErr w:type="spellStart"/>
-      <w:r>
-        <w:t>HyParView</w:t>
-      </w:r>
-      <w:proofErr w:type="spellEnd"/>
-      <w:r>
-        <w:t xml:space="preserve"> die darüberliegende Schicht, welche Peers aktuell zur aktiven Nachbarschaft gehören.</w:t>
-      </w:r>
-    </w:p>
-    <w:p>
-      <w:pPr>
-        <w:jc w:val="both"/>
-      </w:pPr>
-      <w:r>
-        <w:t xml:space="preserve">Auf der von </w:t>
-      </w:r>
-      <w:proofErr w:type="spellStart"/>
-      <w:r>
-        <w:t>HyParView</w:t>
-      </w:r>
-      <w:proofErr w:type="spellEnd"/>
-      <w:r>
-        <w:t xml:space="preserve"> bereitgestellten Overlay-Topologie implementiert </w:t>
-      </w:r>
-      <w:proofErr w:type="spellStart"/>
-      <w:r>
-        <w:t>iroh-gossip</w:t>
-      </w:r>
-      <w:proofErr w:type="spellEnd"/>
-      <w:r>
-        <w:t xml:space="preserve"> </w:t>
-      </w:r>
-      <w:r>
-        <w:t>das</w:t>
-      </w:r>
-      <w:r>
-        <w:t xml:space="preserve"> </w:t>
-      </w:r>
-      <w:proofErr w:type="spellStart"/>
-      <w:r>
-        <w:t>Plumtree</w:t>
-      </w:r>
-      <w:proofErr w:type="spellEnd"/>
-      <w:r>
-        <w:t>-Broadcastprotokoll:</w:t>
-      </w:r>
-    </w:p>
-    <w:p>
-      <w:pPr>
-        <w:pStyle w:val="Listenabsatz"/>
-        <w:numPr>
-          <w:ilvl w:val="0"/>
-          <w:numId w:val="7"/>
-        </w:numPr>
-        <w:ind w:left="357" w:hanging="357"/>
-        <w:contextualSpacing w:val="0"/>
-        <w:jc w:val="both"/>
-      </w:pPr>
-      <w:r>
-        <w:t xml:space="preserve">Nachrichten werden mit einer </w:t>
-      </w:r>
-      <w:proofErr w:type="spellStart"/>
-      <w:r>
-        <w:rPr>
-          <w:rStyle w:val="CodeZchn"/>
-        </w:rPr>
-        <w:t>MessageId</w:t>
-      </w:r>
-      <w:proofErr w:type="spellEnd"/>
-      <w:r>
-        <w:t xml:space="preserve"> adressiert, die als Hash des Inhalts berechnet wird.</w:t>
-      </w:r>
-    </w:p>
-    <w:p>
-      <w:pPr>
-        <w:pStyle w:val="Listenabsatz"/>
-        <w:numPr>
-          <w:ilvl w:val="0"/>
-          <w:numId w:val="7"/>
-        </w:numPr>
-        <w:ind w:left="357" w:hanging="357"/>
-        <w:contextualSpacing w:val="0"/>
-        <w:jc w:val="both"/>
-      </w:pPr>
-      <w:r>
-        <w:t xml:space="preserve">Der Nachrichtentyp </w:t>
-      </w:r>
-      <w:r>
-        <w:rPr>
-          <w:rStyle w:val="CodeZchn"/>
-        </w:rPr>
-        <w:t>Gossip</w:t>
-      </w:r>
-      <w:r>
-        <w:t xml:space="preserve"> trägt die eigentliche Nutzlast, </w:t>
-      </w:r>
-      <w:proofErr w:type="spellStart"/>
-      <w:r>
-        <w:rPr>
-          <w:rStyle w:val="CodeZchn"/>
-        </w:rPr>
-        <w:t>IHave</w:t>
-      </w:r>
-      <w:proofErr w:type="spellEnd"/>
-      <w:r>
-        <w:t xml:space="preserve"> kündigt Nachrichten nur an, </w:t>
-      </w:r>
-      <w:r>
-        <w:rPr>
-          <w:rStyle w:val="CodeZchn"/>
-        </w:rPr>
-        <w:t>Graft</w:t>
-      </w:r>
-      <w:r>
-        <w:t xml:space="preserve"> fordert fehlende Nachrichten nach</w:t>
-      </w:r>
-      <w:r>
-        <w:t xml:space="preserve"> und verschiebt Peers in die Menge der </w:t>
-      </w:r>
-      <w:proofErr w:type="spellStart"/>
-      <w:r>
-        <w:rPr>
-          <w:rStyle w:val="CodeZchn"/>
-        </w:rPr>
-        <w:t>eager_push_peers</w:t>
-      </w:r>
-      <w:proofErr w:type="spellEnd"/>
-      <w:r>
-        <w:t xml:space="preserve"> wohingegen </w:t>
-      </w:r>
-      <w:r>
-        <w:rPr>
-          <w:rStyle w:val="CodeZchn"/>
-        </w:rPr>
-        <w:t>Prune</w:t>
-      </w:r>
-      <w:r>
-        <w:t xml:space="preserve"> Peers in die Menge der </w:t>
-      </w:r>
-      <w:proofErr w:type="spellStart"/>
-      <w:r>
-        <w:rPr>
-          <w:rStyle w:val="CodeZchn"/>
-        </w:rPr>
-        <w:t>lazy_push_peers</w:t>
-      </w:r>
-      <w:proofErr w:type="spellEnd"/>
-      <w:r>
-        <w:t xml:space="preserve"> verschiebt. Diese beiden Datenstrukturen sind jeweils als auf einem B-Baum basierenden, geordneten </w:t>
-      </w:r>
-      <w:proofErr w:type="spellStart"/>
-      <w:r>
-        <w:rPr>
-          <w:rStyle w:val="CodeZchn"/>
-        </w:rPr>
-        <w:t>BTreeSet</w:t>
-      </w:r>
-      <w:proofErr w:type="spellEnd"/>
-      <w:r>
-        <w:t xml:space="preserve"> implementiert.</w:t>
-      </w:r>
-    </w:p>
-    <w:p>
-      <w:pPr>
-        <w:jc w:val="both"/>
-      </w:pPr>
-      <w:r>
-        <w:t xml:space="preserve">Praktische Erweiterungen gegenüber der von </w:t>
-      </w:r>
-      <w:proofErr w:type="spellStart"/>
-      <w:r>
-        <w:t>Leitão</w:t>
-      </w:r>
-      <w:proofErr w:type="spellEnd"/>
-      <w:r>
-        <w:t xml:space="preserve"> et al. beschriebenen Imple</w:t>
-      </w:r>
-      <w:r>
-        <w:t>mentierung sind u. a. ein konfigurierbarer Message-Cache mit Ablaufzeit, eine Aggregierung von IHAVE-Nachrichten über eine Queue und einen Dispatch-</w:t>
-      </w:r>
-      <w:proofErr w:type="spellStart"/>
-      <w:r>
-        <w:t>Timer</w:t>
-      </w:r>
-      <w:proofErr w:type="spellEnd"/>
-      <w:r>
-        <w:t xml:space="preserve"> sowie eine optionale Optimierung des Baums anhand der beobachteten Hop-Distanzen.</w:t>
-      </w:r>
-    </w:p>
-    <w:p>
-      <w:pPr>
-        <w:pStyle w:val="berschrift3"/>
-      </w:pPr>
-      <w:r>
-        <w:t>Discovery und Bootstrapping</w:t>
-      </w:r>
-    </w:p>
-    <w:p>
-      <w:pPr>
-        <w:jc w:val="both"/>
-      </w:pPr>
-      <w:r>
-        <w:t xml:space="preserve">Damit </w:t>
-      </w:r>
-      <w:proofErr w:type="spellStart"/>
-      <w:r>
-        <w:t>iroh-gossip</w:t>
-      </w:r>
-      <w:proofErr w:type="spellEnd"/>
-      <w:r>
-        <w:t xml:space="preserve"> überhaupt ein Overlay aufbauen kann, müssen sich die beteiligten Endpunkte zunächst gegenseitig finden. Diese Aufgabe übernimmt nicht das Gossip-Protokoll selbst, sondern die </w:t>
+        <w:t xml:space="preserve">Damit iroh-gossip überhaupt ein Overlay aufbauen kann, müssen sich die beteiligten Endpunkte zunächst gegenseitig finden. Diese Aufgabe übernimmt nicht das Gossip-Protokoll selbst, sondern die </w:t>
       </w:r>
       <w:r>
         <w:rPr>
@@ -3264,20 +2474,14 @@
       <w:r>
         <w:t xml:space="preserve"> verknüpft die </w:t>
       </w:r>
-      <w:proofErr w:type="spellStart"/>
       <w:r>
         <w:rPr>
           <w:rStyle w:val="CodeZchn"/>
         </w:rPr>
         <w:t>EndpointId</w:t>
       </w:r>
-      <w:proofErr w:type="spellEnd"/>
-      <w:r>
-        <w:t xml:space="preserve"> mit konkreten Wählinformationen, also entweder einer Relay-URL oder direkt wählbaren Adressen (IP/Port). Jeder </w:t>
-      </w:r>
-      <w:proofErr w:type="spellStart"/>
-      <w:r>
-        <w:t>iroh-</w:t>
+      <w:r>
+        <w:t xml:space="preserve"> mit konkreten Wählinformationen, also entweder einer Relay-URL oder direkt wählbaren Adressen (IP/Port). Jeder iroh-</w:t>
       </w:r>
       <w:r>
         <w:rPr>
@@ -3285,7 +2489,6 @@
         </w:rPr>
         <w:t>Endpoint</w:t>
       </w:r>
-      <w:proofErr w:type="spellEnd"/>
       <w:r>
         <w:t xml:space="preserve"> veröffentlicht beim Start seine eigenen Adressinformationen automatisch bei den konfigurierten </w:t>
       </w:r>
@@ -3298,24 +2501,14 @@
       <w:r>
         <w:t xml:space="preserve">-Diensten. Andere Endpunkte können dann allein anhand der </w:t>
       </w:r>
-      <w:proofErr w:type="spellStart"/>
       <w:r>
         <w:rPr>
           <w:rStyle w:val="CodeZchn"/>
         </w:rPr>
         <w:t>EndpointId</w:t>
       </w:r>
-      <w:proofErr w:type="spellEnd"/>
-      <w:r>
-        <w:t xml:space="preserve"> die aktuellen Verbindungsdaten nachschlagen und eine Verbindung aufbauen. </w:t>
-      </w:r>
-      <w:proofErr w:type="spellStart"/>
-      <w:r>
-        <w:t>iroh</w:t>
-      </w:r>
-      <w:proofErr w:type="spellEnd"/>
-      <w:r>
-        <w:t xml:space="preserve"> stellt dafür mehrere </w:t>
+      <w:r>
+        <w:t xml:space="preserve"> die aktuellen Verbindungsdaten nachschlagen und eine Verbindung aufbauen. iroh stellt dafür mehrere </w:t>
       </w:r>
       <w:r>
         <w:rPr>
@@ -3324,15 +2517,7 @@
         <w:t>Discovery</w:t>
       </w:r>
       <w:r>
-        <w:t>-</w:t>
-      </w:r>
-      <w:proofErr w:type="spellStart"/>
-      <w:r>
-        <w:t>Backends</w:t>
-      </w:r>
-      <w:proofErr w:type="spellEnd"/>
-      <w:r>
-        <w:t xml:space="preserve"> bereit, u. a.</w:t>
+        <w:t>-Backends bereit, u. a.</w:t>
       </w:r>
       <w:sdt>
         <w:sdtPr>
@@ -3359,7 +2544,7 @@
             <w:rPr>
               <w:noProof/>
             </w:rPr>
-            <w:t>[9]</w:t>
+            <w:t>[8]</w:t>
           </w:r>
           <w:r>
             <w:fldChar w:fldCharType="end"/>
@@ -3388,39 +2573,7 @@
         <w:t>DNS Discovery</w:t>
       </w:r>
       <w:r>
-        <w:t xml:space="preserve"> nutzt einen speziellen DNS-Dienst, bei dem </w:t>
-      </w:r>
-      <w:proofErr w:type="spellStart"/>
-      <w:r>
-        <w:t>EndpointIds</w:t>
-      </w:r>
-      <w:proofErr w:type="spellEnd"/>
-      <w:r>
-        <w:t xml:space="preserve"> in TXT-Einträge auf Adressinformationen abgebildet werden. Number0 (die </w:t>
-      </w:r>
-      <w:proofErr w:type="spellStart"/>
-      <w:r>
-        <w:t>iroh</w:t>
-      </w:r>
-      <w:proofErr w:type="spellEnd"/>
-      <w:r>
-        <w:t xml:space="preserve"> Community) betreibt hierfür eine öffentliche Instanz, die in der Standardkonfiguration verwendet wird. Von dort aus versucht </w:t>
-      </w:r>
-      <w:proofErr w:type="spellStart"/>
-      <w:r>
-        <w:t>iroh</w:t>
-      </w:r>
-      <w:proofErr w:type="spellEnd"/>
-      <w:r>
-        <w:t xml:space="preserve">, falls möglich, eine direkte Verbindung per Hole </w:t>
-      </w:r>
-      <w:proofErr w:type="spellStart"/>
-      <w:r>
-        <w:t>Punching</w:t>
-      </w:r>
-      <w:proofErr w:type="spellEnd"/>
-      <w:r>
-        <w:t xml:space="preserve"> aufzubauen; gelingt dies nicht, bleibt der Datenverkehr dauerhaft über den Relay-Server geroutet.</w:t>
+        <w:t xml:space="preserve"> nutzt einen speziellen DNS-Dienst, bei dem EndpointIds in TXT-Einträge auf Adressinformationen abgebildet werden. Number0 (die iroh Community) betreibt hierfür eine öffentliche Instanz, die in der Standardkonfiguration verwendet wird. Von dort aus versucht iroh, falls möglich, eine direkte Verbindung per Hole Punching aufzubauen; gelingt dies nicht, bleibt der Datenverkehr dauerhaft über den Relay-Server geroutet.</w:t>
       </w:r>
     </w:p>
     <w:p>
@@ -3434,46 +2587,14 @@
         <w:contextualSpacing w:val="0"/>
         <w:jc w:val="both"/>
       </w:pPr>
-      <w:proofErr w:type="spellStart"/>
       <w:r>
         <w:rPr>
           <w:rStyle w:val="IntensiverVerweis"/>
         </w:rPr>
-        <w:t>Local</w:t>
-      </w:r>
-      <w:proofErr w:type="spellEnd"/>
-      <w:r>
-        <w:rPr>
-          <w:rStyle w:val="IntensiverVerweis"/>
-        </w:rPr>
-        <w:t xml:space="preserve"> Discovery</w:t>
-      </w:r>
-      <w:r>
-        <w:t xml:space="preserve"> ermöglicht es, Endpunkte im selben lokalen Netzwerk ohne zentralen Dienst zu finden. Dafür verwendet </w:t>
-      </w:r>
-      <w:proofErr w:type="spellStart"/>
-      <w:r>
-        <w:t>iroh</w:t>
-      </w:r>
-      <w:proofErr w:type="spellEnd"/>
-      <w:r>
-        <w:t xml:space="preserve"> einen </w:t>
-      </w:r>
-      <w:proofErr w:type="spellStart"/>
-      <w:r>
-        <w:t>mDNS</w:t>
-      </w:r>
-      <w:proofErr w:type="spellEnd"/>
-      <w:r>
-        <w:t xml:space="preserve">-ähnlichen Mechanismus, bei dem sich </w:t>
-      </w:r>
-      <w:proofErr w:type="spellStart"/>
-      <w:r>
-        <w:t>Endpukte</w:t>
-      </w:r>
-      <w:proofErr w:type="spellEnd"/>
-      <w:r>
-        <w:t xml:space="preserve"> im LAN gegenseitig per Multicast ankündigen.</w:t>
+        <w:t>Local Discovery</w:t>
+      </w:r>
+      <w:r>
+        <w:t xml:space="preserve"> ermöglicht es, Endpunkte im selben lokalen Netzwerk ohne zentralen Dienst zu finden. Dafür verwendet iroh einen mDNS-ähnlichen Mechanismus, bei dem sich Endpukte im LAN gegenseitig per Multicast ankündigen.</w:t>
       </w:r>
     </w:p>
     <w:p>
@@ -3481,45 +2602,16 @@
         <w:jc w:val="both"/>
       </w:pPr>
       <w:r>
-        <w:t xml:space="preserve">Standardmässig verwendet </w:t>
-      </w:r>
-      <w:proofErr w:type="spellStart"/>
-      <w:r>
-        <w:t>iroh</w:t>
-      </w:r>
-      <w:proofErr w:type="spellEnd"/>
-      <w:r>
-        <w:t xml:space="preserve"> DNS Discovery, kann aber zur Laufzeit so konfiguriert werden, dass andere oder mehrere Discovery-Mechanismen parallel verwendet werden.</w:t>
+        <w:t>Standardmässig verwendet iroh DNS Discovery, kann aber zur Laufzeit so konfiguriert werden, dass andere oder mehrere Discovery-Mechanismen parallel verwendet werden.</w:t>
       </w:r>
     </w:p>
     <w:p>
       <w:pPr>
         <w:jc w:val="both"/>
       </w:pPr>
-    </w:p>
-    <w:p>
-      <w:pPr>
-        <w:jc w:val="both"/>
-      </w:pPr>
       <w:r>
         <w:lastRenderedPageBreak/>
-        <w:t xml:space="preserve">Auf Anwendungsebene bietet </w:t>
-      </w:r>
-      <w:proofErr w:type="spellStart"/>
-      <w:r>
-        <w:t>iroh-gossip</w:t>
-      </w:r>
-      <w:proofErr w:type="spellEnd"/>
-      <w:r>
-        <w:t xml:space="preserve"> </w:t>
-      </w:r>
-      <w:proofErr w:type="gramStart"/>
-      <w:r>
-        <w:t>eine relativ</w:t>
-      </w:r>
-      <w:proofErr w:type="gramEnd"/>
-      <w:r>
-        <w:t xml:space="preserve"> einfache API:</w:t>
+        <w:t>Auf Anwendungsebene bietet iroh-gossip eine relativ einfache API:</w:t>
       </w:r>
     </w:p>
     <w:p>
@@ -3536,14 +2628,12 @@
       <w:r>
         <w:t xml:space="preserve">Gossip-Gruppen werden über eine </w:t>
       </w:r>
-      <w:proofErr w:type="spellStart"/>
       <w:r>
         <w:rPr>
           <w:rStyle w:val="CodeZchn"/>
         </w:rPr>
         <w:t>TopicId</w:t>
       </w:r>
-      <w:proofErr w:type="spellEnd"/>
       <w:r>
         <w:t xml:space="preserve"> definiert, alle Peers mit demselben Topic bilden einen Swarm.</w:t>
       </w:r>
@@ -3562,73 +2652,23 @@
       <w:r>
         <w:t xml:space="preserve">Um einem Swarm beizutreten, ruft ein Peer </w:t>
       </w:r>
-      <w:proofErr w:type="spellStart"/>
       <w:r>
         <w:rPr>
           <w:rStyle w:val="CodeZchn"/>
         </w:rPr>
-        <w:t>subscribe_and_</w:t>
-      </w:r>
-      <w:proofErr w:type="gramStart"/>
-      <w:r>
-        <w:rPr>
-          <w:rStyle w:val="CodeZchn"/>
-        </w:rPr>
-        <w:t>join</w:t>
-      </w:r>
-      <w:proofErr w:type="spellEnd"/>
-      <w:r>
-        <w:rPr>
-          <w:rStyle w:val="CodeZchn"/>
-        </w:rPr>
-        <w:t>(</w:t>
-      </w:r>
-      <w:proofErr w:type="spellStart"/>
-      <w:proofErr w:type="gramEnd"/>
-      <w:r>
-        <w:rPr>
-          <w:rStyle w:val="CodeZchn"/>
-        </w:rPr>
-        <w:t>topic_id</w:t>
-      </w:r>
-      <w:proofErr w:type="spellEnd"/>
-      <w:r>
-        <w:rPr>
-          <w:rStyle w:val="CodeZchn"/>
-        </w:rPr>
-        <w:t xml:space="preserve">, </w:t>
-      </w:r>
-      <w:proofErr w:type="spellStart"/>
+        <w:t>subscribe_and_join(topic_id, bootstrap_peers)</w:t>
+      </w:r>
+      <w:r>
+        <w:t xml:space="preserve"> auf. Die </w:t>
+      </w:r>
       <w:r>
         <w:rPr>
           <w:rStyle w:val="CodeZchn"/>
         </w:rPr>
         <w:t>bootstrap_peers</w:t>
       </w:r>
-      <w:proofErr w:type="spellEnd"/>
-      <w:r>
-        <w:rPr>
-          <w:rStyle w:val="CodeZchn"/>
-        </w:rPr>
-        <w:t>)</w:t>
-      </w:r>
-      <w:r>
-        <w:t xml:space="preserve"> auf. Die </w:t>
-      </w:r>
-      <w:proofErr w:type="spellStart"/>
-      <w:r>
-        <w:rPr>
-          <w:rStyle w:val="CodeZchn"/>
-        </w:rPr>
-        <w:t>bootstrap_peers</w:t>
-      </w:r>
-      <w:proofErr w:type="spellEnd"/>
-      <w:r>
-        <w:t xml:space="preserve"> sind </w:t>
-      </w:r>
-      <w:proofErr w:type="spellStart"/>
-      <w:r>
-        <w:t>iroh-</w:t>
+      <w:r>
+        <w:t xml:space="preserve"> sind iroh-</w:t>
       </w:r>
       <w:r>
         <w:rPr>
@@ -3636,17 +2676,14 @@
         </w:rPr>
         <w:t>EndpointIds</w:t>
       </w:r>
-      <w:proofErr w:type="spellEnd"/>
-      <w:r>
-        <w:t xml:space="preserve">, über die der Knoten zunächst Verbindungen aufbaut; von dort übernimmt </w:t>
-      </w:r>
-      <w:proofErr w:type="spellStart"/>
-      <w:r>
-        <w:t>HyParView</w:t>
-      </w:r>
-      <w:proofErr w:type="spellEnd"/>
-      <w:r>
-        <w:t xml:space="preserve"> die weitere Verteilung der Nachrichten.</w:t>
+      <w:r>
+        <w:t xml:space="preserve">, über die der Knoten zunächst Verbindungen aufbaut; </w:t>
+      </w:r>
+      <w:r>
+        <w:t>dann</w:t>
+      </w:r>
+      <w:r>
+        <w:t xml:space="preserve"> übernimmt HyParView die weitere Verteilung der Nachrichten.</w:t>
       </w:r>
     </w:p>
     <w:p>
@@ -3663,44 +2700,30 @@
       <w:r>
         <w:t xml:space="preserve">Die Anwendung erhält einen Sender/Empfänger-Split: Über den Sender werden die Nachrichten in das Topic verteilt, der Receiver liefert </w:t>
       </w:r>
-      <w:proofErr w:type="gramStart"/>
       <w:r>
         <w:rPr>
           <w:rStyle w:val="CodeZchn"/>
         </w:rPr>
-        <w:t>Event::</w:t>
-      </w:r>
-      <w:proofErr w:type="spellStart"/>
-      <w:proofErr w:type="gramEnd"/>
-      <w:r>
-        <w:rPr>
-          <w:rStyle w:val="CodeZchn"/>
-        </w:rPr>
-        <w:t>Received</w:t>
-      </w:r>
-      <w:proofErr w:type="spellEnd"/>
+        <w:t>Event::Received</w:t>
+      </w:r>
       <w:r>
         <w:t xml:space="preserve">-Ereignisse, sowie Strukturereignisse wie </w:t>
       </w:r>
-      <w:proofErr w:type="spellStart"/>
       <w:r>
         <w:rPr>
           <w:rStyle w:val="CodeZchn"/>
         </w:rPr>
         <w:t>NeighborUp</w:t>
       </w:r>
-      <w:proofErr w:type="spellEnd"/>
       <w:r>
         <w:t xml:space="preserve"> oder </w:t>
       </w:r>
-      <w:proofErr w:type="spellStart"/>
       <w:r>
         <w:rPr>
           <w:rStyle w:val="CodeZchn"/>
         </w:rPr>
         <w:t>NeighborDown</w:t>
       </w:r>
-      <w:proofErr w:type="spellEnd"/>
       <w:r>
         <w:t>.</w:t>
       </w:r>
@@ -3719,22 +2742,14 @@
         <w:t>Discovery</w:t>
       </w:r>
       <w:r>
-        <w:t xml:space="preserve">-Modus ist schlussendlich entscheidend dafür, wie schnell sich ein Gossip-Swarm aufbauen kann, ob alle Peers rechtzeitig Bootstrap-Verbindungen finden und ob Broadcast-Nachrichten über direkte Verbindungen oder über </w:t>
-      </w:r>
-      <w:proofErr w:type="spellStart"/>
-      <w:r>
-        <w:t>Relays</w:t>
-      </w:r>
-      <w:proofErr w:type="spellEnd"/>
-      <w:r>
-        <w:t xml:space="preserve"> transportiert werden.</w:t>
+        <w:t>-Modus ist schlussendlich entscheidend dafür, wie schnell sich ein Gossip-Swarm aufbauen kann, ob alle Peers rechtzeitig Bootstrap-Verbindungen finden und ob Broadcast-Nachrichten über direkte Verbindungen oder über Relays transportiert werden.</w:t>
       </w:r>
     </w:p>
     <w:p>
       <w:pPr>
         <w:pStyle w:val="berschrift1"/>
       </w:pPr>
-      <w:bookmarkStart w:id="9" w:name="_Toc216206744"/>
+      <w:bookmarkStart w:id="9" w:name="_Toc216283960"/>
       <w:r>
         <w:t>Experimentelles Setup</w:t>
       </w:r>
@@ -3742,10 +2757,717 @@
     </w:p>
     <w:p>
       <w:pPr>
+        <w:jc w:val="both"/>
+      </w:pPr>
+      <w:r>
+        <w:t xml:space="preserve">Die nachfolgenden Messungen wurden </w:t>
+      </w:r>
+      <w:r>
+        <w:t>lokal auf</w:t>
+      </w:r>
+      <w:r>
+        <w:t xml:space="preserve"> einem ASUS Vivobook S14 Flip</w:t>
+      </w:r>
+      <w:r>
+        <w:t xml:space="preserve"> unter</w:t>
+      </w:r>
+      <w:r>
+        <w:t xml:space="preserve"> Linux Mint Distribution </w:t>
+      </w:r>
+      <w:r>
+        <w:t>durchgeführt</w:t>
+      </w:r>
+      <w:r>
+        <w:t>. Sämtliche Experimente wurden vollständig automatisiert über eine Reihe von Shell-Skripten ausgeführt. Ziel des Aufbaus war es, das Gossip-Protokoll unter reproduzierbaren Bedingungen hinsichtlich Zuverlässigkeit, Latenz</w:t>
+      </w:r>
+      <w:r>
+        <w:t>verhalten</w:t>
+      </w:r>
+      <w:r>
+        <w:t xml:space="preserve"> und Stabilität zu evaluieren. Die Messungen wurden stets über 10 unabhängige Testläufe pro Parameterkombination gemittelt, um </w:t>
+      </w:r>
+      <w:r>
+        <w:t>zufällige Schwankungen und Ausreisser systematisch zu reduzieren</w:t>
+      </w:r>
+      <w:r>
+        <w:t>.</w:t>
+      </w:r>
+    </w:p>
+    <w:p>
+      <w:pPr>
+        <w:jc w:val="both"/>
+      </w:pPr>
+      <w:r>
+        <w:t xml:space="preserve">Für die Versuchsreihen wurde eine eigene, vereinfachte Rust-Implementierung eines iroh-gossip-Peers entwickelt. Ziel war es, die von iroh-gossip bereitgestellten Mechanismen unter kontrollierten Bedingungen möglichst transparent und ohne applikationsspezifische Nebeneffekte untersuchen zu können. </w:t>
+      </w:r>
+    </w:p>
+    <w:p>
+      <w:pPr>
+        <w:pStyle w:val="berschrift3"/>
+      </w:pPr>
+      <w:r>
+        <w:t>Variierte Parameter und Messziele</w:t>
+      </w:r>
+    </w:p>
+    <w:p>
+      <w:pPr>
+        <w:jc w:val="both"/>
+      </w:pPr>
+      <w:r>
+        <w:t xml:space="preserve">Um unterschiedliche Belastungs- und Umgebungsszenarien </w:t>
+      </w:r>
+      <w:r>
+        <w:t>untersuchen</w:t>
+      </w:r>
+      <w:r>
+        <w:t xml:space="preserve"> zu können, wurden die folgenden Parameter variiert:</w:t>
+      </w:r>
+    </w:p>
+    <w:p>
+      <w:pPr>
+        <w:pStyle w:val="Listenabsatz"/>
+        <w:numPr>
+          <w:ilvl w:val="0"/>
+          <w:numId w:val="15"/>
+        </w:numPr>
+        <w:ind w:left="357" w:hanging="357"/>
+        <w:contextualSpacing w:val="0"/>
+        <w:jc w:val="both"/>
+      </w:pPr>
+      <w:r>
+        <w:rPr>
+          <w:rStyle w:val="IntensiverVerweis"/>
+        </w:rPr>
+        <w:t>Discovery-Modus</w:t>
+      </w:r>
+      <w:r>
+        <w:rPr>
+          <w:rStyle w:val="IntensiverVerweis"/>
+        </w:rPr>
+        <w:t>.</w:t>
+      </w:r>
+      <w:r>
+        <w:t xml:space="preserve"> Im </w:t>
+      </w:r>
+      <w:r>
+        <w:t>D</w:t>
+      </w:r>
+      <w:r>
+        <w:t>irect-Modus verbinden sich</w:t>
+      </w:r>
+      <w:r>
+        <w:t xml:space="preserve"> Peers direkt im LAN, Discovery erfolgt ohne Relay.</w:t>
+      </w:r>
+      <w:r>
+        <w:t xml:space="preserve"> Im Relay-Modus erfolgt der</w:t>
+      </w:r>
+      <w:r>
+        <w:t xml:space="preserve"> Erstkontakt über</w:t>
+      </w:r>
+      <w:r>
+        <w:t xml:space="preserve"> einen</w:t>
+      </w:r>
+      <w:r>
+        <w:t xml:space="preserve"> Relay-Server; direkte Verbindungen werden nur aufgebaut, wenn Hole-Punching gelingt.</w:t>
+      </w:r>
+    </w:p>
+    <w:p>
+      <w:pPr>
+        <w:ind w:left="357"/>
+        <w:jc w:val="both"/>
+      </w:pPr>
+      <w:r>
+        <w:rPr>
+          <w:u w:val="single"/>
+        </w:rPr>
+        <w:t>Messziele:</w:t>
+      </w:r>
+      <w:r>
+        <w:t xml:space="preserve"> Einfluss auf das Join-Verhalten, Nachrichtenauslieferungsrate und Latenzen.</w:t>
+      </w:r>
+    </w:p>
+    <w:p>
+      <w:pPr>
+        <w:pStyle w:val="Listenabsatz"/>
+        <w:numPr>
+          <w:ilvl w:val="0"/>
+          <w:numId w:val="15"/>
+        </w:numPr>
+        <w:ind w:left="357" w:hanging="357"/>
+        <w:contextualSpacing w:val="0"/>
+        <w:jc w:val="both"/>
+      </w:pPr>
+      <w:r>
+        <w:rPr>
+          <w:rStyle w:val="IntensiverVerweis"/>
+        </w:rPr>
+        <w:t>Anzahl der Peers</w:t>
+      </w:r>
+      <w:r>
+        <w:rPr>
+          <w:rStyle w:val="IntensiverVerweis"/>
+        </w:rPr>
+        <w:t>.</w:t>
+      </w:r>
+      <w:r>
+        <w:t xml:space="preserve"> Alle Testläufe wurden mit</w:t>
+      </w:r>
+      <w:r>
+        <w:t xml:space="preserve"> 10, 20, 30, 40</w:t>
+      </w:r>
+      <w:r>
+        <w:t xml:space="preserve"> und</w:t>
+      </w:r>
+      <w:r>
+        <w:t xml:space="preserve"> 50</w:t>
+      </w:r>
+      <w:r>
+        <w:t xml:space="preserve"> Peers im simulierten Netzwerk durchgeführt.</w:t>
+      </w:r>
+      <w:r>
+        <w:t xml:space="preserve"> Pro 10 gestarteter Peer-Prozesse wurde jeweils eine Bootstrap-NodeID extrahiert und für den Join-Prozess übergeben.</w:t>
+      </w:r>
+    </w:p>
+    <w:p>
+      <w:pPr>
+        <w:ind w:left="357"/>
+        <w:jc w:val="both"/>
+      </w:pPr>
+      <w:r>
+        <w:rPr>
+          <w:u w:val="single"/>
+        </w:rPr>
+        <w:t>Messziel</w:t>
+      </w:r>
+      <w:r>
+        <w:rPr>
+          <w:u w:val="single"/>
+        </w:rPr>
+        <w:t>e</w:t>
+      </w:r>
+      <w:r>
+        <w:rPr>
+          <w:u w:val="single"/>
+        </w:rPr>
+        <w:t>:</w:t>
+      </w:r>
+      <w:r>
+        <w:t xml:space="preserve"> Untersuchung von Skalierungseffekten auf Pfadlängen, Nachbarschaftsgrössen, Join-Verhalten und Zustellraten bei wachsendem Overlay.</w:t>
+      </w:r>
+    </w:p>
+    <w:p>
+      <w:pPr>
+        <w:pStyle w:val="Listenabsatz"/>
+        <w:numPr>
+          <w:ilvl w:val="0"/>
+          <w:numId w:val="15"/>
+        </w:numPr>
+        <w:ind w:left="357" w:hanging="357"/>
+        <w:contextualSpacing w:val="0"/>
+        <w:jc w:val="both"/>
+      </w:pPr>
+      <w:r>
+        <w:rPr>
+          <w:rStyle w:val="IntensiverVerweis"/>
+        </w:rPr>
+        <w:lastRenderedPageBreak/>
+        <w:t>Netzwerkszenario.</w:t>
+      </w:r>
+      <w:r>
+        <w:t xml:space="preserve"> Mit Hilfe des Linux Kernel Tools netem wurden 50 ms Verzögerung ± 5 ms Jitter sowie 30 % Paketverlust injiziert und gegen das ungestörte LAN verglichen.</w:t>
+      </w:r>
+    </w:p>
+    <w:p>
+      <w:pPr>
+        <w:ind w:left="357"/>
+        <w:jc w:val="both"/>
+      </w:pPr>
+      <w:r>
+        <w:rPr>
+          <w:u w:val="single"/>
+        </w:rPr>
+        <w:t>Messziel</w:t>
+      </w:r>
+      <w:r>
+        <w:rPr>
+          <w:u w:val="single"/>
+        </w:rPr>
+        <w:t>e</w:t>
+      </w:r>
+      <w:r>
+        <w:rPr>
+          <w:u w:val="single"/>
+        </w:rPr>
+        <w:t>:</w:t>
+      </w:r>
+      <w:r>
+        <w:t xml:space="preserve"> Robustheit in Bezug auf Latenzen, Zustellraten und Out-of-Order-Events bei degradierter Netzqualität.</w:t>
+      </w:r>
+    </w:p>
+    <w:p>
+      <w:pPr>
+        <w:pStyle w:val="Listenabsatz"/>
+        <w:numPr>
+          <w:ilvl w:val="0"/>
+          <w:numId w:val="15"/>
+        </w:numPr>
+        <w:ind w:left="357" w:hanging="357"/>
+        <w:contextualSpacing w:val="0"/>
+        <w:jc w:val="both"/>
+      </w:pPr>
+      <w:r>
+        <w:rPr>
+          <w:rStyle w:val="IntensiverVerweis"/>
+        </w:rPr>
+        <w:t>Churn and Recovery.</w:t>
+      </w:r>
+      <w:r>
+        <w:t xml:space="preserve"> </w:t>
+      </w:r>
+      <w:r>
+        <w:t xml:space="preserve">40 Sekunden nach Beginn des Testlaufs werden zufällig ausgewählte Peers aus dem Netzwerk isoliert (Churn). Die Churn-Rate beträgt 10 %, 20 % oder 30 % wobei Bootstrap-Peers nie isoliert werden. Die Peers werden nach 10 Sekunden wieder ins Netz integriert. </w:t>
+      </w:r>
+    </w:p>
+    <w:p>
+      <w:pPr>
+        <w:ind w:left="357"/>
+        <w:jc w:val="both"/>
+      </w:pPr>
+      <w:r>
+        <w:rPr>
+          <w:u w:val="single"/>
+        </w:rPr>
+        <w:t>Messziele:</w:t>
+      </w:r>
+      <w:r>
+        <w:t xml:space="preserve"> Untersucht wird</w:t>
+      </w:r>
+      <w:r>
+        <w:t xml:space="preserve"> die Fähigkeit des Protokolls, ein beschädigtes Overlay zu reparieren und die Broadcast-Reichweite wiederherzustellen.</w:t>
+      </w:r>
+    </w:p>
+    <w:p>
+      <w:pPr>
+        <w:pStyle w:val="berschrift3"/>
+      </w:pPr>
+      <w:r>
+        <w:t>Ablauf eines Testlaufs</w:t>
+      </w:r>
+    </w:p>
+    <w:p>
+      <w:pPr>
+        <w:jc w:val="both"/>
+      </w:pPr>
+      <w:r>
+        <w:t>Für jede Konfiguration wurde derselbe Ablauf verwendet:</w:t>
+      </w:r>
+    </w:p>
+    <w:p>
+      <w:pPr>
+        <w:pStyle w:val="Listenabsatz"/>
+        <w:numPr>
+          <w:ilvl w:val="0"/>
+          <w:numId w:val="11"/>
+        </w:numPr>
+        <w:ind w:left="357" w:hanging="357"/>
+        <w:contextualSpacing w:val="0"/>
+        <w:jc w:val="both"/>
+      </w:pPr>
+      <w:r>
+        <w:rPr>
+          <w:rStyle w:val="IntensiverVerweis"/>
+        </w:rPr>
+        <w:t>Aufbau einer isolierten Testumgebung via Linux Namespaces</w:t>
+      </w:r>
+      <w:r>
+        <w:rPr>
+          <w:rStyle w:val="IntensiverVerweis"/>
+        </w:rPr>
+        <w:t>.</w:t>
+      </w:r>
+      <w:r>
+        <w:t xml:space="preserve"> </w:t>
+      </w:r>
+      <w:r>
+        <w:t>Jeder Peer-Prozess läuft in einem eigenen Namespace mit separatem Netzwerkstack, eigener Routing-Tabelle und eigener virtuellen Netzwerkschnittstellt. Alle Peers sind über eine gemeinsame virtuelle Linux-Bridge verbunden, die das simulierte LAN darstellt.</w:t>
+      </w:r>
+    </w:p>
+    <w:p>
+      <w:pPr>
+        <w:pStyle w:val="Listenabsatz"/>
+        <w:numPr>
+          <w:ilvl w:val="0"/>
+          <w:numId w:val="11"/>
+        </w:numPr>
+        <w:ind w:left="357" w:hanging="357"/>
+        <w:contextualSpacing w:val="0"/>
+        <w:jc w:val="both"/>
+      </w:pPr>
+      <w:r>
+        <w:rPr>
+          <w:rStyle w:val="IntensiverVerweis"/>
+        </w:rPr>
+        <w:t>Start der Receiver-Prozesse</w:t>
+      </w:r>
+      <w:r>
+        <w:rPr>
+          <w:rStyle w:val="IntensiverVerweis"/>
+        </w:rPr>
+        <w:t>.</w:t>
+      </w:r>
+      <w:r>
+        <w:t xml:space="preserve"> In</w:t>
+      </w:r>
+      <w:r>
+        <w:t xml:space="preserve"> in allen Peers</w:t>
+      </w:r>
+      <w:r>
+        <w:t xml:space="preserve"> wird zunächst der Receiver gestartet, um sicherzustellen, dass das Overlay vollständig aufgebaut werden kann.</w:t>
+      </w:r>
+    </w:p>
+    <w:p>
+      <w:pPr>
+        <w:pStyle w:val="Listenabsatz"/>
+        <w:numPr>
+          <w:ilvl w:val="0"/>
+          <w:numId w:val="11"/>
+        </w:numPr>
+        <w:ind w:left="357" w:hanging="357"/>
+        <w:contextualSpacing w:val="0"/>
+        <w:jc w:val="both"/>
+      </w:pPr>
+      <w:r>
+        <w:rPr>
+          <w:rStyle w:val="IntensiverVerweis"/>
+        </w:rPr>
+        <w:t>Starten des Senders</w:t>
+      </w:r>
+      <w:r>
+        <w:rPr>
+          <w:rStyle w:val="IntensiverVerweis"/>
+        </w:rPr>
+        <w:t>.</w:t>
+      </w:r>
+      <w:r>
+        <w:t xml:space="preserve"> Der Sender-Prozess startet erst,</w:t>
+      </w:r>
+      <w:r>
+        <w:t xml:space="preserve"> nachdem alle Receiver bereit waren.</w:t>
+      </w:r>
+    </w:p>
+    <w:p>
+      <w:pPr>
+        <w:pStyle w:val="Listenabsatz"/>
+        <w:numPr>
+          <w:ilvl w:val="0"/>
+          <w:numId w:val="11"/>
+        </w:numPr>
+        <w:ind w:left="357" w:hanging="357"/>
+        <w:contextualSpacing w:val="0"/>
+        <w:jc w:val="both"/>
+      </w:pPr>
+      <w:r>
+        <w:rPr>
+          <w:rStyle w:val="IntensiverVerweis"/>
+        </w:rPr>
+        <w:t>Versand des Testdatensatzes</w:t>
+      </w:r>
+      <w:r>
+        <w:rPr>
+          <w:rStyle w:val="IntensiverVerweis"/>
+        </w:rPr>
+        <w:t>.</w:t>
+      </w:r>
+      <w:r>
+        <w:rPr>
+          <w:rStyle w:val="IntensiverVerweis"/>
+        </w:rPr>
+        <w:t xml:space="preserve"> </w:t>
+      </w:r>
+      <w:r>
+        <w:t>2000 Nachrichten werden mit einer Frequenz von 10 Nachrichten pro Sekunde und einer Payload-Grösse von 256 Bytes verschickt. Anzahl und Sendefrequenz wurden so gewählt, dass die Passive View im HyParView-Protokoll während eines vollständigen Testlaufs dreimal durchmischt wird. Die Nachrichten enthalten einen eindeutigen Testlauf-Indikator, eine Sequenznummer, einen Sender-Zeitstempel sowie die erwartete Gesamtzahl aller Nachrichten.</w:t>
+      </w:r>
+    </w:p>
+    <w:p>
+      <w:pPr>
+        <w:pStyle w:val="Listenabsatz"/>
+        <w:numPr>
+          <w:ilvl w:val="0"/>
+          <w:numId w:val="11"/>
+        </w:numPr>
+        <w:ind w:left="357" w:hanging="357"/>
+        <w:contextualSpacing w:val="0"/>
+        <w:jc w:val="both"/>
+      </w:pPr>
+      <w:r>
+        <w:rPr>
+          <w:rStyle w:val="IntensiverVerweis"/>
+        </w:rPr>
+        <w:t>Erfassung aller Ereignisse in strukturierter JSONL-Form</w:t>
+      </w:r>
+      <w:r>
+        <w:rPr>
+          <w:rStyle w:val="IntensiverVerweis"/>
+        </w:rPr>
+        <w:t xml:space="preserve">. </w:t>
+      </w:r>
+      <w:r>
+        <w:t xml:space="preserve">Die Zusammenfassung, die hauptsächlich zur Evaluation herangezogen wird, enthält </w:t>
+      </w:r>
+      <w:r>
+        <w:t xml:space="preserve">u. a. </w:t>
+      </w:r>
+      <w:r>
+        <w:t>die folgenden Informationen:</w:t>
+      </w:r>
+    </w:p>
+    <w:tbl>
+      <w:tblPr>
+        <w:tblStyle w:val="Tabellenraster"/>
+        <w:tblW w:w="0" w:type="auto"/>
+        <w:tblInd w:w="357" w:type="dxa"/>
+        <w:tblBorders>
+          <w:top w:val="none" w:sz="0" w:space="0" w:color="auto"/>
+          <w:left w:val="none" w:sz="0" w:space="0" w:color="auto"/>
+          <w:bottom w:val="none" w:sz="0" w:space="0" w:color="auto"/>
+          <w:right w:val="none" w:sz="0" w:space="0" w:color="auto"/>
+          <w:insideH w:val="none" w:sz="0" w:space="0" w:color="auto"/>
+          <w:insideV w:val="none" w:sz="0" w:space="0" w:color="auto"/>
+        </w:tblBorders>
+        <w:tblCellMar>
+          <w:left w:w="0" w:type="dxa"/>
+          <w:right w:w="0" w:type="dxa"/>
+        </w:tblCellMar>
+        <w:tblLook w:val="04A0" w:firstRow="1" w:lastRow="0" w:firstColumn="1" w:lastColumn="0" w:noHBand="0" w:noVBand="1"/>
+      </w:tblPr>
+      <w:tblGrid>
+        <w:gridCol w:w="3891"/>
+        <w:gridCol w:w="4814"/>
+      </w:tblGrid>
+      <w:tr>
+        <w:tc>
+          <w:tcPr>
+            <w:tcW w:w="3891" w:type="dxa"/>
+          </w:tcPr>
+          <w:p>
+            <w:pPr>
+              <w:pStyle w:val="Listenabsatz"/>
+              <w:numPr>
+                <w:ilvl w:val="0"/>
+                <w:numId w:val="16"/>
+              </w:numPr>
+              <w:spacing w:after="60"/>
+              <w:ind w:left="357" w:hanging="357"/>
+              <w:contextualSpacing w:val="0"/>
+              <w:jc w:val="both"/>
+            </w:pPr>
+            <w:r>
+              <w:t>Auslieferungsrate</w:t>
+            </w:r>
+          </w:p>
+        </w:tc>
+        <w:tc>
+          <w:tcPr>
+            <w:tcW w:w="4814" w:type="dxa"/>
+          </w:tcPr>
+          <w:p>
+            <w:pPr>
+              <w:pStyle w:val="Listenabsatz"/>
+              <w:numPr>
+                <w:ilvl w:val="0"/>
+                <w:numId w:val="16"/>
+              </w:numPr>
+              <w:spacing w:after="60"/>
+              <w:ind w:left="357" w:hanging="357"/>
+              <w:contextualSpacing w:val="0"/>
+              <w:jc w:val="both"/>
+            </w:pPr>
+            <w:r>
+              <w:t>Last-Delivery-Hop Metriken</w:t>
+            </w:r>
+          </w:p>
+        </w:tc>
+      </w:tr>
+      <w:tr>
+        <w:tc>
+          <w:tcPr>
+            <w:tcW w:w="3891" w:type="dxa"/>
+          </w:tcPr>
+          <w:p>
+            <w:pPr>
+              <w:pStyle w:val="Listenabsatz"/>
+              <w:numPr>
+                <w:ilvl w:val="0"/>
+                <w:numId w:val="16"/>
+              </w:numPr>
+              <w:spacing w:after="60"/>
+              <w:ind w:left="357" w:hanging="357"/>
+              <w:contextualSpacing w:val="0"/>
+              <w:jc w:val="both"/>
+            </w:pPr>
+            <w:r>
+              <w:t>Anzahl an Duplikaten</w:t>
+            </w:r>
+          </w:p>
+        </w:tc>
+        <w:tc>
+          <w:tcPr>
+            <w:tcW w:w="4814" w:type="dxa"/>
+          </w:tcPr>
+          <w:p>
+            <w:pPr>
+              <w:pStyle w:val="Listenabsatz"/>
+              <w:numPr>
+                <w:ilvl w:val="0"/>
+                <w:numId w:val="16"/>
+              </w:numPr>
+              <w:spacing w:after="60"/>
+              <w:ind w:left="357" w:hanging="357"/>
+              <w:contextualSpacing w:val="0"/>
+              <w:jc w:val="both"/>
+            </w:pPr>
+            <w:r>
+              <w:t>durchschnittliche Zeit ohne aktive Nachbarn</w:t>
+            </w:r>
+          </w:p>
+        </w:tc>
+      </w:tr>
+      <w:tr>
+        <w:tc>
+          <w:tcPr>
+            <w:tcW w:w="3891" w:type="dxa"/>
+          </w:tcPr>
+          <w:p>
+            <w:pPr>
+              <w:pStyle w:val="Listenabsatz"/>
+              <w:numPr>
+                <w:ilvl w:val="0"/>
+                <w:numId w:val="16"/>
+              </w:numPr>
+              <w:spacing w:after="60"/>
+              <w:ind w:left="357" w:hanging="357"/>
+              <w:contextualSpacing w:val="0"/>
+              <w:jc w:val="both"/>
+            </w:pPr>
+            <w:r>
+              <w:t>Out-of-Order Events</w:t>
+            </w:r>
+          </w:p>
+        </w:tc>
+        <w:tc>
+          <w:tcPr>
+            <w:tcW w:w="4814" w:type="dxa"/>
+          </w:tcPr>
+          <w:p>
+            <w:pPr>
+              <w:pStyle w:val="Listenabsatz"/>
+              <w:numPr>
+                <w:ilvl w:val="0"/>
+                <w:numId w:val="16"/>
+              </w:numPr>
+              <w:spacing w:after="60"/>
+              <w:ind w:left="357" w:hanging="357"/>
+              <w:contextualSpacing w:val="0"/>
+              <w:jc w:val="both"/>
+            </w:pPr>
+            <w:r>
+              <w:t>durchschnittliche Anzahl aktiver Nachbarn</w:t>
+            </w:r>
+          </w:p>
+        </w:tc>
+      </w:tr>
+      <w:tr>
+        <w:tc>
+          <w:tcPr>
+            <w:tcW w:w="3891" w:type="dxa"/>
+          </w:tcPr>
+          <w:p>
+            <w:pPr>
+              <w:pStyle w:val="Listenabsatz"/>
+              <w:numPr>
+                <w:ilvl w:val="0"/>
+                <w:numId w:val="16"/>
+              </w:numPr>
+              <w:spacing w:after="60"/>
+              <w:ind w:left="357" w:hanging="357"/>
+              <w:contextualSpacing w:val="0"/>
+              <w:jc w:val="both"/>
+            </w:pPr>
+            <w:r>
+              <w:t>Latenzstatistiken</w:t>
+            </w:r>
+          </w:p>
+        </w:tc>
+        <w:tc>
+          <w:tcPr>
+            <w:tcW w:w="4814" w:type="dxa"/>
+          </w:tcPr>
+          <w:p>
+            <w:pPr>
+              <w:pStyle w:val="Listenabsatz"/>
+              <w:numPr>
+                <w:ilvl w:val="0"/>
+                <w:numId w:val="16"/>
+              </w:numPr>
+              <w:spacing w:after="60"/>
+              <w:ind w:left="357" w:hanging="357"/>
+              <w:contextualSpacing w:val="0"/>
+              <w:jc w:val="both"/>
+            </w:pPr>
+            <w:r>
+              <w:t>Join-Zustand</w:t>
+            </w:r>
+          </w:p>
+        </w:tc>
+      </w:tr>
+    </w:tbl>
+    <w:p>
+      <w:pPr>
+        <w:pStyle w:val="Listenabsatz"/>
+        <w:numPr>
+          <w:ilvl w:val="0"/>
+          <w:numId w:val="11"/>
+        </w:numPr>
+        <w:spacing w:before="120"/>
+        <w:ind w:left="357" w:hanging="357"/>
+        <w:contextualSpacing w:val="0"/>
+        <w:jc w:val="both"/>
+      </w:pPr>
+      <w:r>
+        <w:rPr>
+          <w:rStyle w:val="IntensiverVerweis"/>
+        </w:rPr>
+        <w:t xml:space="preserve">Automatisiertes </w:t>
+      </w:r>
+      <w:r>
+        <w:rPr>
+          <w:rStyle w:val="IntensiverVerweis"/>
+        </w:rPr>
+        <w:t>Terminieren der Peers.</w:t>
+      </w:r>
+      <w:r>
+        <w:t xml:space="preserve"> Alle Prozesse werden</w:t>
+      </w:r>
+      <w:r>
+        <w:t xml:space="preserve"> nach Ablauf eines dynamisch berechneten Join-Timeouts</w:t>
+      </w:r>
+      <w:r>
+        <w:t xml:space="preserve"> beendet</w:t>
+      </w:r>
+      <w:r>
+        <w:t>, um auch fehlerhafte oder unvollständig gestartete Läufe zuverlässig zu beenden.</w:t>
+      </w:r>
+      <w:r>
+        <w:t xml:space="preserve"> Der Timeout übersteigt jeweils sicher die Länge eines Testlaufs bei dem die maximale Anzahl an Nachrichten verschickt wird.</w:t>
+      </w:r>
+    </w:p>
+    <w:p>
+      <w:pPr>
         <w:pStyle w:val="berschrift1"/>
       </w:pPr>
-      <w:bookmarkStart w:id="10" w:name="_Toc216206745"/>
-      <w:r>
+      <w:bookmarkStart w:id="10" w:name="_Toc216283961"/>
+      <w:r>
+        <w:lastRenderedPageBreak/>
         <w:t>Ergebnisse</w:t>
       </w:r>
       <w:bookmarkEnd w:id="10"/>
@@ -3754,14 +3476,9 @@
       <w:pPr>
         <w:pStyle w:val="berschrift2"/>
       </w:pPr>
-      <w:bookmarkStart w:id="11" w:name="_Toc216206746"/>
-      <w:proofErr w:type="spellStart"/>
-      <w:r>
-        <w:t>Join</w:t>
-      </w:r>
-      <w:proofErr w:type="spellEnd"/>
-      <w:r>
-        <w:t>-Verhalten</w:t>
+      <w:bookmarkStart w:id="11" w:name="_Toc216283962"/>
+      <w:r>
+        <w:t>Join-Verhalten</w:t>
       </w:r>
       <w:bookmarkEnd w:id="11"/>
     </w:p>
@@ -3769,22 +3486,9 @@
       <w:pPr>
         <w:pStyle w:val="berschrift2"/>
       </w:pPr>
-      <w:bookmarkStart w:id="12" w:name="_Toc216206747"/>
-      <w:proofErr w:type="spellStart"/>
-      <w:r>
-        <w:t>Delivery</w:t>
-      </w:r>
-      <w:proofErr w:type="spellEnd"/>
-      <w:r>
-        <w:t xml:space="preserve"> Rate, Duplikate und out-</w:t>
-      </w:r>
-      <w:proofErr w:type="spellStart"/>
-      <w:r>
-        <w:t>of</w:t>
-      </w:r>
-      <w:proofErr w:type="spellEnd"/>
-      <w:r>
-        <w:t>-order Nachrichten</w:t>
+      <w:bookmarkStart w:id="12" w:name="_Toc216283963"/>
+      <w:r>
+        <w:t>Delivery Rate, Duplikate und out-of-order Nachrichten</w:t>
       </w:r>
       <w:bookmarkEnd w:id="12"/>
     </w:p>
@@ -3792,7 +3496,7 @@
       <w:pPr>
         <w:pStyle w:val="berschrift2"/>
       </w:pPr>
-      <w:bookmarkStart w:id="13" w:name="_Toc216206748"/>
+      <w:bookmarkStart w:id="13" w:name="_Toc216283964"/>
       <w:r>
         <w:t>Latenz und LDH</w:t>
       </w:r>
@@ -3802,14 +3506,9 @@
       <w:pPr>
         <w:pStyle w:val="berschrift2"/>
       </w:pPr>
-      <w:bookmarkStart w:id="14" w:name="_Toc216206749"/>
-      <w:proofErr w:type="spellStart"/>
-      <w:r>
-        <w:t>Churn</w:t>
-      </w:r>
-      <w:proofErr w:type="spellEnd"/>
-      <w:r>
-        <w:t xml:space="preserve"> und Recovery</w:t>
+      <w:bookmarkStart w:id="14" w:name="_Toc216283965"/>
+      <w:r>
+        <w:t>Churn und Recovery</w:t>
       </w:r>
       <w:bookmarkEnd w:id="14"/>
     </w:p>
@@ -3817,7 +3516,7 @@
       <w:pPr>
         <w:pStyle w:val="berschrift1"/>
       </w:pPr>
-      <w:bookmarkStart w:id="15" w:name="_Toc216206750"/>
+      <w:bookmarkStart w:id="15" w:name="_Toc216283966"/>
       <w:r>
         <w:t>Diskussion</w:t>
       </w:r>
@@ -3827,7 +3526,7 @@
       <w:pPr>
         <w:pStyle w:val="berschrift1"/>
       </w:pPr>
-      <w:bookmarkStart w:id="16" w:name="_Toc216206751"/>
+      <w:bookmarkStart w:id="16" w:name="_Toc216283967"/>
       <w:r>
         <w:t>Fazit</w:t>
       </w:r>
@@ -3838,7 +3537,7 @@
         <w:br w:type="page"/>
       </w:r>
     </w:p>
-    <w:bookmarkStart w:id="17" w:name="_Toc216206752" w:displacedByCustomXml="next"/>
+    <w:bookmarkStart w:id="17" w:name="_Toc216283968" w:displacedByCustomXml="next"/>
     <w:sdt>
       <w:sdtPr>
         <w:rPr>
@@ -3913,7 +3612,7 @@
               </w:tblGrid>
               <w:tr>
                 <w:trPr>
-                  <w:divId w:val="377509973"/>
+                  <w:divId w:val="1182741941"/>
                   <w:tblCellSpacing w:w="15" w:type="dxa"/>
                 </w:trPr>
                 <w:tc>
@@ -3966,7 +3665,7 @@
               </w:tr>
               <w:tr>
                 <w:trPr>
-                  <w:divId w:val="377509973"/>
+                  <w:divId w:val="1182741941"/>
                   <w:tblCellSpacing w:w="15" w:type="dxa"/>
                 </w:trPr>
                 <w:tc>
@@ -4016,7 +3715,7 @@
               </w:tr>
               <w:tr>
                 <w:trPr>
-                  <w:divId w:val="377509973"/>
+                  <w:divId w:val="1182741941"/>
                   <w:tblCellSpacing w:w="15" w:type="dxa"/>
                 </w:trPr>
                 <w:tc>
@@ -4059,14 +3758,14 @@
                         <w:noProof/>
                         <w:lang w:val="de-DE"/>
                       </w:rPr>
-                      <w:t>S. Baset und H. Schulzrinne, „An Analysis of the Skype Peer-to-Peer Internet Telephony Protocol,“ Columbia University, New York, 2004.</w:t>
+                      <w:t>n0, „p2p that just works,“ 23 Oktober 2025. [Online]. Available: https://www.iroh.computer/. [Zugriff am 9 Dezember 2025].</w:t>
                     </w:r>
                   </w:p>
                 </w:tc>
               </w:tr>
               <w:tr>
                 <w:trPr>
-                  <w:divId w:val="377509973"/>
+                  <w:divId w:val="1182741941"/>
                   <w:tblCellSpacing w:w="15" w:type="dxa"/>
                 </w:trPr>
                 <w:tc>
@@ -4109,14 +3808,14 @@
                         <w:noProof/>
                         <w:lang w:val="de-DE"/>
                       </w:rPr>
-                      <w:t>n0, „p2p that just works,“ 23 Oktober 2025. [Online]. Available: https://www.iroh.computer/. [Zugriff am 9 Dezember 2025].</w:t>
+                      <w:t>merlinux GmbH, „Delta Chat ist ein dezentralisierter und sicherer Messenger,“ 2025. [Online]. Available: https://delta.chat/de/. [Zugriff am 9 Dezember 2025].</w:t>
                     </w:r>
                   </w:p>
                 </w:tc>
               </w:tr>
               <w:tr>
                 <w:trPr>
-                  <w:divId w:val="377509973"/>
+                  <w:divId w:val="1182741941"/>
                   <w:tblCellSpacing w:w="15" w:type="dxa"/>
                 </w:trPr>
                 <w:tc>
@@ -4138,56 +3837,6 @@
                         <w:lang w:val="de-DE"/>
                       </w:rPr>
                       <w:t xml:space="preserve">[5] </w:t>
-                    </w:r>
-                  </w:p>
-                </w:tc>
-                <w:tc>
-                  <w:tcPr>
-                    <w:tcW w:w="0" w:type="auto"/>
-                    <w:hideMark/>
-                  </w:tcPr>
-                  <w:p>
-                    <w:pPr>
-                      <w:pStyle w:val="Literaturverzeichnis"/>
-                      <w:rPr>
-                        <w:noProof/>
-                        <w:lang w:val="de-DE"/>
-                      </w:rPr>
-                    </w:pPr>
-                    <w:r>
-                      <w:rPr>
-                        <w:noProof/>
-                        <w:lang w:val="de-DE"/>
-                      </w:rPr>
-                      <w:t>merlinux GmbH, „Delta Chat ist ein dezentralisierter und sicherer Messenger,“ 2025. [Online]. Available: https://delta.chat/de/. [Zugriff am 9 Dezember 2025].</w:t>
-                    </w:r>
-                  </w:p>
-                </w:tc>
-              </w:tr>
-              <w:tr>
-                <w:trPr>
-                  <w:divId w:val="377509973"/>
-                  <w:tblCellSpacing w:w="15" w:type="dxa"/>
-                </w:trPr>
-                <w:tc>
-                  <w:tcPr>
-                    <w:tcW w:w="50" w:type="pct"/>
-                    <w:hideMark/>
-                  </w:tcPr>
-                  <w:p>
-                    <w:pPr>
-                      <w:pStyle w:val="Literaturverzeichnis"/>
-                      <w:rPr>
-                        <w:noProof/>
-                        <w:lang w:val="de-DE"/>
-                      </w:rPr>
-                    </w:pPr>
-                    <w:r>
-                      <w:rPr>
-                        <w:noProof/>
-                        <w:lang w:val="de-DE"/>
-                      </w:rPr>
-                      <w:t xml:space="preserve">[6] </w:t>
                     </w:r>
                   </w:p>
                 </w:tc>
@@ -4232,7 +3881,7 @@
               </w:tr>
               <w:tr>
                 <w:trPr>
-                  <w:divId w:val="377509973"/>
+                  <w:divId w:val="1182741941"/>
                   <w:tblCellSpacing w:w="15" w:type="dxa"/>
                 </w:trPr>
                 <w:tc>
@@ -4253,7 +3902,7 @@
                         <w:noProof/>
                         <w:lang w:val="de-DE"/>
                       </w:rPr>
-                      <w:t xml:space="preserve">[7] </w:t>
+                      <w:t xml:space="preserve">[6] </w:t>
                     </w:r>
                   </w:p>
                 </w:tc>
@@ -4298,7 +3947,57 @@
               </w:tr>
               <w:tr>
                 <w:trPr>
-                  <w:divId w:val="377509973"/>
+                  <w:divId w:val="1182741941"/>
+                  <w:tblCellSpacing w:w="15" w:type="dxa"/>
+                </w:trPr>
+                <w:tc>
+                  <w:tcPr>
+                    <w:tcW w:w="50" w:type="pct"/>
+                    <w:hideMark/>
+                  </w:tcPr>
+                  <w:p>
+                    <w:pPr>
+                      <w:pStyle w:val="Literaturverzeichnis"/>
+                      <w:rPr>
+                        <w:noProof/>
+                        <w:lang w:val="de-DE"/>
+                      </w:rPr>
+                    </w:pPr>
+                    <w:r>
+                      <w:rPr>
+                        <w:noProof/>
+                        <w:lang w:val="de-DE"/>
+                      </w:rPr>
+                      <w:t xml:space="preserve">[7] </w:t>
+                    </w:r>
+                  </w:p>
+                </w:tc>
+                <w:tc>
+                  <w:tcPr>
+                    <w:tcW w:w="0" w:type="auto"/>
+                    <w:hideMark/>
+                  </w:tcPr>
+                  <w:p>
+                    <w:pPr>
+                      <w:pStyle w:val="Literaturverzeichnis"/>
+                      <w:rPr>
+                        <w:noProof/>
+                        <w:lang w:val="de-DE"/>
+                      </w:rPr>
+                    </w:pPr>
+                    <w:r>
+                      <w:rPr>
+                        <w:noProof/>
+                        <w:lang w:val="de-DE"/>
+                      </w:rPr>
+                      <w:t>n0, „iroh-gossip,“ GitHub Repository, 6 November 2025. [Online]. [Zugriff am 9 Dezember 2025].</w:t>
+                    </w:r>
+                  </w:p>
+                </w:tc>
+              </w:tr>
+              <w:tr>
+                <w:trPr>
+                  <w:divId w:val="1182741941"/>
                   <w:tblCellSpacing w:w="15" w:type="dxa"/>
                 </w:trPr>
                 <w:tc>
@@ -4341,14 +4040,14 @@
                         <w:noProof/>
                         <w:lang w:val="de-DE"/>
                       </w:rPr>
-                      <w:t>n0, „iroh-gossip,“ GitHub Repository, 6 November 2025. [Online]. [Zugriff am 9 Dezember 2025].</w:t>
+                      <w:t>The Rust Foundation, „iroh - module discovery,“ Docs.rs, 6 November 2025. [Online]. Available: https://docs.rs/iroh/latest/iroh/discovery/index.html. [Zugriff am 9 Dezember 2025].</w:t>
                     </w:r>
                   </w:p>
                 </w:tc>
               </w:tr>
               <w:tr>
                 <w:trPr>
-                  <w:divId w:val="377509973"/>
+                  <w:divId w:val="1182741941"/>
                   <w:tblCellSpacing w:w="15" w:type="dxa"/>
                 </w:trPr>
                 <w:tc>
@@ -4391,7 +4090,7 @@
                         <w:noProof/>
                         <w:lang w:val="de-DE"/>
                       </w:rPr>
-                      <w:t>The Rust Foundation, „iroh - module discovery,“ Docs.rs, 6 November 2025. [Online]. Available: https://docs.rs/iroh/latest/iroh/discovery/index.html. [Zugriff am 9 Dezember 2025].</w:t>
+                      <w:t>S. Baset und H. Schulzrinne, „An Analysis of the Skype Peer-to-Peer Internet Telephony Protocol,“ Columbia University, New York, 2004.</w:t>
                     </w:r>
                   </w:p>
                 </w:tc>
@@ -4399,7 +4098,7 @@
             </w:tbl>
             <w:p>
               <w:pPr>
-                <w:divId w:val="377509973"/>
+                <w:divId w:val="1182741941"/>
                 <w:rPr>
                   <w:rFonts w:eastAsia="Times New Roman"/>
                   <w:noProof/>
@@ -4638,6 +4337,92 @@
     </w:lvl>
   </w:abstractNum>
   <w:abstractNum w:abstractNumId="1" w15:restartNumberingAfterBreak="0">
+    <w:nsid w:val="04A42A98"/>
+    <w:multiLevelType w:val="hybridMultilevel"/>
+    <w:tmpl w:val="49ACAA28"/>
+    <w:lvl w:ilvl="0" w:tplc="0807000F">
+      <w:start w:val="1"/>
+      <w:numFmt w:val="decimal"/>
+      <w:lvlText w:val="%1."/>
+      <w:lvlJc w:val="left"/>
+      <w:pPr>
+        <w:ind w:left="360" w:hanging="360"/>
+      </w:pPr>
+    </w:lvl>
+    <w:lvl w:ilvl="1" w:tplc="08070019" w:tentative="1">
+      <w:start w:val="1"/>
+      <w:numFmt w:val="lowerLetter"/>
+      <w:lvlText w:val="%2."/>
+      <w:lvlJc w:val="left"/>
+      <w:pPr>
+        <w:ind w:left="1080" w:hanging="360"/>
+      </w:pPr>
+    </w:lvl>
+    <w:lvl w:ilvl="2" w:tplc="0807001B" w:tentative="1">
+      <w:start w:val="1"/>
+      <w:numFmt w:val="lowerRoman"/>
+      <w:lvlText w:val="%3."/>
+      <w:lvlJc w:val="right"/>
+      <w:pPr>
+        <w:ind w:left="1800" w:hanging="180"/>
+      </w:pPr>
+    </w:lvl>
+    <w:lvl w:ilvl="3" w:tplc="0807000F" w:tentative="1">
+      <w:start w:val="1"/>
+      <w:numFmt w:val="decimal"/>
+      <w:lvlText w:val="%4."/>
+      <w:lvlJc w:val="left"/>
+      <w:pPr>
+        <w:ind w:left="2520" w:hanging="360"/>
+      </w:pPr>
+    </w:lvl>
+    <w:lvl w:ilvl="4" w:tplc="08070019" w:tentative="1">
+      <w:start w:val="1"/>
+      <w:numFmt w:val="lowerLetter"/>
+      <w:lvlText w:val="%5."/>
+      <w:lvlJc w:val="left"/>
+      <w:pPr>
+        <w:ind w:left="3240" w:hanging="360"/>
+      </w:pPr>
+    </w:lvl>
+    <w:lvl w:ilvl="5" w:tplc="0807001B" w:tentative="1">
+      <w:start w:val="1"/>
+      <w:numFmt w:val="lowerRoman"/>
+      <w:lvlText w:val="%6."/>
+      <w:lvlJc w:val="right"/>
+      <w:pPr>
+        <w:ind w:left="3960" w:hanging="180"/>
+      </w:pPr>
+    </w:lvl>
+    <w:lvl w:ilvl="6" w:tplc="0807000F" w:tentative="1">
+      <w:start w:val="1"/>
+      <w:numFmt w:val="decimal"/>
+      <w:lvlText w:val="%7."/>
+      <w:lvlJc w:val="left"/>
+      <w:pPr>
+        <w:ind w:left="4680" w:hanging="360"/>
+      </w:pPr>
+    </w:lvl>
+    <w:lvl w:ilvl="7" w:tplc="08070019" w:tentative="1">
+      <w:start w:val="1"/>
+      <w:numFmt w:val="lowerLetter"/>
+      <w:lvlText w:val="%8."/>
+      <w:lvlJc w:val="left"/>
+      <w:pPr>
+        <w:ind w:left="5400" w:hanging="360"/>
+      </w:pPr>
+    </w:lvl>
+    <w:lvl w:ilvl="8" w:tplc="0807001B" w:tentative="1">
+      <w:start w:val="1"/>
+      <w:numFmt w:val="lowerRoman"/>
+      <w:lvlText w:val="%9."/>
+      <w:lvlJc w:val="right"/>
+      <w:pPr>
+        <w:ind w:left="6120" w:hanging="180"/>
+      </w:pPr>
+    </w:lvl>
+  </w:abstractNum>
+  <w:abstractNum w:abstractNumId="2" w15:restartNumberingAfterBreak="0">
     <w:nsid w:val="0BBD7454"/>
     <w:multiLevelType w:val="hybridMultilevel"/>
     <w:tmpl w:val="35320D86"/>
@@ -4723,7 +4508,7 @@
       </w:pPr>
     </w:lvl>
   </w:abstractNum>
-  <w:abstractNum w:abstractNumId="2" w15:restartNumberingAfterBreak="0">
+  <w:abstractNum w:abstractNumId="3" w15:restartNumberingAfterBreak="0">
     <w:nsid w:val="103F7717"/>
     <w:multiLevelType w:val="hybridMultilevel"/>
     <w:tmpl w:val="14A087BA"/>
@@ -4836,7 +4621,7 @@
       </w:rPr>
     </w:lvl>
   </w:abstractNum>
-  <w:abstractNum w:abstractNumId="3" w15:restartNumberingAfterBreak="0">
+  <w:abstractNum w:abstractNumId="4" w15:restartNumberingAfterBreak="0">
     <w:nsid w:val="1A277315"/>
     <w:multiLevelType w:val="hybridMultilevel"/>
     <w:tmpl w:val="54A82068"/>
@@ -4949,7 +4734,179 @@
       </w:rPr>
     </w:lvl>
   </w:abstractNum>
-  <w:abstractNum w:abstractNumId="4" w15:restartNumberingAfterBreak="0">
+  <w:abstractNum w:abstractNumId="5" w15:restartNumberingAfterBreak="0">
+    <w:nsid w:val="1DC82B40"/>
+    <w:multiLevelType w:val="hybridMultilevel"/>
+    <w:tmpl w:val="E59E68DC"/>
+    <w:lvl w:ilvl="0" w:tplc="0807000F">
+      <w:start w:val="1"/>
+      <w:numFmt w:val="decimal"/>
+      <w:lvlText w:val="%1."/>
+      <w:lvlJc w:val="left"/>
+      <w:pPr>
+        <w:ind w:left="360" w:hanging="360"/>
+      </w:pPr>
+    </w:lvl>
+    <w:lvl w:ilvl="1" w:tplc="08070019" w:tentative="1">
+      <w:start w:val="1"/>
+      <w:numFmt w:val="lowerLetter"/>
+      <w:lvlText w:val="%2."/>
+      <w:lvlJc w:val="left"/>
+      <w:pPr>
+        <w:ind w:left="1080" w:hanging="360"/>
+      </w:pPr>
+    </w:lvl>
+    <w:lvl w:ilvl="2" w:tplc="0807001B" w:tentative="1">
+      <w:start w:val="1"/>
+      <w:numFmt w:val="lowerRoman"/>
+      <w:lvlText w:val="%3."/>
+      <w:lvlJc w:val="right"/>
+      <w:pPr>
+        <w:ind w:left="1800" w:hanging="180"/>
+      </w:pPr>
+    </w:lvl>
+    <w:lvl w:ilvl="3" w:tplc="0807000F" w:tentative="1">
+      <w:start w:val="1"/>
+      <w:numFmt w:val="decimal"/>
+      <w:lvlText w:val="%4."/>
+      <w:lvlJc w:val="left"/>
+      <w:pPr>
+        <w:ind w:left="2520" w:hanging="360"/>
+      </w:pPr>
+    </w:lvl>
+    <w:lvl w:ilvl="4" w:tplc="08070019" w:tentative="1">
+      <w:start w:val="1"/>
+      <w:numFmt w:val="lowerLetter"/>
+      <w:lvlText w:val="%5."/>
+      <w:lvlJc w:val="left"/>
+      <w:pPr>
+        <w:ind w:left="3240" w:hanging="360"/>
+      </w:pPr>
+    </w:lvl>
+    <w:lvl w:ilvl="5" w:tplc="0807001B" w:tentative="1">
+      <w:start w:val="1"/>
+      <w:numFmt w:val="lowerRoman"/>
+      <w:lvlText w:val="%6."/>
+      <w:lvlJc w:val="right"/>
+      <w:pPr>
+        <w:ind w:left="3960" w:hanging="180"/>
+      </w:pPr>
+    </w:lvl>
+    <w:lvl w:ilvl="6" w:tplc="0807000F" w:tentative="1">
+      <w:start w:val="1"/>
+      <w:numFmt w:val="decimal"/>
+      <w:lvlText w:val="%7."/>
+      <w:lvlJc w:val="left"/>
+      <w:pPr>
+        <w:ind w:left="4680" w:hanging="360"/>
+      </w:pPr>
+    </w:lvl>
+    <w:lvl w:ilvl="7" w:tplc="08070019" w:tentative="1">
+      <w:start w:val="1"/>
+      <w:numFmt w:val="lowerLetter"/>
+      <w:lvlText w:val="%8."/>
+      <w:lvlJc w:val="left"/>
+      <w:pPr>
+        <w:ind w:left="5400" w:hanging="360"/>
+      </w:pPr>
+    </w:lvl>
+    <w:lvl w:ilvl="8" w:tplc="0807001B" w:tentative="1">
+      <w:start w:val="1"/>
+      <w:numFmt w:val="lowerRoman"/>
+      <w:lvlText w:val="%9."/>
+      <w:lvlJc w:val="right"/>
+      <w:pPr>
+        <w:ind w:left="6120" w:hanging="180"/>
+      </w:pPr>
+    </w:lvl>
+  </w:abstractNum>
+  <w:abstractNum w:abstractNumId="6" w15:restartNumberingAfterBreak="0">
+    <w:nsid w:val="347C24F0"/>
+    <w:multiLevelType w:val="hybridMultilevel"/>
+    <w:tmpl w:val="49ACAA28"/>
+    <w:lvl w:ilvl="0" w:tplc="FFFFFFFF">
+      <w:start w:val="1"/>
+      <w:numFmt w:val="decimal"/>
+      <w:lvlText w:val="%1."/>
+      <w:lvlJc w:val="left"/>
+      <w:pPr>
+        <w:ind w:left="360" w:hanging="360"/>
+      </w:pPr>
+    </w:lvl>
+    <w:lvl w:ilvl="1" w:tplc="FFFFFFFF" w:tentative="1">
+      <w:start w:val="1"/>
+      <w:numFmt w:val="lowerLetter"/>
+      <w:lvlText w:val="%2."/>
+      <w:lvlJc w:val="left"/>
+      <w:pPr>
+        <w:ind w:left="1080" w:hanging="360"/>
+      </w:pPr>
+    </w:lvl>
+    <w:lvl w:ilvl="2" w:tplc="FFFFFFFF" w:tentative="1">
+      <w:start w:val="1"/>
+      <w:numFmt w:val="lowerRoman"/>
+      <w:lvlText w:val="%3."/>
+      <w:lvlJc w:val="right"/>
+      <w:pPr>
+        <w:ind w:left="1800" w:hanging="180"/>
+      </w:pPr>
+    </w:lvl>
+    <w:lvl w:ilvl="3" w:tplc="FFFFFFFF" w:tentative="1">
+      <w:start w:val="1"/>
+      <w:numFmt w:val="decimal"/>
+      <w:lvlText w:val="%4."/>
+      <w:lvlJc w:val="left"/>
+      <w:pPr>
+        <w:ind w:left="2520" w:hanging="360"/>
+      </w:pPr>
+    </w:lvl>
+    <w:lvl w:ilvl="4" w:tplc="FFFFFFFF" w:tentative="1">
+      <w:start w:val="1"/>
+      <w:numFmt w:val="lowerLetter"/>
+      <w:lvlText w:val="%5."/>
+      <w:lvlJc w:val="left"/>
+      <w:pPr>
+        <w:ind w:left="3240" w:hanging="360"/>
+      </w:pPr>
+    </w:lvl>
+    <w:lvl w:ilvl="5" w:tplc="FFFFFFFF" w:tentative="1">
+      <w:start w:val="1"/>
+      <w:numFmt w:val="lowerRoman"/>
+      <w:lvlText w:val="%6."/>
+      <w:lvlJc w:val="right"/>
+      <w:pPr>
+        <w:ind w:left="3960" w:hanging="180"/>
+      </w:pPr>
+    </w:lvl>
+    <w:lvl w:ilvl="6" w:tplc="FFFFFFFF" w:tentative="1">
+      <w:start w:val="1"/>
+      <w:numFmt w:val="decimal"/>
+      <w:lvlText w:val="%7."/>
+      <w:lvlJc w:val="left"/>
+      <w:pPr>
+        <w:ind w:left="4680" w:hanging="360"/>
+      </w:pPr>
+    </w:lvl>
+    <w:lvl w:ilvl="7" w:tplc="FFFFFFFF" w:tentative="1">
+      <w:start w:val="1"/>
+      <w:numFmt w:val="lowerLetter"/>
+      <w:lvlText w:val="%8."/>
+      <w:lvlJc w:val="left"/>
+      <w:pPr>
+        <w:ind w:left="5400" w:hanging="360"/>
+      </w:pPr>
+    </w:lvl>
+    <w:lvl w:ilvl="8" w:tplc="FFFFFFFF" w:tentative="1">
+      <w:start w:val="1"/>
+      <w:numFmt w:val="lowerRoman"/>
+      <w:lvlText w:val="%9."/>
+      <w:lvlJc w:val="right"/>
+      <w:pPr>
+        <w:ind w:left="6120" w:hanging="180"/>
+      </w:pPr>
+    </w:lvl>
+  </w:abstractNum>
+  <w:abstractNum w:abstractNumId="7" w15:restartNumberingAfterBreak="0">
     <w:nsid w:val="3B21219D"/>
     <w:multiLevelType w:val="hybridMultilevel"/>
     <w:tmpl w:val="5568EF54"/>
@@ -5035,7 +4992,7 @@
       </w:pPr>
     </w:lvl>
   </w:abstractNum>
-  <w:abstractNum w:abstractNumId="5" w15:restartNumberingAfterBreak="0">
+  <w:abstractNum w:abstractNumId="8" w15:restartNumberingAfterBreak="0">
     <w:nsid w:val="3F002AF6"/>
     <w:multiLevelType w:val="hybridMultilevel"/>
     <w:tmpl w:val="AD2E6336"/>
@@ -5148,7 +5105,120 @@
       </w:rPr>
     </w:lvl>
   </w:abstractNum>
-  <w:abstractNum w:abstractNumId="6" w15:restartNumberingAfterBreak="0">
+  <w:abstractNum w:abstractNumId="9" w15:restartNumberingAfterBreak="0">
+    <w:nsid w:val="400C56CD"/>
+    <w:multiLevelType w:val="hybridMultilevel"/>
+    <w:tmpl w:val="85964E00"/>
+    <w:lvl w:ilvl="0" w:tplc="08070001">
+      <w:start w:val="1"/>
+      <w:numFmt w:val="bullet"/>
+      <w:lvlText w:val=""/>
+      <w:lvlJc w:val="left"/>
+      <w:pPr>
+        <w:ind w:left="720" w:hanging="360"/>
+      </w:pPr>
+      <w:rPr>
+        <w:rFonts w:ascii="Symbol" w:hAnsi="Symbol" w:hint="default"/>
+      </w:rPr>
+    </w:lvl>
+    <w:lvl w:ilvl="1" w:tplc="08070003" w:tentative="1">
+      <w:start w:val="1"/>
+      <w:numFmt w:val="bullet"/>
+      <w:lvlText w:val="o"/>
+      <w:lvlJc w:val="left"/>
+      <w:pPr>
+        <w:ind w:left="1440" w:hanging="360"/>
+      </w:pPr>
+      <w:rPr>
+        <w:rFonts w:ascii="Courier New" w:hAnsi="Courier New" w:cs="Courier New" w:hint="default"/>
+      </w:rPr>
+    </w:lvl>
+    <w:lvl w:ilvl="2" w:tplc="08070005" w:tentative="1">
+      <w:start w:val="1"/>
+      <w:numFmt w:val="bullet"/>
+      <w:lvlText w:val=""/>
+      <w:lvlJc w:val="left"/>
+      <w:pPr>
+        <w:ind w:left="2160" w:hanging="360"/>
+      </w:pPr>
+      <w:rPr>
+        <w:rFonts w:ascii="Wingdings" w:hAnsi="Wingdings" w:hint="default"/>
+      </w:rPr>
+    </w:lvl>
+    <w:lvl w:ilvl="3" w:tplc="08070001" w:tentative="1">
+      <w:start w:val="1"/>
+      <w:numFmt w:val="bullet"/>
+      <w:lvlText w:val=""/>
+      <w:lvlJc w:val="left"/>
+      <w:pPr>
+        <w:ind w:left="2880" w:hanging="360"/>
+      </w:pPr>
+      <w:rPr>
+        <w:rFonts w:ascii="Symbol" w:hAnsi="Symbol" w:hint="default"/>
+      </w:rPr>
+    </w:lvl>
+    <w:lvl w:ilvl="4" w:tplc="08070003" w:tentative="1">
+      <w:start w:val="1"/>
+      <w:numFmt w:val="bullet"/>
+      <w:lvlText w:val="o"/>
+      <w:lvlJc w:val="left"/>
+      <w:pPr>
+        <w:ind w:left="3600" w:hanging="360"/>
+      </w:pPr>
+      <w:rPr>
+        <w:rFonts w:ascii="Courier New" w:hAnsi="Courier New" w:cs="Courier New" w:hint="default"/>
+      </w:rPr>
+    </w:lvl>
+    <w:lvl w:ilvl="5" w:tplc="08070005" w:tentative="1">
+      <w:start w:val="1"/>
+      <w:numFmt w:val="bullet"/>
+      <w:lvlText w:val=""/>
+      <w:lvlJc w:val="left"/>
+      <w:pPr>
+        <w:ind w:left="4320" w:hanging="360"/>
+      </w:pPr>
+      <w:rPr>
+        <w:rFonts w:ascii="Wingdings" w:hAnsi="Wingdings" w:hint="default"/>
+      </w:rPr>
+    </w:lvl>
+    <w:lvl w:ilvl="6" w:tplc="08070001" w:tentative="1">
+      <w:start w:val="1"/>
+      <w:numFmt w:val="bullet"/>
+      <w:lvlText w:val=""/>
+      <w:lvlJc w:val="left"/>
+      <w:pPr>
+        <w:ind w:left="5040" w:hanging="360"/>
+      </w:pPr>
+      <w:rPr>
+        <w:rFonts w:ascii="Symbol" w:hAnsi="Symbol" w:hint="default"/>
+      </w:rPr>
+    </w:lvl>
+    <w:lvl w:ilvl="7" w:tplc="08070003" w:tentative="1">
+      <w:start w:val="1"/>
+      <w:numFmt w:val="bullet"/>
+      <w:lvlText w:val="o"/>
+      <w:lvlJc w:val="left"/>
+      <w:pPr>
+        <w:ind w:left="5760" w:hanging="360"/>
+      </w:pPr>
+      <w:rPr>
+        <w:rFonts w:ascii="Courier New" w:hAnsi="Courier New" w:cs="Courier New" w:hint="default"/>
+      </w:rPr>
+    </w:lvl>
+    <w:lvl w:ilvl="8" w:tplc="08070005" w:tentative="1">
+      <w:start w:val="1"/>
+      <w:numFmt w:val="bullet"/>
+      <w:lvlText w:val=""/>
+      <w:lvlJc w:val="left"/>
+      <w:pPr>
+        <w:ind w:left="6480" w:hanging="360"/>
+      </w:pPr>
+      <w:rPr>
+        <w:rFonts w:ascii="Wingdings" w:hAnsi="Wingdings" w:hint="default"/>
+      </w:rPr>
+    </w:lvl>
+  </w:abstractNum>
+  <w:abstractNum w:abstractNumId="10" w15:restartNumberingAfterBreak="0">
     <w:nsid w:val="54CF5D51"/>
     <w:multiLevelType w:val="hybridMultilevel"/>
     <w:tmpl w:val="72468BD8"/>
@@ -5261,7 +5331,7 @@
       </w:rPr>
     </w:lvl>
   </w:abstractNum>
-  <w:abstractNum w:abstractNumId="7" w15:restartNumberingAfterBreak="0">
+  <w:abstractNum w:abstractNumId="11" w15:restartNumberingAfterBreak="0">
     <w:nsid w:val="5D69588E"/>
     <w:multiLevelType w:val="multilevel"/>
     <w:tmpl w:val="08070025"/>
@@ -5356,7 +5426,233 @@
       </w:pPr>
     </w:lvl>
   </w:abstractNum>
-  <w:abstractNum w:abstractNumId="8" w15:restartNumberingAfterBreak="0">
+  <w:abstractNum w:abstractNumId="12" w15:restartNumberingAfterBreak="0">
+    <w:nsid w:val="64793167"/>
+    <w:multiLevelType w:val="hybridMultilevel"/>
+    <w:tmpl w:val="E438C39A"/>
+    <w:lvl w:ilvl="0" w:tplc="08070001">
+      <w:start w:val="1"/>
+      <w:numFmt w:val="bullet"/>
+      <w:lvlText w:val=""/>
+      <w:lvlJc w:val="left"/>
+      <w:pPr>
+        <w:ind w:left="720" w:hanging="360"/>
+      </w:pPr>
+      <w:rPr>
+        <w:rFonts w:ascii="Symbol" w:hAnsi="Symbol" w:hint="default"/>
+      </w:rPr>
+    </w:lvl>
+    <w:lvl w:ilvl="1" w:tplc="08070003" w:tentative="1">
+      <w:start w:val="1"/>
+      <w:numFmt w:val="bullet"/>
+      <w:lvlText w:val="o"/>
+      <w:lvlJc w:val="left"/>
+      <w:pPr>
+        <w:ind w:left="1440" w:hanging="360"/>
+      </w:pPr>
+      <w:rPr>
+        <w:rFonts w:ascii="Courier New" w:hAnsi="Courier New" w:cs="Courier New" w:hint="default"/>
+      </w:rPr>
+    </w:lvl>
+    <w:lvl w:ilvl="2" w:tplc="08070005" w:tentative="1">
+      <w:start w:val="1"/>
+      <w:numFmt w:val="bullet"/>
+      <w:lvlText w:val=""/>
+      <w:lvlJc w:val="left"/>
+      <w:pPr>
+        <w:ind w:left="2160" w:hanging="360"/>
+      </w:pPr>
+      <w:rPr>
+        <w:rFonts w:ascii="Wingdings" w:hAnsi="Wingdings" w:hint="default"/>
+      </w:rPr>
+    </w:lvl>
+    <w:lvl w:ilvl="3" w:tplc="08070001" w:tentative="1">
+      <w:start w:val="1"/>
+      <w:numFmt w:val="bullet"/>
+      <w:lvlText w:val=""/>
+      <w:lvlJc w:val="left"/>
+      <w:pPr>
+        <w:ind w:left="2880" w:hanging="360"/>
+      </w:pPr>
+      <w:rPr>
+        <w:rFonts w:ascii="Symbol" w:hAnsi="Symbol" w:hint="default"/>
+      </w:rPr>
+    </w:lvl>
+    <w:lvl w:ilvl="4" w:tplc="08070003" w:tentative="1">
+      <w:start w:val="1"/>
+      <w:numFmt w:val="bullet"/>
+      <w:lvlText w:val="o"/>
+      <w:lvlJc w:val="left"/>
+      <w:pPr>
+        <w:ind w:left="3600" w:hanging="360"/>
+      </w:pPr>
+      <w:rPr>
+        <w:rFonts w:ascii="Courier New" w:hAnsi="Courier New" w:cs="Courier New" w:hint="default"/>
+      </w:rPr>
+    </w:lvl>
+    <w:lvl w:ilvl="5" w:tplc="08070005" w:tentative="1">
+      <w:start w:val="1"/>
+      <w:numFmt w:val="bullet"/>
+      <w:lvlText w:val=""/>
+      <w:lvlJc w:val="left"/>
+      <w:pPr>
+        <w:ind w:left="4320" w:hanging="360"/>
+      </w:pPr>
+      <w:rPr>
+        <w:rFonts w:ascii="Wingdings" w:hAnsi="Wingdings" w:hint="default"/>
+      </w:rPr>
+    </w:lvl>
+    <w:lvl w:ilvl="6" w:tplc="08070001" w:tentative="1">
+      <w:start w:val="1"/>
+      <w:numFmt w:val="bullet"/>
+      <w:lvlText w:val=""/>
+      <w:lvlJc w:val="left"/>
+      <w:pPr>
+        <w:ind w:left="5040" w:hanging="360"/>
+      </w:pPr>
+      <w:rPr>
+        <w:rFonts w:ascii="Symbol" w:hAnsi="Symbol" w:hint="default"/>
+      </w:rPr>
+    </w:lvl>
+    <w:lvl w:ilvl="7" w:tplc="08070003" w:tentative="1">
+      <w:start w:val="1"/>
+      <w:numFmt w:val="bullet"/>
+      <w:lvlText w:val="o"/>
+      <w:lvlJc w:val="left"/>
+      <w:pPr>
+        <w:ind w:left="5760" w:hanging="360"/>
+      </w:pPr>
+      <w:rPr>
+        <w:rFonts w:ascii="Courier New" w:hAnsi="Courier New" w:cs="Courier New" w:hint="default"/>
+      </w:rPr>
+    </w:lvl>
+    <w:lvl w:ilvl="8" w:tplc="08070005" w:tentative="1">
+      <w:start w:val="1"/>
+      <w:numFmt w:val="bullet"/>
+      <w:lvlText w:val=""/>
+      <w:lvlJc w:val="left"/>
+      <w:pPr>
+        <w:ind w:left="6480" w:hanging="360"/>
+      </w:pPr>
+      <w:rPr>
+        <w:rFonts w:ascii="Wingdings" w:hAnsi="Wingdings" w:hint="default"/>
+      </w:rPr>
+    </w:lvl>
+  </w:abstractNum>
+  <w:abstractNum w:abstractNumId="13" w15:restartNumberingAfterBreak="0">
+    <w:nsid w:val="6DCA349C"/>
+    <w:multiLevelType w:val="hybridMultilevel"/>
+    <w:tmpl w:val="E36AD88E"/>
+    <w:lvl w:ilvl="0" w:tplc="08070001">
+      <w:start w:val="1"/>
+      <w:numFmt w:val="bullet"/>
+      <w:lvlText w:val=""/>
+      <w:lvlJc w:val="left"/>
+      <w:pPr>
+        <w:ind w:left="360" w:hanging="360"/>
+      </w:pPr>
+      <w:rPr>
+        <w:rFonts w:ascii="Symbol" w:hAnsi="Symbol" w:hint="default"/>
+      </w:rPr>
+    </w:lvl>
+    <w:lvl w:ilvl="1" w:tplc="08070003" w:tentative="1">
+      <w:start w:val="1"/>
+      <w:numFmt w:val="bullet"/>
+      <w:lvlText w:val="o"/>
+      <w:lvlJc w:val="left"/>
+      <w:pPr>
+        <w:ind w:left="1080" w:hanging="360"/>
+      </w:pPr>
+      <w:rPr>
+        <w:rFonts w:ascii="Courier New" w:hAnsi="Courier New" w:cs="Courier New" w:hint="default"/>
+      </w:rPr>
+    </w:lvl>
+    <w:lvl w:ilvl="2" w:tplc="08070005" w:tentative="1">
+      <w:start w:val="1"/>
+      <w:numFmt w:val="bullet"/>
+      <w:lvlText w:val=""/>
+      <w:lvlJc w:val="left"/>
+      <w:pPr>
+        <w:ind w:left="1800" w:hanging="360"/>
+      </w:pPr>
+      <w:rPr>
+        <w:rFonts w:ascii="Wingdings" w:hAnsi="Wingdings" w:hint="default"/>
+      </w:rPr>
+    </w:lvl>
+    <w:lvl w:ilvl="3" w:tplc="08070001" w:tentative="1">
+      <w:start w:val="1"/>
+      <w:numFmt w:val="bullet"/>
+      <w:lvlText w:val=""/>
+      <w:lvlJc w:val="left"/>
+      <w:pPr>
+        <w:ind w:left="2520" w:hanging="360"/>
+      </w:pPr>
+      <w:rPr>
+        <w:rFonts w:ascii="Symbol" w:hAnsi="Symbol" w:hint="default"/>
+      </w:rPr>
+    </w:lvl>
+    <w:lvl w:ilvl="4" w:tplc="08070003" w:tentative="1">
+      <w:start w:val="1"/>
+      <w:numFmt w:val="bullet"/>
+      <w:lvlText w:val="o"/>
+      <w:lvlJc w:val="left"/>
+      <w:pPr>
+        <w:ind w:left="3240" w:hanging="360"/>
+      </w:pPr>
+      <w:rPr>
+        <w:rFonts w:ascii="Courier New" w:hAnsi="Courier New" w:cs="Courier New" w:hint="default"/>
+      </w:rPr>
+    </w:lvl>
+    <w:lvl w:ilvl="5" w:tplc="08070005" w:tentative="1">
+      <w:start w:val="1"/>
+      <w:numFmt w:val="bullet"/>
+      <w:lvlText w:val=""/>
+      <w:lvlJc w:val="left"/>
+      <w:pPr>
+        <w:ind w:left="3960" w:hanging="360"/>
+      </w:pPr>
+      <w:rPr>
+        <w:rFonts w:ascii="Wingdings" w:hAnsi="Wingdings" w:hint="default"/>
+      </w:rPr>
+    </w:lvl>
+    <w:lvl w:ilvl="6" w:tplc="08070001" w:tentative="1">
+      <w:start w:val="1"/>
+      <w:numFmt w:val="bullet"/>
+      <w:lvlText w:val=""/>
+      <w:lvlJc w:val="left"/>
+      <w:pPr>
+        <w:ind w:left="4680" w:hanging="360"/>
+      </w:pPr>
+      <w:rPr>
+        <w:rFonts w:ascii="Symbol" w:hAnsi="Symbol" w:hint="default"/>
+      </w:rPr>
+    </w:lvl>
+    <w:lvl w:ilvl="7" w:tplc="08070003" w:tentative="1">
+      <w:start w:val="1"/>
+      <w:numFmt w:val="bullet"/>
+      <w:lvlText w:val="o"/>
+      <w:lvlJc w:val="left"/>
+      <w:pPr>
+        <w:ind w:left="5400" w:hanging="360"/>
+      </w:pPr>
+      <w:rPr>
+        <w:rFonts w:ascii="Courier New" w:hAnsi="Courier New" w:cs="Courier New" w:hint="default"/>
+      </w:rPr>
+    </w:lvl>
+    <w:lvl w:ilvl="8" w:tplc="08070005" w:tentative="1">
+      <w:start w:val="1"/>
+      <w:numFmt w:val="bullet"/>
+      <w:lvlText w:val=""/>
+      <w:lvlJc w:val="left"/>
+      <w:pPr>
+        <w:ind w:left="6120" w:hanging="360"/>
+      </w:pPr>
+      <w:rPr>
+        <w:rFonts w:ascii="Wingdings" w:hAnsi="Wingdings" w:hint="default"/>
+      </w:rPr>
+    </w:lvl>
+  </w:abstractNum>
+  <w:abstractNum w:abstractNumId="14" w15:restartNumberingAfterBreak="0">
     <w:nsid w:val="77BD5B7D"/>
     <w:multiLevelType w:val="hybridMultilevel"/>
     <w:tmpl w:val="1378539C"/>
@@ -5469,32 +5765,166 @@
       </w:rPr>
     </w:lvl>
   </w:abstractNum>
+  <w:abstractNum w:abstractNumId="15" w15:restartNumberingAfterBreak="0">
+    <w:nsid w:val="7DDA624A"/>
+    <w:multiLevelType w:val="hybridMultilevel"/>
+    <w:tmpl w:val="F866F5EE"/>
+    <w:lvl w:ilvl="0" w:tplc="08070001">
+      <w:start w:val="1"/>
+      <w:numFmt w:val="bullet"/>
+      <w:lvlText w:val=""/>
+      <w:lvlJc w:val="left"/>
+      <w:pPr>
+        <w:ind w:left="720" w:hanging="360"/>
+      </w:pPr>
+      <w:rPr>
+        <w:rFonts w:ascii="Symbol" w:hAnsi="Symbol" w:hint="default"/>
+      </w:rPr>
+    </w:lvl>
+    <w:lvl w:ilvl="1" w:tplc="08070003" w:tentative="1">
+      <w:start w:val="1"/>
+      <w:numFmt w:val="bullet"/>
+      <w:lvlText w:val="o"/>
+      <w:lvlJc w:val="left"/>
+      <w:pPr>
+        <w:ind w:left="1440" w:hanging="360"/>
+      </w:pPr>
+      <w:rPr>
+        <w:rFonts w:ascii="Courier New" w:hAnsi="Courier New" w:cs="Courier New" w:hint="default"/>
+      </w:rPr>
+    </w:lvl>
+    <w:lvl w:ilvl="2" w:tplc="08070005" w:tentative="1">
+      <w:start w:val="1"/>
+      <w:numFmt w:val="bullet"/>
+      <w:lvlText w:val=""/>
+      <w:lvlJc w:val="left"/>
+      <w:pPr>
+        <w:ind w:left="2160" w:hanging="360"/>
+      </w:pPr>
+      <w:rPr>
+        <w:rFonts w:ascii="Wingdings" w:hAnsi="Wingdings" w:hint="default"/>
+      </w:rPr>
+    </w:lvl>
+    <w:lvl w:ilvl="3" w:tplc="08070001" w:tentative="1">
+      <w:start w:val="1"/>
+      <w:numFmt w:val="bullet"/>
+      <w:lvlText w:val=""/>
+      <w:lvlJc w:val="left"/>
+      <w:pPr>
+        <w:ind w:left="2880" w:hanging="360"/>
+      </w:pPr>
+      <w:rPr>
+        <w:rFonts w:ascii="Symbol" w:hAnsi="Symbol" w:hint="default"/>
+      </w:rPr>
+    </w:lvl>
+    <w:lvl w:ilvl="4" w:tplc="08070003" w:tentative="1">
+      <w:start w:val="1"/>
+      <w:numFmt w:val="bullet"/>
+      <w:lvlText w:val="o"/>
+      <w:lvlJc w:val="left"/>
+      <w:pPr>
+        <w:ind w:left="3600" w:hanging="360"/>
+      </w:pPr>
+      <w:rPr>
+        <w:rFonts w:ascii="Courier New" w:hAnsi="Courier New" w:cs="Courier New" w:hint="default"/>
+      </w:rPr>
+    </w:lvl>
+    <w:lvl w:ilvl="5" w:tplc="08070005" w:tentative="1">
+      <w:start w:val="1"/>
+      <w:numFmt w:val="bullet"/>
+      <w:lvlText w:val=""/>
+      <w:lvlJc w:val="left"/>
+      <w:pPr>
+        <w:ind w:left="4320" w:hanging="360"/>
+      </w:pPr>
+      <w:rPr>
+        <w:rFonts w:ascii="Wingdings" w:hAnsi="Wingdings" w:hint="default"/>
+      </w:rPr>
+    </w:lvl>
+    <w:lvl w:ilvl="6" w:tplc="08070001" w:tentative="1">
+      <w:start w:val="1"/>
+      <w:numFmt w:val="bullet"/>
+      <w:lvlText w:val=""/>
+      <w:lvlJc w:val="left"/>
+      <w:pPr>
+        <w:ind w:left="5040" w:hanging="360"/>
+      </w:pPr>
+      <w:rPr>
+        <w:rFonts w:ascii="Symbol" w:hAnsi="Symbol" w:hint="default"/>
+      </w:rPr>
+    </w:lvl>
+    <w:lvl w:ilvl="7" w:tplc="08070003" w:tentative="1">
+      <w:start w:val="1"/>
+      <w:numFmt w:val="bullet"/>
+      <w:lvlText w:val="o"/>
+      <w:lvlJc w:val="left"/>
+      <w:pPr>
+        <w:ind w:left="5760" w:hanging="360"/>
+      </w:pPr>
+      <w:rPr>
+        <w:rFonts w:ascii="Courier New" w:hAnsi="Courier New" w:cs="Courier New" w:hint="default"/>
+      </w:rPr>
+    </w:lvl>
+    <w:lvl w:ilvl="8" w:tplc="08070005" w:tentative="1">
+      <w:start w:val="1"/>
+      <w:numFmt w:val="bullet"/>
+      <w:lvlText w:val=""/>
+      <w:lvlJc w:val="left"/>
+      <w:pPr>
+        <w:ind w:left="6480" w:hanging="360"/>
+      </w:pPr>
+      <w:rPr>
+        <w:rFonts w:ascii="Wingdings" w:hAnsi="Wingdings" w:hint="default"/>
+      </w:rPr>
+    </w:lvl>
+  </w:abstractNum>
   <w:num w:numId="1" w16cid:durableId="1642727840">
+    <w:abstractNumId w:val="11"/>
+  </w:num>
+  <w:num w:numId="2" w16cid:durableId="1653677390">
+    <w:abstractNumId w:val="14"/>
+  </w:num>
+  <w:num w:numId="3" w16cid:durableId="2094813303">
     <w:abstractNumId w:val="7"/>
   </w:num>
-  <w:num w:numId="2" w16cid:durableId="1653677390">
+  <w:num w:numId="4" w16cid:durableId="9067409">
+    <w:abstractNumId w:val="2"/>
+  </w:num>
+  <w:num w:numId="5" w16cid:durableId="2019575871">
+    <w:abstractNumId w:val="10"/>
+  </w:num>
+  <w:num w:numId="6" w16cid:durableId="1633366774">
     <w:abstractNumId w:val="8"/>
   </w:num>
-  <w:num w:numId="3" w16cid:durableId="2094813303">
+  <w:num w:numId="7" w16cid:durableId="1503619933">
     <w:abstractNumId w:val="4"/>
-  </w:num>
-  <w:num w:numId="4" w16cid:durableId="9067409">
-    <w:abstractNumId w:val="1"/>
-  </w:num>
-  <w:num w:numId="5" w16cid:durableId="2019575871">
-    <w:abstractNumId w:val="6"/>
-  </w:num>
-  <w:num w:numId="6" w16cid:durableId="1633366774">
-    <w:abstractNumId w:val="5"/>
-  </w:num>
-  <w:num w:numId="7" w16cid:durableId="1503619933">
-    <w:abstractNumId w:val="3"/>
   </w:num>
   <w:num w:numId="8" w16cid:durableId="1641111578">
     <w:abstractNumId w:val="0"/>
   </w:num>
   <w:num w:numId="9" w16cid:durableId="947354245">
-    <w:abstractNumId w:val="2"/>
+    <w:abstractNumId w:val="3"/>
+  </w:num>
+  <w:num w:numId="10" w16cid:durableId="838889612">
+    <w:abstractNumId w:val="1"/>
+  </w:num>
+  <w:num w:numId="11" w16cid:durableId="1329140329">
+    <w:abstractNumId w:val="6"/>
+  </w:num>
+  <w:num w:numId="12" w16cid:durableId="1850214836">
+    <w:abstractNumId w:val="12"/>
+  </w:num>
+  <w:num w:numId="13" w16cid:durableId="267585751">
+    <w:abstractNumId w:val="9"/>
+  </w:num>
+  <w:num w:numId="14" w16cid:durableId="1357389081">
+    <w:abstractNumId w:val="15"/>
+  </w:num>
+  <w:num w:numId="15" w16cid:durableId="1152795028">
+    <w:abstractNumId w:val="5"/>
+  </w:num>
+  <w:num w:numId="16" w16cid:durableId="686442379">
+    <w:abstractNumId w:val="13"/>
   </w:num>
 </w:numbering>
 </file>
@@ -6592,6 +7022,36 @@
       <w:color w:val="0E2841" w:themeColor="text2"/>
     </w:rPr>
   </w:style>
+  <w:style w:type="table" w:styleId="Tabellenraster">
+    <w:name w:val="Table Grid"/>
+    <w:basedOn w:val="NormaleTabelle"/>
+    <w:uiPriority w:val="39"/>
+    <w:rsid w:val="00CC5988"/>
+    <w:pPr>
+      <w:spacing w:after="0" w:line="240" w:lineRule="auto"/>
+    </w:pPr>
+    <w:tblPr>
+      <w:tblBorders>
+        <w:top w:val="single" w:sz="4" w:space="0" w:color="auto"/>
+        <w:left w:val="single" w:sz="4" w:space="0" w:color="auto"/>
+        <w:bottom w:val="single" w:sz="4" w:space="0" w:color="auto"/>
+        <w:right w:val="single" w:sz="4" w:space="0" w:color="auto"/>
+        <w:insideH w:val="single" w:sz="4" w:space="0" w:color="auto"/>
+        <w:insideV w:val="single" w:sz="4" w:space="0" w:color="auto"/>
+      </w:tblBorders>
+    </w:tblPr>
+  </w:style>
+  <w:style w:type="character" w:styleId="Hervorhebung">
+    <w:name w:val="Emphasis"/>
+    <w:basedOn w:val="Absatz-Standardschriftart"/>
+    <w:uiPriority w:val="20"/>
+    <w:qFormat/>
+    <w:rsid w:val="00AE1784"/>
+    <w:rPr>
+      <w:i/>
+      <w:iCs/>
+    </w:rPr>
+  </w:style>
 </w:styles>
 </file>
 
@@ -6972,7 +7432,7 @@
         </b:NameList>
       </b:Author>
     </b:Author>
-    <b:RefOrder>3</b:RefOrder>
+    <b:RefOrder>9</b:RefOrder>
   </b:Source>
   <b:Source>
     <b:Tag>n025</b:Tag>
@@ -6992,7 +7452,7 @@
     <b:YearAccessed>2025</b:YearAccessed>
     <b:MonthAccessed>Dezember</b:MonthAccessed>
     <b:DayAccessed>9</b:DayAccessed>
-    <b:RefOrder>4</b:RefOrder>
+    <b:RefOrder>3</b:RefOrder>
   </b:Source>
   <b:Source>
     <b:Tag>mer25</b:Tag>
@@ -7010,7 +7470,7 @@
     <b:YearAccessed>2025</b:YearAccessed>
     <b:MonthAccessed>Dezember</b:MonthAccessed>
     <b:DayAccessed>9</b:DayAccessed>
-    <b:RefOrder>5</b:RefOrder>
+    <b:RefOrder>4</b:RefOrder>
   </b:Source>
   <b:Source>
     <b:Tag>Lei071</b:Tag>
@@ -7039,7 +7499,7 @@
     </b:Author>
     <b:Pages>419-429</b:Pages>
     <b:PeriodicalTitle>37th Annual IEEE/IFIP International Conference on Dependable Systems and Networks</b:PeriodicalTitle>
-    <b:RefOrder>7</b:RefOrder>
+    <b:RefOrder>6</b:RefOrder>
   </b:Source>
   <b:Source>
     <b:Tag>Lei07</b:Tag>
@@ -7069,7 +7529,7 @@
     </b:Author>
     <b:PeriodicalTitle>26th IEEE International Symposium on Reliable Distributed Systems</b:PeriodicalTitle>
     <b:Pages>303-310</b:Pages>
-    <b:RefOrder>6</b:RefOrder>
+    <b:RefOrder>5</b:RefOrder>
   </b:Source>
   <b:Source>
     <b:Tag>n0251</b:Tag>
@@ -7088,7 +7548,7 @@
     <b:YearAccessed>2025</b:YearAccessed>
     <b:MonthAccessed>Dezember</b:MonthAccessed>
     <b:DayAccessed>9</b:DayAccessed>
-    <b:RefOrder>8</b:RefOrder>
+    <b:RefOrder>7</b:RefOrder>
   </b:Source>
   <b:Source>
     <b:Tag>The25</b:Tag>
@@ -7108,13 +7568,13 @@
     <b:MonthAccessed>Dezember</b:MonthAccessed>
     <b:DayAccessed>9</b:DayAccessed>
     <b:URL>https://docs.rs/iroh/latest/iroh/discovery/index.html</b:URL>
-    <b:RefOrder>9</b:RefOrder>
+    <b:RefOrder>8</b:RefOrder>
   </b:Source>
 </b:Sources>
 </file>
 
 <file path=customXml/itemProps1.xml><?xml version="1.0" encoding="utf-8"?>
-<ds:datastoreItem xmlns:ds="http://schemas.openxmlformats.org/officeDocument/2006/customXml" ds:itemID="{C81C5C82-5237-4F1A-9FC9-0FBC9C5041B9}">
+<ds:datastoreItem xmlns:ds="http://schemas.openxmlformats.org/officeDocument/2006/customXml" ds:itemID="{492EC410-4B57-4471-BAC0-94BA6C1206B3}">
   <ds:schemaRefs>
     <ds:schemaRef ds:uri="http://schemas.openxmlformats.org/officeDocument/2006/bibliography"/>
   </ds:schemaRefs>

</xml_diff>

<commit_message>
docs: add some analysis plots and continue working on report
</commit_message>
<xml_diff>
--- a/docs/report/Projektbericht IPA 25-26 Andrea Seehuber.docx
+++ b/docs/report/Projektbericht IPA 25-26 Andrea Seehuber.docx
@@ -4,7 +4,47 @@
   <w:body>
     <w:p>
       <w:r>
-        <w:t>Bericht zum Seminar «New Trends for Local and Global Interconnects for P2P Applications»</w:t>
+        <w:t xml:space="preserve">Bericht zum Seminar «New Trends </w:t>
+      </w:r>
+      <w:proofErr w:type="spellStart"/>
+      <w:r>
+        <w:t>for</w:t>
+      </w:r>
+      <w:proofErr w:type="spellEnd"/>
+      <w:r>
+        <w:t xml:space="preserve"> </w:t>
+      </w:r>
+      <w:proofErr w:type="spellStart"/>
+      <w:r>
+        <w:t>Local</w:t>
+      </w:r>
+      <w:proofErr w:type="spellEnd"/>
+      <w:r>
+        <w:t xml:space="preserve"> and Global </w:t>
+      </w:r>
+      <w:proofErr w:type="spellStart"/>
+      <w:r>
+        <w:t>Interconnects</w:t>
+      </w:r>
+      <w:proofErr w:type="spellEnd"/>
+      <w:r>
+        <w:t xml:space="preserve"> </w:t>
+      </w:r>
+      <w:proofErr w:type="spellStart"/>
+      <w:r>
+        <w:t>for</w:t>
+      </w:r>
+      <w:proofErr w:type="spellEnd"/>
+      <w:r>
+        <w:t xml:space="preserve"> P2P </w:t>
+      </w:r>
+      <w:proofErr w:type="spellStart"/>
+      <w:r>
+        <w:t>Applications</w:t>
+      </w:r>
+      <w:proofErr w:type="spellEnd"/>
+      <w:r>
+        <w:t>»</w:t>
       </w:r>
     </w:p>
     <w:p>
@@ -1831,7 +1871,15 @@
         <w:t>D</w:t>
       </w:r>
       <w:r>
-        <w:t>ie iroh-Bibliothek</w:t>
+        <w:t xml:space="preserve">ie </w:t>
+      </w:r>
+      <w:proofErr w:type="spellStart"/>
+      <w:r>
+        <w:t>iroh</w:t>
+      </w:r>
+      <w:proofErr w:type="spellEnd"/>
+      <w:r>
+        <w:t>-Bibliothek</w:t>
       </w:r>
       <w:r>
         <w:t xml:space="preserve"> stellt eine Art hybrider Technologie dar, die sowohl vollständig dezentrale als auch Relay-Server-gestützten Kommunikation ermöglicht.</w:t>
@@ -1840,7 +1888,15 @@
         <w:t xml:space="preserve"> </w:t>
       </w:r>
       <w:r>
-        <w:t>Sie bietet einen modularen Netzwerk-Stack, dessen Komponenten unter anderem einen dezentralen Broadcast-Dienst (iroh-gossip) einschliessen.</w:t>
+        <w:t>Sie bietet einen modularen Netzwerk-Stack, dessen Komponenten unter anderem einen dezentralen Broadcast-Dienst (</w:t>
+      </w:r>
+      <w:proofErr w:type="spellStart"/>
+      <w:r>
+        <w:t>iroh-gossip</w:t>
+      </w:r>
+      <w:proofErr w:type="spellEnd"/>
+      <w:r>
+        <w:t>) einschliessen.</w:t>
       </w:r>
       <w:r>
         <w:t xml:space="preserve"> Dieser soll Nachrichten effizient in einem dynamischen Peer-Netzwerk verteilen, selbst wenn Knoten ausfallen, Netzwerkverbindungen instabil sind oder sich Teilnehmer*innen ständig neu verbinden </w:t>
@@ -1875,7 +1931,15 @@
         <w:t>.</w:t>
       </w:r>
       <w:r>
-        <w:t xml:space="preserve"> Das iroh-gossip Protokoll wird seit Kurzem vom Instant-Messaging-Dienst Delta Chat implementiert, der für alle gängigen Betriebssysteme als datenschutzfreundliche Alternative zu WhatsApp zur Verfügung steht </w:t>
+        <w:t xml:space="preserve"> Das </w:t>
+      </w:r>
+      <w:proofErr w:type="spellStart"/>
+      <w:r>
+        <w:t>iroh-gossip</w:t>
+      </w:r>
+      <w:proofErr w:type="spellEnd"/>
+      <w:r>
+        <w:t xml:space="preserve"> Protokoll wird seit Kurzem vom Instant-Messaging-Dienst Delta Chat implementiert, der für alle gängigen Betriebssysteme als datenschutzfreundliche Alternative zu WhatsApp zur Verfügung steht </w:t>
       </w:r>
       <w:sdt>
         <w:sdtPr>
@@ -1922,10 +1986,39 @@
         <w:jc w:val="both"/>
       </w:pPr>
       <w:r>
-        <w:t xml:space="preserve">Ziel dieses Projekts ist es, das Verhalten von iroh-gossip systematisch zu untersuchen. Dazu wurde ein eigenes Messframework entwickelt, das Linux Network Namespaces und netem nutzt, um realistische Netzwerkbedingungen zu simulieren – von stabilen LAN-Topologien über künstlich erhöhte Latenzen und Paketverluste bis hin zu dynamischen </w:t>
-      </w:r>
-      <w:r>
-        <w:t>Churn-Situationen, in denen einzelne Knoten temporär das Netzwerk verlassen. Die Analyse soll zeigen, wie zuverlässig, schnell und robust iroh-gossip unter solchen Bedingungen arbeitet und welche Rückschlüsse sich daraus für den praktischen Einsatz ziehen lassen.</w:t>
+        <w:t xml:space="preserve">Ziel dieses Projekts ist es, das Verhalten von </w:t>
+      </w:r>
+      <w:proofErr w:type="spellStart"/>
+      <w:r>
+        <w:t>iroh-gossip</w:t>
+      </w:r>
+      <w:proofErr w:type="spellEnd"/>
+      <w:r>
+        <w:t xml:space="preserve"> systematisch zu untersuchen. Dazu wurde ein eigenes Messframework entwickelt, das Linux Network Namespaces und </w:t>
+      </w:r>
+      <w:proofErr w:type="spellStart"/>
+      <w:r>
+        <w:t>netem</w:t>
+      </w:r>
+      <w:proofErr w:type="spellEnd"/>
+      <w:r>
+        <w:t xml:space="preserve"> nutzt, um realistische Netzwerkbedingungen zu simulieren – von stabilen LAN-Topologien über künstlich erhöhte Latenzen und Paketverluste bis hin zu dynamischen </w:t>
+      </w:r>
+      <w:proofErr w:type="spellStart"/>
+      <w:r>
+        <w:t>Churn</w:t>
+      </w:r>
+      <w:proofErr w:type="spellEnd"/>
+      <w:r>
+        <w:t xml:space="preserve">-Situationen, in denen einzelne Knoten temporär das Netzwerk verlassen. Die Analyse soll zeigen, wie zuverlässig, schnell und robust </w:t>
+      </w:r>
+      <w:proofErr w:type="spellStart"/>
+      <w:r>
+        <w:t>iroh-gossip</w:t>
+      </w:r>
+      <w:proofErr w:type="spellEnd"/>
+      <w:r>
+        <w:t xml:space="preserve"> unter solchen Bedingungen arbeitet und welche Rückschlüsse sich daraus für den praktischen Einsatz ziehen lassen.</w:t>
       </w:r>
     </w:p>
     <w:p>
@@ -1953,7 +2046,15 @@
         <w:jc w:val="both"/>
       </w:pPr>
       <w:r>
-        <w:t xml:space="preserve">Epidemische oder gossip-basierte Broadcastverfahren sind eine Klasse verteilter Algorithmen, die sich an der Ausbreitungsdynamik biologischer Epidemien orientieren. Die Grundidee besteht darin, Nachrichten nicht über einen festen Baum oder eine zentrale Koordinationsinstanz zu verteilen, sondern durch wiederholtes Weiterleiten zwischen zufällig ausgewählten Nachbarn zu </w:t>
+        <w:t xml:space="preserve">Epidemische oder </w:t>
+      </w:r>
+      <w:proofErr w:type="spellStart"/>
+      <w:r>
+        <w:t>gossip</w:t>
+      </w:r>
+      <w:proofErr w:type="spellEnd"/>
+      <w:r>
+        <w:t xml:space="preserve">-basierte Broadcastverfahren sind eine Klasse verteilter Algorithmen, die sich an der Ausbreitungsdynamik biologischer Epidemien orientieren. Die Grundidee besteht darin, Nachrichten nicht über einen festen Baum oder eine zentrale Koordinationsinstanz zu verteilen, sondern durch wiederholtes Weiterleiten zwischen zufällig ausgewählten Nachbarn zu </w:t>
       </w:r>
       <w:r>
         <w:lastRenderedPageBreak/>
@@ -2053,7 +2154,23 @@
         <w:t xml:space="preserve"> Nachfolgend werden die beiden Protokolle beschrieben, die das</w:t>
       </w:r>
       <w:r>
-        <w:t xml:space="preserve"> iroh-gossip-Protokoll implementiert.</w:t>
+        <w:t xml:space="preserve"> </w:t>
+      </w:r>
+      <w:proofErr w:type="spellStart"/>
+      <w:r>
+        <w:t>iroh</w:t>
+      </w:r>
+      <w:proofErr w:type="spellEnd"/>
+      <w:r>
+        <w:t>-</w:t>
+      </w:r>
+      <w:proofErr w:type="spellStart"/>
+      <w:r>
+        <w:t>gossip</w:t>
+      </w:r>
+      <w:proofErr w:type="spellEnd"/>
+      <w:r>
+        <w:t>-Protokoll implementiert.</w:t>
       </w:r>
     </w:p>
     <w:p>
@@ -2061,17 +2178,48 @@
         <w:pStyle w:val="berschrift3"/>
       </w:pPr>
       <w:bookmarkStart w:id="6" w:name="_Toc216283957"/>
+      <w:proofErr w:type="spellStart"/>
       <w:r>
         <w:t>HyParView</w:t>
       </w:r>
       <w:bookmarkEnd w:id="6"/>
+      <w:proofErr w:type="spellEnd"/>
     </w:p>
     <w:p>
       <w:pPr>
         <w:jc w:val="both"/>
       </w:pPr>
-      <w:r>
-        <w:t>HyParView (Hybrid Partial View) adressiert eine Kernschwäche früherer Gossip-Netzwerke: Wenn Knoten ausfallen, werden klassische Partial-View-Protokolle wie Cyclon oder Scamp schnell inkonsistent, und das Overlay kann seine Konnektivität verlieren. HyParView begegnet diesem Problem durch eine Zweiteilung der Nachbarsicht</w:t>
+      <w:proofErr w:type="spellStart"/>
+      <w:r>
+        <w:t>HyParView</w:t>
+      </w:r>
+      <w:proofErr w:type="spellEnd"/>
+      <w:r>
+        <w:t xml:space="preserve"> (Hybrid Partial View) adressiert eine Kernschwäche früherer Gossip-Netzwerke: Wenn Knoten ausfallen, werden klassische Partial-View-Protokolle wie </w:t>
+      </w:r>
+      <w:proofErr w:type="spellStart"/>
+      <w:r>
+        <w:t>Cyclon</w:t>
+      </w:r>
+      <w:proofErr w:type="spellEnd"/>
+      <w:r>
+        <w:t xml:space="preserve"> oder </w:t>
+      </w:r>
+      <w:proofErr w:type="spellStart"/>
+      <w:r>
+        <w:t>Scamp</w:t>
+      </w:r>
+      <w:proofErr w:type="spellEnd"/>
+      <w:r>
+        <w:t xml:space="preserve"> schnell inkonsistent, und das Overlay kann seine Konnektivität verlieren. </w:t>
+      </w:r>
+      <w:proofErr w:type="spellStart"/>
+      <w:r>
+        <w:t>HyParView</w:t>
+      </w:r>
+      <w:proofErr w:type="spellEnd"/>
+      <w:r>
+        <w:t xml:space="preserve"> begegnet diesem Problem durch eine Zweiteilung der Nachbarsicht</w:t>
       </w:r>
       <w:r>
         <w:t xml:space="preserve"> in</w:t>
@@ -2089,16 +2237,22 @@
         <w:jc w:val="both"/>
       </w:pPr>
       <w:r>
-        <w:t xml:space="preserve">ein </w:t>
+        <w:t>ein</w:t>
+      </w:r>
+      <w:r>
+        <w:t>e</w:t>
+      </w:r>
+      <w:r>
+        <w:t xml:space="preserve"> </w:t>
       </w:r>
       <w:r>
         <w:rPr>
           <w:rStyle w:val="IntensiverVerweis"/>
         </w:rPr>
-        <w:t>aktives View</w:t>
-      </w:r>
-      <w:r>
-        <w:t>, sehr kleine (typisch 4 – 6 Einträge), das dauerhaft Verbindungen zu Nachbarn aufrechterhält,</w:t>
+        <w:t>aktive View</w:t>
+      </w:r>
+      <w:r>
+        <w:t>, sehr klein (typisch 4 – 6 Einträge), das dauerhaft Verbindungen zu Nachbarn aufrechterhält,</w:t>
       </w:r>
       <w:r>
         <w:t xml:space="preserve"> und</w:t>
@@ -2116,13 +2270,19 @@
         <w:jc w:val="both"/>
       </w:pPr>
       <w:r>
-        <w:t xml:space="preserve">ein </w:t>
+        <w:t>ein</w:t>
+      </w:r>
+      <w:r>
+        <w:t>e</w:t>
+      </w:r>
+      <w:r>
+        <w:t xml:space="preserve"> </w:t>
       </w:r>
       <w:r>
         <w:rPr>
           <w:rStyle w:val="IntensiverVerweis"/>
         </w:rPr>
-        <w:t>passives View</w:t>
+        <w:t>passive View</w:t>
       </w:r>
       <w:r>
         <w:t>, grösser (typisch 20 – 40 Einträge), das lediglich eine Liste erreichbarer Backup-Knoten enthält.</w:t>
@@ -2133,7 +2293,41 @@
         <w:jc w:val="both"/>
       </w:pPr>
       <w:r>
-        <w:t xml:space="preserve">Das aktive View dient für den eigentlichen Nachrichtentransport; das passive View stellt sicher, dass ausgefallene Nachbar jederzeit ersetzt werden können. Knoten werden über periodische Shuffle-Operationen im passiven View verteilt, sodass das Overlay dauerhaft durchmischt bleibt. Leitão et. al konnten in ihrer Evaluation zeigen, dass HyParView auch bei 80 – 90 % ausgefallenen Knoten das Netzwerk in wenigen Runden wieder verbinden kann </w:t>
+        <w:t>D</w:t>
+      </w:r>
+      <w:r>
+        <w:t>ie</w:t>
+      </w:r>
+      <w:r>
+        <w:t xml:space="preserve"> aktive View dient für den eigentlichen Nachrichtentransport; d</w:t>
+      </w:r>
+      <w:r>
+        <w:t>ie</w:t>
+      </w:r>
+      <w:r>
+        <w:t xml:space="preserve"> passive View stellt sicher, dass ausgefallene Nachbar jederzeit ersetzt werden können. Knoten werden über periodische Shuffle-Operationen </w:t>
+      </w:r>
+      <w:r>
+        <w:t>in der passiven View</w:t>
+      </w:r>
+      <w:r>
+        <w:t xml:space="preserve"> verteilt, sodass das Overlay dauerhaft durchmischt bleibt. </w:t>
+      </w:r>
+      <w:proofErr w:type="spellStart"/>
+      <w:r>
+        <w:t>Leitão</w:t>
+      </w:r>
+      <w:proofErr w:type="spellEnd"/>
+      <w:r>
+        <w:t xml:space="preserve"> et. al konnten in ihrer Evaluation zeigen, dass </w:t>
+      </w:r>
+      <w:proofErr w:type="spellStart"/>
+      <w:r>
+        <w:t>HyParView</w:t>
+      </w:r>
+      <w:proofErr w:type="spellEnd"/>
+      <w:r>
+        <w:t xml:space="preserve"> auch bei 80 – 90 % ausgefallenen Knoten das Netzwerk in wenigen Runden wieder verbinden kann </w:t>
       </w:r>
       <w:sdt>
         <w:sdtPr>
@@ -2170,17 +2364,27 @@
         <w:pStyle w:val="berschrift3"/>
       </w:pPr>
       <w:bookmarkStart w:id="7" w:name="_Toc216283958"/>
+      <w:proofErr w:type="spellStart"/>
       <w:r>
         <w:t>Plumtree</w:t>
       </w:r>
       <w:bookmarkEnd w:id="7"/>
+      <w:proofErr w:type="spellEnd"/>
     </w:p>
     <w:p>
       <w:pPr>
         <w:jc w:val="both"/>
       </w:pPr>
       <w:r>
-        <w:t xml:space="preserve">Während HyParView lediglich feststellt, </w:t>
+        <w:t xml:space="preserve">Während </w:t>
+      </w:r>
+      <w:proofErr w:type="spellStart"/>
+      <w:r>
+        <w:t>HyParView</w:t>
+      </w:r>
+      <w:proofErr w:type="spellEnd"/>
+      <w:r>
+        <w:t xml:space="preserve"> lediglich feststellt, </w:t>
       </w:r>
       <w:r>
         <w:rPr>
@@ -2195,8 +2399,13 @@
         <w:t xml:space="preserve"> der</w:t>
       </w:r>
       <w:r>
-        <w:t xml:space="preserve"> Plumtree</w:t>
-      </w:r>
+        <w:t xml:space="preserve"> </w:t>
+      </w:r>
+      <w:proofErr w:type="spellStart"/>
+      <w:r>
+        <w:t>Plumtree</w:t>
+      </w:r>
+      <w:proofErr w:type="spellEnd"/>
       <w:r>
         <w:t>-Algorithmus</w:t>
       </w:r>
@@ -2224,12 +2433,20 @@
         <w:contextualSpacing w:val="0"/>
         <w:jc w:val="both"/>
       </w:pPr>
+      <w:proofErr w:type="spellStart"/>
       <w:r>
         <w:rPr>
           <w:rStyle w:val="IntensiverVerweis"/>
         </w:rPr>
         <w:lastRenderedPageBreak/>
-        <w:t>Eager-Push (Baumkomponente):</w:t>
+        <w:t>Eager</w:t>
+      </w:r>
+      <w:proofErr w:type="spellEnd"/>
+      <w:r>
+        <w:rPr>
+          <w:rStyle w:val="IntensiverVerweis"/>
+        </w:rPr>
+        <w:t>-Push (Baumkomponente):</w:t>
       </w:r>
       <w:r>
         <w:t xml:space="preserve"> Jeder Knoten baut beim Empfang der ersten Nachricht dynamisch eine Baumkante zu dem Nachbarn auf, von dem er sie zuerst erhalten hat, und leitet die Nachricht aktiv an ausgewählte Nachbarn weiter. Dadurch entsteht ein effizienter, redundanzarmer Verbreitungsbaum.</w:t>
@@ -2246,14 +2463,54 @@
         <w:contextualSpacing w:val="0"/>
         <w:jc w:val="both"/>
       </w:pPr>
+      <w:proofErr w:type="spellStart"/>
       <w:r>
         <w:rPr>
           <w:rStyle w:val="IntensiverVerweis"/>
         </w:rPr>
-        <w:t>Lazy-Push (Gossipkomponente):</w:t>
-      </w:r>
-      <w:r>
-        <w:t xml:space="preserve"> Alle weiteren Nachbarn erhalten nur kurze IHAVE-Notifikationen. Fehlt ihnen eine Nachricht, können sie diese aktiv anfordern (GRAFT). </w:t>
+        <w:t>Lazy</w:t>
+      </w:r>
+      <w:proofErr w:type="spellEnd"/>
+      <w:r>
+        <w:rPr>
+          <w:rStyle w:val="IntensiverVerweis"/>
+        </w:rPr>
+        <w:t>-Push (</w:t>
+      </w:r>
+      <w:proofErr w:type="spellStart"/>
+      <w:r>
+        <w:rPr>
+          <w:rStyle w:val="IntensiverVerweis"/>
+        </w:rPr>
+        <w:t>Gossipkomponente</w:t>
+      </w:r>
+      <w:proofErr w:type="spellEnd"/>
+      <w:r>
+        <w:rPr>
+          <w:rStyle w:val="IntensiverVerweis"/>
+        </w:rPr>
+        <w:t>):</w:t>
+      </w:r>
+      <w:r>
+        <w:t xml:space="preserve"> Alle weiteren Nachbarn erhalten nur kurze </w:t>
+      </w:r>
+      <w:r>
+        <w:rPr>
+          <w:rStyle w:val="CodeZchn"/>
+        </w:rPr>
+        <w:t>IHAVE</w:t>
+      </w:r>
+      <w:r>
+        <w:t>-Notifikationen. Fehlt ihnen eine Nachricht, können sie diese aktiv anfordern (</w:t>
+      </w:r>
+      <w:r>
+        <w:rPr>
+          <w:rStyle w:val="CodeZchn"/>
+        </w:rPr>
+        <w:t>GRAFT</w:t>
+      </w:r>
+      <w:r>
+        <w:t xml:space="preserve">). </w:t>
       </w:r>
       <w:r>
         <w:t>So werden</w:t>
@@ -2279,7 +2536,23 @@
         <w:jc w:val="both"/>
       </w:pPr>
       <w:r>
-        <w:t xml:space="preserve">Dadurch ist Plumtree deutlich effizienter als reines Gossip, behält aber die Robustheit, die reine Baumverfahren nicht liefern können. Die Lazy-Phase dient dabei als Selbstheilungsmechanismus: Wenn ein Zweig des Baums ausfällt, wird die Nachricht trotzdem über alle alternativen Pfade gefunden </w:t>
+        <w:t xml:space="preserve">Dadurch ist </w:t>
+      </w:r>
+      <w:proofErr w:type="spellStart"/>
+      <w:r>
+        <w:t>Plumtree</w:t>
+      </w:r>
+      <w:proofErr w:type="spellEnd"/>
+      <w:r>
+        <w:t xml:space="preserve"> deutlich effizienter als reines Gossip, behält aber die Robustheit, die reine Baumverfahren nicht liefern können. Die </w:t>
+      </w:r>
+      <w:proofErr w:type="spellStart"/>
+      <w:r>
+        <w:t>Lazy</w:t>
+      </w:r>
+      <w:proofErr w:type="spellEnd"/>
+      <w:r>
+        <w:t xml:space="preserve">-Phase dient dabei als Selbstheilungsmechanismus: Wenn ein Zweig des Baums ausfällt, wird die Nachricht trotzdem über alle alternativen Pfade gefunden </w:t>
       </w:r>
       <w:sdt>
         <w:sdtPr>
@@ -2317,10 +2590,26 @@
       </w:pPr>
       <w:bookmarkStart w:id="8" w:name="_Toc216283959"/>
       <w:r>
-        <w:t>Das iroh-gossip Protokoll</w:t>
-      </w:r>
-      <w:r>
-        <w:t xml:space="preserve"> im iroh-Stack</w:t>
+        <w:t xml:space="preserve">Das </w:t>
+      </w:r>
+      <w:proofErr w:type="spellStart"/>
+      <w:r>
+        <w:t>iroh-gossip</w:t>
+      </w:r>
+      <w:proofErr w:type="spellEnd"/>
+      <w:r>
+        <w:t xml:space="preserve"> Protokoll</w:t>
+      </w:r>
+      <w:r>
+        <w:t xml:space="preserve"> im </w:t>
+      </w:r>
+      <w:proofErr w:type="spellStart"/>
+      <w:r>
+        <w:t>iroh</w:t>
+      </w:r>
+      <w:proofErr w:type="spellEnd"/>
+      <w:r>
+        <w:t>-Stack</w:t>
       </w:r>
       <w:bookmarkEnd w:id="8"/>
     </w:p>
@@ -2329,7 +2618,38 @@
         <w:jc w:val="both"/>
       </w:pPr>
       <w:r>
-        <w:t xml:space="preserve">Das iroh-gossip-Protokoll </w:t>
+        <w:t xml:space="preserve">Das </w:t>
+      </w:r>
+      <w:proofErr w:type="spellStart"/>
+      <w:r>
+        <w:rPr>
+          <w:rStyle w:val="IntensiverVerweis"/>
+        </w:rPr>
+        <w:t>iroh</w:t>
+      </w:r>
+      <w:proofErr w:type="spellEnd"/>
+      <w:r>
+        <w:rPr>
+          <w:rStyle w:val="IntensiverVerweis"/>
+        </w:rPr>
+        <w:t>-</w:t>
+      </w:r>
+      <w:proofErr w:type="spellStart"/>
+      <w:r>
+        <w:rPr>
+          <w:rStyle w:val="IntensiverVerweis"/>
+        </w:rPr>
+        <w:t>gossip</w:t>
+      </w:r>
+      <w:proofErr w:type="spellEnd"/>
+      <w:r>
+        <w:rPr>
+          <w:rStyle w:val="IntensiverVerweis"/>
+        </w:rPr>
+        <w:t>-Protokoll</w:t>
+      </w:r>
+      <w:r>
+        <w:t xml:space="preserve"> </w:t>
       </w:r>
       <w:r>
         <w:t>bettet</w:t>
@@ -2338,7 +2658,23 @@
         <w:t xml:space="preserve"> die</w:t>
       </w:r>
       <w:r>
-        <w:t xml:space="preserve"> in Kapitel 2.1 und 2.2 beschriebenen Algorithmen in den iroh-Netzwerkstack ein. iroh selbst ist eine Bibliothek für P2P-</w:t>
+        <w:t xml:space="preserve"> in Kapitel 2.1 und 2.2 beschriebenen Algorithmen in den </w:t>
+      </w:r>
+      <w:proofErr w:type="spellStart"/>
+      <w:r>
+        <w:t>iroh</w:t>
+      </w:r>
+      <w:proofErr w:type="spellEnd"/>
+      <w:r>
+        <w:t xml:space="preserve">-Netzwerkstack ein. </w:t>
+      </w:r>
+      <w:proofErr w:type="spellStart"/>
+      <w:r>
+        <w:t>iroh</w:t>
+      </w:r>
+      <w:proofErr w:type="spellEnd"/>
+      <w:r>
+        <w:t xml:space="preserve"> selbst ist eine Bibliothek für P2P-</w:t>
       </w:r>
       <w:r>
         <w:t>Kommunikation</w:t>
@@ -2384,25 +2720,53 @@
         <w:jc w:val="both"/>
       </w:pPr>
       <w:r>
-        <w:t xml:space="preserve">Der zentrale Einstiegspunkt von iroh ist der </w:t>
-      </w:r>
+        <w:t xml:space="preserve">Der zentrale Einstiegspunkt von </w:t>
+      </w:r>
+      <w:proofErr w:type="spellStart"/>
+      <w:r>
+        <w:t>iroh</w:t>
+      </w:r>
+      <w:proofErr w:type="spellEnd"/>
+      <w:r>
+        <w:t xml:space="preserve"> ist der </w:t>
+      </w:r>
+      <w:proofErr w:type="spellStart"/>
       <w:r>
         <w:rPr>
           <w:rStyle w:val="CodeZchn"/>
         </w:rPr>
         <w:t>Endpoint</w:t>
       </w:r>
+      <w:proofErr w:type="spellEnd"/>
       <w:r>
         <w:t xml:space="preserve">. Ein </w:t>
       </w:r>
+      <w:proofErr w:type="spellStart"/>
       <w:r>
         <w:rPr>
           <w:rStyle w:val="CodeZchn"/>
         </w:rPr>
         <w:t>Endpoint</w:t>
       </w:r>
-      <w:r>
-        <w:t xml:space="preserve"> repräsentiert einen Peer im Netzwerk, besitzt eine kryptographische Identität und verwaltet eingehende und ausgehende QUIC-Verbindungen. Auf diesen Verbindungen können verschiedene Anwendungsprotokolle parallel laufen. Die Auswahl erfolgt über ALPN (Application-Layer Protocol Negotiation). Ein </w:t>
+      <w:proofErr w:type="spellEnd"/>
+      <w:r>
+        <w:t xml:space="preserve"> repräsentiert einen Peer im Netzwerk, besitzt eine kryptographische Identität und verwaltet eingehende und ausgehende QUIC-Verbindungen. Auf diesen Verbindungen können verschiedene Anwendungsprotokolle parallel laufen. Die Auswahl erfolgt über ALPN (</w:t>
+      </w:r>
+      <w:proofErr w:type="spellStart"/>
+      <w:r>
+        <w:t>Application</w:t>
+      </w:r>
+      <w:proofErr w:type="spellEnd"/>
+      <w:r>
+        <w:t xml:space="preserve">-Layer Protocol </w:t>
+      </w:r>
+      <w:proofErr w:type="spellStart"/>
+      <w:r>
+        <w:t>Negotiation</w:t>
+      </w:r>
+      <w:proofErr w:type="spellEnd"/>
+      <w:r>
+        <w:t xml:space="preserve">). Ein </w:t>
       </w:r>
       <w:r>
         <w:rPr>
@@ -2454,7 +2818,15 @@
         <w:jc w:val="both"/>
       </w:pPr>
       <w:r>
-        <w:t xml:space="preserve">Damit iroh-gossip überhaupt ein Overlay aufbauen kann, müssen sich die beteiligten Endpunkte zunächst gegenseitig finden. Diese Aufgabe übernimmt nicht das Gossip-Protokoll selbst, sondern die </w:t>
+        <w:t xml:space="preserve">Damit </w:t>
+      </w:r>
+      <w:proofErr w:type="spellStart"/>
+      <w:r>
+        <w:t>iroh-gossip</w:t>
+      </w:r>
+      <w:proofErr w:type="spellEnd"/>
+      <w:r>
+        <w:t xml:space="preserve"> überhaupt ein Overlay aufbauen kann, müssen sich die beteiligten Endpunkte zunächst gegenseitig finden. Diese Aufgabe übernimmt nicht das Gossip-Protokoll selbst, sondern die </w:t>
       </w:r>
       <w:r>
         <w:rPr>
@@ -2474,14 +2846,20 @@
       <w:r>
         <w:t xml:space="preserve"> verknüpft die </w:t>
       </w:r>
+      <w:proofErr w:type="spellStart"/>
       <w:r>
         <w:rPr>
           <w:rStyle w:val="CodeZchn"/>
         </w:rPr>
         <w:t>EndpointId</w:t>
       </w:r>
-      <w:r>
-        <w:t xml:space="preserve"> mit konkreten Wählinformationen, also entweder einer Relay-URL oder direkt wählbaren Adressen (IP/Port). Jeder iroh-</w:t>
+      <w:proofErr w:type="spellEnd"/>
+      <w:r>
+        <w:t xml:space="preserve"> mit konkreten Wählinformationen, also entweder einer Relay-URL oder direkt wählbaren Adressen (IP/Port). Jeder </w:t>
+      </w:r>
+      <w:proofErr w:type="spellStart"/>
+      <w:r>
+        <w:t>iroh-</w:t>
       </w:r>
       <w:r>
         <w:rPr>
@@ -2489,6 +2867,7 @@
         </w:rPr>
         <w:t>Endpoint</w:t>
       </w:r>
+      <w:proofErr w:type="spellEnd"/>
       <w:r>
         <w:t xml:space="preserve"> veröffentlicht beim Start seine eigenen Adressinformationen automatisch bei den konfigurierten </w:t>
       </w:r>
@@ -2501,14 +2880,24 @@
       <w:r>
         <w:t xml:space="preserve">-Diensten. Andere Endpunkte können dann allein anhand der </w:t>
       </w:r>
+      <w:proofErr w:type="spellStart"/>
       <w:r>
         <w:rPr>
           <w:rStyle w:val="CodeZchn"/>
         </w:rPr>
         <w:t>EndpointId</w:t>
       </w:r>
-      <w:r>
-        <w:t xml:space="preserve"> die aktuellen Verbindungsdaten nachschlagen und eine Verbindung aufbauen. iroh stellt dafür mehrere </w:t>
+      <w:proofErr w:type="spellEnd"/>
+      <w:r>
+        <w:t xml:space="preserve"> die aktuellen Verbindungsdaten nachschlagen und eine Verbindung aufbauen. </w:t>
+      </w:r>
+      <w:proofErr w:type="spellStart"/>
+      <w:r>
+        <w:t>iroh</w:t>
+      </w:r>
+      <w:proofErr w:type="spellEnd"/>
+      <w:r>
+        <w:t xml:space="preserve"> stellt dafür mehrere </w:t>
       </w:r>
       <w:r>
         <w:rPr>
@@ -2517,7 +2906,15 @@
         <w:t>Discovery</w:t>
       </w:r>
       <w:r>
-        <w:t>-Backends bereit, u. a.</w:t>
+        <w:t>-</w:t>
+      </w:r>
+      <w:proofErr w:type="spellStart"/>
+      <w:r>
+        <w:t>Backends</w:t>
+      </w:r>
+      <w:proofErr w:type="spellEnd"/>
+      <w:r>
+        <w:t xml:space="preserve"> bereit, u. a.</w:t>
       </w:r>
       <w:sdt>
         <w:sdtPr>
@@ -2573,7 +2970,42 @@
         <w:t>DNS Discovery</w:t>
       </w:r>
       <w:r>
-        <w:t xml:space="preserve"> nutzt einen speziellen DNS-Dienst, bei dem EndpointIds in TXT-Einträge auf Adressinformationen abgebildet werden. Number0 (die iroh Community) betreibt hierfür eine öffentliche Instanz, die in der Standardkonfiguration verwendet wird. Von dort aus versucht iroh, falls möglich, eine direkte Verbindung per Hole Punching aufzubauen; gelingt dies nicht, bleibt der Datenverkehr dauerhaft über den Relay-Server geroutet.</w:t>
+        <w:t xml:space="preserve"> nutzt einen speziellen DNS-Dienst, bei dem </w:t>
+      </w:r>
+      <w:proofErr w:type="spellStart"/>
+      <w:r>
+        <w:rPr>
+          <w:rStyle w:val="CodeZchn"/>
+        </w:rPr>
+        <w:t>EndpointIds</w:t>
+      </w:r>
+      <w:proofErr w:type="spellEnd"/>
+      <w:r>
+        <w:t xml:space="preserve"> in TXT-Einträge auf Adressinformationen abgebildet werden. Number0 (die </w:t>
+      </w:r>
+      <w:proofErr w:type="spellStart"/>
+      <w:r>
+        <w:t>iroh</w:t>
+      </w:r>
+      <w:proofErr w:type="spellEnd"/>
+      <w:r>
+        <w:t xml:space="preserve"> Community) betreibt hierfür eine öffentliche Instanz, die in der Standardkonfiguration verwendet wird. Von dort aus versucht </w:t>
+      </w:r>
+      <w:proofErr w:type="spellStart"/>
+      <w:r>
+        <w:t>iroh</w:t>
+      </w:r>
+      <w:proofErr w:type="spellEnd"/>
+      <w:r>
+        <w:t xml:space="preserve">, falls möglich, eine direkte Verbindung per Hole </w:t>
+      </w:r>
+      <w:proofErr w:type="spellStart"/>
+      <w:r>
+        <w:t>Punching</w:t>
+      </w:r>
+      <w:proofErr w:type="spellEnd"/>
+      <w:r>
+        <w:t xml:space="preserve"> aufzubauen; gelingt dies nicht, bleibt der Datenverkehr dauerhaft über den Relay-Server geroutet.</w:t>
       </w:r>
     </w:p>
     <w:p>
@@ -2587,14 +3019,46 @@
         <w:contextualSpacing w:val="0"/>
         <w:jc w:val="both"/>
       </w:pPr>
+      <w:proofErr w:type="spellStart"/>
       <w:r>
         <w:rPr>
           <w:rStyle w:val="IntensiverVerweis"/>
         </w:rPr>
-        <w:t>Local Discovery</w:t>
-      </w:r>
-      <w:r>
-        <w:t xml:space="preserve"> ermöglicht es, Endpunkte im selben lokalen Netzwerk ohne zentralen Dienst zu finden. Dafür verwendet iroh einen mDNS-ähnlichen Mechanismus, bei dem sich Endpukte im LAN gegenseitig per Multicast ankündigen.</w:t>
+        <w:t>Local</w:t>
+      </w:r>
+      <w:proofErr w:type="spellEnd"/>
+      <w:r>
+        <w:rPr>
+          <w:rStyle w:val="IntensiverVerweis"/>
+        </w:rPr>
+        <w:t xml:space="preserve"> Discovery</w:t>
+      </w:r>
+      <w:r>
+        <w:t xml:space="preserve"> ermöglicht es, Endpunkte im selben lokalen Netzwerk ohne zentralen Dienst zu finden. Dafür verwendet </w:t>
+      </w:r>
+      <w:proofErr w:type="spellStart"/>
+      <w:r>
+        <w:t>iroh</w:t>
+      </w:r>
+      <w:proofErr w:type="spellEnd"/>
+      <w:r>
+        <w:t xml:space="preserve"> einen </w:t>
+      </w:r>
+      <w:proofErr w:type="spellStart"/>
+      <w:r>
+        <w:t>mDNS</w:t>
+      </w:r>
+      <w:proofErr w:type="spellEnd"/>
+      <w:r>
+        <w:t xml:space="preserve">-ähnlichen Mechanismus, bei dem sich </w:t>
+      </w:r>
+      <w:proofErr w:type="spellStart"/>
+      <w:r>
+        <w:t>Endpukte</w:t>
+      </w:r>
+      <w:proofErr w:type="spellEnd"/>
+      <w:r>
+        <w:t xml:space="preserve"> im LAN gegenseitig per Multicast ankündigen.</w:t>
       </w:r>
     </w:p>
     <w:p>
@@ -2602,7 +3066,15 @@
         <w:jc w:val="both"/>
       </w:pPr>
       <w:r>
-        <w:t>Standardmässig verwendet iroh DNS Discovery, kann aber zur Laufzeit so konfiguriert werden, dass andere oder mehrere Discovery-Mechanismen parallel verwendet werden.</w:t>
+        <w:t xml:space="preserve">Standardmässig verwendet </w:t>
+      </w:r>
+      <w:proofErr w:type="spellStart"/>
+      <w:r>
+        <w:t>iroh</w:t>
+      </w:r>
+      <w:proofErr w:type="spellEnd"/>
+      <w:r>
+        <w:t xml:space="preserve"> DNS Discovery, kann aber zur Laufzeit so konfiguriert werden, dass andere oder mehrere Discovery-Mechanismen parallel verwendet werden.</w:t>
       </w:r>
     </w:p>
     <w:p>
@@ -2611,7 +3083,15 @@
       </w:pPr>
       <w:r>
         <w:lastRenderedPageBreak/>
-        <w:t>Auf Anwendungsebene bietet iroh-gossip eine relativ einfache API:</w:t>
+        <w:t xml:space="preserve">Auf Anwendungsebene bietet </w:t>
+      </w:r>
+      <w:proofErr w:type="spellStart"/>
+      <w:r>
+        <w:t>iroh-gossip</w:t>
+      </w:r>
+      <w:proofErr w:type="spellEnd"/>
+      <w:r>
+        <w:t xml:space="preserve"> eine relativ einfache API:</w:t>
       </w:r>
     </w:p>
     <w:p>
@@ -2628,12 +3108,14 @@
       <w:r>
         <w:t xml:space="preserve">Gossip-Gruppen werden über eine </w:t>
       </w:r>
+      <w:proofErr w:type="spellStart"/>
       <w:r>
         <w:rPr>
           <w:rStyle w:val="CodeZchn"/>
         </w:rPr>
         <w:t>TopicId</w:t>
       </w:r>
+      <w:proofErr w:type="spellEnd"/>
       <w:r>
         <w:t xml:space="preserve"> definiert, alle Peers mit demselben Topic bilden einen Swarm.</w:t>
       </w:r>
@@ -2652,23 +3134,65 @@
       <w:r>
         <w:t xml:space="preserve">Um einem Swarm beizutreten, ruft ein Peer </w:t>
       </w:r>
+      <w:proofErr w:type="spellStart"/>
       <w:r>
         <w:rPr>
           <w:rStyle w:val="CodeZchn"/>
         </w:rPr>
-        <w:t>subscribe_and_join(topic_id, bootstrap_peers)</w:t>
-      </w:r>
-      <w:r>
-        <w:t xml:space="preserve"> auf. Die </w:t>
-      </w:r>
+        <w:t>subscribe_and_join</w:t>
+      </w:r>
+      <w:proofErr w:type="spellEnd"/>
+      <w:r>
+        <w:rPr>
+          <w:rStyle w:val="CodeZchn"/>
+        </w:rPr>
+        <w:t>(</w:t>
+      </w:r>
+      <w:proofErr w:type="spellStart"/>
+      <w:r>
+        <w:rPr>
+          <w:rStyle w:val="CodeZchn"/>
+        </w:rPr>
+        <w:t>topic_id</w:t>
+      </w:r>
+      <w:proofErr w:type="spellEnd"/>
+      <w:r>
+        <w:rPr>
+          <w:rStyle w:val="CodeZchn"/>
+        </w:rPr>
+        <w:t xml:space="preserve">, </w:t>
+      </w:r>
+      <w:proofErr w:type="spellStart"/>
       <w:r>
         <w:rPr>
           <w:rStyle w:val="CodeZchn"/>
         </w:rPr>
         <w:t>bootstrap_peers</w:t>
       </w:r>
-      <w:r>
-        <w:t xml:space="preserve"> sind iroh-</w:t>
+      <w:proofErr w:type="spellEnd"/>
+      <w:r>
+        <w:rPr>
+          <w:rStyle w:val="CodeZchn"/>
+        </w:rPr>
+        <w:t>)</w:t>
+      </w:r>
+      <w:r>
+        <w:t xml:space="preserve"> auf. Die </w:t>
+      </w:r>
+      <w:proofErr w:type="spellStart"/>
+      <w:r>
+        <w:rPr>
+          <w:rStyle w:val="CodeZchn"/>
+        </w:rPr>
+        <w:t>bootstrap_peers</w:t>
+      </w:r>
+      <w:proofErr w:type="spellEnd"/>
+      <w:r>
+        <w:t xml:space="preserve"> sind </w:t>
+      </w:r>
+      <w:proofErr w:type="spellStart"/>
+      <w:r>
+        <w:t>iroh-</w:t>
       </w:r>
       <w:r>
         <w:rPr>
@@ -2676,6 +3200,7 @@
         </w:rPr>
         <w:t>EndpointIds</w:t>
       </w:r>
+      <w:proofErr w:type="spellEnd"/>
       <w:r>
         <w:t xml:space="preserve">, über die der Knoten zunächst Verbindungen aufbaut; </w:t>
       </w:r>
@@ -2683,7 +3208,15 @@
         <w:t>dann</w:t>
       </w:r>
       <w:r>
-        <w:t xml:space="preserve"> übernimmt HyParView die weitere Verteilung der Nachrichten.</w:t>
+        <w:t xml:space="preserve"> übernimmt </w:t>
+      </w:r>
+      <w:proofErr w:type="spellStart"/>
+      <w:r>
+        <w:t>HyParView</w:t>
+      </w:r>
+      <w:proofErr w:type="spellEnd"/>
+      <w:r>
+        <w:t xml:space="preserve"> die weitere Verteilung der Nachrichten.</w:t>
       </w:r>
     </w:p>
     <w:p>
@@ -2704,26 +3237,38 @@
         <w:rPr>
           <w:rStyle w:val="CodeZchn"/>
         </w:rPr>
-        <w:t>Event::Received</w:t>
-      </w:r>
+        <w:t>Event::</w:t>
+      </w:r>
+      <w:proofErr w:type="spellStart"/>
+      <w:r>
+        <w:rPr>
+          <w:rStyle w:val="CodeZchn"/>
+        </w:rPr>
+        <w:t>Received</w:t>
+      </w:r>
+      <w:proofErr w:type="spellEnd"/>
       <w:r>
         <w:t xml:space="preserve">-Ereignisse, sowie Strukturereignisse wie </w:t>
       </w:r>
+      <w:proofErr w:type="spellStart"/>
       <w:r>
         <w:rPr>
           <w:rStyle w:val="CodeZchn"/>
         </w:rPr>
         <w:t>NeighborUp</w:t>
       </w:r>
+      <w:proofErr w:type="spellEnd"/>
       <w:r>
         <w:t xml:space="preserve"> oder </w:t>
       </w:r>
+      <w:proofErr w:type="spellStart"/>
       <w:r>
         <w:rPr>
           <w:rStyle w:val="CodeZchn"/>
         </w:rPr>
         <w:t>NeighborDown</w:t>
       </w:r>
+      <w:proofErr w:type="spellEnd"/>
       <w:r>
         <w:t>.</w:t>
       </w:r>
@@ -2742,7 +3287,15 @@
         <w:t>Discovery</w:t>
       </w:r>
       <w:r>
-        <w:t>-Modus ist schlussendlich entscheidend dafür, wie schnell sich ein Gossip-Swarm aufbauen kann, ob alle Peers rechtzeitig Bootstrap-Verbindungen finden und ob Broadcast-Nachrichten über direkte Verbindungen oder über Relays transportiert werden.</w:t>
+        <w:t xml:space="preserve">-Modus ist schlussendlich entscheidend dafür, wie schnell sich ein Gossip-Swarm aufbauen kann, ob alle Peers rechtzeitig Bootstrap-Verbindungen finden und ob Broadcast-Nachrichten über direkte Verbindungen oder über </w:t>
+      </w:r>
+      <w:proofErr w:type="spellStart"/>
+      <w:r>
+        <w:t>Relays</w:t>
+      </w:r>
+      <w:proofErr w:type="spellEnd"/>
+      <w:r>
+        <w:t xml:space="preserve"> transportiert werden.</w:t>
       </w:r>
     </w:p>
     <w:p>
@@ -2766,13 +3319,35 @@
         <w:t>lokal auf</w:t>
       </w:r>
       <w:r>
-        <w:t xml:space="preserve"> einem ASUS Vivobook S14 Flip</w:t>
+        <w:t xml:space="preserve"> einem ASUS </w:t>
+      </w:r>
+      <w:proofErr w:type="spellStart"/>
+      <w:r>
+        <w:t>Vivobook</w:t>
+      </w:r>
+      <w:proofErr w:type="spellEnd"/>
+      <w:r>
+        <w:t xml:space="preserve"> S14 Flip</w:t>
       </w:r>
       <w:r>
         <w:t xml:space="preserve"> unter</w:t>
       </w:r>
       <w:r>
-        <w:t xml:space="preserve"> Linux Mint Distribution </w:t>
+        <w:t xml:space="preserve"> Linux Mint </w:t>
+      </w:r>
+      <w:r>
+        <w:t>22.2 (</w:t>
+      </w:r>
+      <w:proofErr w:type="spellStart"/>
+      <w:r>
+        <w:t>Cinnamon</w:t>
+      </w:r>
+      <w:proofErr w:type="spellEnd"/>
+      <w:r>
+        <w:t xml:space="preserve"> Edition)</w:t>
+      </w:r>
+      <w:r>
+        <w:t xml:space="preserve"> </w:t>
       </w:r>
       <w:r>
         <w:t>durchgeführt</w:t>
@@ -2798,7 +3373,31 @@
         <w:jc w:val="both"/>
       </w:pPr>
       <w:r>
-        <w:t xml:space="preserve">Für die Versuchsreihen wurde eine eigene, vereinfachte Rust-Implementierung eines iroh-gossip-Peers entwickelt. Ziel war es, die von iroh-gossip bereitgestellten Mechanismen unter kontrollierten Bedingungen möglichst transparent und ohne applikationsspezifische Nebeneffekte untersuchen zu können. </w:t>
+        <w:t xml:space="preserve">Für die Versuchsreihen wurde eine eigene, vereinfachte Rust-Implementierung eines </w:t>
+      </w:r>
+      <w:proofErr w:type="spellStart"/>
+      <w:r>
+        <w:t>iroh</w:t>
+      </w:r>
+      <w:proofErr w:type="spellEnd"/>
+      <w:r>
+        <w:t>-</w:t>
+      </w:r>
+      <w:proofErr w:type="spellStart"/>
+      <w:r>
+        <w:t>gossip</w:t>
+      </w:r>
+      <w:proofErr w:type="spellEnd"/>
+      <w:r>
+        <w:t xml:space="preserve">-Peers entwickelt. Ziel war es, die von </w:t>
+      </w:r>
+      <w:proofErr w:type="spellStart"/>
+      <w:r>
+        <w:t>iroh-gossip</w:t>
+      </w:r>
+      <w:proofErr w:type="spellEnd"/>
+      <w:r>
+        <w:t xml:space="preserve"> bereitgestellten Mechanismen unter kontrollierten Bedingungen möglichst transparent und ohne applikationsspezifische Nebeneffekte untersuchen zu können. </w:t>
       </w:r>
     </w:p>
     <w:p>
@@ -2849,11 +3448,16 @@
       <w:r>
         <w:t xml:space="preserve"> Im </w:t>
       </w:r>
+      <w:proofErr w:type="spellStart"/>
       <w:r>
         <w:t>D</w:t>
       </w:r>
       <w:r>
-        <w:t>irect-Modus verbinden sich</w:t>
+        <w:t>irect</w:t>
+      </w:r>
+      <w:proofErr w:type="spellEnd"/>
+      <w:r>
+        <w:t>-Modus verbinden sich</w:t>
       </w:r>
       <w:r>
         <w:t xml:space="preserve"> Peers direkt im LAN, Discovery erfolgt ohne Relay.</w:t>
@@ -2868,7 +3472,15 @@
         <w:t xml:space="preserve"> einen</w:t>
       </w:r>
       <w:r>
-        <w:t xml:space="preserve"> Relay-Server; direkte Verbindungen werden nur aufgebaut, wenn Hole-Punching gelingt.</w:t>
+        <w:t xml:space="preserve"> Relay-Server; direkte Verbindungen werden nur aufgebaut, wenn Hole-</w:t>
+      </w:r>
+      <w:proofErr w:type="spellStart"/>
+      <w:r>
+        <w:t>Punching</w:t>
+      </w:r>
+      <w:proofErr w:type="spellEnd"/>
+      <w:r>
+        <w:t xml:space="preserve"> gelingt.</w:t>
       </w:r>
     </w:p>
     <w:p>
@@ -2883,7 +3495,15 @@
         <w:t>Messziele:</w:t>
       </w:r>
       <w:r>
-        <w:t xml:space="preserve"> Einfluss auf das Join-Verhalten, Nachrichtenauslieferungsrate und Latenzen.</w:t>
+        <w:t xml:space="preserve"> Einfluss auf das </w:t>
+      </w:r>
+      <w:proofErr w:type="spellStart"/>
+      <w:r>
+        <w:t>Join</w:t>
+      </w:r>
+      <w:proofErr w:type="spellEnd"/>
+      <w:r>
+        <w:t>-Verhalten, Nachrichtenauslieferungsrate und Latenzen.</w:t>
       </w:r>
     </w:p>
     <w:p>
@@ -2925,7 +3545,23 @@
         <w:t xml:space="preserve"> Peers im simulierten Netzwerk durchgeführt.</w:t>
       </w:r>
       <w:r>
-        <w:t xml:space="preserve"> Pro 10 gestarteter Peer-Prozesse wurde jeweils eine Bootstrap-NodeID extrahiert und für den Join-Prozess übergeben.</w:t>
+        <w:t xml:space="preserve"> Pro 10 gestarteter Peer-Prozesse wurde jeweils eine Bootstrap-</w:t>
+      </w:r>
+      <w:proofErr w:type="spellStart"/>
+      <w:r>
+        <w:t>NodeID</w:t>
+      </w:r>
+      <w:proofErr w:type="spellEnd"/>
+      <w:r>
+        <w:t xml:space="preserve"> extrahiert und für den </w:t>
+      </w:r>
+      <w:proofErr w:type="spellStart"/>
+      <w:r>
+        <w:t>Join</w:t>
+      </w:r>
+      <w:proofErr w:type="spellEnd"/>
+      <w:r>
+        <w:t>-Prozess übergeben.</w:t>
       </w:r>
     </w:p>
     <w:p>
@@ -2952,7 +3588,15 @@
         <w:t>:</w:t>
       </w:r>
       <w:r>
-        <w:t xml:space="preserve"> Untersuchung von Skalierungseffekten auf Pfadlängen, Nachbarschaftsgrössen, Join-Verhalten und Zustellraten bei wachsendem Overlay.</w:t>
+        <w:t xml:space="preserve"> Untersuchung von Skalierungseffekten auf Pfadlängen, Nachbarschaftsgrössen, </w:t>
+      </w:r>
+      <w:proofErr w:type="spellStart"/>
+      <w:r>
+        <w:t>Join</w:t>
+      </w:r>
+      <w:proofErr w:type="spellEnd"/>
+      <w:r>
+        <w:t>-Verhalten und Zustellraten bei wachsendem Overlay.</w:t>
       </w:r>
     </w:p>
     <w:p>
@@ -2974,7 +3618,39 @@
         <w:t>Netzwerkszenario.</w:t>
       </w:r>
       <w:r>
-        <w:t xml:space="preserve"> Mit Hilfe des Linux Kernel Tools netem wurden 50 ms Verzögerung ± 5 ms Jitter sowie 30 % Paketverlust injiziert und gegen das ungestörte LAN verglichen.</w:t>
+        <w:t xml:space="preserve"> Mit Hilfe des Linux Kernel Tools </w:t>
+      </w:r>
+      <w:proofErr w:type="spellStart"/>
+      <w:r>
+        <w:t>netem</w:t>
+      </w:r>
+      <w:proofErr w:type="spellEnd"/>
+      <w:r>
+        <w:t xml:space="preserve"> wurden 50 </w:t>
+      </w:r>
+      <w:proofErr w:type="spellStart"/>
+      <w:r>
+        <w:t>ms</w:t>
+      </w:r>
+      <w:proofErr w:type="spellEnd"/>
+      <w:r>
+        <w:t xml:space="preserve"> Verzögerung ± 5 </w:t>
+      </w:r>
+      <w:proofErr w:type="spellStart"/>
+      <w:r>
+        <w:t>ms</w:t>
+      </w:r>
+      <w:proofErr w:type="spellEnd"/>
+      <w:r>
+        <w:t xml:space="preserve"> </w:t>
+      </w:r>
+      <w:proofErr w:type="spellStart"/>
+      <w:r>
+        <w:t>Jitter</w:t>
+      </w:r>
+      <w:proofErr w:type="spellEnd"/>
+      <w:r>
+        <w:t xml:space="preserve"> sowie 30 % Paketverlust injiziert und gegen das ungestörte LAN verglichen.</w:t>
       </w:r>
     </w:p>
     <w:p>
@@ -3001,7 +3677,15 @@
         <w:t>:</w:t>
       </w:r>
       <w:r>
-        <w:t xml:space="preserve"> Robustheit in Bezug auf Latenzen, Zustellraten und Out-of-Order-Events bei degradierter Netzqualität.</w:t>
+        <w:t xml:space="preserve"> Robustheit in Bezug auf Latenzen, Zustellraten und Out-</w:t>
+      </w:r>
+      <w:proofErr w:type="spellStart"/>
+      <w:r>
+        <w:t>of</w:t>
+      </w:r>
+      <w:proofErr w:type="spellEnd"/>
+      <w:r>
+        <w:t>-Order-Events bei degradierter Netzqualität.</w:t>
       </w:r>
     </w:p>
     <w:p>
@@ -3015,17 +3699,47 @@
         <w:contextualSpacing w:val="0"/>
         <w:jc w:val="both"/>
       </w:pPr>
+      <w:proofErr w:type="spellStart"/>
       <w:r>
         <w:rPr>
           <w:rStyle w:val="IntensiverVerweis"/>
         </w:rPr>
-        <w:t>Churn and Recovery.</w:t>
+        <w:t>Churn</w:t>
+      </w:r>
+      <w:proofErr w:type="spellEnd"/>
+      <w:r>
+        <w:rPr>
+          <w:rStyle w:val="IntensiverVerweis"/>
+        </w:rPr>
+        <w:t xml:space="preserve"> and Recovery.</w:t>
       </w:r>
       <w:r>
         <w:t xml:space="preserve"> </w:t>
       </w:r>
       <w:r>
-        <w:t xml:space="preserve">40 Sekunden nach Beginn des Testlaufs werden zufällig ausgewählte Peers aus dem Netzwerk isoliert (Churn). Die Churn-Rate beträgt 10 %, 20 % oder 30 % wobei Bootstrap-Peers nie isoliert werden. Die Peers werden nach 10 Sekunden wieder ins Netz integriert. </w:t>
+        <w:t>40 Sekunden nach Beginn des Testlaufs werden zufällig ausgewählte Peers aus dem Netzwerk isoliert (</w:t>
+      </w:r>
+      <w:proofErr w:type="spellStart"/>
+      <w:r>
+        <w:t>Churn</w:t>
+      </w:r>
+      <w:proofErr w:type="spellEnd"/>
+      <w:r>
+        <w:t xml:space="preserve">). Die </w:t>
+      </w:r>
+      <w:proofErr w:type="spellStart"/>
+      <w:r>
+        <w:t>Churn</w:t>
+      </w:r>
+      <w:proofErr w:type="spellEnd"/>
+      <w:r>
+        <w:t xml:space="preserve">-Rate beträgt 10 %, 20 % oder </w:t>
+      </w:r>
+      <w:r>
+        <w:t>30 %,</w:t>
+      </w:r>
+      <w:r>
+        <w:t xml:space="preserve"> wobei Bootstrap-Peers nie isoliert werden. Die Peers werden nach 10 Sekunden wieder ins Netz integriert. </w:t>
       </w:r>
     </w:p>
     <w:p>
@@ -3119,7 +3833,7 @@
         <w:t xml:space="preserve"> In</w:t>
       </w:r>
       <w:r>
-        <w:t xml:space="preserve"> in allen Peers</w:t>
+        <w:t xml:space="preserve"> allen Peers</w:t>
       </w:r>
       <w:r>
         <w:t xml:space="preserve"> wird zunächst der Receiver gestartet, um sicherzustellen, dass das Overlay vollständig aufgebaut werden kann.</w:t>
@@ -3185,7 +3899,21 @@
         <w:t xml:space="preserve"> </w:t>
       </w:r>
       <w:r>
-        <w:t>2000 Nachrichten werden mit einer Frequenz von 10 Nachrichten pro Sekunde und einer Payload-Grösse von 256 Bytes verschickt. Anzahl und Sendefrequenz wurden so gewählt, dass die Passive View im HyParView-Protokoll während eines vollständigen Testlaufs dreimal durchmischt wird. Die Nachrichten enthalten einen eindeutigen Testlauf-Indikator, eine Sequenznummer, einen Sender-Zeitstempel sowie die erwartete Gesamtzahl aller Nachrichten.</w:t>
+        <w:t xml:space="preserve">2000 Nachrichten werden mit einer Frequenz von 10 Nachrichten pro Sekunde und einer Payload-Grösse von 256 Bytes verschickt. Anzahl und Sendefrequenz wurden so gewählt, dass die </w:t>
+      </w:r>
+      <w:r>
+        <w:t>p</w:t>
+      </w:r>
+      <w:r>
+        <w:t xml:space="preserve">assive View im </w:t>
+      </w:r>
+      <w:proofErr w:type="spellStart"/>
+      <w:r>
+        <w:t>HyParView</w:t>
+      </w:r>
+      <w:proofErr w:type="spellEnd"/>
+      <w:r>
+        <w:t>-Protokoll während eines vollständigen Testlaufs dreimal durchmischt wird. Die Nachrichten enthalten einen eindeutigen Testlauf-Indikator, eine Sequenznummer, einen Sender-Zeitstempel sowie die erwartete Gesamtzahl aller Nachrichten.</w:t>
       </w:r>
     </w:p>
     <w:p>
@@ -3283,7 +4011,15 @@
               <w:jc w:val="both"/>
             </w:pPr>
             <w:r>
-              <w:t>Last-Delivery-Hop Metriken</w:t>
+              <w:t>Last-</w:t>
+            </w:r>
+            <w:proofErr w:type="spellStart"/>
+            <w:r>
+              <w:t>Delivery</w:t>
+            </w:r>
+            <w:proofErr w:type="spellEnd"/>
+            <w:r>
+              <w:t>-Hop Metriken</w:t>
             </w:r>
           </w:p>
         </w:tc>
@@ -3350,7 +4086,15 @@
               <w:jc w:val="both"/>
             </w:pPr>
             <w:r>
-              <w:t>Out-of-Order Events</w:t>
+              <w:t>Out-</w:t>
+            </w:r>
+            <w:proofErr w:type="spellStart"/>
+            <w:r>
+              <w:t>of</w:t>
+            </w:r>
+            <w:proofErr w:type="spellEnd"/>
+            <w:r>
+              <w:t>-Order Events</w:t>
             </w:r>
           </w:p>
         </w:tc>
@@ -3414,8 +4158,13 @@
               <w:contextualSpacing w:val="0"/>
               <w:jc w:val="both"/>
             </w:pPr>
-            <w:r>
-              <w:t>Join-Zustand</w:t>
+            <w:proofErr w:type="spellStart"/>
+            <w:r>
+              <w:t>Join</w:t>
+            </w:r>
+            <w:proofErr w:type="spellEnd"/>
+            <w:r>
+              <w:t>-Zustand</w:t>
             </w:r>
           </w:p>
         </w:tc>
@@ -3449,7 +4198,15 @@
         <w:t xml:space="preserve"> Alle Prozesse werden</w:t>
       </w:r>
       <w:r>
-        <w:t xml:space="preserve"> nach Ablauf eines dynamisch berechneten Join-Timeouts</w:t>
+        <w:t xml:space="preserve"> nach Ablauf eines dynamisch berechneten </w:t>
+      </w:r>
+      <w:proofErr w:type="spellStart"/>
+      <w:r>
+        <w:t>Join</w:t>
+      </w:r>
+      <w:proofErr w:type="spellEnd"/>
+      <w:r>
+        <w:t>-Timeouts</w:t>
       </w:r>
       <w:r>
         <w:t xml:space="preserve"> beendet</w:t>
@@ -3458,7 +4215,13 @@
         <w:t>, um auch fehlerhafte oder unvollständig gestartete Läufe zuverlässig zu beenden.</w:t>
       </w:r>
       <w:r>
-        <w:t xml:space="preserve"> Der Timeout übersteigt jeweils sicher die Länge eines Testlaufs bei dem die maximale Anzahl an Nachrichten verschickt wird.</w:t>
+        <w:t xml:space="preserve"> Der Timeout übersteigt jeweils sicher die Länge eines </w:t>
+      </w:r>
+      <w:r>
+        <w:t>Testlaufs,</w:t>
+      </w:r>
+      <w:r>
+        <w:t xml:space="preserve"> bei dem die maximale Anzahl an Nachrichten verschickt wird.</w:t>
       </w:r>
     </w:p>
     <w:p>
@@ -3474,70 +4237,2073 @@
     </w:p>
     <w:p>
       <w:pPr>
+        <w:jc w:val="both"/>
+      </w:pPr>
+      <w:r>
+        <w:t xml:space="preserve">Die Auswertung der im Rahmen der Experimente erzeugten Log-Dateien erfolgte vollständig automatisiert mithilfe eines selbst implementierten Python-Skripts unter der Verwendung der Python-Bibliothek </w:t>
+      </w:r>
+      <w:proofErr w:type="spellStart"/>
+      <w:r>
+        <w:rPr>
+          <w:rStyle w:val="CodeZchn"/>
+        </w:rPr>
+        <w:t>pandas</w:t>
+      </w:r>
+      <w:proofErr w:type="spellEnd"/>
+      <w:r>
+        <w:t>. Dieses Skript liest die pro Testlauf erzeugten JSON-basierten Zusammenfassungen ein, aggregiert die relevanten Metriken über mehrere Wiederholungen und berechnet statistische Kennwerte wie Mittelwerte und Verteilungen.</w:t>
+      </w:r>
+    </w:p>
+    <w:p>
+      <w:pPr>
         <w:pStyle w:val="berschrift2"/>
       </w:pPr>
-      <w:bookmarkStart w:id="11" w:name="_Toc216283962"/>
-      <w:r>
-        <w:t>Join-Verhalten</w:t>
+      <w:r>
+        <w:t>Fehlgeschlagene Testläufe</w:t>
+      </w:r>
+    </w:p>
+    <w:p>
+      <w:pPr>
+        <w:jc w:val="both"/>
+      </w:pPr>
+      <w:r>
+        <w:t>Ein erster zentraler Befund ergab sich bereits bei der ersten Analyse der initialen Testläufe, die nach Discovery-Modus und Netzwerkqualität unterscheiden sollten. In diesen frühen Konfigurationen wurde – unabhängig von der Gesamtzahl der gestarteten Peer-Prozesse – jeweils nur eine einzelne Bootstrap-</w:t>
+      </w:r>
+      <w:proofErr w:type="spellStart"/>
+      <w:r>
+        <w:t>NodeID</w:t>
+      </w:r>
+      <w:proofErr w:type="spellEnd"/>
+      <w:r>
+        <w:t xml:space="preserve"> an alle Peers übergeben. In mehreren Szenarien führ</w:t>
+      </w:r>
+      <w:r>
+        <w:t>t</w:t>
+      </w:r>
+      <w:r>
+        <w:t>e dies zu einer hohen Rate an nicht erfolgreichen Testläufen, da der sendende Peer dem Gossip-Topic nie beitreten konnte und folglich keine Nachrichten versendet wurden.</w:t>
+      </w:r>
+      <w:r>
+        <w:t xml:space="preserve"> </w:t>
+      </w:r>
+      <w:r>
+        <w:t xml:space="preserve">Insbesondere im Relay-Modus konnte </w:t>
+      </w:r>
+      <w:r>
+        <w:t>weiterhin</w:t>
+      </w:r>
+      <w:r>
+        <w:t xml:space="preserve"> beobachtet werden, dass die Fehlerraten</w:t>
+      </w:r>
+      <w:r>
+        <w:t xml:space="preserve"> abhängig vom Zeitpunkt der Messung</w:t>
+      </w:r>
+      <w:r>
+        <w:t xml:space="preserve"> einer sehr hohen Varianz unterliegen. </w:t>
+      </w:r>
+      <w:r>
+        <w:t>Auf Basis dieser Beobachtungen wurde die Bootstrap-Strategie angepasst und pro jeweils 10 gestarteten Peer-Prozessen eine Bootstrap-</w:t>
+      </w:r>
+      <w:proofErr w:type="spellStart"/>
+      <w:r>
+        <w:t>NodeID</w:t>
+      </w:r>
+      <w:proofErr w:type="spellEnd"/>
+      <w:r>
+        <w:t xml:space="preserve"> übergeben, um die Abhängigkeit von einzelnen Einstiegsknoten zu reduzieren. Diese Anpassung führte zu einer verbesserten Stabilität der Testläufe über alle betrachteten Szenarien hinweg</w:t>
+      </w:r>
+      <w:r>
+        <w:t>. Die Ergebnisse sind in</w:t>
+      </w:r>
+      <w:r>
+        <w:t xml:space="preserve"> </w:t>
+      </w:r>
+      <w:fldSimple w:instr=" REF _Ref217670961 ">
+        <w:r>
+          <w:t xml:space="preserve">Tab. </w:t>
+        </w:r>
+        <w:r>
+          <w:rPr>
+            <w:noProof/>
+          </w:rPr>
+          <w:t>1</w:t>
+        </w:r>
+      </w:fldSimple>
+      <w:r>
+        <w:t xml:space="preserve"> </w:t>
+      </w:r>
+      <w:r>
+        <w:t>zusammengefasst</w:t>
+      </w:r>
+      <w:r>
+        <w:t>:</w:t>
+      </w:r>
+      <w:r>
+        <w:t xml:space="preserve"> </w:t>
+      </w:r>
+    </w:p>
+    <w:p>
+      <w:pPr>
+        <w:pStyle w:val="Beschriftung"/>
+        <w:keepNext/>
+        <w:jc w:val="both"/>
+      </w:pPr>
+      <w:bookmarkStart w:id="11" w:name="_Ref217670961"/>
+      <w:r>
+        <w:t xml:space="preserve">Tab. </w:t>
+      </w:r>
+      <w:r>
+        <w:fldChar w:fldCharType="begin"/>
+      </w:r>
+      <w:r>
+        <w:instrText xml:space="preserve"> SEQ Tab. \* ARABIC </w:instrText>
+      </w:r>
+      <w:r>
+        <w:fldChar w:fldCharType="separate"/>
+      </w:r>
+      <w:r>
+        <w:rPr>
+          <w:noProof/>
+        </w:rPr>
+        <w:t>1</w:t>
+      </w:r>
+      <w:r>
+        <w:fldChar w:fldCharType="end"/>
       </w:r>
       <w:bookmarkEnd w:id="11"/>
+      <w:r>
+        <w:t>: Anteil an nicht erfolgreichen Testläufen bei einer übergebenen Bootstrap-</w:t>
+      </w:r>
+      <w:proofErr w:type="spellStart"/>
+      <w:r>
+        <w:t>NodeID</w:t>
+      </w:r>
+      <w:proofErr w:type="spellEnd"/>
+      <w:r>
+        <w:t xml:space="preserve"> pro 10 gestarteter Peer-Prozesse. Die Werte pro Zelle beziehen sich jeweils auf die Anzahl an Peer-Prozessen des jeweiligen Testlaufs (10, 20, 30, 40 und 50).</w:t>
+      </w:r>
+    </w:p>
+    <w:tbl>
+      <w:tblPr>
+        <w:tblStyle w:val="Tabellenraster"/>
+        <w:tblW w:w="9073" w:type="dxa"/>
+        <w:tblBorders>
+          <w:top w:val="none" w:sz="0" w:space="0" w:color="auto"/>
+          <w:left w:val="none" w:sz="0" w:space="0" w:color="auto"/>
+          <w:bottom w:val="none" w:sz="0" w:space="0" w:color="auto"/>
+          <w:right w:val="none" w:sz="0" w:space="0" w:color="auto"/>
+          <w:insideH w:val="none" w:sz="0" w:space="0" w:color="auto"/>
+          <w:insideV w:val="none" w:sz="0" w:space="0" w:color="auto"/>
+        </w:tblBorders>
+        <w:tblLayout w:type="fixed"/>
+        <w:tblCellMar>
+          <w:top w:w="57" w:type="dxa"/>
+          <w:left w:w="57" w:type="dxa"/>
+          <w:bottom w:w="57" w:type="dxa"/>
+          <w:right w:w="57" w:type="dxa"/>
+        </w:tblCellMar>
+        <w:tblLook w:val="04A0" w:firstRow="1" w:lastRow="0" w:firstColumn="1" w:lastColumn="0" w:noHBand="0" w:noVBand="1"/>
+      </w:tblPr>
+      <w:tblGrid>
+        <w:gridCol w:w="1985"/>
+        <w:gridCol w:w="680"/>
+        <w:gridCol w:w="680"/>
+        <w:gridCol w:w="681"/>
+        <w:gridCol w:w="680"/>
+        <w:gridCol w:w="681"/>
+        <w:gridCol w:w="284"/>
+        <w:gridCol w:w="680"/>
+        <w:gridCol w:w="680"/>
+        <w:gridCol w:w="681"/>
+        <w:gridCol w:w="680"/>
+        <w:gridCol w:w="681"/>
+      </w:tblGrid>
+      <w:tr>
+        <w:tc>
+          <w:tcPr>
+            <w:tcW w:w="1985" w:type="dxa"/>
+            <w:tcBorders>
+              <w:top w:val="single" w:sz="4" w:space="0" w:color="auto"/>
+              <w:bottom w:val="single" w:sz="4" w:space="0" w:color="auto"/>
+            </w:tcBorders>
+            <w:shd w:val="clear" w:color="auto" w:fill="156082" w:themeFill="accent1"/>
+            <w:vAlign w:val="center"/>
+          </w:tcPr>
+          <w:p>
+            <w:pPr>
+              <w:rPr>
+                <w:b/>
+                <w:bCs/>
+                <w:color w:val="FFFFFF" w:themeColor="background1"/>
+              </w:rPr>
+            </w:pPr>
+          </w:p>
+        </w:tc>
+        <w:tc>
+          <w:tcPr>
+            <w:tcW w:w="3402" w:type="dxa"/>
+            <w:gridSpan w:val="5"/>
+            <w:tcBorders>
+              <w:top w:val="single" w:sz="4" w:space="0" w:color="auto"/>
+              <w:bottom w:val="single" w:sz="4" w:space="0" w:color="auto"/>
+            </w:tcBorders>
+            <w:shd w:val="clear" w:color="auto" w:fill="156082" w:themeFill="accent1"/>
+            <w:vAlign w:val="bottom"/>
+          </w:tcPr>
+          <w:p>
+            <w:pPr>
+              <w:jc w:val="center"/>
+              <w:rPr>
+                <w:b/>
+                <w:bCs/>
+                <w:color w:val="FFFFFF" w:themeColor="background1"/>
+              </w:rPr>
+            </w:pPr>
+            <w:r>
+              <w:rPr>
+                <w:b/>
+                <w:bCs/>
+                <w:color w:val="FFFFFF" w:themeColor="background1"/>
+              </w:rPr>
+              <w:t>ohne Netzwerkstörung</w:t>
+            </w:r>
+          </w:p>
+        </w:tc>
+        <w:tc>
+          <w:tcPr>
+            <w:tcW w:w="284" w:type="dxa"/>
+            <w:tcBorders>
+              <w:top w:val="single" w:sz="4" w:space="0" w:color="auto"/>
+              <w:bottom w:val="single" w:sz="4" w:space="0" w:color="auto"/>
+            </w:tcBorders>
+            <w:shd w:val="clear" w:color="auto" w:fill="156082" w:themeFill="accent1"/>
+          </w:tcPr>
+          <w:p>
+            <w:pPr>
+              <w:jc w:val="center"/>
+              <w:rPr>
+                <w:b/>
+                <w:bCs/>
+                <w:color w:val="FFFFFF" w:themeColor="background1"/>
+              </w:rPr>
+            </w:pPr>
+          </w:p>
+        </w:tc>
+        <w:tc>
+          <w:tcPr>
+            <w:tcW w:w="3402" w:type="dxa"/>
+            <w:gridSpan w:val="5"/>
+            <w:tcBorders>
+              <w:top w:val="single" w:sz="4" w:space="0" w:color="auto"/>
+              <w:bottom w:val="single" w:sz="4" w:space="0" w:color="auto"/>
+            </w:tcBorders>
+            <w:shd w:val="clear" w:color="auto" w:fill="156082" w:themeFill="accent1"/>
+            <w:vAlign w:val="bottom"/>
+          </w:tcPr>
+          <w:p>
+            <w:pPr>
+              <w:jc w:val="center"/>
+              <w:rPr>
+                <w:b/>
+                <w:bCs/>
+                <w:color w:val="FFFFFF" w:themeColor="background1"/>
+              </w:rPr>
+            </w:pPr>
+            <w:r>
+              <w:rPr>
+                <w:b/>
+                <w:bCs/>
+                <w:color w:val="FFFFFF" w:themeColor="background1"/>
+              </w:rPr>
+              <w:t>mit Netzwerkstörung</w:t>
+            </w:r>
+          </w:p>
+        </w:tc>
+      </w:tr>
+      <w:tr>
+        <w:tc>
+          <w:tcPr>
+            <w:tcW w:w="1985" w:type="dxa"/>
+            <w:tcBorders>
+              <w:top w:val="single" w:sz="4" w:space="0" w:color="auto"/>
+            </w:tcBorders>
+            <w:shd w:val="clear" w:color="auto" w:fill="0F9ED5" w:themeFill="accent4"/>
+            <w:vAlign w:val="center"/>
+          </w:tcPr>
+          <w:p>
+            <w:pPr>
+              <w:rPr>
+                <w:b/>
+                <w:bCs/>
+                <w:color w:val="FFFFFF" w:themeColor="background1"/>
+              </w:rPr>
+            </w:pPr>
+            <w:r>
+              <w:rPr>
+                <w:b/>
+                <w:bCs/>
+                <w:color w:val="FFFFFF" w:themeColor="background1"/>
+              </w:rPr>
+              <w:t xml:space="preserve">Discovery </w:t>
+            </w:r>
+            <w:proofErr w:type="spellStart"/>
+            <w:r>
+              <w:rPr>
+                <w:b/>
+                <w:bCs/>
+                <w:color w:val="FFFFFF" w:themeColor="background1"/>
+              </w:rPr>
+              <w:t>Direct</w:t>
+            </w:r>
+            <w:proofErr w:type="spellEnd"/>
+          </w:p>
+        </w:tc>
+        <w:tc>
+          <w:tcPr>
+            <w:tcW w:w="680" w:type="dxa"/>
+            <w:tcBorders>
+              <w:top w:val="single" w:sz="4" w:space="0" w:color="auto"/>
+            </w:tcBorders>
+            <w:vAlign w:val="center"/>
+          </w:tcPr>
+          <w:p>
+            <w:pPr>
+              <w:jc w:val="right"/>
+            </w:pPr>
+            <w:r>
+              <w:t>0 %</w:t>
+            </w:r>
+          </w:p>
+        </w:tc>
+        <w:tc>
+          <w:tcPr>
+            <w:tcW w:w="680" w:type="dxa"/>
+            <w:tcBorders>
+              <w:top w:val="single" w:sz="4" w:space="0" w:color="auto"/>
+            </w:tcBorders>
+            <w:vAlign w:val="center"/>
+          </w:tcPr>
+          <w:p>
+            <w:pPr>
+              <w:jc w:val="right"/>
+            </w:pPr>
+            <w:r>
+              <w:t>10 %</w:t>
+            </w:r>
+          </w:p>
+        </w:tc>
+        <w:tc>
+          <w:tcPr>
+            <w:tcW w:w="681" w:type="dxa"/>
+            <w:tcBorders>
+              <w:top w:val="single" w:sz="4" w:space="0" w:color="auto"/>
+            </w:tcBorders>
+            <w:vAlign w:val="center"/>
+          </w:tcPr>
+          <w:p>
+            <w:pPr>
+              <w:jc w:val="right"/>
+            </w:pPr>
+            <w:r>
+              <w:t>10 %</w:t>
+            </w:r>
+          </w:p>
+        </w:tc>
+        <w:tc>
+          <w:tcPr>
+            <w:tcW w:w="680" w:type="dxa"/>
+            <w:tcBorders>
+              <w:top w:val="single" w:sz="4" w:space="0" w:color="auto"/>
+            </w:tcBorders>
+            <w:vAlign w:val="center"/>
+          </w:tcPr>
+          <w:p>
+            <w:pPr>
+              <w:jc w:val="right"/>
+            </w:pPr>
+            <w:r>
+              <w:t>0 %</w:t>
+            </w:r>
+          </w:p>
+        </w:tc>
+        <w:tc>
+          <w:tcPr>
+            <w:tcW w:w="681" w:type="dxa"/>
+            <w:tcBorders>
+              <w:top w:val="single" w:sz="4" w:space="0" w:color="auto"/>
+            </w:tcBorders>
+            <w:vAlign w:val="center"/>
+          </w:tcPr>
+          <w:p>
+            <w:pPr>
+              <w:jc w:val="right"/>
+            </w:pPr>
+            <w:r>
+              <w:t>10 %</w:t>
+            </w:r>
+          </w:p>
+        </w:tc>
+        <w:tc>
+          <w:tcPr>
+            <w:tcW w:w="284" w:type="dxa"/>
+            <w:tcBorders>
+              <w:top w:val="single" w:sz="4" w:space="0" w:color="auto"/>
+            </w:tcBorders>
+          </w:tcPr>
+          <w:p>
+            <w:pPr>
+              <w:jc w:val="right"/>
+            </w:pPr>
+          </w:p>
+        </w:tc>
+        <w:tc>
+          <w:tcPr>
+            <w:tcW w:w="680" w:type="dxa"/>
+            <w:tcBorders>
+              <w:top w:val="single" w:sz="4" w:space="0" w:color="auto"/>
+            </w:tcBorders>
+            <w:vAlign w:val="center"/>
+          </w:tcPr>
+          <w:p>
+            <w:pPr>
+              <w:jc w:val="right"/>
+            </w:pPr>
+            <w:r>
+              <w:t>0 %</w:t>
+            </w:r>
+          </w:p>
+        </w:tc>
+        <w:tc>
+          <w:tcPr>
+            <w:tcW w:w="680" w:type="dxa"/>
+            <w:tcBorders>
+              <w:top w:val="single" w:sz="4" w:space="0" w:color="auto"/>
+            </w:tcBorders>
+            <w:vAlign w:val="center"/>
+          </w:tcPr>
+          <w:p>
+            <w:pPr>
+              <w:jc w:val="right"/>
+            </w:pPr>
+            <w:r>
+              <w:t>0 %</w:t>
+            </w:r>
+          </w:p>
+        </w:tc>
+        <w:tc>
+          <w:tcPr>
+            <w:tcW w:w="681" w:type="dxa"/>
+            <w:tcBorders>
+              <w:top w:val="single" w:sz="4" w:space="0" w:color="auto"/>
+            </w:tcBorders>
+            <w:vAlign w:val="center"/>
+          </w:tcPr>
+          <w:p>
+            <w:pPr>
+              <w:jc w:val="right"/>
+            </w:pPr>
+            <w:r>
+              <w:t>0 %</w:t>
+            </w:r>
+          </w:p>
+        </w:tc>
+        <w:tc>
+          <w:tcPr>
+            <w:tcW w:w="680" w:type="dxa"/>
+            <w:tcBorders>
+              <w:top w:val="single" w:sz="4" w:space="0" w:color="auto"/>
+            </w:tcBorders>
+            <w:vAlign w:val="center"/>
+          </w:tcPr>
+          <w:p>
+            <w:pPr>
+              <w:jc w:val="right"/>
+            </w:pPr>
+            <w:r>
+              <w:t>0 %</w:t>
+            </w:r>
+          </w:p>
+        </w:tc>
+        <w:tc>
+          <w:tcPr>
+            <w:tcW w:w="681" w:type="dxa"/>
+            <w:tcBorders>
+              <w:top w:val="single" w:sz="4" w:space="0" w:color="auto"/>
+            </w:tcBorders>
+            <w:vAlign w:val="center"/>
+          </w:tcPr>
+          <w:p>
+            <w:pPr>
+              <w:jc w:val="right"/>
+            </w:pPr>
+            <w:r>
+              <w:t>0 %</w:t>
+            </w:r>
+          </w:p>
+        </w:tc>
+      </w:tr>
+      <w:tr>
+        <w:tc>
+          <w:tcPr>
+            <w:tcW w:w="1985" w:type="dxa"/>
+            <w:tcBorders>
+              <w:bottom w:val="single" w:sz="4" w:space="0" w:color="auto"/>
+            </w:tcBorders>
+            <w:shd w:val="clear" w:color="auto" w:fill="0F9ED5" w:themeFill="accent4"/>
+            <w:vAlign w:val="center"/>
+          </w:tcPr>
+          <w:p>
+            <w:pPr>
+              <w:rPr>
+                <w:b/>
+                <w:bCs/>
+                <w:color w:val="FFFFFF" w:themeColor="background1"/>
+              </w:rPr>
+            </w:pPr>
+            <w:r>
+              <w:rPr>
+                <w:b/>
+                <w:bCs/>
+                <w:color w:val="FFFFFF" w:themeColor="background1"/>
+              </w:rPr>
+              <w:t>Discovery Relay</w:t>
+            </w:r>
+          </w:p>
+        </w:tc>
+        <w:tc>
+          <w:tcPr>
+            <w:tcW w:w="680" w:type="dxa"/>
+            <w:tcBorders>
+              <w:bottom w:val="single" w:sz="4" w:space="0" w:color="auto"/>
+            </w:tcBorders>
+            <w:vAlign w:val="center"/>
+          </w:tcPr>
+          <w:p>
+            <w:pPr>
+              <w:jc w:val="right"/>
+            </w:pPr>
+            <w:r>
+              <w:t>0 %</w:t>
+            </w:r>
+          </w:p>
+        </w:tc>
+        <w:tc>
+          <w:tcPr>
+            <w:tcW w:w="680" w:type="dxa"/>
+            <w:tcBorders>
+              <w:bottom w:val="single" w:sz="4" w:space="0" w:color="auto"/>
+            </w:tcBorders>
+            <w:vAlign w:val="center"/>
+          </w:tcPr>
+          <w:p>
+            <w:pPr>
+              <w:jc w:val="right"/>
+            </w:pPr>
+            <w:r>
+              <w:t>10 %</w:t>
+            </w:r>
+          </w:p>
+        </w:tc>
+        <w:tc>
+          <w:tcPr>
+            <w:tcW w:w="681" w:type="dxa"/>
+            <w:tcBorders>
+              <w:bottom w:val="single" w:sz="4" w:space="0" w:color="auto"/>
+            </w:tcBorders>
+            <w:vAlign w:val="center"/>
+          </w:tcPr>
+          <w:p>
+            <w:pPr>
+              <w:jc w:val="right"/>
+            </w:pPr>
+            <w:r>
+              <w:t>10 %</w:t>
+            </w:r>
+          </w:p>
+        </w:tc>
+        <w:tc>
+          <w:tcPr>
+            <w:tcW w:w="680" w:type="dxa"/>
+            <w:tcBorders>
+              <w:bottom w:val="single" w:sz="4" w:space="0" w:color="auto"/>
+            </w:tcBorders>
+            <w:vAlign w:val="center"/>
+          </w:tcPr>
+          <w:p>
+            <w:pPr>
+              <w:jc w:val="right"/>
+            </w:pPr>
+            <w:r>
+              <w:t>30 %</w:t>
+            </w:r>
+          </w:p>
+        </w:tc>
+        <w:tc>
+          <w:tcPr>
+            <w:tcW w:w="681" w:type="dxa"/>
+            <w:tcBorders>
+              <w:bottom w:val="single" w:sz="4" w:space="0" w:color="auto"/>
+            </w:tcBorders>
+            <w:vAlign w:val="center"/>
+          </w:tcPr>
+          <w:p>
+            <w:pPr>
+              <w:jc w:val="right"/>
+            </w:pPr>
+            <w:r>
+              <w:t>0 %</w:t>
+            </w:r>
+          </w:p>
+        </w:tc>
+        <w:tc>
+          <w:tcPr>
+            <w:tcW w:w="284" w:type="dxa"/>
+            <w:tcBorders>
+              <w:bottom w:val="single" w:sz="4" w:space="0" w:color="auto"/>
+            </w:tcBorders>
+          </w:tcPr>
+          <w:p>
+            <w:pPr>
+              <w:jc w:val="right"/>
+            </w:pPr>
+          </w:p>
+        </w:tc>
+        <w:tc>
+          <w:tcPr>
+            <w:tcW w:w="680" w:type="dxa"/>
+            <w:tcBorders>
+              <w:bottom w:val="single" w:sz="4" w:space="0" w:color="auto"/>
+            </w:tcBorders>
+            <w:vAlign w:val="center"/>
+          </w:tcPr>
+          <w:p>
+            <w:pPr>
+              <w:jc w:val="right"/>
+            </w:pPr>
+            <w:r>
+              <w:t>0 %</w:t>
+            </w:r>
+          </w:p>
+        </w:tc>
+        <w:tc>
+          <w:tcPr>
+            <w:tcW w:w="680" w:type="dxa"/>
+            <w:tcBorders>
+              <w:bottom w:val="single" w:sz="4" w:space="0" w:color="auto"/>
+            </w:tcBorders>
+            <w:vAlign w:val="center"/>
+          </w:tcPr>
+          <w:p>
+            <w:pPr>
+              <w:jc w:val="right"/>
+            </w:pPr>
+            <w:r>
+              <w:t>0 %</w:t>
+            </w:r>
+          </w:p>
+        </w:tc>
+        <w:tc>
+          <w:tcPr>
+            <w:tcW w:w="681" w:type="dxa"/>
+            <w:tcBorders>
+              <w:bottom w:val="single" w:sz="4" w:space="0" w:color="auto"/>
+            </w:tcBorders>
+            <w:vAlign w:val="center"/>
+          </w:tcPr>
+          <w:p>
+            <w:pPr>
+              <w:jc w:val="right"/>
+            </w:pPr>
+            <w:r>
+              <w:t>0 %</w:t>
+            </w:r>
+          </w:p>
+        </w:tc>
+        <w:tc>
+          <w:tcPr>
+            <w:tcW w:w="680" w:type="dxa"/>
+            <w:tcBorders>
+              <w:bottom w:val="single" w:sz="4" w:space="0" w:color="auto"/>
+            </w:tcBorders>
+            <w:vAlign w:val="center"/>
+          </w:tcPr>
+          <w:p>
+            <w:pPr>
+              <w:jc w:val="right"/>
+            </w:pPr>
+            <w:r>
+              <w:t>0 %</w:t>
+            </w:r>
+          </w:p>
+        </w:tc>
+        <w:tc>
+          <w:tcPr>
+            <w:tcW w:w="681" w:type="dxa"/>
+            <w:tcBorders>
+              <w:bottom w:val="single" w:sz="4" w:space="0" w:color="auto"/>
+            </w:tcBorders>
+            <w:vAlign w:val="center"/>
+          </w:tcPr>
+          <w:p>
+            <w:pPr>
+              <w:jc w:val="right"/>
+            </w:pPr>
+            <w:r>
+              <w:t>60 %</w:t>
+            </w:r>
+          </w:p>
+        </w:tc>
+      </w:tr>
+    </w:tbl>
+    <w:p>
+      <w:pPr>
+        <w:spacing w:before="120"/>
+        <w:jc w:val="both"/>
+      </w:pPr>
+      <w:r>
+        <w:t>Die daraus resultierende, teilweise nicht intuitive Zuordnung von Use-Case-Bezeichnern im Auswertungsskript, in den Verzeichnissen der Log-Dateien sowie den zugehörigen Shell-Skripten ergibt sich aus dieser Anpassung. Eine detaillierte Beschreibung hierzu ist in einer separaten Textdatei im Repository dokumentiert. Da die Anzahl der verwendeten Bootstrap-</w:t>
+      </w:r>
+      <w:proofErr w:type="spellStart"/>
+      <w:r>
+        <w:t>NodeIDs</w:t>
+      </w:r>
+      <w:proofErr w:type="spellEnd"/>
+      <w:r>
+        <w:t xml:space="preserve"> selbst keine untersuchte Metrik darstellt, wurden die Use-Case-Bezeichnungen für die Darstellung und Diskussion der Ergebnisse vereinheitlicht.</w:t>
+      </w:r>
     </w:p>
     <w:p>
       <w:pPr>
         <w:pStyle w:val="berschrift2"/>
       </w:pPr>
-      <w:bookmarkStart w:id="12" w:name="_Toc216283963"/>
-      <w:r>
-        <w:t>Delivery Rate, Duplikate und out-of-order Nachrichten</w:t>
+      <w:bookmarkStart w:id="12" w:name="_Toc216283962"/>
+      <w:proofErr w:type="spellStart"/>
+      <w:r>
+        <w:t>Join</w:t>
+      </w:r>
+      <w:proofErr w:type="spellEnd"/>
+      <w:r>
+        <w:t>-Verhalten</w:t>
       </w:r>
       <w:bookmarkEnd w:id="12"/>
     </w:p>
     <w:p>
       <w:pPr>
+        <w:jc w:val="both"/>
+      </w:pPr>
+      <w:r>
+        <w:t xml:space="preserve">Das </w:t>
+      </w:r>
+      <w:proofErr w:type="spellStart"/>
+      <w:r>
+        <w:rPr>
+          <w:rStyle w:val="IntensiverVerweis"/>
+        </w:rPr>
+        <w:t>Join</w:t>
+      </w:r>
+      <w:proofErr w:type="spellEnd"/>
+      <w:r>
+        <w:rPr>
+          <w:rStyle w:val="IntensiverVerweis"/>
+        </w:rPr>
+        <w:t>-Verhalten</w:t>
+      </w:r>
+      <w:r>
+        <w:t xml:space="preserve"> beschreibt den Anteil der gestarteten Receiver-Prozesse, die einem Gossip-Topic erfolgreich beigetreten sind und infolgedessen Broadcast-Nachrichten empfangen konnten.</w:t>
+      </w:r>
+      <w:r>
+        <w:t xml:space="preserve"> In die Auswertung gehen ausschliesslich gültige Testläufe ein, d. h. Läufe, in denen der sendende Peer dem Topic erfolgreich beigetreten ist. Im Discovery-Modus </w:t>
+      </w:r>
+      <w:proofErr w:type="spellStart"/>
+      <w:r>
+        <w:rPr>
+          <w:rStyle w:val="CodeZchn"/>
+        </w:rPr>
+        <w:t>Direct</w:t>
+      </w:r>
+      <w:proofErr w:type="spellEnd"/>
+      <w:r>
+        <w:t xml:space="preserve"> zeigt sich über alle untersuchten Szenarien hinweg ein sehr stabiles </w:t>
+      </w:r>
+      <w:proofErr w:type="spellStart"/>
+      <w:r>
+        <w:t>Join</w:t>
+      </w:r>
+      <w:proofErr w:type="spellEnd"/>
+      <w:r>
+        <w:t xml:space="preserve">-Verhalten: Der Anteil der erfolgreich beigetretenen Receiver liegt unabhängig von der Gesamtzahl der gestarteten Peers und vom Vorhandensein künstlicher Netzwerkstörungen nahezu konstant bei 100 %. Im Modus </w:t>
+      </w:r>
+      <w:r>
+        <w:rPr>
+          <w:rStyle w:val="CodeZchn"/>
+        </w:rPr>
+        <w:t>Relay</w:t>
+      </w:r>
+      <w:r>
+        <w:t xml:space="preserve"> erreichen </w:t>
+      </w:r>
+      <w:r>
+        <w:lastRenderedPageBreak/>
+        <w:t>ohne Netzwerkstörungen ebenfalls nahezu alle Receiver einen erfolgreichen Topic-</w:t>
+      </w:r>
+      <w:proofErr w:type="spellStart"/>
+      <w:r>
+        <w:t>Join</w:t>
+      </w:r>
+      <w:proofErr w:type="spellEnd"/>
+      <w:r>
+        <w:t>. Unter aktivierter Netzwerkstörung sinkt der Anteil beigetretener Receiver jedoch auf etwa 90 % bei 10 Peers im Netzwerk und etwa 80 % bei 20 – 50 Peers im Netzwerk</w:t>
+      </w:r>
+      <w:r>
+        <w:t xml:space="preserve"> (</w:t>
+      </w:r>
+      <w:r>
+        <w:t xml:space="preserve">vgl. </w:t>
+      </w:r>
+      <w:fldSimple w:instr=" REF _Ref217663474 ">
+        <w:r>
+          <w:t xml:space="preserve">Abb. </w:t>
+        </w:r>
+        <w:r>
+          <w:rPr>
+            <w:noProof/>
+          </w:rPr>
+          <w:t>1</w:t>
+        </w:r>
+      </w:fldSimple>
+      <w:r>
+        <w:t>)</w:t>
+      </w:r>
+      <w:r>
+        <w:t>.</w:t>
+      </w:r>
+    </w:p>
+    <w:p>
+      <w:pPr>
+        <w:keepNext/>
+        <w:jc w:val="center"/>
+      </w:pPr>
+      <w:r>
+        <w:drawing>
+          <wp:inline distT="0" distB="0" distL="0" distR="0" wp14:anchorId="39123D94" wp14:editId="22F9A6A1">
+            <wp:extent cx="3960000" cy="1980000"/>
+            <wp:effectExtent l="0" t="0" r="2540" b="1270"/>
+            <wp:docPr id="192791371" name="Grafik 1" descr="Ein Bild, das Text, Screenshot, Diagramm, parallel enthält.&#10;&#10;KI-generierte Inhalte können fehlerhaft sein."/>
+            <wp:cNvGraphicFramePr>
+              <a:graphicFrameLocks xmlns:a="http://schemas.openxmlformats.org/drawingml/2006/main" noChangeAspect="1"/>
+            </wp:cNvGraphicFramePr>
+            <a:graphic xmlns:a="http://schemas.openxmlformats.org/drawingml/2006/main">
+              <a:graphicData uri="http://schemas.openxmlformats.org/drawingml/2006/picture">
+                <pic:pic xmlns:pic="http://schemas.openxmlformats.org/drawingml/2006/picture">
+                  <pic:nvPicPr>
+                    <pic:cNvPr id="192791371" name="Grafik 1" descr="Ein Bild, das Text, Screenshot, Diagramm, parallel enthält.&#10;&#10;KI-generierte Inhalte können fehlerhaft sein."/>
+                    <pic:cNvPicPr/>
+                  </pic:nvPicPr>
+                  <pic:blipFill>
+                    <a:blip r:embed="rId8"/>
+                    <a:stretch>
+                      <a:fillRect/>
+                    </a:stretch>
+                  </pic:blipFill>
+                  <pic:spPr>
+                    <a:xfrm>
+                      <a:off x="0" y="0"/>
+                      <a:ext cx="3960000" cy="1980000"/>
+                    </a:xfrm>
+                    <a:prstGeom prst="rect">
+                      <a:avLst/>
+                    </a:prstGeom>
+                  </pic:spPr>
+                </pic:pic>
+              </a:graphicData>
+            </a:graphic>
+          </wp:inline>
+        </w:drawing>
+      </w:r>
+    </w:p>
+    <w:p>
+      <w:pPr>
+        <w:pStyle w:val="Beschriftung"/>
+        <w:jc w:val="both"/>
+      </w:pPr>
+      <w:bookmarkStart w:id="13" w:name="_Ref217663474"/>
+      <w:r>
+        <w:t xml:space="preserve">Abb. </w:t>
+      </w:r>
+      <w:fldSimple w:instr=" SEQ Abb. \* ARABIC ">
+        <w:r>
+          <w:rPr>
+            <w:noProof/>
+          </w:rPr>
+          <w:t>1</w:t>
+        </w:r>
+      </w:fldSimple>
+      <w:bookmarkEnd w:id="13"/>
+      <w:r>
+        <w:t xml:space="preserve">: Anteil an Peer-Prozessen, die dem Gossip-Topic beigetreten sind und Nachrichten empfangen haben. UC1 und UC3 beziehen sich jeweils auf den Discovery-Modus </w:t>
+      </w:r>
+      <w:proofErr w:type="spellStart"/>
+      <w:r>
+        <w:t>Direct</w:t>
+      </w:r>
+      <w:proofErr w:type="spellEnd"/>
+      <w:r>
+        <w:t>, ohne bzw. mit injizierter Netzwerkstörung. UC2 und UC4 beziehen sich analog auf den Discovery-Modus Relay.</w:t>
+      </w:r>
+    </w:p>
+    <w:p>
+      <w:pPr>
         <w:pStyle w:val="berschrift2"/>
       </w:pPr>
-      <w:bookmarkStart w:id="13" w:name="_Toc216283964"/>
+      <w:bookmarkStart w:id="14" w:name="_Toc216283963"/>
+      <w:proofErr w:type="spellStart"/>
+      <w:r>
+        <w:t>Active</w:t>
+      </w:r>
+      <w:proofErr w:type="spellEnd"/>
+      <w:r>
+        <w:t xml:space="preserve"> View und </w:t>
+      </w:r>
+      <w:proofErr w:type="spellStart"/>
+      <w:r>
+        <w:t>NeighborUp</w:t>
+      </w:r>
+      <w:proofErr w:type="spellEnd"/>
+      <w:r>
+        <w:t>/Down-Ereignisse</w:t>
+      </w:r>
+    </w:p>
+    <w:p>
+      <w:pPr>
+        <w:jc w:val="both"/>
+      </w:pPr>
+      <w:r>
+        <w:t xml:space="preserve">Die </w:t>
+      </w:r>
+      <w:proofErr w:type="spellStart"/>
+      <w:r>
+        <w:rPr>
+          <w:rStyle w:val="IntensiverVerweis"/>
+        </w:rPr>
+        <w:t>Active</w:t>
+      </w:r>
+      <w:proofErr w:type="spellEnd"/>
+      <w:r>
+        <w:rPr>
+          <w:rStyle w:val="IntensiverVerweis"/>
+        </w:rPr>
+        <w:t xml:space="preserve"> View</w:t>
+      </w:r>
+      <w:r>
+        <w:t xml:space="preserve"> beschreibt die Menge an Peers, zu denen ein Knoten aktuell eine aktive Overlay-Verbindung unterhält. In der zugrundeliegenden </w:t>
+      </w:r>
+      <w:proofErr w:type="spellStart"/>
+      <w:r>
+        <w:t>HyParView</w:t>
+      </w:r>
+      <w:proofErr w:type="spellEnd"/>
+      <w:r>
+        <w:t xml:space="preserve">-Implementierung von </w:t>
+      </w:r>
+      <w:proofErr w:type="spellStart"/>
+      <w:r>
+        <w:t>iroh</w:t>
+      </w:r>
+      <w:proofErr w:type="spellEnd"/>
+      <w:r>
+        <w:t xml:space="preserve"> ist die maximale Grösse der </w:t>
+      </w:r>
+      <w:proofErr w:type="spellStart"/>
+      <w:r>
+        <w:t>Active</w:t>
+      </w:r>
+      <w:proofErr w:type="spellEnd"/>
+      <w:r>
+        <w:t xml:space="preserve"> View auf fünf Peers begrenzt. Die Ergebnisse zeigen, dass ohne Netzwerkstörung im </w:t>
+      </w:r>
+      <w:proofErr w:type="spellStart"/>
+      <w:r>
+        <w:t>Direct</w:t>
+      </w:r>
+      <w:proofErr w:type="spellEnd"/>
+      <w:r>
+        <w:t xml:space="preserve">-Modus tendenziell eine etwas höhere durchschnittliche Anzahl an Peers in der </w:t>
+      </w:r>
+      <w:proofErr w:type="spellStart"/>
+      <w:r>
+        <w:t>Active</w:t>
+      </w:r>
+      <w:proofErr w:type="spellEnd"/>
+      <w:r>
+        <w:t xml:space="preserve"> View erreicht wird als im Relay-Modus. Dieser Effekt ist über alle betrachteten Szenarien konsistent</w:t>
+      </w:r>
+      <w:r>
+        <w:t xml:space="preserve">. Im </w:t>
+      </w:r>
+      <w:proofErr w:type="spellStart"/>
+      <w:r>
+        <w:t>Direct</w:t>
+      </w:r>
+      <w:proofErr w:type="spellEnd"/>
+      <w:r>
+        <w:t xml:space="preserve">-Modus fällt die durchschnittliche Grösse der </w:t>
+      </w:r>
+      <w:proofErr w:type="spellStart"/>
+      <w:r>
+        <w:t>Active</w:t>
+      </w:r>
+      <w:proofErr w:type="spellEnd"/>
+      <w:r>
+        <w:t xml:space="preserve"> View in grösseren Netzwerken geringfügig niedriger aus als in kleineren Netzwerken (vgl. </w:t>
+      </w:r>
+      <w:fldSimple w:instr=" REF _Ref217669812 ">
+        <w:r>
+          <w:t xml:space="preserve">Abb. </w:t>
+        </w:r>
+        <w:r>
+          <w:rPr>
+            <w:noProof/>
+          </w:rPr>
+          <w:t>2</w:t>
+        </w:r>
+      </w:fldSimple>
+      <w:r>
+        <w:t>).</w:t>
+      </w:r>
+    </w:p>
+    <w:p>
+      <w:pPr>
+        <w:keepNext/>
+        <w:jc w:val="center"/>
+      </w:pPr>
+      <w:r>
+        <w:drawing>
+          <wp:inline distT="0" distB="0" distL="0" distR="0" wp14:anchorId="335F1339" wp14:editId="24AEF2FF">
+            <wp:extent cx="3960000" cy="1980000"/>
+            <wp:effectExtent l="0" t="0" r="2540" b="1270"/>
+            <wp:docPr id="336861844" name="Grafik 1" descr="Ein Bild, das Text, Screenshot, Diagramm, Rechteck enthält.&#10;&#10;KI-generierte Inhalte können fehlerhaft sein."/>
+            <wp:cNvGraphicFramePr>
+              <a:graphicFrameLocks xmlns:a="http://schemas.openxmlformats.org/drawingml/2006/main" noChangeAspect="1"/>
+            </wp:cNvGraphicFramePr>
+            <a:graphic xmlns:a="http://schemas.openxmlformats.org/drawingml/2006/main">
+              <a:graphicData uri="http://schemas.openxmlformats.org/drawingml/2006/picture">
+                <pic:pic xmlns:pic="http://schemas.openxmlformats.org/drawingml/2006/picture">
+                  <pic:nvPicPr>
+                    <pic:cNvPr id="336861844" name="Grafik 1" descr="Ein Bild, das Text, Screenshot, Diagramm, Rechteck enthält.&#10;&#10;KI-generierte Inhalte können fehlerhaft sein."/>
+                    <pic:cNvPicPr/>
+                  </pic:nvPicPr>
+                  <pic:blipFill>
+                    <a:blip r:embed="rId9"/>
+                    <a:stretch>
+                      <a:fillRect/>
+                    </a:stretch>
+                  </pic:blipFill>
+                  <pic:spPr>
+                    <a:xfrm>
+                      <a:off x="0" y="0"/>
+                      <a:ext cx="3960000" cy="1980000"/>
+                    </a:xfrm>
+                    <a:prstGeom prst="rect">
+                      <a:avLst/>
+                    </a:prstGeom>
+                  </pic:spPr>
+                </pic:pic>
+              </a:graphicData>
+            </a:graphic>
+          </wp:inline>
+        </w:drawing>
+      </w:r>
+    </w:p>
+    <w:p>
+      <w:pPr>
+        <w:pStyle w:val="Beschriftung"/>
+        <w:jc w:val="both"/>
+      </w:pPr>
+      <w:bookmarkStart w:id="15" w:name="_Ref217669812"/>
+      <w:r>
+        <w:t xml:space="preserve">Abb. </w:t>
+      </w:r>
+      <w:fldSimple w:instr=" SEQ Abb. \* ARABIC ">
+        <w:r>
+          <w:rPr>
+            <w:noProof/>
+          </w:rPr>
+          <w:t>2</w:t>
+        </w:r>
+      </w:fldSimple>
+      <w:bookmarkEnd w:id="15"/>
+      <w:r>
+        <w:t xml:space="preserve">: Durchschnittliche Anzahl an benachbarten Knoten in der </w:t>
+      </w:r>
+      <w:proofErr w:type="spellStart"/>
+      <w:r>
+        <w:t>Active</w:t>
+      </w:r>
+      <w:proofErr w:type="spellEnd"/>
+      <w:r>
+        <w:t xml:space="preserve"> View eines Peers. UC1 und UC3 beziehen sich jeweils auf den Discovery-Modus </w:t>
+      </w:r>
+      <w:proofErr w:type="spellStart"/>
+      <w:r>
+        <w:t>Direct</w:t>
+      </w:r>
+      <w:proofErr w:type="spellEnd"/>
+      <w:r>
+        <w:t>, ohne bzw. mit injizierter Netzwerkstörung, UC2 und UC4 analog auf den Discovery-Modus Relay.</w:t>
+      </w:r>
+    </w:p>
+    <w:p>
+      <w:pPr>
+        <w:jc w:val="both"/>
+      </w:pPr>
+      <w:r>
+        <w:t xml:space="preserve">Zusätzlich wurden auch </w:t>
+      </w:r>
+      <w:proofErr w:type="spellStart"/>
+      <w:r>
+        <w:rPr>
+          <w:rStyle w:val="CodeZchn"/>
+        </w:rPr>
+        <w:t>NeighborUp</w:t>
+      </w:r>
+      <w:proofErr w:type="spellEnd"/>
+      <w:r>
+        <w:t xml:space="preserve">- und </w:t>
+      </w:r>
+      <w:proofErr w:type="spellStart"/>
+      <w:r>
+        <w:rPr>
+          <w:rStyle w:val="CodeZchn"/>
+        </w:rPr>
+        <w:t>NeighborDown</w:t>
+      </w:r>
+      <w:proofErr w:type="spellEnd"/>
+      <w:r>
+        <w:t xml:space="preserve">-Ereignisse ausgewertet. Diese Ereignisse zählen, wie häufig Peers in die </w:t>
+      </w:r>
+      <w:proofErr w:type="spellStart"/>
+      <w:r>
+        <w:t>Active</w:t>
+      </w:r>
+      <w:proofErr w:type="spellEnd"/>
+      <w:r>
+        <w:t xml:space="preserve"> View aufgenommen beziehungsweise daraus entfernt werden und dienen somit als Indikator für die Dynamik und Stabilität der Overlay-Nachbarschaft. In allen betrachteten Szenarien treten im Relay-Modus deutlich mehr solcher Ereignisse auf als im </w:t>
+      </w:r>
+      <w:proofErr w:type="spellStart"/>
+      <w:r>
+        <w:t>Direct</w:t>
+      </w:r>
+      <w:proofErr w:type="spellEnd"/>
+      <w:r>
+        <w:t>-Modus</w:t>
+      </w:r>
+      <w:r>
+        <w:t xml:space="preserve"> (vgl. </w:t>
+      </w:r>
+      <w:fldSimple w:instr=" REF _Ref217670110 ">
+        <w:r>
+          <w:t xml:space="preserve">Abb. </w:t>
+        </w:r>
+        <w:r>
+          <w:rPr>
+            <w:noProof/>
+          </w:rPr>
+          <w:t>3</w:t>
+        </w:r>
+      </w:fldSimple>
+      <w:r>
+        <w:t>)</w:t>
+      </w:r>
+      <w:r>
+        <w:t>.</w:t>
+      </w:r>
+    </w:p>
+    <w:p>
+      <w:pPr>
+        <w:keepNext/>
+        <w:jc w:val="center"/>
+      </w:pPr>
+      <w:r>
+        <w:lastRenderedPageBreak/>
+        <w:drawing>
+          <wp:inline distT="0" distB="0" distL="0" distR="0" wp14:anchorId="3DA9F8F8" wp14:editId="612FF2C8">
+            <wp:extent cx="3960000" cy="1980000"/>
+            <wp:effectExtent l="0" t="0" r="2540" b="1270"/>
+            <wp:docPr id="562807403" name="Grafik 1" descr="Ein Bild, das Text, Screenshot, Diagramm, Design enthält.&#10;&#10;KI-generierte Inhalte können fehlerhaft sein."/>
+            <wp:cNvGraphicFramePr>
+              <a:graphicFrameLocks xmlns:a="http://schemas.openxmlformats.org/drawingml/2006/main" noChangeAspect="1"/>
+            </wp:cNvGraphicFramePr>
+            <a:graphic xmlns:a="http://schemas.openxmlformats.org/drawingml/2006/main">
+              <a:graphicData uri="http://schemas.openxmlformats.org/drawingml/2006/picture">
+                <pic:pic xmlns:pic="http://schemas.openxmlformats.org/drawingml/2006/picture">
+                  <pic:nvPicPr>
+                    <pic:cNvPr id="562807403" name="Grafik 1" descr="Ein Bild, das Text, Screenshot, Diagramm, Design enthält.&#10;&#10;KI-generierte Inhalte können fehlerhaft sein."/>
+                    <pic:cNvPicPr/>
+                  </pic:nvPicPr>
+                  <pic:blipFill>
+                    <a:blip r:embed="rId10"/>
+                    <a:stretch>
+                      <a:fillRect/>
+                    </a:stretch>
+                  </pic:blipFill>
+                  <pic:spPr>
+                    <a:xfrm>
+                      <a:off x="0" y="0"/>
+                      <a:ext cx="3960000" cy="1980000"/>
+                    </a:xfrm>
+                    <a:prstGeom prst="rect">
+                      <a:avLst/>
+                    </a:prstGeom>
+                  </pic:spPr>
+                </pic:pic>
+              </a:graphicData>
+            </a:graphic>
+          </wp:inline>
+        </w:drawing>
+      </w:r>
+    </w:p>
+    <w:p>
+      <w:pPr>
+        <w:pStyle w:val="Beschriftung"/>
+        <w:jc w:val="both"/>
+      </w:pPr>
+      <w:bookmarkStart w:id="16" w:name="_Ref217670110"/>
+      <w:r>
+        <w:t xml:space="preserve">Abb. </w:t>
+      </w:r>
+      <w:fldSimple w:instr=" SEQ Abb. \* ARABIC ">
+        <w:r>
+          <w:rPr>
+            <w:noProof/>
+          </w:rPr>
+          <w:t>3</w:t>
+        </w:r>
+      </w:fldSimple>
+      <w:bookmarkEnd w:id="16"/>
+      <w:r>
+        <w:t xml:space="preserve">: Durchschnittliche Anzahl von Änderungen der </w:t>
+      </w:r>
+      <w:proofErr w:type="spellStart"/>
+      <w:r>
+        <w:t>Active</w:t>
+      </w:r>
+      <w:proofErr w:type="spellEnd"/>
+      <w:r>
+        <w:t xml:space="preserve"> View eines Peers. durch Hinzufügen oder Entfernen von anderen Knoten im Netzwerk.</w:t>
+      </w:r>
+      <w:r>
+        <w:t xml:space="preserve"> </w:t>
+      </w:r>
+      <w:r>
+        <w:t xml:space="preserve">UC1 und UC3 beziehen sich jeweils auf den Discovery-Modus </w:t>
+      </w:r>
+      <w:proofErr w:type="spellStart"/>
+      <w:r>
+        <w:t>Direct</w:t>
+      </w:r>
+      <w:proofErr w:type="spellEnd"/>
+      <w:r>
+        <w:t>, ohne bzw. mit injizierter Netzwerkstörung, UC2 und UC4 analog auf den Discovery-Modus Relay.</w:t>
+      </w:r>
+    </w:p>
+    <w:p>
+      <w:pPr>
+        <w:jc w:val="both"/>
+      </w:pPr>
+      <w:r>
+        <w:t>Bei beiden Discovery-Modi nimmt unter simulierter</w:t>
+      </w:r>
+      <w:r>
+        <w:t xml:space="preserve">, schlechter Netzwerkqualität </w:t>
+      </w:r>
+      <w:r>
+        <w:t xml:space="preserve">die durchschnittliche Zeit zu, während </w:t>
+      </w:r>
+      <w:r>
+        <w:t>der die Peers</w:t>
+      </w:r>
+      <w:r>
+        <w:t xml:space="preserve"> im Netzwerk eine leere </w:t>
+      </w:r>
+      <w:proofErr w:type="spellStart"/>
+      <w:r>
+        <w:t>Active</w:t>
+      </w:r>
+      <w:proofErr w:type="spellEnd"/>
+      <w:r>
+        <w:t xml:space="preserve"> View haben</w:t>
+      </w:r>
+      <w:r>
+        <w:t xml:space="preserve"> (vgl. </w:t>
+      </w:r>
+      <w:fldSimple w:instr=" REF _Ref217679535 ">
+        <w:r>
+          <w:t xml:space="preserve">Abb. </w:t>
+        </w:r>
+        <w:r>
+          <w:rPr>
+            <w:noProof/>
+          </w:rPr>
+          <w:t>4</w:t>
+        </w:r>
+      </w:fldSimple>
+      <w:r>
+        <w:t>)</w:t>
+      </w:r>
+      <w:r>
+        <w:t xml:space="preserve">. Die Varianz ist hier allerdings sehr gross, da es im Relay-Modus in kleinen Netzwerken z. B. auch einzelne Peers gibt, deren </w:t>
+      </w:r>
+      <w:proofErr w:type="spellStart"/>
+      <w:r>
+        <w:t>Active</w:t>
+      </w:r>
+      <w:proofErr w:type="spellEnd"/>
+      <w:r>
+        <w:t xml:space="preserve"> View während des gesamten Testlaufs nie leer ist.</w:t>
+      </w:r>
+      <w:r>
+        <w:t xml:space="preserve"> Ohne injizierte Netzwerkstörung treten nur im Relay-Modus und in Netzwerken mit 40 oder 50 Peers vereinzelt Fälle von Peers auf, die über 4 – 5 s eine leere </w:t>
+      </w:r>
+      <w:proofErr w:type="spellStart"/>
+      <w:r>
+        <w:t>Active</w:t>
+      </w:r>
+      <w:proofErr w:type="spellEnd"/>
+      <w:r>
+        <w:t xml:space="preserve"> View haben</w:t>
+      </w:r>
+      <w:r>
+        <w:t xml:space="preserve">. Für die meisten Peers werden in diesen Szenarien keine oder nur sehr kurze Intervalle im Bereich von wenigen </w:t>
+      </w:r>
+      <w:proofErr w:type="spellStart"/>
+      <w:r>
+        <w:t>ms</w:t>
+      </w:r>
+      <w:proofErr w:type="spellEnd"/>
+      <w:r>
+        <w:t xml:space="preserve"> gemessen, während denen die </w:t>
+      </w:r>
+      <w:proofErr w:type="spellStart"/>
+      <w:r>
+        <w:t>Active</w:t>
+      </w:r>
+      <w:proofErr w:type="spellEnd"/>
+      <w:r>
+        <w:t xml:space="preserve"> View leer ist.</w:t>
+      </w:r>
+    </w:p>
+    <w:p>
+      <w:pPr>
+        <w:keepNext/>
+        <w:jc w:val="center"/>
+      </w:pPr>
+      <w:r>
+        <w:drawing>
+          <wp:inline distT="0" distB="0" distL="0" distR="0" wp14:anchorId="1C4E6EF6" wp14:editId="65C07294">
+            <wp:extent cx="3960000" cy="1980000"/>
+            <wp:effectExtent l="0" t="0" r="2540" b="1270"/>
+            <wp:docPr id="1927695571" name="Grafik 1" descr="Ein Bild, das Text, Diagramm, Screenshot, Farbigkeit enthält.&#10;&#10;KI-generierte Inhalte können fehlerhaft sein."/>
+            <wp:cNvGraphicFramePr>
+              <a:graphicFrameLocks xmlns:a="http://schemas.openxmlformats.org/drawingml/2006/main" noChangeAspect="1"/>
+            </wp:cNvGraphicFramePr>
+            <a:graphic xmlns:a="http://schemas.openxmlformats.org/drawingml/2006/main">
+              <a:graphicData uri="http://schemas.openxmlformats.org/drawingml/2006/picture">
+                <pic:pic xmlns:pic="http://schemas.openxmlformats.org/drawingml/2006/picture">
+                  <pic:nvPicPr>
+                    <pic:cNvPr id="1927695571" name="Grafik 1" descr="Ein Bild, das Text, Diagramm, Screenshot, Farbigkeit enthält.&#10;&#10;KI-generierte Inhalte können fehlerhaft sein."/>
+                    <pic:cNvPicPr/>
+                  </pic:nvPicPr>
+                  <pic:blipFill>
+                    <a:blip r:embed="rId11"/>
+                    <a:stretch>
+                      <a:fillRect/>
+                    </a:stretch>
+                  </pic:blipFill>
+                  <pic:spPr>
+                    <a:xfrm>
+                      <a:off x="0" y="0"/>
+                      <a:ext cx="3960000" cy="1980000"/>
+                    </a:xfrm>
+                    <a:prstGeom prst="rect">
+                      <a:avLst/>
+                    </a:prstGeom>
+                  </pic:spPr>
+                </pic:pic>
+              </a:graphicData>
+            </a:graphic>
+          </wp:inline>
+        </w:drawing>
+      </w:r>
+    </w:p>
+    <w:p>
+      <w:pPr>
+        <w:pStyle w:val="Beschriftung"/>
+        <w:jc w:val="both"/>
+      </w:pPr>
+      <w:bookmarkStart w:id="17" w:name="_Ref217679535"/>
+      <w:r>
+        <w:t xml:space="preserve">Abb. </w:t>
+      </w:r>
+      <w:fldSimple w:instr=" SEQ Abb. \* ARABIC ">
+        <w:r>
+          <w:rPr>
+            <w:noProof/>
+          </w:rPr>
+          <w:t>4</w:t>
+        </w:r>
+      </w:fldSimple>
+      <w:bookmarkEnd w:id="17"/>
+      <w:r>
+        <w:t xml:space="preserve">: Während eines Testlaufs aufsummierte Zeitdauer, die ein Peer eine leere </w:t>
+      </w:r>
+      <w:proofErr w:type="spellStart"/>
+      <w:r>
+        <w:t>Active</w:t>
+      </w:r>
+      <w:proofErr w:type="spellEnd"/>
+      <w:r>
+        <w:t xml:space="preserve"> View hatte. Die Werte sind über alle Peers im Netzwerk gemittelt. UC3 bezieht sich auf den Discovery-Modus </w:t>
+      </w:r>
+      <w:proofErr w:type="spellStart"/>
+      <w:r>
+        <w:t>Direct</w:t>
+      </w:r>
+      <w:proofErr w:type="spellEnd"/>
+      <w:r>
+        <w:t>, UC4 auf den Discovery-Modus Relay. In beiden Szenarien wurde eine schlechte Netzqualität simuliert.</w:t>
+      </w:r>
+    </w:p>
+    <w:p>
+      <w:pPr>
+        <w:pStyle w:val="berschrift2"/>
+      </w:pPr>
+      <w:proofErr w:type="spellStart"/>
+      <w:r>
+        <w:t>Delivery</w:t>
+      </w:r>
+      <w:proofErr w:type="spellEnd"/>
+      <w:r>
+        <w:t xml:space="preserve"> Rate, Duplikate und out-</w:t>
+      </w:r>
+      <w:proofErr w:type="spellStart"/>
+      <w:r>
+        <w:t>of</w:t>
+      </w:r>
+      <w:proofErr w:type="spellEnd"/>
+      <w:r>
+        <w:t>-order Nachrichten</w:t>
+      </w:r>
+      <w:bookmarkEnd w:id="14"/>
+    </w:p>
+    <w:p>
+      <w:pPr>
+        <w:jc w:val="both"/>
+      </w:pPr>
+      <w:r>
+        <w:t xml:space="preserve">Unabhängig vom Discovery-Modus zeigt sich bei gültigen Testläufen eine nahezu ideale Zustellcharakteristik. Die </w:t>
+      </w:r>
+      <w:r>
+        <w:t xml:space="preserve">Rate an zugestellten Nachrichten liegt – sofern die Receiver dem Topic beigetreten sind – praktisch durchgängig bei 100 %. Duplikate traten in keinem der ausgewerteten Testläufe auf. </w:t>
+      </w:r>
+    </w:p>
+    <w:p>
+      <w:pPr>
+        <w:jc w:val="both"/>
+      </w:pPr>
+      <w:r>
+        <w:rPr>
+          <w:rStyle w:val="IntensiverVerweis"/>
+        </w:rPr>
+        <w:t>Out-</w:t>
+      </w:r>
+      <w:proofErr w:type="spellStart"/>
+      <w:r>
+        <w:rPr>
+          <w:rStyle w:val="IntensiverVerweis"/>
+        </w:rPr>
+        <w:t>of</w:t>
+      </w:r>
+      <w:proofErr w:type="spellEnd"/>
+      <w:r>
+        <w:rPr>
+          <w:rStyle w:val="IntensiverVerweis"/>
+        </w:rPr>
+        <w:t>-order-Ereignisse</w:t>
+      </w:r>
+      <w:r>
+        <w:t xml:space="preserve"> bezeichnen empfangene Nachrichten, deren Sequenznummer kleiner ist als die einer zuvor empfangenen Nachricht und die somit nicht in der ursprünglichen Sendereihenfolge eintreffen. Solche Ereignisse wurden ausschliesslich unter aktivierter</w:t>
+      </w:r>
+      <w:r>
+        <w:t xml:space="preserve"> </w:t>
+      </w:r>
+      <w:r>
+        <w:lastRenderedPageBreak/>
+        <w:t>Netzwerkstörung beobachtet</w:t>
+      </w:r>
+      <w:r>
+        <w:t xml:space="preserve">, die Ergebnisse sind in der </w:t>
+      </w:r>
+      <w:fldSimple w:instr=" REF _Ref217666252 ">
+        <w:r>
+          <w:t xml:space="preserve">Abb. </w:t>
+        </w:r>
+        <w:r>
+          <w:rPr>
+            <w:noProof/>
+          </w:rPr>
+          <w:t>5</w:t>
+        </w:r>
+      </w:fldSimple>
+      <w:r>
+        <w:t xml:space="preserve"> dargestellt</w:t>
+      </w:r>
+      <w:r>
+        <w:t xml:space="preserve">. Im </w:t>
+      </w:r>
+      <w:proofErr w:type="spellStart"/>
+      <w:r>
+        <w:t>Direct</w:t>
+      </w:r>
+      <w:proofErr w:type="spellEnd"/>
+      <w:r>
+        <w:t>-Modus treten bei 10 Peers im Netzwerk im Mittel rund 170 out-</w:t>
+      </w:r>
+      <w:proofErr w:type="spellStart"/>
+      <w:r>
+        <w:t>of</w:t>
+      </w:r>
+      <w:proofErr w:type="spellEnd"/>
+      <w:r>
+        <w:t>-order Nachrichten auf; bei 50 Peers steigt dieser Wert auf etwa das Doppelte. Im Relay-Modus ist die Anzahl der out-</w:t>
+      </w:r>
+      <w:proofErr w:type="spellStart"/>
+      <w:r>
+        <w:t>of</w:t>
+      </w:r>
+      <w:proofErr w:type="spellEnd"/>
+      <w:r>
+        <w:t>-order-Nachrichten bei mehr Peers im Netzwerk im Vergleich geringer.</w:t>
+      </w:r>
+    </w:p>
+    <w:p>
+      <w:pPr>
+        <w:keepNext/>
+        <w:jc w:val="center"/>
+      </w:pPr>
+      <w:r>
+        <w:drawing>
+          <wp:inline distT="0" distB="0" distL="0" distR="0" wp14:anchorId="0CDEAB73" wp14:editId="60440497">
+            <wp:extent cx="3960000" cy="1980000"/>
+            <wp:effectExtent l="0" t="0" r="2540" b="1270"/>
+            <wp:docPr id="2114839389" name="Grafik 1" descr="Ein Bild, das Text, Screenshot, Diagramm, Farbigkeit enthält.&#10;&#10;KI-generierte Inhalte können fehlerhaft sein."/>
+            <wp:cNvGraphicFramePr>
+              <a:graphicFrameLocks xmlns:a="http://schemas.openxmlformats.org/drawingml/2006/main" noChangeAspect="1"/>
+            </wp:cNvGraphicFramePr>
+            <a:graphic xmlns:a="http://schemas.openxmlformats.org/drawingml/2006/main">
+              <a:graphicData uri="http://schemas.openxmlformats.org/drawingml/2006/picture">
+                <pic:pic xmlns:pic="http://schemas.openxmlformats.org/drawingml/2006/picture">
+                  <pic:nvPicPr>
+                    <pic:cNvPr id="2114839389" name="Grafik 1" descr="Ein Bild, das Text, Screenshot, Diagramm, Farbigkeit enthält.&#10;&#10;KI-generierte Inhalte können fehlerhaft sein."/>
+                    <pic:cNvPicPr/>
+                  </pic:nvPicPr>
+                  <pic:blipFill>
+                    <a:blip r:embed="rId12"/>
+                    <a:stretch>
+                      <a:fillRect/>
+                    </a:stretch>
+                  </pic:blipFill>
+                  <pic:spPr>
+                    <a:xfrm>
+                      <a:off x="0" y="0"/>
+                      <a:ext cx="3960000" cy="1980000"/>
+                    </a:xfrm>
+                    <a:prstGeom prst="rect">
+                      <a:avLst/>
+                    </a:prstGeom>
+                  </pic:spPr>
+                </pic:pic>
+              </a:graphicData>
+            </a:graphic>
+          </wp:inline>
+        </w:drawing>
+      </w:r>
+    </w:p>
+    <w:p>
+      <w:pPr>
+        <w:pStyle w:val="Beschriftung"/>
+        <w:jc w:val="both"/>
+      </w:pPr>
+      <w:bookmarkStart w:id="18" w:name="_Ref217666252"/>
+      <w:r>
+        <w:t xml:space="preserve">Abb. </w:t>
+      </w:r>
+      <w:fldSimple w:instr=" SEQ Abb. \* ARABIC ">
+        <w:r>
+          <w:rPr>
+            <w:noProof/>
+          </w:rPr>
+          <w:t>5</w:t>
+        </w:r>
+      </w:fldSimple>
+      <w:bookmarkEnd w:id="18"/>
+      <w:r>
+        <w:t xml:space="preserve">: Anzahl an Nachrichten, die nicht in der vorgesehenen Reihenfolge empfangen wurden. UC3 bezieht sich auf den Discovery-Modus </w:t>
+      </w:r>
+      <w:proofErr w:type="spellStart"/>
+      <w:r>
+        <w:t>Direct</w:t>
+      </w:r>
+      <w:proofErr w:type="spellEnd"/>
+      <w:r>
+        <w:t>, UC4 bezieht sich auf den Discovery-Modus Relay. Für beide Use Cases wurde eine verminderte Netzwerkqualität simuliert.</w:t>
+      </w:r>
+    </w:p>
+    <w:p>
+      <w:pPr>
+        <w:pStyle w:val="berschrift2"/>
+      </w:pPr>
+      <w:bookmarkStart w:id="19" w:name="_Toc216283964"/>
       <w:r>
         <w:t>Latenz und LDH</w:t>
       </w:r>
-      <w:bookmarkEnd w:id="13"/>
+      <w:bookmarkEnd w:id="19"/>
+    </w:p>
+    <w:p>
+      <w:pPr>
+        <w:jc w:val="both"/>
+      </w:pPr>
+      <w:r>
+        <w:t xml:space="preserve">Die </w:t>
+      </w:r>
+      <w:r>
+        <w:rPr>
+          <w:rStyle w:val="IntensiverVerweis"/>
+        </w:rPr>
+        <w:t>Latenz</w:t>
+      </w:r>
+      <w:r>
+        <w:t xml:space="preserve"> beschreibt </w:t>
+      </w:r>
+      <w:r>
+        <w:t xml:space="preserve">die </w:t>
+      </w:r>
+      <w:r>
+        <w:rPr>
+          <w:rStyle w:val="IntensiverVerweis"/>
+        </w:rPr>
+        <w:t>Ende-zu-Ende-Verzögerung</w:t>
+      </w:r>
+      <w:r>
+        <w:t xml:space="preserve"> einer Nachricht zwischen dem Zeitpunkt ihres Versands und ihrem Empfang am Zielknoten. Zur Charakterisierung der Latenzverteilung werden Quantile betrachtet: Das 50-Perzentil (p50) gibt die mediane Latenz an, während höhere Quantile (p90, p99) sowie das Maximum Auskunft über das Verhalten im oberen Rand der Verteilung und über Ausreisser geben. Auf diese Weise lassen sich sowohl typische als auch seltene, besonders verzögerte Zustellungen erfassen.</w:t>
+      </w:r>
+    </w:p>
+    <w:p>
+      <w:pPr>
+        <w:jc w:val="both"/>
+      </w:pPr>
+      <w:r>
+        <w:t xml:space="preserve">Für die Use Cases ohne Netzwerkstörung (UC1 und UC2 in der </w:t>
+      </w:r>
+      <w:fldSimple w:instr=" REF _Ref217671624 ">
+        <w:r>
+          <w:t xml:space="preserve">Abb. </w:t>
+        </w:r>
+        <w:r>
+          <w:rPr>
+            <w:noProof/>
+          </w:rPr>
+          <w:t>6</w:t>
+        </w:r>
+      </w:fldSimple>
+      <w:r>
+        <w:t xml:space="preserve">) liegen die Latenzen insgesamt auf einem niedrigen und stabilen Niveau. Vor allem die maximalen Übertragungszeiten skalieren hierbei aber deutlich mit der Grösse des Netzwerks. Unter Netzwerkstörung (UC3 und UC4 in der </w:t>
+      </w:r>
+      <w:fldSimple w:instr=" REF _Ref217671624 ">
+        <w:r>
+          <w:t xml:space="preserve">Abb. </w:t>
+        </w:r>
+        <w:r>
+          <w:rPr>
+            <w:noProof/>
+          </w:rPr>
+          <w:t>6</w:t>
+        </w:r>
+      </w:fldSimple>
+      <w:r>
+        <w:t>) steigen die Latenzen wie zu erwarten war an und erreichen insbesondere bei den höheren Quantilen und Maximalwerten das bis zu 10fache der Zeiten, die ohne Netzwerkstörung gemessen wurden.</w:t>
+      </w:r>
+    </w:p>
+    <w:p>
+      <w:pPr>
+        <w:keepNext/>
+      </w:pPr>
+      <w:r>
+        <w:drawing>
+          <wp:inline distT="0" distB="0" distL="0" distR="0" wp14:anchorId="4ABB9F98" wp14:editId="745FD836">
+            <wp:extent cx="2772000" cy="2079000"/>
+            <wp:effectExtent l="0" t="0" r="9525" b="0"/>
+            <wp:docPr id="1417791560" name="Grafik 1" descr="Ein Bild, das Text, Screenshot, Diagramm, Reihe enthält.&#10;&#10;KI-generierte Inhalte können fehlerhaft sein."/>
+            <wp:cNvGraphicFramePr>
+              <a:graphicFrameLocks xmlns:a="http://schemas.openxmlformats.org/drawingml/2006/main" noChangeAspect="1"/>
+            </wp:cNvGraphicFramePr>
+            <a:graphic xmlns:a="http://schemas.openxmlformats.org/drawingml/2006/main">
+              <a:graphicData uri="http://schemas.openxmlformats.org/drawingml/2006/picture">
+                <pic:pic xmlns:pic="http://schemas.openxmlformats.org/drawingml/2006/picture">
+                  <pic:nvPicPr>
+                    <pic:cNvPr id="1417791560" name="Grafik 1" descr="Ein Bild, das Text, Screenshot, Diagramm, Reihe enthält.&#10;&#10;KI-generierte Inhalte können fehlerhaft sein."/>
+                    <pic:cNvPicPr/>
+                  </pic:nvPicPr>
+                  <pic:blipFill>
+                    <a:blip r:embed="rId13"/>
+                    <a:stretch>
+                      <a:fillRect/>
+                    </a:stretch>
+                  </pic:blipFill>
+                  <pic:spPr>
+                    <a:xfrm>
+                      <a:off x="0" y="0"/>
+                      <a:ext cx="2772000" cy="2079000"/>
+                    </a:xfrm>
+                    <a:prstGeom prst="rect">
+                      <a:avLst/>
+                    </a:prstGeom>
+                  </pic:spPr>
+                </pic:pic>
+              </a:graphicData>
+            </a:graphic>
+          </wp:inline>
+        </w:drawing>
+      </w:r>
+      <w:r>
+        <w:rPr>
+          <w:noProof/>
+        </w:rPr>
+        <w:t xml:space="preserve"> </w:t>
+      </w:r>
+      <w:r>
+        <w:drawing>
+          <wp:inline distT="0" distB="0" distL="0" distR="0" wp14:anchorId="3E80BC97" wp14:editId="78C65C20">
+            <wp:extent cx="2772000" cy="2079000"/>
+            <wp:effectExtent l="0" t="0" r="9525" b="0"/>
+            <wp:docPr id="1984448473" name="Grafik 1" descr="Ein Bild, das Text, Screenshot, Diagramm, Reihe enthält.&#10;&#10;KI-generierte Inhalte können fehlerhaft sein."/>
+            <wp:cNvGraphicFramePr>
+              <a:graphicFrameLocks xmlns:a="http://schemas.openxmlformats.org/drawingml/2006/main" noChangeAspect="1"/>
+            </wp:cNvGraphicFramePr>
+            <a:graphic xmlns:a="http://schemas.openxmlformats.org/drawingml/2006/main">
+              <a:graphicData uri="http://schemas.openxmlformats.org/drawingml/2006/picture">
+                <pic:pic xmlns:pic="http://schemas.openxmlformats.org/drawingml/2006/picture">
+                  <pic:nvPicPr>
+                    <pic:cNvPr id="1984448473" name="Grafik 1" descr="Ein Bild, das Text, Screenshot, Diagramm, Reihe enthält.&#10;&#10;KI-generierte Inhalte können fehlerhaft sein."/>
+                    <pic:cNvPicPr/>
+                  </pic:nvPicPr>
+                  <pic:blipFill>
+                    <a:blip r:embed="rId14"/>
+                    <a:stretch>
+                      <a:fillRect/>
+                    </a:stretch>
+                  </pic:blipFill>
+                  <pic:spPr>
+                    <a:xfrm>
+                      <a:off x="0" y="0"/>
+                      <a:ext cx="2772000" cy="2079000"/>
+                    </a:xfrm>
+                    <a:prstGeom prst="rect">
+                      <a:avLst/>
+                    </a:prstGeom>
+                  </pic:spPr>
+                </pic:pic>
+              </a:graphicData>
+            </a:graphic>
+          </wp:inline>
+        </w:drawing>
+      </w:r>
+    </w:p>
+    <w:p>
+      <w:pPr>
+        <w:pStyle w:val="Beschriftung"/>
+      </w:pPr>
+      <w:bookmarkStart w:id="20" w:name="_Ref217671624"/>
+      <w:r>
+        <w:t xml:space="preserve">Abb. </w:t>
+      </w:r>
+      <w:fldSimple w:instr=" SEQ Abb. \* ARABIC ">
+        <w:r>
+          <w:rPr>
+            <w:noProof/>
+          </w:rPr>
+          <w:t>6</w:t>
+        </w:r>
+      </w:fldSimple>
+      <w:bookmarkEnd w:id="20"/>
+      <w:r>
+        <w:t xml:space="preserve">: </w:t>
+      </w:r>
+      <w:r>
+        <w:t xml:space="preserve">Ende-zu-Ende-Latenzen ohne (links) bzw. mit (rechts) simulierter Netzwerkbeeinträchtigung. UC1 und UC3 beziehen sich jeweils auf den Discovery-Modus </w:t>
+      </w:r>
+      <w:proofErr w:type="spellStart"/>
+      <w:r>
+        <w:t>Direct</w:t>
+      </w:r>
+      <w:proofErr w:type="spellEnd"/>
+      <w:r>
+        <w:t xml:space="preserve">, UC3 und UC4 auf den Discovery-Modus </w:t>
+      </w:r>
+      <w:r>
+        <w:lastRenderedPageBreak/>
+        <w:t>Relay. Dargestellt sind die Werte für die Szenarien mit der jeweils kleinsten und grössten untersuchten Anzahl an Peers im Netzwerk (10 bzw. 50).</w:t>
+      </w:r>
+    </w:p>
+    <w:p>
+      <w:pPr>
+        <w:jc w:val="both"/>
+      </w:pPr>
+      <w:r>
+        <w:t xml:space="preserve">Die </w:t>
+      </w:r>
+      <w:r>
+        <w:rPr>
+          <w:rStyle w:val="IntensiverVerweis"/>
+        </w:rPr>
+        <w:t xml:space="preserve">Last </w:t>
+      </w:r>
+      <w:proofErr w:type="spellStart"/>
+      <w:r>
+        <w:rPr>
+          <w:rStyle w:val="IntensiverVerweis"/>
+        </w:rPr>
+        <w:t>Delivery</w:t>
+      </w:r>
+      <w:proofErr w:type="spellEnd"/>
+      <w:r>
+        <w:rPr>
+          <w:rStyle w:val="IntensiverVerweis"/>
+        </w:rPr>
+        <w:t xml:space="preserve"> Hop (LDH)-Metrik</w:t>
+      </w:r>
+      <w:r>
+        <w:t xml:space="preserve"> </w:t>
+      </w:r>
+      <w:r>
+        <w:t>beschreibt die Anzahl der Overlay-Weiterleitungsschritte, die eine Nachricht bis zu ihrem endgültigen Empfänger durchläuft.</w:t>
+      </w:r>
+      <w:r>
+        <w:t>. Sie beschreibt damit die effektive Pfadlänge zum Zeitpunkt der Zustellung. Auch hier wurden Quantile ausgewertet, um neben dem typischen Verhalten die maximale und extreme Pfadlänge sichtbar zu machen.</w:t>
+      </w:r>
+    </w:p>
+    <w:p>
+      <w:pPr>
+        <w:jc w:val="both"/>
+      </w:pPr>
+      <w:r>
+        <w:t xml:space="preserve">Die LDH-Werte sind in störungsfreien Szenarien (UC1 und UC2 in der </w:t>
+      </w:r>
+      <w:fldSimple w:instr=" REF _Ref217672247 ">
+        <w:r>
+          <w:t xml:space="preserve">Abb. </w:t>
+        </w:r>
+        <w:r>
+          <w:rPr>
+            <w:noProof/>
+          </w:rPr>
+          <w:t>7</w:t>
+        </w:r>
+      </w:fldSimple>
+      <w:r>
+        <w:t xml:space="preserve">) und bei kleinen Netzwerken mit z. B. 10 Peers für den Discovery-Modus Relay höher als für den </w:t>
+      </w:r>
+      <w:proofErr w:type="spellStart"/>
+      <w:r>
+        <w:t>Direct</w:t>
+      </w:r>
+      <w:proofErr w:type="spellEnd"/>
+      <w:r>
+        <w:t xml:space="preserve">-Modus, gleichen sich für grössere Netzwerke aber an bzw. werden im Relay-Modus tendenziell sogar weniger Hops gezählt. Mit simulierter Netzwerkstörung (UC3 und UC4 in der </w:t>
+      </w:r>
+      <w:fldSimple w:instr=" REF _Ref217672247 ">
+        <w:r>
+          <w:t xml:space="preserve">Abb. </w:t>
+        </w:r>
+        <w:r>
+          <w:rPr>
+            <w:noProof/>
+          </w:rPr>
+          <w:t>7</w:t>
+        </w:r>
+      </w:fldSimple>
+      <w:r>
+        <w:t>) werden für beide Discovery-Modi sehr ähnliche Werte gemessen.</w:t>
+      </w:r>
+    </w:p>
+    <w:p>
+      <w:pPr>
+        <w:keepNext/>
+      </w:pPr>
+      <w:r>
+        <w:drawing>
+          <wp:inline distT="0" distB="0" distL="0" distR="0" wp14:anchorId="5BA1BC77" wp14:editId="40F650DB">
+            <wp:extent cx="2844000" cy="2133000"/>
+            <wp:effectExtent l="0" t="0" r="0" b="635"/>
+            <wp:docPr id="1719137966" name="Grafik 1" descr="Ein Bild, das Text, Screenshot, Diagramm, Design enthält.&#10;&#10;KI-generierte Inhalte können fehlerhaft sein."/>
+            <wp:cNvGraphicFramePr>
+              <a:graphicFrameLocks xmlns:a="http://schemas.openxmlformats.org/drawingml/2006/main" noChangeAspect="1"/>
+            </wp:cNvGraphicFramePr>
+            <a:graphic xmlns:a="http://schemas.openxmlformats.org/drawingml/2006/main">
+              <a:graphicData uri="http://schemas.openxmlformats.org/drawingml/2006/picture">
+                <pic:pic xmlns:pic="http://schemas.openxmlformats.org/drawingml/2006/picture">
+                  <pic:nvPicPr>
+                    <pic:cNvPr id="1719137966" name="Grafik 1" descr="Ein Bild, das Text, Screenshot, Diagramm, Design enthält.&#10;&#10;KI-generierte Inhalte können fehlerhaft sein."/>
+                    <pic:cNvPicPr/>
+                  </pic:nvPicPr>
+                  <pic:blipFill>
+                    <a:blip r:embed="rId15"/>
+                    <a:stretch>
+                      <a:fillRect/>
+                    </a:stretch>
+                  </pic:blipFill>
+                  <pic:spPr>
+                    <a:xfrm>
+                      <a:off x="0" y="0"/>
+                      <a:ext cx="2844000" cy="2133000"/>
+                    </a:xfrm>
+                    <a:prstGeom prst="rect">
+                      <a:avLst/>
+                    </a:prstGeom>
+                  </pic:spPr>
+                </pic:pic>
+              </a:graphicData>
+            </a:graphic>
+          </wp:inline>
+        </w:drawing>
+      </w:r>
+      <w:r>
+        <w:drawing>
+          <wp:inline distT="0" distB="0" distL="0" distR="0" wp14:anchorId="4BCA2DD2" wp14:editId="17408D3A">
+            <wp:extent cx="2844000" cy="2133000"/>
+            <wp:effectExtent l="0" t="0" r="0" b="635"/>
+            <wp:docPr id="1733748974" name="Grafik 1" descr="Ein Bild, das Text, Screenshot, Diagramm, Reihe enthält.&#10;&#10;KI-generierte Inhalte können fehlerhaft sein."/>
+            <wp:cNvGraphicFramePr>
+              <a:graphicFrameLocks xmlns:a="http://schemas.openxmlformats.org/drawingml/2006/main" noChangeAspect="1"/>
+            </wp:cNvGraphicFramePr>
+            <a:graphic xmlns:a="http://schemas.openxmlformats.org/drawingml/2006/main">
+              <a:graphicData uri="http://schemas.openxmlformats.org/drawingml/2006/picture">
+                <pic:pic xmlns:pic="http://schemas.openxmlformats.org/drawingml/2006/picture">
+                  <pic:nvPicPr>
+                    <pic:cNvPr id="1733748974" name="Grafik 1" descr="Ein Bild, das Text, Screenshot, Diagramm, Reihe enthält.&#10;&#10;KI-generierte Inhalte können fehlerhaft sein."/>
+                    <pic:cNvPicPr/>
+                  </pic:nvPicPr>
+                  <pic:blipFill>
+                    <a:blip r:embed="rId16"/>
+                    <a:stretch>
+                      <a:fillRect/>
+                    </a:stretch>
+                  </pic:blipFill>
+                  <pic:spPr>
+                    <a:xfrm>
+                      <a:off x="0" y="0"/>
+                      <a:ext cx="2844000" cy="2133000"/>
+                    </a:xfrm>
+                    <a:prstGeom prst="rect">
+                      <a:avLst/>
+                    </a:prstGeom>
+                  </pic:spPr>
+                </pic:pic>
+              </a:graphicData>
+            </a:graphic>
+          </wp:inline>
+        </w:drawing>
+      </w:r>
+    </w:p>
+    <w:p>
+      <w:pPr>
+        <w:pStyle w:val="Beschriftung"/>
+        <w:jc w:val="both"/>
+      </w:pPr>
+      <w:bookmarkStart w:id="21" w:name="_Ref217672247"/>
+      <w:r>
+        <w:t xml:space="preserve">Abb. </w:t>
+      </w:r>
+      <w:fldSimple w:instr=" SEQ Abb. \* ARABIC ">
+        <w:r>
+          <w:rPr>
+            <w:noProof/>
+          </w:rPr>
+          <w:t>7</w:t>
+        </w:r>
+      </w:fldSimple>
+      <w:bookmarkEnd w:id="21"/>
+      <w:r>
+        <w:t xml:space="preserve">: </w:t>
+      </w:r>
+      <w:r>
+        <w:t>Durchschnittliche Anzahl an Last-</w:t>
+      </w:r>
+      <w:proofErr w:type="spellStart"/>
+      <w:r>
+        <w:t>Delivery</w:t>
+      </w:r>
+      <w:proofErr w:type="spellEnd"/>
+      <w:r>
+        <w:t xml:space="preserve">-Hops ohne (links) bzw. mit (rechts) simulierter Netzwerkbeeinträchtigung. </w:t>
+      </w:r>
+      <w:r>
+        <w:t xml:space="preserve">UC1 und UC3 beziehen sich jeweils auf den Discovery-Modus </w:t>
+      </w:r>
+      <w:proofErr w:type="spellStart"/>
+      <w:r>
+        <w:t>Direct</w:t>
+      </w:r>
+      <w:proofErr w:type="spellEnd"/>
+      <w:r>
+        <w:t>, UC3 und UC4 auf den Discovery-Modus Relay. Dargestellt sind die Werte für die Szenarien mit der jeweils kleinsten und grössten untersuchten Anzahl an Peers im Netzwerk (10 bzw. 50).</w:t>
+      </w:r>
     </w:p>
     <w:p>
       <w:pPr>
         <w:pStyle w:val="berschrift2"/>
       </w:pPr>
-      <w:bookmarkStart w:id="14" w:name="_Toc216283965"/>
-      <w:r>
-        <w:t>Churn und Recovery</w:t>
-      </w:r>
-      <w:bookmarkEnd w:id="14"/>
+      <w:bookmarkStart w:id="22" w:name="_Toc216283965"/>
+      <w:proofErr w:type="spellStart"/>
+      <w:r>
+        <w:t>Churn</w:t>
+      </w:r>
+      <w:proofErr w:type="spellEnd"/>
+      <w:r>
+        <w:t xml:space="preserve"> und Recovery</w:t>
+      </w:r>
+      <w:bookmarkEnd w:id="22"/>
+    </w:p>
+    <w:p>
+      <w:r>
+        <w:t>Alle bisher beschriebenen Ergebnisse beziehen sich auf Szenarien, bei denen während eines Testlaufs die Anzahl an Peers im Netzwerk stabil bleibt.</w:t>
+      </w:r>
     </w:p>
     <w:p>
       <w:pPr>
         <w:pStyle w:val="berschrift1"/>
       </w:pPr>
-      <w:bookmarkStart w:id="15" w:name="_Toc216283966"/>
+      <w:bookmarkStart w:id="23" w:name="_Toc216283966"/>
       <w:r>
         <w:t>Diskussion</w:t>
       </w:r>
-      <w:bookmarkEnd w:id="15"/>
+      <w:bookmarkEnd w:id="23"/>
     </w:p>
     <w:p>
       <w:pPr>
         <w:pStyle w:val="berschrift1"/>
       </w:pPr>
-      <w:bookmarkStart w:id="16" w:name="_Toc216283967"/>
+      <w:bookmarkStart w:id="24" w:name="_Toc216283967"/>
       <w:r>
         <w:t>Fazit</w:t>
       </w:r>
-      <w:bookmarkEnd w:id="16"/>
+      <w:bookmarkEnd w:id="24"/>
     </w:p>
     <w:p>
       <w:r>
         <w:br w:type="page"/>
       </w:r>
     </w:p>
-    <w:bookmarkStart w:id="17" w:name="_Toc216283968" w:displacedByCustomXml="next"/>
+    <w:bookmarkStart w:id="25" w:name="_Toc216283968" w:displacedByCustomXml="next"/>
     <w:sdt>
       <w:sdtPr>
         <w:rPr>
@@ -3570,7 +6336,7 @@
             </w:rPr>
             <w:t>Literaturverzeichnis</w:t>
           </w:r>
-          <w:bookmarkEnd w:id="17"/>
+          <w:bookmarkEnd w:id="25"/>
         </w:p>
         <w:sdt>
           <w:sdtPr>
@@ -4120,7 +6886,7 @@
     </w:sdt>
     <w:p/>
     <w:sectPr>
-      <w:footerReference w:type="default" r:id="rId8"/>
+      <w:footerReference w:type="default" r:id="rId17"/>
       <w:pgSz w:w="11906" w:h="16838"/>
       <w:pgMar w:top="1417" w:right="1417" w:bottom="1134" w:left="1417" w:header="708" w:footer="708" w:gutter="0"/>
       <w:pgNumType w:start="1"/>
@@ -7052,6 +9818,25 @@
       <w:iCs/>
     </w:rPr>
   </w:style>
+  <w:style w:type="paragraph" w:styleId="Beschriftung">
+    <w:name w:val="caption"/>
+    <w:basedOn w:val="Standard"/>
+    <w:next w:val="Standard"/>
+    <w:uiPriority w:val="35"/>
+    <w:unhideWhenUsed/>
+    <w:qFormat/>
+    <w:rsid w:val="001F4990"/>
+    <w:pPr>
+      <w:spacing w:after="200" w:line="240" w:lineRule="auto"/>
+    </w:pPr>
+    <w:rPr>
+      <w:i/>
+      <w:iCs/>
+      <w:color w:val="0E2841" w:themeColor="text2"/>
+      <w:sz w:val="20"/>
+      <w:szCs w:val="18"/>
+    </w:rPr>
+  </w:style>
 </w:styles>
 </file>
 

</xml_diff>

<commit_message>
docs: clean up some mess
</commit_message>
<xml_diff>
--- a/docs/report/Projektbericht IPA 25-26 Andrea Seehuber.docx
+++ b/docs/report/Projektbericht IPA 25-26 Andrea Seehuber.docx
@@ -3,6 +3,75 @@
 <w:document xmlns:wpc="http://schemas.microsoft.com/office/word/2010/wordprocessingCanvas" xmlns:cx="http://schemas.microsoft.com/office/drawing/2014/chartex" xmlns:cx1="http://schemas.microsoft.com/office/drawing/2015/9/8/chartex" xmlns:cx2="http://schemas.microsoft.com/office/drawing/2015/10/21/chartex" xmlns:cx3="http://schemas.microsoft.com/office/drawing/2016/5/9/chartex" xmlns:cx4="http://schemas.microsoft.com/office/drawing/2016/5/10/chartex" xmlns:cx5="http://schemas.microsoft.com/office/drawing/2016/5/11/chartex" xmlns:cx6="http://schemas.microsoft.com/office/drawing/2016/5/12/chartex" xmlns:cx7="http://schemas.microsoft.com/office/drawing/2016/5/13/chartex" xmlns:cx8="http://schemas.microsoft.com/office/drawing/2016/5/14/chartex" xmlns:mc="http://schemas.openxmlformats.org/markup-compatibility/2006" xmlns:aink="http://schemas.microsoft.com/office/drawing/2016/ink" xmlns:am3d="http://schemas.microsoft.com/office/drawing/2017/model3d" xmlns:o="urn:schemas-microsoft-com:office:office" xmlns:oel="http://schemas.microsoft.com/office/2019/extlst" xmlns:r="http://schemas.openxmlformats.org/officeDocument/2006/relationships" xmlns:m="http://schemas.openxmlformats.org/officeDocument/2006/math" xmlns:v="urn:schemas-microsoft-com:vml" xmlns:wp14="http://schemas.microsoft.com/office/word/2010/wordprocessingDrawing" xmlns:wp="http://schemas.openxmlformats.org/drawingml/2006/wordprocessingDrawing" xmlns:w10="urn:schemas-microsoft-com:office:word" xmlns:w="http://schemas.openxmlformats.org/wordprocessingml/2006/main" xmlns:w14="http://schemas.microsoft.com/office/word/2010/wordml" xmlns:w15="http://schemas.microsoft.com/office/word/2012/wordml" xmlns:w16cex="http://schemas.microsoft.com/office/word/2018/wordml/cex" xmlns:w16cid="http://schemas.microsoft.com/office/word/2016/wordml/cid" xmlns:w16="http://schemas.microsoft.com/office/word/2018/wordml" xmlns:w16du="http://schemas.microsoft.com/office/word/2023/wordml/word16du" xmlns:w16sdtdh="http://schemas.microsoft.com/office/word/2020/wordml/sdtdatahash" xmlns:w16sdtfl="http://schemas.microsoft.com/office/word/2024/wordml/sdtformatlock" xmlns:w16se="http://schemas.microsoft.com/office/word/2015/wordml/symex" xmlns:wpg="http://schemas.microsoft.com/office/word/2010/wordprocessingGroup" xmlns:wpi="http://schemas.microsoft.com/office/word/2010/wordprocessingInk" xmlns:wne="http://schemas.microsoft.com/office/word/2006/wordml" xmlns:wps="http://schemas.microsoft.com/office/word/2010/wordprocessingShape" mc:Ignorable="w14 w15 w16se w16cid w16 w16cex w16sdtdh w16sdtfl w16du wp14">
   <w:body>
     <w:p>
+      <w:pPr>
+        <w:pStyle w:val="Titel"/>
+        <w:jc w:val="center"/>
+      </w:pPr>
+      <w:r>
+        <w:t xml:space="preserve">Experimentelle Untersuchung der Zuverlässigkeit des </w:t>
+      </w:r>
+      <w:proofErr w:type="spellStart"/>
+      <w:r>
+        <w:t>iroh</w:t>
+      </w:r>
+      <w:proofErr w:type="spellEnd"/>
+      <w:r>
+        <w:t>-Gossip-Protokolls unter realistischen Netzwerkbedingungen</w:t>
+      </w:r>
+    </w:p>
+    <w:p/>
+    <w:p>
+      <w:pPr>
+        <w:jc w:val="center"/>
+      </w:pPr>
+      <w:r>
+        <w:drawing>
+          <wp:inline distT="0" distB="0" distL="0" distR="0" wp14:anchorId="6CEA1BDE" wp14:editId="0F478FB4">
+            <wp:extent cx="4827941" cy="3510735"/>
+            <wp:effectExtent l="0" t="0" r="0" b="0"/>
+            <wp:docPr id="1448360431" name="Grafik 1" descr="Ein Bild, das Text, Diagramm, Screenshot, Design enthält.&#10;&#10;KI-generierte Inhalte können fehlerhaft sein."/>
+            <wp:cNvGraphicFramePr>
+              <a:graphicFrameLocks xmlns:a="http://schemas.openxmlformats.org/drawingml/2006/main" noChangeAspect="1"/>
+            </wp:cNvGraphicFramePr>
+            <a:graphic xmlns:a="http://schemas.openxmlformats.org/drawingml/2006/main">
+              <a:graphicData uri="http://schemas.openxmlformats.org/drawingml/2006/picture">
+                <pic:pic xmlns:pic="http://schemas.openxmlformats.org/drawingml/2006/picture">
+                  <pic:nvPicPr>
+                    <pic:cNvPr id="1448360431" name="Grafik 1" descr="Ein Bild, das Text, Diagramm, Screenshot, Design enthält.&#10;&#10;KI-generierte Inhalte können fehlerhaft sein."/>
+                    <pic:cNvPicPr/>
+                  </pic:nvPicPr>
+                  <pic:blipFill>
+                    <a:blip r:embed="rId8"/>
+                    <a:stretch>
+                      <a:fillRect/>
+                    </a:stretch>
+                  </pic:blipFill>
+                  <pic:spPr>
+                    <a:xfrm>
+                      <a:off x="0" y="0"/>
+                      <a:ext cx="4827941" cy="3510735"/>
+                    </a:xfrm>
+                    <a:prstGeom prst="rect">
+                      <a:avLst/>
+                    </a:prstGeom>
+                  </pic:spPr>
+                </pic:pic>
+              </a:graphicData>
+            </a:graphic>
+          </wp:inline>
+        </w:drawing>
+      </w:r>
+    </w:p>
+    <w:p>
+      <w:pPr>
+        <w:jc w:val="center"/>
+      </w:pPr>
+    </w:p>
+    <w:p>
+      <w:pPr>
+        <w:pStyle w:val="Untertitel"/>
+        <w:jc w:val="center"/>
+      </w:pPr>
       <w:r>
         <w:t xml:space="preserve">Bericht zum Seminar «New Trends </w:t>
       </w:r>
@@ -22,6 +91,9 @@
       <w:r>
         <w:t xml:space="preserve"> and Global </w:t>
       </w:r>
+      <w:r>
+        <w:br/>
+      </w:r>
       <w:proofErr w:type="spellStart"/>
       <w:r>
         <w:t>Interconnects</w:t>
@@ -48,14 +120,26 @@
       </w:r>
     </w:p>
     <w:p>
+      <w:pPr>
+        <w:pStyle w:val="Untertitel"/>
+        <w:jc w:val="center"/>
+      </w:pPr>
       <w:r>
         <w:t>Universität Basel, Herbstsemester 2025/2026</w:t>
       </w:r>
     </w:p>
     <w:p/>
-    <w:p>
+    <w:p/>
+    <w:p/>
+    <w:p>
+      <w:pPr>
+        <w:jc w:val="center"/>
+      </w:pPr>
       <w:r>
         <w:t>vorgelegt von Andrea Seehuber</w:t>
+      </w:r>
+      <w:r>
+        <w:t>, 28.12.2025</w:t>
       </w:r>
     </w:p>
     <w:p>
@@ -126,7 +210,7 @@
           <w:r>
             <w:fldChar w:fldCharType="separate"/>
           </w:r>
-          <w:hyperlink w:anchor="_Toc216283951" w:history="1">
+          <w:hyperlink w:anchor="_Toc217680279" w:history="1">
             <w:r>
               <w:rPr>
                 <w:rStyle w:val="Hyperlink"/>
@@ -169,7 +253,7 @@
                 <w:noProof/>
                 <w:webHidden/>
               </w:rPr>
-              <w:instrText xml:space="preserve"> PAGEREF _Toc216283951 \h </w:instrText>
+              <w:instrText xml:space="preserve"> PAGEREF _Toc217680279 \h </w:instrText>
             </w:r>
             <w:r>
               <w:rPr>
@@ -214,7 +298,7 @@
               <w:lang w:eastAsia="de-CH"/>
             </w:rPr>
           </w:pPr>
-          <w:hyperlink w:anchor="_Toc216283952" w:history="1">
+          <w:hyperlink w:anchor="_Toc217680280" w:history="1">
             <w:r>
               <w:rPr>
                 <w:rStyle w:val="Hyperlink"/>
@@ -257,7 +341,7 @@
                 <w:noProof/>
                 <w:webHidden/>
               </w:rPr>
-              <w:instrText xml:space="preserve"> PAGEREF _Toc216283952 \h </w:instrText>
+              <w:instrText xml:space="preserve"> PAGEREF _Toc217680280 \h </w:instrText>
             </w:r>
             <w:r>
               <w:rPr>
@@ -302,7 +386,7 @@
               <w:lang w:eastAsia="de-CH"/>
             </w:rPr>
           </w:pPr>
-          <w:hyperlink w:anchor="_Toc216283953" w:history="1">
+          <w:hyperlink w:anchor="_Toc217680281" w:history="1">
             <w:r>
               <w:rPr>
                 <w:rStyle w:val="Hyperlink"/>
@@ -345,7 +429,7 @@
                 <w:noProof/>
                 <w:webHidden/>
               </w:rPr>
-              <w:instrText xml:space="preserve"> PAGEREF _Toc216283953 \h </w:instrText>
+              <w:instrText xml:space="preserve"> PAGEREF _Toc217680281 \h </w:instrText>
             </w:r>
             <w:r>
               <w:rPr>
@@ -390,7 +474,7 @@
               <w:lang w:eastAsia="de-CH"/>
             </w:rPr>
           </w:pPr>
-          <w:hyperlink w:anchor="_Toc216283954" w:history="1">
+          <w:hyperlink w:anchor="_Toc217680282" w:history="1">
             <w:r>
               <w:rPr>
                 <w:rStyle w:val="Hyperlink"/>
@@ -433,7 +517,7 @@
                 <w:noProof/>
                 <w:webHidden/>
               </w:rPr>
-              <w:instrText xml:space="preserve"> PAGEREF _Toc216283954 \h </w:instrText>
+              <w:instrText xml:space="preserve"> PAGEREF _Toc217680282 \h </w:instrText>
             </w:r>
             <w:r>
               <w:rPr>
@@ -453,7 +537,7 @@
                 <w:noProof/>
                 <w:webHidden/>
               </w:rPr>
-              <w:t>2</w:t>
+              <w:t>1</w:t>
             </w:r>
             <w:r>
               <w:rPr>
@@ -478,7 +562,7 @@
               <w:lang w:eastAsia="de-CH"/>
             </w:rPr>
           </w:pPr>
-          <w:hyperlink w:anchor="_Toc216283955" w:history="1">
+          <w:hyperlink w:anchor="_Toc217680283" w:history="1">
             <w:r>
               <w:rPr>
                 <w:rStyle w:val="Hyperlink"/>
@@ -521,7 +605,7 @@
                 <w:noProof/>
                 <w:webHidden/>
               </w:rPr>
-              <w:instrText xml:space="preserve"> PAGEREF _Toc216283955 \h </w:instrText>
+              <w:instrText xml:space="preserve"> PAGEREF _Toc217680283 \h </w:instrText>
             </w:r>
             <w:r>
               <w:rPr>
@@ -541,7 +625,7 @@
                 <w:noProof/>
                 <w:webHidden/>
               </w:rPr>
-              <w:t>2</w:t>
+              <w:t>1</w:t>
             </w:r>
             <w:r>
               <w:rPr>
@@ -566,7 +650,7 @@
               <w:lang w:eastAsia="de-CH"/>
             </w:rPr>
           </w:pPr>
-          <w:hyperlink w:anchor="_Toc216283956" w:history="1">
+          <w:hyperlink w:anchor="_Toc217680284" w:history="1">
             <w:r>
               <w:rPr>
                 <w:rStyle w:val="Hyperlink"/>
@@ -588,7 +672,7 @@
                 <w:rStyle w:val="Hyperlink"/>
                 <w:noProof/>
               </w:rPr>
-              <w:t>Algorithmen zur Nachbarschaftsverwaltung und Nachrichtenverteilung</w:t>
+              <w:t>Nachbarschaftsverwaltung und Nachrichtenverteilung</w:t>
             </w:r>
             <w:r>
               <w:rPr>
@@ -609,7 +693,7 @@
                 <w:noProof/>
                 <w:webHidden/>
               </w:rPr>
-              <w:instrText xml:space="preserve"> PAGEREF _Toc216283956 \h </w:instrText>
+              <w:instrText xml:space="preserve"> PAGEREF _Toc217680284 \h </w:instrText>
             </w:r>
             <w:r>
               <w:rPr>
@@ -654,7 +738,7 @@
               <w:lang w:eastAsia="de-CH"/>
             </w:rPr>
           </w:pPr>
-          <w:hyperlink w:anchor="_Toc216283957" w:history="1">
+          <w:hyperlink w:anchor="_Toc217680285" w:history="1">
             <w:r>
               <w:rPr>
                 <w:rStyle w:val="Hyperlink"/>
@@ -697,7 +781,7 @@
                 <w:noProof/>
                 <w:webHidden/>
               </w:rPr>
-              <w:instrText xml:space="preserve"> PAGEREF _Toc216283957 \h </w:instrText>
+              <w:instrText xml:space="preserve"> PAGEREF _Toc217680285 \h </w:instrText>
             </w:r>
             <w:r>
               <w:rPr>
@@ -742,7 +826,7 @@
               <w:lang w:eastAsia="de-CH"/>
             </w:rPr>
           </w:pPr>
-          <w:hyperlink w:anchor="_Toc216283958" w:history="1">
+          <w:hyperlink w:anchor="_Toc217680286" w:history="1">
             <w:r>
               <w:rPr>
                 <w:rStyle w:val="Hyperlink"/>
@@ -785,7 +869,7 @@
                 <w:noProof/>
                 <w:webHidden/>
               </w:rPr>
-              <w:instrText xml:space="preserve"> PAGEREF _Toc216283958 \h </w:instrText>
+              <w:instrText xml:space="preserve"> PAGEREF _Toc217680286 \h </w:instrText>
             </w:r>
             <w:r>
               <w:rPr>
@@ -805,7 +889,7 @@
                 <w:noProof/>
                 <w:webHidden/>
               </w:rPr>
-              <w:t>3</w:t>
+              <w:t>2</w:t>
             </w:r>
             <w:r>
               <w:rPr>
@@ -830,7 +914,7 @@
               <w:lang w:eastAsia="de-CH"/>
             </w:rPr>
           </w:pPr>
-          <w:hyperlink w:anchor="_Toc216283959" w:history="1">
+          <w:hyperlink w:anchor="_Toc217680287" w:history="1">
             <w:r>
               <w:rPr>
                 <w:rStyle w:val="Hyperlink"/>
@@ -873,7 +957,7 @@
                 <w:noProof/>
                 <w:webHidden/>
               </w:rPr>
-              <w:instrText xml:space="preserve"> PAGEREF _Toc216283959 \h </w:instrText>
+              <w:instrText xml:space="preserve"> PAGEREF _Toc217680287 \h </w:instrText>
             </w:r>
             <w:r>
               <w:rPr>
@@ -918,7 +1002,7 @@
               <w:lang w:eastAsia="de-CH"/>
             </w:rPr>
           </w:pPr>
-          <w:hyperlink w:anchor="_Toc216283960" w:history="1">
+          <w:hyperlink w:anchor="_Toc217680288" w:history="1">
             <w:r>
               <w:rPr>
                 <w:rStyle w:val="Hyperlink"/>
@@ -961,7 +1045,183 @@
                 <w:noProof/>
                 <w:webHidden/>
               </w:rPr>
-              <w:instrText xml:space="preserve"> PAGEREF _Toc216283960 \h </w:instrText>
+              <w:instrText xml:space="preserve"> PAGEREF _Toc217680288 \h </w:instrText>
+            </w:r>
+            <w:r>
+              <w:rPr>
+                <w:noProof/>
+                <w:webHidden/>
+              </w:rPr>
+            </w:r>
+            <w:r>
+              <w:rPr>
+                <w:noProof/>
+                <w:webHidden/>
+              </w:rPr>
+              <w:fldChar w:fldCharType="separate"/>
+            </w:r>
+            <w:r>
+              <w:rPr>
+                <w:noProof/>
+                <w:webHidden/>
+              </w:rPr>
+              <w:t>4</w:t>
+            </w:r>
+            <w:r>
+              <w:rPr>
+                <w:noProof/>
+                <w:webHidden/>
+              </w:rPr>
+              <w:fldChar w:fldCharType="end"/>
+            </w:r>
+          </w:hyperlink>
+        </w:p>
+        <w:p>
+          <w:pPr>
+            <w:pStyle w:val="Verzeichnis3"/>
+            <w:tabs>
+              <w:tab w:val="left" w:pos="1200"/>
+              <w:tab w:val="right" w:leader="dot" w:pos="9062"/>
+            </w:tabs>
+            <w:rPr>
+              <w:rFonts w:eastAsiaTheme="minorEastAsia"/>
+              <w:noProof/>
+              <w:sz w:val="24"/>
+              <w:lang w:eastAsia="de-CH"/>
+            </w:rPr>
+          </w:pPr>
+          <w:hyperlink w:anchor="_Toc217680289" w:history="1">
+            <w:r>
+              <w:rPr>
+                <w:rStyle w:val="Hyperlink"/>
+                <w:noProof/>
+              </w:rPr>
+              <w:t>3.1.1</w:t>
+            </w:r>
+            <w:r>
+              <w:rPr>
+                <w:rFonts w:eastAsiaTheme="minorEastAsia"/>
+                <w:noProof/>
+                <w:sz w:val="24"/>
+                <w:lang w:eastAsia="de-CH"/>
+              </w:rPr>
+              <w:tab/>
+            </w:r>
+            <w:r>
+              <w:rPr>
+                <w:rStyle w:val="Hyperlink"/>
+                <w:noProof/>
+              </w:rPr>
+              <w:t>Variierte Parameter und Messziele</w:t>
+            </w:r>
+            <w:r>
+              <w:rPr>
+                <w:noProof/>
+                <w:webHidden/>
+              </w:rPr>
+              <w:tab/>
+            </w:r>
+            <w:r>
+              <w:rPr>
+                <w:noProof/>
+                <w:webHidden/>
+              </w:rPr>
+              <w:fldChar w:fldCharType="begin"/>
+            </w:r>
+            <w:r>
+              <w:rPr>
+                <w:noProof/>
+                <w:webHidden/>
+              </w:rPr>
+              <w:instrText xml:space="preserve"> PAGEREF _Toc217680289 \h </w:instrText>
+            </w:r>
+            <w:r>
+              <w:rPr>
+                <w:noProof/>
+                <w:webHidden/>
+              </w:rPr>
+            </w:r>
+            <w:r>
+              <w:rPr>
+                <w:noProof/>
+                <w:webHidden/>
+              </w:rPr>
+              <w:fldChar w:fldCharType="separate"/>
+            </w:r>
+            <w:r>
+              <w:rPr>
+                <w:noProof/>
+                <w:webHidden/>
+              </w:rPr>
+              <w:t>4</w:t>
+            </w:r>
+            <w:r>
+              <w:rPr>
+                <w:noProof/>
+                <w:webHidden/>
+              </w:rPr>
+              <w:fldChar w:fldCharType="end"/>
+            </w:r>
+          </w:hyperlink>
+        </w:p>
+        <w:p>
+          <w:pPr>
+            <w:pStyle w:val="Verzeichnis3"/>
+            <w:tabs>
+              <w:tab w:val="left" w:pos="1200"/>
+              <w:tab w:val="right" w:leader="dot" w:pos="9062"/>
+            </w:tabs>
+            <w:rPr>
+              <w:rFonts w:eastAsiaTheme="minorEastAsia"/>
+              <w:noProof/>
+              <w:sz w:val="24"/>
+              <w:lang w:eastAsia="de-CH"/>
+            </w:rPr>
+          </w:pPr>
+          <w:hyperlink w:anchor="_Toc217680290" w:history="1">
+            <w:r>
+              <w:rPr>
+                <w:rStyle w:val="Hyperlink"/>
+                <w:noProof/>
+              </w:rPr>
+              <w:t>3.1.2</w:t>
+            </w:r>
+            <w:r>
+              <w:rPr>
+                <w:rFonts w:eastAsiaTheme="minorEastAsia"/>
+                <w:noProof/>
+                <w:sz w:val="24"/>
+                <w:lang w:eastAsia="de-CH"/>
+              </w:rPr>
+              <w:tab/>
+            </w:r>
+            <w:r>
+              <w:rPr>
+                <w:rStyle w:val="Hyperlink"/>
+                <w:noProof/>
+              </w:rPr>
+              <w:t>Ablauf eines Testlaufs</w:t>
+            </w:r>
+            <w:r>
+              <w:rPr>
+                <w:noProof/>
+                <w:webHidden/>
+              </w:rPr>
+              <w:tab/>
+            </w:r>
+            <w:r>
+              <w:rPr>
+                <w:noProof/>
+                <w:webHidden/>
+              </w:rPr>
+              <w:fldChar w:fldCharType="begin"/>
+            </w:r>
+            <w:r>
+              <w:rPr>
+                <w:noProof/>
+                <w:webHidden/>
+              </w:rPr>
+              <w:instrText xml:space="preserve"> PAGEREF _Toc217680290 \h </w:instrText>
             </w:r>
             <w:r>
               <w:rPr>
@@ -1006,7 +1266,7 @@
               <w:lang w:eastAsia="de-CH"/>
             </w:rPr>
           </w:pPr>
-          <w:hyperlink w:anchor="_Toc216283961" w:history="1">
+          <w:hyperlink w:anchor="_Toc217680291" w:history="1">
             <w:r>
               <w:rPr>
                 <w:rStyle w:val="Hyperlink"/>
@@ -1049,7 +1309,7 @@
                 <w:noProof/>
                 <w:webHidden/>
               </w:rPr>
-              <w:instrText xml:space="preserve"> PAGEREF _Toc216283961 \h </w:instrText>
+              <w:instrText xml:space="preserve"> PAGEREF _Toc217680291 \h </w:instrText>
             </w:r>
             <w:r>
               <w:rPr>
@@ -1069,7 +1329,7 @@
                 <w:noProof/>
                 <w:webHidden/>
               </w:rPr>
-              <w:t>5</w:t>
+              <w:t>6</w:t>
             </w:r>
             <w:r>
               <w:rPr>
@@ -1094,7 +1354,7 @@
               <w:lang w:eastAsia="de-CH"/>
             </w:rPr>
           </w:pPr>
-          <w:hyperlink w:anchor="_Toc216283962" w:history="1">
+          <w:hyperlink w:anchor="_Toc217680292" w:history="1">
             <w:r>
               <w:rPr>
                 <w:rStyle w:val="Hyperlink"/>
@@ -1116,7 +1376,7 @@
                 <w:rStyle w:val="Hyperlink"/>
                 <w:noProof/>
               </w:rPr>
-              <w:t>Join-Verhalten</w:t>
+              <w:t>Fehlgeschlagene Testläufe</w:t>
             </w:r>
             <w:r>
               <w:rPr>
@@ -1137,7 +1397,7 @@
                 <w:noProof/>
                 <w:webHidden/>
               </w:rPr>
-              <w:instrText xml:space="preserve"> PAGEREF _Toc216283962 \h </w:instrText>
+              <w:instrText xml:space="preserve"> PAGEREF _Toc217680292 \h </w:instrText>
             </w:r>
             <w:r>
               <w:rPr>
@@ -1157,7 +1417,7 @@
                 <w:noProof/>
                 <w:webHidden/>
               </w:rPr>
-              <w:t>5</w:t>
+              <w:t>6</w:t>
             </w:r>
             <w:r>
               <w:rPr>
@@ -1182,7 +1442,7 @@
               <w:lang w:eastAsia="de-CH"/>
             </w:rPr>
           </w:pPr>
-          <w:hyperlink w:anchor="_Toc216283963" w:history="1">
+          <w:hyperlink w:anchor="_Toc217680293" w:history="1">
             <w:r>
               <w:rPr>
                 <w:rStyle w:val="Hyperlink"/>
@@ -1204,7 +1464,7 @@
                 <w:rStyle w:val="Hyperlink"/>
                 <w:noProof/>
               </w:rPr>
-              <w:t>Delivery Rate, Duplikate und out-of-order Nachrichten</w:t>
+              <w:t>Join-Verhalten</w:t>
             </w:r>
             <w:r>
               <w:rPr>
@@ -1225,7 +1485,7 @@
                 <w:noProof/>
                 <w:webHidden/>
               </w:rPr>
-              <w:instrText xml:space="preserve"> PAGEREF _Toc216283963 \h </w:instrText>
+              <w:instrText xml:space="preserve"> PAGEREF _Toc217680293 \h </w:instrText>
             </w:r>
             <w:r>
               <w:rPr>
@@ -1245,7 +1505,7 @@
                 <w:noProof/>
                 <w:webHidden/>
               </w:rPr>
-              <w:t>5</w:t>
+              <w:t>6</w:t>
             </w:r>
             <w:r>
               <w:rPr>
@@ -1270,7 +1530,7 @@
               <w:lang w:eastAsia="de-CH"/>
             </w:rPr>
           </w:pPr>
-          <w:hyperlink w:anchor="_Toc216283964" w:history="1">
+          <w:hyperlink w:anchor="_Toc217680294" w:history="1">
             <w:r>
               <w:rPr>
                 <w:rStyle w:val="Hyperlink"/>
@@ -1292,7 +1552,7 @@
                 <w:rStyle w:val="Hyperlink"/>
                 <w:noProof/>
               </w:rPr>
-              <w:t>Latenz und LDH</w:t>
+              <w:t>Active View und NeighborUp/Down-Ereignisse</w:t>
             </w:r>
             <w:r>
               <w:rPr>
@@ -1313,7 +1573,7 @@
                 <w:noProof/>
                 <w:webHidden/>
               </w:rPr>
-              <w:instrText xml:space="preserve"> PAGEREF _Toc216283964 \h </w:instrText>
+              <w:instrText xml:space="preserve"> PAGEREF _Toc217680294 \h </w:instrText>
             </w:r>
             <w:r>
               <w:rPr>
@@ -1333,7 +1593,7 @@
                 <w:noProof/>
                 <w:webHidden/>
               </w:rPr>
-              <w:t>5</w:t>
+              <w:t>7</w:t>
             </w:r>
             <w:r>
               <w:rPr>
@@ -1358,7 +1618,7 @@
               <w:lang w:eastAsia="de-CH"/>
             </w:rPr>
           </w:pPr>
-          <w:hyperlink w:anchor="_Toc216283965" w:history="1">
+          <w:hyperlink w:anchor="_Toc217680295" w:history="1">
             <w:r>
               <w:rPr>
                 <w:rStyle w:val="Hyperlink"/>
@@ -1380,6 +1640,182 @@
                 <w:rStyle w:val="Hyperlink"/>
                 <w:noProof/>
               </w:rPr>
+              <w:t>Delivery Rate, Duplikate und out-of-order Nachrichten</w:t>
+            </w:r>
+            <w:r>
+              <w:rPr>
+                <w:noProof/>
+                <w:webHidden/>
+              </w:rPr>
+              <w:tab/>
+            </w:r>
+            <w:r>
+              <w:rPr>
+                <w:noProof/>
+                <w:webHidden/>
+              </w:rPr>
+              <w:fldChar w:fldCharType="begin"/>
+            </w:r>
+            <w:r>
+              <w:rPr>
+                <w:noProof/>
+                <w:webHidden/>
+              </w:rPr>
+              <w:instrText xml:space="preserve"> PAGEREF _Toc217680295 \h </w:instrText>
+            </w:r>
+            <w:r>
+              <w:rPr>
+                <w:noProof/>
+                <w:webHidden/>
+              </w:rPr>
+            </w:r>
+            <w:r>
+              <w:rPr>
+                <w:noProof/>
+                <w:webHidden/>
+              </w:rPr>
+              <w:fldChar w:fldCharType="separate"/>
+            </w:r>
+            <w:r>
+              <w:rPr>
+                <w:noProof/>
+                <w:webHidden/>
+              </w:rPr>
+              <w:t>8</w:t>
+            </w:r>
+            <w:r>
+              <w:rPr>
+                <w:noProof/>
+                <w:webHidden/>
+              </w:rPr>
+              <w:fldChar w:fldCharType="end"/>
+            </w:r>
+          </w:hyperlink>
+        </w:p>
+        <w:p>
+          <w:pPr>
+            <w:pStyle w:val="Verzeichnis2"/>
+            <w:tabs>
+              <w:tab w:val="left" w:pos="960"/>
+              <w:tab w:val="right" w:leader="dot" w:pos="9062"/>
+            </w:tabs>
+            <w:rPr>
+              <w:rFonts w:eastAsiaTheme="minorEastAsia"/>
+              <w:noProof/>
+              <w:sz w:val="24"/>
+              <w:lang w:eastAsia="de-CH"/>
+            </w:rPr>
+          </w:pPr>
+          <w:hyperlink w:anchor="_Toc217680296" w:history="1">
+            <w:r>
+              <w:rPr>
+                <w:rStyle w:val="Hyperlink"/>
+                <w:noProof/>
+              </w:rPr>
+              <w:t>4.5</w:t>
+            </w:r>
+            <w:r>
+              <w:rPr>
+                <w:rFonts w:eastAsiaTheme="minorEastAsia"/>
+                <w:noProof/>
+                <w:sz w:val="24"/>
+                <w:lang w:eastAsia="de-CH"/>
+              </w:rPr>
+              <w:tab/>
+            </w:r>
+            <w:r>
+              <w:rPr>
+                <w:rStyle w:val="Hyperlink"/>
+                <w:noProof/>
+              </w:rPr>
+              <w:t>Latenz und LDH</w:t>
+            </w:r>
+            <w:r>
+              <w:rPr>
+                <w:noProof/>
+                <w:webHidden/>
+              </w:rPr>
+              <w:tab/>
+            </w:r>
+            <w:r>
+              <w:rPr>
+                <w:noProof/>
+                <w:webHidden/>
+              </w:rPr>
+              <w:fldChar w:fldCharType="begin"/>
+            </w:r>
+            <w:r>
+              <w:rPr>
+                <w:noProof/>
+                <w:webHidden/>
+              </w:rPr>
+              <w:instrText xml:space="preserve"> PAGEREF _Toc217680296 \h </w:instrText>
+            </w:r>
+            <w:r>
+              <w:rPr>
+                <w:noProof/>
+                <w:webHidden/>
+              </w:rPr>
+            </w:r>
+            <w:r>
+              <w:rPr>
+                <w:noProof/>
+                <w:webHidden/>
+              </w:rPr>
+              <w:fldChar w:fldCharType="separate"/>
+            </w:r>
+            <w:r>
+              <w:rPr>
+                <w:noProof/>
+                <w:webHidden/>
+              </w:rPr>
+              <w:t>9</w:t>
+            </w:r>
+            <w:r>
+              <w:rPr>
+                <w:noProof/>
+                <w:webHidden/>
+              </w:rPr>
+              <w:fldChar w:fldCharType="end"/>
+            </w:r>
+          </w:hyperlink>
+        </w:p>
+        <w:p>
+          <w:pPr>
+            <w:pStyle w:val="Verzeichnis2"/>
+            <w:tabs>
+              <w:tab w:val="left" w:pos="960"/>
+              <w:tab w:val="right" w:leader="dot" w:pos="9062"/>
+            </w:tabs>
+            <w:rPr>
+              <w:rFonts w:eastAsiaTheme="minorEastAsia"/>
+              <w:noProof/>
+              <w:sz w:val="24"/>
+              <w:lang w:eastAsia="de-CH"/>
+            </w:rPr>
+          </w:pPr>
+          <w:hyperlink w:anchor="_Toc217680297" w:history="1">
+            <w:r>
+              <w:rPr>
+                <w:rStyle w:val="Hyperlink"/>
+                <w:noProof/>
+              </w:rPr>
+              <w:t>4.6</w:t>
+            </w:r>
+            <w:r>
+              <w:rPr>
+                <w:rFonts w:eastAsiaTheme="minorEastAsia"/>
+                <w:noProof/>
+                <w:sz w:val="24"/>
+                <w:lang w:eastAsia="de-CH"/>
+              </w:rPr>
+              <w:tab/>
+            </w:r>
+            <w:r>
+              <w:rPr>
+                <w:rStyle w:val="Hyperlink"/>
+                <w:noProof/>
+              </w:rPr>
               <w:t>Churn und Recovery</w:t>
             </w:r>
             <w:r>
@@ -1401,7 +1837,7 @@
                 <w:noProof/>
                 <w:webHidden/>
               </w:rPr>
-              <w:instrText xml:space="preserve"> PAGEREF _Toc216283965 \h </w:instrText>
+              <w:instrText xml:space="preserve"> PAGEREF _Toc217680297 \h </w:instrText>
             </w:r>
             <w:r>
               <w:rPr>
@@ -1421,7 +1857,7 @@
                 <w:noProof/>
                 <w:webHidden/>
               </w:rPr>
-              <w:t>5</w:t>
+              <w:t>10</w:t>
             </w:r>
             <w:r>
               <w:rPr>
@@ -1446,7 +1882,7 @@
               <w:lang w:eastAsia="de-CH"/>
             </w:rPr>
           </w:pPr>
-          <w:hyperlink w:anchor="_Toc216283966" w:history="1">
+          <w:hyperlink w:anchor="_Toc217680298" w:history="1">
             <w:r>
               <w:rPr>
                 <w:rStyle w:val="Hyperlink"/>
@@ -1489,7 +1925,7 @@
                 <w:noProof/>
                 <w:webHidden/>
               </w:rPr>
-              <w:instrText xml:space="preserve"> PAGEREF _Toc216283966 \h </w:instrText>
+              <w:instrText xml:space="preserve"> PAGEREF _Toc217680298 \h </w:instrText>
             </w:r>
             <w:r>
               <w:rPr>
@@ -1509,7 +1945,7 @@
                 <w:noProof/>
                 <w:webHidden/>
               </w:rPr>
-              <w:t>5</w:t>
+              <w:t>10</w:t>
             </w:r>
             <w:r>
               <w:rPr>
@@ -1534,7 +1970,7 @@
               <w:lang w:eastAsia="de-CH"/>
             </w:rPr>
           </w:pPr>
-          <w:hyperlink w:anchor="_Toc216283967" w:history="1">
+          <w:hyperlink w:anchor="_Toc217680299" w:history="1">
             <w:r>
               <w:rPr>
                 <w:rStyle w:val="Hyperlink"/>
@@ -1577,7 +2013,7 @@
                 <w:noProof/>
                 <w:webHidden/>
               </w:rPr>
-              <w:instrText xml:space="preserve"> PAGEREF _Toc216283967 \h </w:instrText>
+              <w:instrText xml:space="preserve"> PAGEREF _Toc217680299 \h </w:instrText>
             </w:r>
             <w:r>
               <w:rPr>
@@ -1597,7 +2033,7 @@
                 <w:noProof/>
                 <w:webHidden/>
               </w:rPr>
-              <w:t>5</w:t>
+              <w:t>10</w:t>
             </w:r>
             <w:r>
               <w:rPr>
@@ -1622,7 +2058,7 @@
               <w:lang w:eastAsia="de-CH"/>
             </w:rPr>
           </w:pPr>
-          <w:hyperlink w:anchor="_Toc216283968" w:history="1">
+          <w:hyperlink w:anchor="_Toc217680300" w:history="1">
             <w:r>
               <w:rPr>
                 <w:rStyle w:val="Hyperlink"/>
@@ -1666,7 +2102,7 @@
                 <w:noProof/>
                 <w:webHidden/>
               </w:rPr>
-              <w:instrText xml:space="preserve"> PAGEREF _Toc216283968 \h </w:instrText>
+              <w:instrText xml:space="preserve"> PAGEREF _Toc217680300 \h </w:instrText>
             </w:r>
             <w:r>
               <w:rPr>
@@ -1686,7 +2122,7 @@
                 <w:noProof/>
                 <w:webHidden/>
               </w:rPr>
-              <w:t>6</w:t>
+              <w:t>11</w:t>
             </w:r>
             <w:r>
               <w:rPr>
@@ -1723,7 +2159,7 @@
       <w:pPr>
         <w:pStyle w:val="berschrift1"/>
       </w:pPr>
-      <w:bookmarkStart w:id="0" w:name="_Toc216283951"/>
+      <w:bookmarkStart w:id="0" w:name="_Toc217680279"/>
       <w:r>
         <w:lastRenderedPageBreak/>
         <w:t>Einleitung</w:t>
@@ -1734,7 +2170,7 @@
       <w:pPr>
         <w:pStyle w:val="berschrift2"/>
       </w:pPr>
-      <w:bookmarkStart w:id="1" w:name="_Toc216283952"/>
+      <w:bookmarkStart w:id="1" w:name="_Toc217680280"/>
       <w:r>
         <w:t>Motivation</w:t>
       </w:r>
@@ -1769,8 +2205,13 @@
         <w:t>dezentrale P2P-Netzwerke</w:t>
       </w:r>
       <w:r>
-        <w:t xml:space="preserve"> kommen ohne zentrale Serverinstanz aus. Jeder Knoten übernimmt gleichzeitig die Rolle eines Clients und eines Servers. Ein bekanntes Beispiel ist das BitTorrent Filesharing-Protokoll, das unter anderem von Facebook genutzt wird</w:t>
-      </w:r>
+        <w:t xml:space="preserve"> kommen ohne zentrale Serverinstanz aus. Jeder Knoten übernimmt gleichzeitig die Rolle eines Clients und eines Servers. Ein bekanntes Beispiel ist das BitTorrent Filesharing-Protokoll, das unter anderem von Facebook genutzt </w:t>
+      </w:r>
+      <w:proofErr w:type="gramStart"/>
+      <w:r>
+        <w:t>wird</w:t>
+      </w:r>
+      <w:proofErr w:type="gramEnd"/>
       <w:sdt>
         <w:sdtPr>
           <w:id w:val="1937400983"/>
@@ -1975,7 +2416,7 @@
       <w:pPr>
         <w:pStyle w:val="berschrift2"/>
       </w:pPr>
-      <w:bookmarkStart w:id="2" w:name="_Toc216283953"/>
+      <w:bookmarkStart w:id="2" w:name="_Toc217680281"/>
       <w:r>
         <w:t>Zielsetzung</w:t>
       </w:r>
@@ -2025,7 +2466,7 @@
       <w:pPr>
         <w:pStyle w:val="berschrift1"/>
       </w:pPr>
-      <w:bookmarkStart w:id="3" w:name="_Toc216283954"/>
+      <w:bookmarkStart w:id="3" w:name="_Toc217680282"/>
       <w:r>
         <w:t>Theoretischer Hintergrund</w:t>
       </w:r>
@@ -2035,7 +2476,7 @@
       <w:pPr>
         <w:pStyle w:val="berschrift2"/>
       </w:pPr>
-      <w:bookmarkStart w:id="4" w:name="_Toc216283955"/>
+      <w:bookmarkStart w:id="4" w:name="_Toc217680283"/>
       <w:r>
         <w:t>Epidemisches Broadcasting</w:t>
       </w:r>
@@ -2113,7 +2554,7 @@
       <w:pPr>
         <w:pStyle w:val="berschrift2"/>
       </w:pPr>
-      <w:bookmarkStart w:id="5" w:name="_Toc216283956"/>
+      <w:bookmarkStart w:id="5" w:name="_Toc217680284"/>
       <w:r>
         <w:t>Nachbarschaftsverwaltung und Nachrichtenverteilung</w:t>
       </w:r>
@@ -2177,7 +2618,7 @@
       <w:pPr>
         <w:pStyle w:val="berschrift3"/>
       </w:pPr>
-      <w:bookmarkStart w:id="6" w:name="_Toc216283957"/>
+      <w:bookmarkStart w:id="6" w:name="_Toc217680285"/>
       <w:proofErr w:type="spellStart"/>
       <w:r>
         <w:t>HyParView</w:t>
@@ -2285,7 +2726,15 @@
         <w:t>passive View</w:t>
       </w:r>
       <w:r>
-        <w:t>, grösser (typisch 20 – 40 Einträge), das lediglich eine Liste erreichbarer Backup-Knoten enthält.</w:t>
+        <w:t xml:space="preserve">, grösser (typisch 20 – 40 Einträge), </w:t>
+      </w:r>
+      <w:proofErr w:type="gramStart"/>
+      <w:r>
+        <w:t>das</w:t>
+      </w:r>
+      <w:proofErr w:type="gramEnd"/>
+      <w:r>
+        <w:t xml:space="preserve"> lediglich eine Liste erreichbarer Backup-Knoten enthält.</w:t>
       </w:r>
     </w:p>
     <w:p>
@@ -2305,7 +2754,15 @@
         <w:t>ie</w:t>
       </w:r>
       <w:r>
-        <w:t xml:space="preserve"> passive View stellt sicher, dass ausgefallene Nachbar jederzeit ersetzt werden können. Knoten werden über periodische Shuffle-Operationen </w:t>
+        <w:t xml:space="preserve"> passive View stellt sicher, dass ausgefallene Nachbar jederzeit </w:t>
+      </w:r>
+      <w:proofErr w:type="gramStart"/>
+      <w:r>
+        <w:t>ersetzt</w:t>
+      </w:r>
+      <w:proofErr w:type="gramEnd"/>
+      <w:r>
+        <w:t xml:space="preserve"> werden können. Knoten werden über periodische Shuffle-Operationen </w:t>
       </w:r>
       <w:r>
         <w:t>in der passiven View</w:t>
@@ -2363,7 +2820,7 @@
       <w:pPr>
         <w:pStyle w:val="berschrift3"/>
       </w:pPr>
-      <w:bookmarkStart w:id="7" w:name="_Toc216283958"/>
+      <w:bookmarkStart w:id="7" w:name="_Toc217680286"/>
       <w:proofErr w:type="spellStart"/>
       <w:r>
         <w:t>Plumtree</w:t>
@@ -2588,7 +3045,7 @@
       <w:pPr>
         <w:pStyle w:val="berschrift2"/>
       </w:pPr>
-      <w:bookmarkStart w:id="8" w:name="_Toc216283959"/>
+      <w:bookmarkStart w:id="8" w:name="_Toc217680287"/>
       <w:r>
         <w:t xml:space="preserve">Das </w:t>
       </w:r>
@@ -2680,7 +3137,15 @@
         <w:t>Kommunikation</w:t>
       </w:r>
       <w:r>
-        <w:t xml:space="preserve"> über QUIC (Netzwerkprotokoll auf der Transportschicht), die direkte Verbindungen zwischen Endpunkten herstellt und bei Bedarf automatisch auf Relay-Server zurückfällt</w:t>
+        <w:t xml:space="preserve"> über QUIC (Netzwerkprotokoll auf der Transportschicht), </w:t>
+      </w:r>
+      <w:proofErr w:type="gramStart"/>
+      <w:r>
+        <w:t>die direkte Verbindungen</w:t>
+      </w:r>
+      <w:proofErr w:type="gramEnd"/>
+      <w:r>
+        <w:t xml:space="preserve"> zwischen Endpunkten herstellt und bei Bedarf automatisch auf Relay-Server zurückfällt</w:t>
       </w:r>
       <w:r>
         <w:t xml:space="preserve"> </w:t>
@@ -3091,7 +3556,15 @@
       </w:r>
       <w:proofErr w:type="spellEnd"/>
       <w:r>
-        <w:t xml:space="preserve"> eine relativ einfache API:</w:t>
+        <w:t xml:space="preserve"> </w:t>
+      </w:r>
+      <w:proofErr w:type="gramStart"/>
+      <w:r>
+        <w:t>eine relativ</w:t>
+      </w:r>
+      <w:proofErr w:type="gramEnd"/>
+      <w:r>
+        <w:t xml:space="preserve"> einfache API:</w:t>
       </w:r>
     </w:p>
     <w:p>
@@ -3139,16 +3612,24 @@
         <w:rPr>
           <w:rStyle w:val="CodeZchn"/>
         </w:rPr>
-        <w:t>subscribe_and_join</w:t>
-      </w:r>
-      <w:proofErr w:type="spellEnd"/>
+        <w:t>subscribe_and_</w:t>
+      </w:r>
+      <w:proofErr w:type="gramStart"/>
       <w:r>
         <w:rPr>
           <w:rStyle w:val="CodeZchn"/>
         </w:rPr>
+        <w:t>join</w:t>
+      </w:r>
+      <w:proofErr w:type="spellEnd"/>
+      <w:r>
+        <w:rPr>
+          <w:rStyle w:val="CodeZchn"/>
+        </w:rPr>
         <w:t>(</w:t>
       </w:r>
       <w:proofErr w:type="spellStart"/>
+      <w:proofErr w:type="gramEnd"/>
       <w:r>
         <w:rPr>
           <w:rStyle w:val="CodeZchn"/>
@@ -3233,6 +3714,7 @@
       <w:r>
         <w:t xml:space="preserve">Die Anwendung erhält einen Sender/Empfänger-Split: Über den Sender werden die Nachrichten in das Topic verteilt, der Receiver liefert </w:t>
       </w:r>
+      <w:proofErr w:type="gramStart"/>
       <w:r>
         <w:rPr>
           <w:rStyle w:val="CodeZchn"/>
@@ -3240,6 +3722,7 @@
         <w:t>Event::</w:t>
       </w:r>
       <w:proofErr w:type="spellStart"/>
+      <w:proofErr w:type="gramEnd"/>
       <w:r>
         <w:rPr>
           <w:rStyle w:val="CodeZchn"/>
@@ -3302,7 +3785,7 @@
       <w:pPr>
         <w:pStyle w:val="berschrift1"/>
       </w:pPr>
-      <w:bookmarkStart w:id="9" w:name="_Toc216283960"/>
+      <w:bookmarkStart w:id="9" w:name="_Toc217680288"/>
       <w:r>
         <w:t>Experimentelles Setup</w:t>
       </w:r>
@@ -3333,7 +3816,13 @@
         <w:t xml:space="preserve"> unter</w:t>
       </w:r>
       <w:r>
-        <w:t xml:space="preserve"> Linux Mint </w:t>
+        <w:t xml:space="preserve"> Linux </w:t>
+      </w:r>
+      <w:r>
+        <w:br/>
+      </w:r>
+      <w:r>
+        <w:t xml:space="preserve">Mint </w:t>
       </w:r>
       <w:r>
         <w:t>22.2 (</w:t>
@@ -3404,9 +3893,11 @@
       <w:pPr>
         <w:pStyle w:val="berschrift3"/>
       </w:pPr>
+      <w:bookmarkStart w:id="10" w:name="_Toc217680289"/>
       <w:r>
         <w:t>Variierte Parameter und Messziele</w:t>
       </w:r>
+      <w:bookmarkEnd w:id="10"/>
     </w:p>
     <w:p>
       <w:pPr>
@@ -3764,9 +4255,11 @@
       <w:pPr>
         <w:pStyle w:val="berschrift3"/>
       </w:pPr>
+      <w:bookmarkStart w:id="11" w:name="_Toc217680290"/>
       <w:r>
         <w:t>Ablauf eines Testlaufs</w:t>
       </w:r>
+      <w:bookmarkEnd w:id="11"/>
     </w:p>
     <w:p>
       <w:pPr>
@@ -4215,7 +4708,15 @@
         <w:t>, um auch fehlerhafte oder unvollständig gestartete Läufe zuverlässig zu beenden.</w:t>
       </w:r>
       <w:r>
-        <w:t xml:space="preserve"> Der Timeout übersteigt jeweils sicher die Länge eines </w:t>
+        <w:t xml:space="preserve"> </w:t>
+      </w:r>
+      <w:proofErr w:type="gramStart"/>
+      <w:r>
+        <w:t>Der Timeout</w:t>
+      </w:r>
+      <w:proofErr w:type="gramEnd"/>
+      <w:r>
+        <w:t xml:space="preserve"> übersteigt jeweils sicher die Länge eines </w:t>
       </w:r>
       <w:r>
         <w:t>Testlaufs,</w:t>
@@ -4228,12 +4729,12 @@
       <w:pPr>
         <w:pStyle w:val="berschrift1"/>
       </w:pPr>
-      <w:bookmarkStart w:id="10" w:name="_Toc216283961"/>
+      <w:bookmarkStart w:id="12" w:name="_Toc217680291"/>
       <w:r>
         <w:lastRenderedPageBreak/>
         <w:t>Ergebnisse</w:t>
       </w:r>
-      <w:bookmarkEnd w:id="10"/>
+      <w:bookmarkEnd w:id="12"/>
     </w:p>
     <w:p>
       <w:pPr>
@@ -4258,9 +4759,11 @@
       <w:pPr>
         <w:pStyle w:val="berschrift2"/>
       </w:pPr>
+      <w:bookmarkStart w:id="13" w:name="_Toc217680292"/>
       <w:r>
         <w:t>Fehlgeschlagene Testläufe</w:t>
       </w:r>
+      <w:bookmarkEnd w:id="13"/>
     </w:p>
     <w:p>
       <w:pPr>
@@ -4348,29 +4851,19 @@
         <w:keepNext/>
         <w:jc w:val="both"/>
       </w:pPr>
-      <w:bookmarkStart w:id="11" w:name="_Ref217670961"/>
+      <w:bookmarkStart w:id="14" w:name="_Ref217670961"/>
       <w:r>
         <w:t xml:space="preserve">Tab. </w:t>
       </w:r>
-      <w:r>
-        <w:fldChar w:fldCharType="begin"/>
-      </w:r>
-      <w:r>
-        <w:instrText xml:space="preserve"> SEQ Tab. \* ARABIC </w:instrText>
-      </w:r>
-      <w:r>
-        <w:fldChar w:fldCharType="separate"/>
-      </w:r>
-      <w:r>
-        <w:rPr>
-          <w:noProof/>
-        </w:rPr>
-        <w:t>1</w:t>
-      </w:r>
-      <w:r>
-        <w:fldChar w:fldCharType="end"/>
-      </w:r>
-      <w:bookmarkEnd w:id="11"/>
+      <w:fldSimple w:instr=" SEQ Tab. \* ARABIC ">
+        <w:r>
+          <w:rPr>
+            <w:noProof/>
+          </w:rPr>
+          <w:t>1</w:t>
+        </w:r>
+      </w:fldSimple>
+      <w:bookmarkEnd w:id="14"/>
       <w:r>
         <w:t>: Anteil an nicht erfolgreichen Testläufen bei einer übergebenen Bootstrap-</w:t>
       </w:r>
@@ -4976,7 +5469,7 @@
       <w:pPr>
         <w:pStyle w:val="berschrift2"/>
       </w:pPr>
-      <w:bookmarkStart w:id="12" w:name="_Toc216283962"/>
+      <w:bookmarkStart w:id="15" w:name="_Toc217680293"/>
       <w:proofErr w:type="spellStart"/>
       <w:r>
         <w:t>Join</w:t>
@@ -4985,7 +5478,7 @@
       <w:r>
         <w:t>-Verhalten</w:t>
       </w:r>
-      <w:bookmarkEnd w:id="12"/>
+      <w:bookmarkEnd w:id="15"/>
     </w:p>
     <w:p>
       <w:pPr>
@@ -5084,6 +5577,9 @@
         <w:jc w:val="center"/>
       </w:pPr>
       <w:r>
+        <w:rPr>
+          <w:noProof/>
+        </w:rPr>
         <w:drawing>
           <wp:inline distT="0" distB="0" distL="0" distR="0" wp14:anchorId="39123D94" wp14:editId="22F9A6A1">
             <wp:extent cx="3960000" cy="1980000"/>
@@ -5097,199 +5593,6 @@
                 <pic:pic xmlns:pic="http://schemas.openxmlformats.org/drawingml/2006/picture">
                   <pic:nvPicPr>
                     <pic:cNvPr id="192791371" name="Grafik 1" descr="Ein Bild, das Text, Screenshot, Diagramm, parallel enthält.&#10;&#10;KI-generierte Inhalte können fehlerhaft sein."/>
-                    <pic:cNvPicPr/>
-                  </pic:nvPicPr>
-                  <pic:blipFill>
-                    <a:blip r:embed="rId8"/>
-                    <a:stretch>
-                      <a:fillRect/>
-                    </a:stretch>
-                  </pic:blipFill>
-                  <pic:spPr>
-                    <a:xfrm>
-                      <a:off x="0" y="0"/>
-                      <a:ext cx="3960000" cy="1980000"/>
-                    </a:xfrm>
-                    <a:prstGeom prst="rect">
-                      <a:avLst/>
-                    </a:prstGeom>
-                  </pic:spPr>
-                </pic:pic>
-              </a:graphicData>
-            </a:graphic>
-          </wp:inline>
-        </w:drawing>
-      </w:r>
-    </w:p>
-    <w:p>
-      <w:pPr>
-        <w:pStyle w:val="Beschriftung"/>
-        <w:jc w:val="both"/>
-      </w:pPr>
-      <w:bookmarkStart w:id="13" w:name="_Ref217663474"/>
-      <w:r>
-        <w:t xml:space="preserve">Abb. </w:t>
-      </w:r>
-      <w:fldSimple w:instr=" SEQ Abb. \* ARABIC ">
-        <w:r>
-          <w:rPr>
-            <w:noProof/>
-          </w:rPr>
-          <w:t>1</w:t>
-        </w:r>
-      </w:fldSimple>
-      <w:bookmarkEnd w:id="13"/>
-      <w:r>
-        <w:t xml:space="preserve">: Anteil an Peer-Prozessen, die dem Gossip-Topic beigetreten sind und Nachrichten empfangen haben. UC1 und UC3 beziehen sich jeweils auf den Discovery-Modus </w:t>
-      </w:r>
-      <w:proofErr w:type="spellStart"/>
-      <w:r>
-        <w:t>Direct</w:t>
-      </w:r>
-      <w:proofErr w:type="spellEnd"/>
-      <w:r>
-        <w:t>, ohne bzw. mit injizierter Netzwerkstörung. UC2 und UC4 beziehen sich analog auf den Discovery-Modus Relay.</w:t>
-      </w:r>
-    </w:p>
-    <w:p>
-      <w:pPr>
-        <w:pStyle w:val="berschrift2"/>
-      </w:pPr>
-      <w:bookmarkStart w:id="14" w:name="_Toc216283963"/>
-      <w:proofErr w:type="spellStart"/>
-      <w:r>
-        <w:t>Active</w:t>
-      </w:r>
-      <w:proofErr w:type="spellEnd"/>
-      <w:r>
-        <w:t xml:space="preserve"> View und </w:t>
-      </w:r>
-      <w:proofErr w:type="spellStart"/>
-      <w:r>
-        <w:t>NeighborUp</w:t>
-      </w:r>
-      <w:proofErr w:type="spellEnd"/>
-      <w:r>
-        <w:t>/Down-Ereignisse</w:t>
-      </w:r>
-    </w:p>
-    <w:p>
-      <w:pPr>
-        <w:jc w:val="both"/>
-      </w:pPr>
-      <w:r>
-        <w:t xml:space="preserve">Die </w:t>
-      </w:r>
-      <w:proofErr w:type="spellStart"/>
-      <w:r>
-        <w:rPr>
-          <w:rStyle w:val="IntensiverVerweis"/>
-        </w:rPr>
-        <w:t>Active</w:t>
-      </w:r>
-      <w:proofErr w:type="spellEnd"/>
-      <w:r>
-        <w:rPr>
-          <w:rStyle w:val="IntensiverVerweis"/>
-        </w:rPr>
-        <w:t xml:space="preserve"> View</w:t>
-      </w:r>
-      <w:r>
-        <w:t xml:space="preserve"> beschreibt die Menge an Peers, zu denen ein Knoten aktuell eine aktive Overlay-Verbindung unterhält. In der zugrundeliegenden </w:t>
-      </w:r>
-      <w:proofErr w:type="spellStart"/>
-      <w:r>
-        <w:t>HyParView</w:t>
-      </w:r>
-      <w:proofErr w:type="spellEnd"/>
-      <w:r>
-        <w:t xml:space="preserve">-Implementierung von </w:t>
-      </w:r>
-      <w:proofErr w:type="spellStart"/>
-      <w:r>
-        <w:t>iroh</w:t>
-      </w:r>
-      <w:proofErr w:type="spellEnd"/>
-      <w:r>
-        <w:t xml:space="preserve"> ist die maximale Grösse der </w:t>
-      </w:r>
-      <w:proofErr w:type="spellStart"/>
-      <w:r>
-        <w:t>Active</w:t>
-      </w:r>
-      <w:proofErr w:type="spellEnd"/>
-      <w:r>
-        <w:t xml:space="preserve"> View auf fünf Peers begrenzt. Die Ergebnisse zeigen, dass ohne Netzwerkstörung im </w:t>
-      </w:r>
-      <w:proofErr w:type="spellStart"/>
-      <w:r>
-        <w:t>Direct</w:t>
-      </w:r>
-      <w:proofErr w:type="spellEnd"/>
-      <w:r>
-        <w:t xml:space="preserve">-Modus tendenziell eine etwas höhere durchschnittliche Anzahl an Peers in der </w:t>
-      </w:r>
-      <w:proofErr w:type="spellStart"/>
-      <w:r>
-        <w:t>Active</w:t>
-      </w:r>
-      <w:proofErr w:type="spellEnd"/>
-      <w:r>
-        <w:t xml:space="preserve"> View erreicht wird als im Relay-Modus. Dieser Effekt ist über alle betrachteten Szenarien konsistent</w:t>
-      </w:r>
-      <w:r>
-        <w:t xml:space="preserve">. Im </w:t>
-      </w:r>
-      <w:proofErr w:type="spellStart"/>
-      <w:r>
-        <w:t>Direct</w:t>
-      </w:r>
-      <w:proofErr w:type="spellEnd"/>
-      <w:r>
-        <w:t xml:space="preserve">-Modus fällt die durchschnittliche Grösse der </w:t>
-      </w:r>
-      <w:proofErr w:type="spellStart"/>
-      <w:r>
-        <w:t>Active</w:t>
-      </w:r>
-      <w:proofErr w:type="spellEnd"/>
-      <w:r>
-        <w:t xml:space="preserve"> View in grösseren Netzwerken geringfügig niedriger aus als in kleineren Netzwerken (vgl. </w:t>
-      </w:r>
-      <w:fldSimple w:instr=" REF _Ref217669812 ">
-        <w:r>
-          <w:t xml:space="preserve">Abb. </w:t>
-        </w:r>
-        <w:r>
-          <w:rPr>
-            <w:noProof/>
-          </w:rPr>
-          <w:t>2</w:t>
-        </w:r>
-      </w:fldSimple>
-      <w:r>
-        <w:t>).</w:t>
-      </w:r>
-    </w:p>
-    <w:p>
-      <w:pPr>
-        <w:keepNext/>
-        <w:jc w:val="center"/>
-      </w:pPr>
-      <w:r>
-        <w:drawing>
-          <wp:inline distT="0" distB="0" distL="0" distR="0" wp14:anchorId="335F1339" wp14:editId="24AEF2FF">
-            <wp:extent cx="3960000" cy="1980000"/>
-            <wp:effectExtent l="0" t="0" r="2540" b="1270"/>
-            <wp:docPr id="336861844" name="Grafik 1" descr="Ein Bild, das Text, Screenshot, Diagramm, Rechteck enthält.&#10;&#10;KI-generierte Inhalte können fehlerhaft sein."/>
-            <wp:cNvGraphicFramePr>
-              <a:graphicFrameLocks xmlns:a="http://schemas.openxmlformats.org/drawingml/2006/main" noChangeAspect="1"/>
-            </wp:cNvGraphicFramePr>
-            <a:graphic xmlns:a="http://schemas.openxmlformats.org/drawingml/2006/main">
-              <a:graphicData uri="http://schemas.openxmlformats.org/drawingml/2006/picture">
-                <pic:pic xmlns:pic="http://schemas.openxmlformats.org/drawingml/2006/picture">
-                  <pic:nvPicPr>
-                    <pic:cNvPr id="336861844" name="Grafik 1" descr="Ein Bild, das Text, Screenshot, Diagramm, Rechteck enthält.&#10;&#10;KI-generierte Inhalte können fehlerhaft sein."/>
                     <pic:cNvPicPr/>
                   </pic:nvPicPr>
                   <pic:blipFill>
@@ -5319,11 +5622,149 @@
         <w:pStyle w:val="Beschriftung"/>
         <w:jc w:val="both"/>
       </w:pPr>
-      <w:bookmarkStart w:id="15" w:name="_Ref217669812"/>
+      <w:bookmarkStart w:id="16" w:name="_Ref217663474"/>
       <w:r>
         <w:t xml:space="preserve">Abb. </w:t>
       </w:r>
       <w:fldSimple w:instr=" SEQ Abb. \* ARABIC ">
+        <w:r>
+          <w:rPr>
+            <w:noProof/>
+          </w:rPr>
+          <w:t>1</w:t>
+        </w:r>
+      </w:fldSimple>
+      <w:bookmarkEnd w:id="16"/>
+      <w:r>
+        <w:t xml:space="preserve">: Anteil an Peer-Prozessen, die dem Gossip-Topic beigetreten sind und Nachrichten empfangen haben. UC1 und UC3 beziehen sich jeweils auf den Discovery-Modus </w:t>
+      </w:r>
+      <w:proofErr w:type="spellStart"/>
+      <w:r>
+        <w:t>Direct</w:t>
+      </w:r>
+      <w:proofErr w:type="spellEnd"/>
+      <w:r>
+        <w:t>, ohne bzw. mit injizierter Netzwerkstörung. UC2 und UC4 beziehen sich analog auf den Discovery-Modus Relay.</w:t>
+      </w:r>
+    </w:p>
+    <w:p>
+      <w:pPr>
+        <w:pStyle w:val="berschrift2"/>
+      </w:pPr>
+      <w:bookmarkStart w:id="17" w:name="_Toc217680294"/>
+      <w:proofErr w:type="spellStart"/>
+      <w:r>
+        <w:t>Active</w:t>
+      </w:r>
+      <w:proofErr w:type="spellEnd"/>
+      <w:r>
+        <w:t xml:space="preserve"> View und </w:t>
+      </w:r>
+      <w:proofErr w:type="spellStart"/>
+      <w:r>
+        <w:t>NeighborUp</w:t>
+      </w:r>
+      <w:proofErr w:type="spellEnd"/>
+      <w:r>
+        <w:t>/Down-Ereignisse</w:t>
+      </w:r>
+      <w:bookmarkEnd w:id="17"/>
+    </w:p>
+    <w:p>
+      <w:pPr>
+        <w:jc w:val="both"/>
+      </w:pPr>
+      <w:r>
+        <w:t xml:space="preserve">Die </w:t>
+      </w:r>
+      <w:proofErr w:type="spellStart"/>
+      <w:r>
+        <w:rPr>
+          <w:rStyle w:val="IntensiverVerweis"/>
+        </w:rPr>
+        <w:t>Active</w:t>
+      </w:r>
+      <w:proofErr w:type="spellEnd"/>
+      <w:r>
+        <w:rPr>
+          <w:rStyle w:val="IntensiverVerweis"/>
+        </w:rPr>
+        <w:t xml:space="preserve"> View</w:t>
+      </w:r>
+      <w:r>
+        <w:t xml:space="preserve"> beschreibt die Menge an Peers, zu denen ein Knoten aktuell eine aktive Overlay-Verbindung unterhält. In der zugrundeliegenden </w:t>
+      </w:r>
+      <w:proofErr w:type="spellStart"/>
+      <w:r>
+        <w:t>HyParView</w:t>
+      </w:r>
+      <w:proofErr w:type="spellEnd"/>
+      <w:r>
+        <w:t xml:space="preserve">-Implementierung von </w:t>
+      </w:r>
+      <w:proofErr w:type="spellStart"/>
+      <w:r>
+        <w:t>iroh</w:t>
+      </w:r>
+      <w:proofErr w:type="spellEnd"/>
+      <w:r>
+        <w:t xml:space="preserve"> ist die maximale Grösse der </w:t>
+      </w:r>
+      <w:proofErr w:type="spellStart"/>
+      <w:r>
+        <w:t>Active</w:t>
+      </w:r>
+      <w:proofErr w:type="spellEnd"/>
+      <w:r>
+        <w:t xml:space="preserve"> View auf fünf Peers begrenzt. Die Ergebnisse zeigen, dass ohne Netzwerkstörung im </w:t>
+      </w:r>
+      <w:proofErr w:type="spellStart"/>
+      <w:r>
+        <w:t>Direct</w:t>
+      </w:r>
+      <w:proofErr w:type="spellEnd"/>
+      <w:r>
+        <w:t xml:space="preserve">-Modus tendenziell eine etwas höhere durchschnittliche Anzahl an Peers in der </w:t>
+      </w:r>
+      <w:proofErr w:type="spellStart"/>
+      <w:r>
+        <w:t>Active</w:t>
+      </w:r>
+      <w:proofErr w:type="spellEnd"/>
+      <w:r>
+        <w:t xml:space="preserve"> View </w:t>
+      </w:r>
+      <w:proofErr w:type="gramStart"/>
+      <w:r>
+        <w:t>erreicht</w:t>
+      </w:r>
+      <w:proofErr w:type="gramEnd"/>
+      <w:r>
+        <w:t xml:space="preserve"> wird als im Relay-Modus. Dieser Effekt ist über alle betrachteten Szenarien konsistent</w:t>
+      </w:r>
+      <w:r>
+        <w:t xml:space="preserve">. Im </w:t>
+      </w:r>
+      <w:proofErr w:type="spellStart"/>
+      <w:r>
+        <w:t>Direct</w:t>
+      </w:r>
+      <w:proofErr w:type="spellEnd"/>
+      <w:r>
+        <w:t xml:space="preserve">-Modus fällt die durchschnittliche Grösse der </w:t>
+      </w:r>
+      <w:proofErr w:type="spellStart"/>
+      <w:r>
+        <w:t>Active</w:t>
+      </w:r>
+      <w:proofErr w:type="spellEnd"/>
+      <w:r>
+        <w:t xml:space="preserve"> View in grösseren Netzwerken geringfügig niedriger aus als in kleineren Netzwerken (vgl. </w:t>
+      </w:r>
+      <w:fldSimple w:instr=" REF _Ref217669812 ">
+        <w:r>
+          <w:t xml:space="preserve">Abb. </w:t>
+        </w:r>
         <w:r>
           <w:rPr>
             <w:noProof/>
@@ -5331,91 +5772,8 @@
           <w:t>2</w:t>
         </w:r>
       </w:fldSimple>
-      <w:bookmarkEnd w:id="15"/>
-      <w:r>
-        <w:t xml:space="preserve">: Durchschnittliche Anzahl an benachbarten Knoten in der </w:t>
-      </w:r>
-      <w:proofErr w:type="spellStart"/>
-      <w:r>
-        <w:t>Active</w:t>
-      </w:r>
-      <w:proofErr w:type="spellEnd"/>
-      <w:r>
-        <w:t xml:space="preserve"> View eines Peers. UC1 und UC3 beziehen sich jeweils auf den Discovery-Modus </w:t>
-      </w:r>
-      <w:proofErr w:type="spellStart"/>
-      <w:r>
-        <w:t>Direct</w:t>
-      </w:r>
-      <w:proofErr w:type="spellEnd"/>
-      <w:r>
-        <w:t>, ohne bzw. mit injizierter Netzwerkstörung, UC2 und UC4 analog auf den Discovery-Modus Relay.</w:t>
-      </w:r>
-    </w:p>
-    <w:p>
-      <w:pPr>
-        <w:jc w:val="both"/>
-      </w:pPr>
-      <w:r>
-        <w:t xml:space="preserve">Zusätzlich wurden auch </w:t>
-      </w:r>
-      <w:proofErr w:type="spellStart"/>
-      <w:r>
-        <w:rPr>
-          <w:rStyle w:val="CodeZchn"/>
-        </w:rPr>
-        <w:t>NeighborUp</w:t>
-      </w:r>
-      <w:proofErr w:type="spellEnd"/>
-      <w:r>
-        <w:t xml:space="preserve">- und </w:t>
-      </w:r>
-      <w:proofErr w:type="spellStart"/>
-      <w:r>
-        <w:rPr>
-          <w:rStyle w:val="CodeZchn"/>
-        </w:rPr>
-        <w:t>NeighborDown</w:t>
-      </w:r>
-      <w:proofErr w:type="spellEnd"/>
-      <w:r>
-        <w:t xml:space="preserve">-Ereignisse ausgewertet. Diese Ereignisse zählen, wie häufig Peers in die </w:t>
-      </w:r>
-      <w:proofErr w:type="spellStart"/>
-      <w:r>
-        <w:t>Active</w:t>
-      </w:r>
-      <w:proofErr w:type="spellEnd"/>
-      <w:r>
-        <w:t xml:space="preserve"> View aufgenommen beziehungsweise daraus entfernt werden und dienen somit als Indikator für die Dynamik und Stabilität der Overlay-Nachbarschaft. In allen betrachteten Szenarien treten im Relay-Modus deutlich mehr solcher Ereignisse auf als im </w:t>
-      </w:r>
-      <w:proofErr w:type="spellStart"/>
-      <w:r>
-        <w:t>Direct</w:t>
-      </w:r>
-      <w:proofErr w:type="spellEnd"/>
-      <w:r>
-        <w:t>-Modus</w:t>
-      </w:r>
-      <w:r>
-        <w:t xml:space="preserve"> (vgl. </w:t>
-      </w:r>
-      <w:fldSimple w:instr=" REF _Ref217670110 ">
-        <w:r>
-          <w:t xml:space="preserve">Abb. </w:t>
-        </w:r>
-        <w:r>
-          <w:rPr>
-            <w:noProof/>
-          </w:rPr>
-          <w:t>3</w:t>
-        </w:r>
-      </w:fldSimple>
-      <w:r>
-        <w:t>)</w:t>
-      </w:r>
-      <w:r>
-        <w:t>.</w:t>
+      <w:r>
+        <w:t>).</w:t>
       </w:r>
     </w:p>
     <w:p>
@@ -5424,12 +5782,14 @@
         <w:jc w:val="center"/>
       </w:pPr>
       <w:r>
-        <w:lastRenderedPageBreak/>
+        <w:rPr>
+          <w:noProof/>
+        </w:rPr>
         <w:drawing>
-          <wp:inline distT="0" distB="0" distL="0" distR="0" wp14:anchorId="3DA9F8F8" wp14:editId="612FF2C8">
+          <wp:inline distT="0" distB="0" distL="0" distR="0" wp14:anchorId="335F1339" wp14:editId="24AEF2FF">
             <wp:extent cx="3960000" cy="1980000"/>
             <wp:effectExtent l="0" t="0" r="2540" b="1270"/>
-            <wp:docPr id="562807403" name="Grafik 1" descr="Ein Bild, das Text, Screenshot, Diagramm, Design enthält.&#10;&#10;KI-generierte Inhalte können fehlerhaft sein."/>
+            <wp:docPr id="336861844" name="Grafik 1" descr="Ein Bild, das Text, Screenshot, Diagramm, Rechteck enthält.&#10;&#10;KI-generierte Inhalte können fehlerhaft sein."/>
             <wp:cNvGraphicFramePr>
               <a:graphicFrameLocks xmlns:a="http://schemas.openxmlformats.org/drawingml/2006/main" noChangeAspect="1"/>
             </wp:cNvGraphicFramePr>
@@ -5437,7 +5797,7 @@
               <a:graphicData uri="http://schemas.openxmlformats.org/drawingml/2006/picture">
                 <pic:pic xmlns:pic="http://schemas.openxmlformats.org/drawingml/2006/picture">
                   <pic:nvPicPr>
-                    <pic:cNvPr id="562807403" name="Grafik 1" descr="Ein Bild, das Text, Screenshot, Diagramm, Design enthält.&#10;&#10;KI-generierte Inhalte können fehlerhaft sein."/>
+                    <pic:cNvPr id="336861844" name="Grafik 1" descr="Ein Bild, das Text, Screenshot, Diagramm, Rechteck enthält.&#10;&#10;KI-generierte Inhalte können fehlerhaft sein."/>
                     <pic:cNvPicPr/>
                   </pic:nvPicPr>
                   <pic:blipFill>
@@ -5467,11 +5827,91 @@
         <w:pStyle w:val="Beschriftung"/>
         <w:jc w:val="both"/>
       </w:pPr>
-      <w:bookmarkStart w:id="16" w:name="_Ref217670110"/>
+      <w:bookmarkStart w:id="18" w:name="_Ref217669812"/>
       <w:r>
         <w:t xml:space="preserve">Abb. </w:t>
       </w:r>
       <w:fldSimple w:instr=" SEQ Abb. \* ARABIC ">
+        <w:r>
+          <w:rPr>
+            <w:noProof/>
+          </w:rPr>
+          <w:t>2</w:t>
+        </w:r>
+      </w:fldSimple>
+      <w:bookmarkEnd w:id="18"/>
+      <w:r>
+        <w:t xml:space="preserve">: Durchschnittliche Anzahl an benachbarten Knoten in der </w:t>
+      </w:r>
+      <w:proofErr w:type="spellStart"/>
+      <w:r>
+        <w:t>Active</w:t>
+      </w:r>
+      <w:proofErr w:type="spellEnd"/>
+      <w:r>
+        <w:t xml:space="preserve"> View eines Peers. UC1 und UC3 beziehen sich jeweils auf den Discovery-Modus </w:t>
+      </w:r>
+      <w:proofErr w:type="spellStart"/>
+      <w:r>
+        <w:t>Direct</w:t>
+      </w:r>
+      <w:proofErr w:type="spellEnd"/>
+      <w:r>
+        <w:t>, ohne bzw. mit injizierter Netzwerkstörung, UC2 und UC4 analog auf den Discovery-Modus Relay.</w:t>
+      </w:r>
+    </w:p>
+    <w:p>
+      <w:pPr>
+        <w:jc w:val="both"/>
+      </w:pPr>
+      <w:r>
+        <w:t xml:space="preserve">Zusätzlich wurden auch </w:t>
+      </w:r>
+      <w:proofErr w:type="spellStart"/>
+      <w:r>
+        <w:rPr>
+          <w:rStyle w:val="CodeZchn"/>
+        </w:rPr>
+        <w:t>NeighborUp</w:t>
+      </w:r>
+      <w:proofErr w:type="spellEnd"/>
+      <w:r>
+        <w:t xml:space="preserve">- und </w:t>
+      </w:r>
+      <w:proofErr w:type="spellStart"/>
+      <w:r>
+        <w:rPr>
+          <w:rStyle w:val="CodeZchn"/>
+        </w:rPr>
+        <w:t>NeighborDown</w:t>
+      </w:r>
+      <w:proofErr w:type="spellEnd"/>
+      <w:r>
+        <w:t xml:space="preserve">-Ereignisse ausgewertet. Diese Ereignisse zählen, wie häufig Peers in die </w:t>
+      </w:r>
+      <w:proofErr w:type="spellStart"/>
+      <w:r>
+        <w:t>Active</w:t>
+      </w:r>
+      <w:proofErr w:type="spellEnd"/>
+      <w:r>
+        <w:t xml:space="preserve"> View aufgenommen beziehungsweise daraus entfernt werden und dienen somit als Indikator für die Dynamik und Stabilität der Overlay-Nachbarschaft. In allen betrachteten Szenarien treten im Relay-Modus deutlich mehr solcher Ereignisse auf als im </w:t>
+      </w:r>
+      <w:proofErr w:type="spellStart"/>
+      <w:r>
+        <w:t>Direct</w:t>
+      </w:r>
+      <w:proofErr w:type="spellEnd"/>
+      <w:r>
+        <w:t>-Modus</w:t>
+      </w:r>
+      <w:r>
+        <w:t xml:space="preserve"> (vgl. </w:t>
+      </w:r>
+      <w:fldSimple w:instr=" REF _Ref217670110 ">
+        <w:r>
+          <w:t xml:space="preserve">Abb. </w:t>
+        </w:r>
         <w:r>
           <w:rPr>
             <w:noProof/>
@@ -5479,117 +5919,11 @@
           <w:t>3</w:t>
         </w:r>
       </w:fldSimple>
-      <w:bookmarkEnd w:id="16"/>
-      <w:r>
-        <w:t xml:space="preserve">: Durchschnittliche Anzahl von Änderungen der </w:t>
-      </w:r>
-      <w:proofErr w:type="spellStart"/>
-      <w:r>
-        <w:t>Active</w:t>
-      </w:r>
-      <w:proofErr w:type="spellEnd"/>
-      <w:r>
-        <w:t xml:space="preserve"> View eines Peers. durch Hinzufügen oder Entfernen von anderen Knoten im Netzwerk.</w:t>
-      </w:r>
-      <w:r>
-        <w:t xml:space="preserve"> </w:t>
-      </w:r>
-      <w:r>
-        <w:t xml:space="preserve">UC1 und UC3 beziehen sich jeweils auf den Discovery-Modus </w:t>
-      </w:r>
-      <w:proofErr w:type="spellStart"/>
-      <w:r>
-        <w:t>Direct</w:t>
-      </w:r>
-      <w:proofErr w:type="spellEnd"/>
-      <w:r>
-        <w:t>, ohne bzw. mit injizierter Netzwerkstörung, UC2 und UC4 analog auf den Discovery-Modus Relay.</w:t>
-      </w:r>
-    </w:p>
-    <w:p>
-      <w:pPr>
-        <w:jc w:val="both"/>
-      </w:pPr>
-      <w:r>
-        <w:t>Bei beiden Discovery-Modi nimmt unter simulierter</w:t>
-      </w:r>
-      <w:r>
-        <w:t xml:space="preserve">, schlechter Netzwerkqualität </w:t>
-      </w:r>
-      <w:r>
-        <w:t xml:space="preserve">die durchschnittliche Zeit zu, während </w:t>
-      </w:r>
-      <w:r>
-        <w:t>der die Peers</w:t>
-      </w:r>
-      <w:r>
-        <w:t xml:space="preserve"> im Netzwerk eine leere </w:t>
-      </w:r>
-      <w:proofErr w:type="spellStart"/>
-      <w:r>
-        <w:t>Active</w:t>
-      </w:r>
-      <w:proofErr w:type="spellEnd"/>
-      <w:r>
-        <w:t xml:space="preserve"> View haben</w:t>
-      </w:r>
-      <w:r>
-        <w:t xml:space="preserve"> (vgl. </w:t>
-      </w:r>
-      <w:fldSimple w:instr=" REF _Ref217679535 ">
-        <w:r>
-          <w:t xml:space="preserve">Abb. </w:t>
-        </w:r>
-        <w:r>
-          <w:rPr>
-            <w:noProof/>
-          </w:rPr>
-          <w:t>4</w:t>
-        </w:r>
-      </w:fldSimple>
       <w:r>
         <w:t>)</w:t>
       </w:r>
       <w:r>
-        <w:t xml:space="preserve">. Die Varianz ist hier allerdings sehr gross, da es im Relay-Modus in kleinen Netzwerken z. B. auch einzelne Peers gibt, deren </w:t>
-      </w:r>
-      <w:proofErr w:type="spellStart"/>
-      <w:r>
-        <w:t>Active</w:t>
-      </w:r>
-      <w:proofErr w:type="spellEnd"/>
-      <w:r>
-        <w:t xml:space="preserve"> View während des gesamten Testlaufs nie leer ist.</w:t>
-      </w:r>
-      <w:r>
-        <w:t xml:space="preserve"> Ohne injizierte Netzwerkstörung treten nur im Relay-Modus und in Netzwerken mit 40 oder 50 Peers vereinzelt Fälle von Peers auf, die über 4 – 5 s eine leere </w:t>
-      </w:r>
-      <w:proofErr w:type="spellStart"/>
-      <w:r>
-        <w:t>Active</w:t>
-      </w:r>
-      <w:proofErr w:type="spellEnd"/>
-      <w:r>
-        <w:t xml:space="preserve"> View haben</w:t>
-      </w:r>
-      <w:r>
-        <w:t xml:space="preserve">. Für die meisten Peers werden in diesen Szenarien keine oder nur sehr kurze Intervalle im Bereich von wenigen </w:t>
-      </w:r>
-      <w:proofErr w:type="spellStart"/>
-      <w:r>
-        <w:t>ms</w:t>
-      </w:r>
-      <w:proofErr w:type="spellEnd"/>
-      <w:r>
-        <w:t xml:space="preserve"> gemessen, während denen die </w:t>
-      </w:r>
-      <w:proofErr w:type="spellStart"/>
-      <w:r>
-        <w:t>Active</w:t>
-      </w:r>
-      <w:proofErr w:type="spellEnd"/>
-      <w:r>
-        <w:t xml:space="preserve"> View leer ist.</w:t>
+        <w:t>.</w:t>
       </w:r>
     </w:p>
     <w:p>
@@ -5598,11 +5932,15 @@
         <w:jc w:val="center"/>
       </w:pPr>
       <w:r>
+        <w:rPr>
+          <w:noProof/>
+        </w:rPr>
+        <w:lastRenderedPageBreak/>
         <w:drawing>
-          <wp:inline distT="0" distB="0" distL="0" distR="0" wp14:anchorId="1C4E6EF6" wp14:editId="65C07294">
+          <wp:inline distT="0" distB="0" distL="0" distR="0" wp14:anchorId="3DA9F8F8" wp14:editId="612FF2C8">
             <wp:extent cx="3960000" cy="1980000"/>
             <wp:effectExtent l="0" t="0" r="2540" b="1270"/>
-            <wp:docPr id="1927695571" name="Grafik 1" descr="Ein Bild, das Text, Diagramm, Screenshot, Farbigkeit enthält.&#10;&#10;KI-generierte Inhalte können fehlerhaft sein."/>
+            <wp:docPr id="562807403" name="Grafik 1" descr="Ein Bild, das Text, Screenshot, Diagramm, Design enthält.&#10;&#10;KI-generierte Inhalte können fehlerhaft sein."/>
             <wp:cNvGraphicFramePr>
               <a:graphicFrameLocks xmlns:a="http://schemas.openxmlformats.org/drawingml/2006/main" noChangeAspect="1"/>
             </wp:cNvGraphicFramePr>
@@ -5610,7 +5948,7 @@
               <a:graphicData uri="http://schemas.openxmlformats.org/drawingml/2006/picture">
                 <pic:pic xmlns:pic="http://schemas.openxmlformats.org/drawingml/2006/picture">
                   <pic:nvPicPr>
-                    <pic:cNvPr id="1927695571" name="Grafik 1" descr="Ein Bild, das Text, Diagramm, Screenshot, Farbigkeit enthält.&#10;&#10;KI-generierte Inhalte können fehlerhaft sein."/>
+                    <pic:cNvPr id="562807403" name="Grafik 1" descr="Ein Bild, das Text, Screenshot, Diagramm, Design enthält.&#10;&#10;KI-generierte Inhalte können fehlerhaft sein."/>
                     <pic:cNvPicPr/>
                   </pic:nvPicPr>
                   <pic:blipFill>
@@ -5640,11 +5978,76 @@
         <w:pStyle w:val="Beschriftung"/>
         <w:jc w:val="both"/>
       </w:pPr>
-      <w:bookmarkStart w:id="17" w:name="_Ref217679535"/>
+      <w:bookmarkStart w:id="19" w:name="_Ref217670110"/>
       <w:r>
         <w:t xml:space="preserve">Abb. </w:t>
       </w:r>
       <w:fldSimple w:instr=" SEQ Abb. \* ARABIC ">
+        <w:r>
+          <w:rPr>
+            <w:noProof/>
+          </w:rPr>
+          <w:t>3</w:t>
+        </w:r>
+      </w:fldSimple>
+      <w:bookmarkEnd w:id="19"/>
+      <w:r>
+        <w:t xml:space="preserve">: Durchschnittliche Anzahl von Änderungen der </w:t>
+      </w:r>
+      <w:proofErr w:type="spellStart"/>
+      <w:r>
+        <w:t>Active</w:t>
+      </w:r>
+      <w:proofErr w:type="spellEnd"/>
+      <w:r>
+        <w:t xml:space="preserve"> View eines Peers. durch Hinzufügen oder Entfernen von anderen Knoten im Netzwerk.</w:t>
+      </w:r>
+      <w:r>
+        <w:t xml:space="preserve"> UC1 und UC3 beziehen sich jeweils auf den Discovery-Modus </w:t>
+      </w:r>
+      <w:proofErr w:type="spellStart"/>
+      <w:r>
+        <w:t>Direct</w:t>
+      </w:r>
+      <w:proofErr w:type="spellEnd"/>
+      <w:r>
+        <w:t>, ohne bzw. mit injizierter Netzwerkstörung, UC2 und UC4 analog auf den Discovery-Modus Relay.</w:t>
+      </w:r>
+    </w:p>
+    <w:p>
+      <w:pPr>
+        <w:jc w:val="both"/>
+      </w:pPr>
+      <w:r>
+        <w:t>Bei beiden Discovery-Modi nimmt unter simulierter</w:t>
+      </w:r>
+      <w:r>
+        <w:t xml:space="preserve">, schlechter Netzwerkqualität </w:t>
+      </w:r>
+      <w:r>
+        <w:t xml:space="preserve">die durchschnittliche Zeit zu, während </w:t>
+      </w:r>
+      <w:r>
+        <w:t>der die Peers</w:t>
+      </w:r>
+      <w:r>
+        <w:t xml:space="preserve"> im Netzwerk eine leere </w:t>
+      </w:r>
+      <w:proofErr w:type="spellStart"/>
+      <w:r>
+        <w:t>Active</w:t>
+      </w:r>
+      <w:proofErr w:type="spellEnd"/>
+      <w:r>
+        <w:t xml:space="preserve"> View haben</w:t>
+      </w:r>
+      <w:r>
+        <w:t xml:space="preserve"> (vgl. </w:t>
+      </w:r>
+      <w:fldSimple w:instr=" REF _Ref217679535 ">
+        <w:r>
+          <w:t xml:space="preserve">Abb. </w:t>
+        </w:r>
         <w:r>
           <w:rPr>
             <w:noProof/>
@@ -5652,9 +6055,11 @@
           <w:t>4</w:t>
         </w:r>
       </w:fldSimple>
-      <w:bookmarkEnd w:id="17"/>
-      <w:r>
-        <w:t xml:space="preserve">: Während eines Testlaufs aufsummierte Zeitdauer, die ein Peer eine leere </w:t>
+      <w:r>
+        <w:t>)</w:t>
+      </w:r>
+      <w:r>
+        <w:t xml:space="preserve">. Die Varianz ist hier allerdings sehr gross, da es im Relay-Modus in kleinen Netzwerken z. B. auch einzelne Peers gibt, deren </w:t>
       </w:r>
       <w:proofErr w:type="spellStart"/>
       <w:r>
@@ -5662,127 +6067,37 @@
       </w:r>
       <w:proofErr w:type="spellEnd"/>
       <w:r>
-        <w:t xml:space="preserve"> View hatte. Die Werte sind über alle Peers im Netzwerk gemittelt. UC3 bezieht sich auf den Discovery-Modus </w:t>
-      </w:r>
-      <w:proofErr w:type="spellStart"/>
-      <w:r>
-        <w:t>Direct</w:t>
-      </w:r>
-      <w:proofErr w:type="spellEnd"/>
-      <w:r>
-        <w:t>, UC4 auf den Discovery-Modus Relay. In beiden Szenarien wurde eine schlechte Netzqualität simuliert.</w:t>
-      </w:r>
-    </w:p>
-    <w:p>
-      <w:pPr>
-        <w:pStyle w:val="berschrift2"/>
-      </w:pPr>
-      <w:proofErr w:type="spellStart"/>
-      <w:r>
-        <w:t>Delivery</w:t>
-      </w:r>
-      <w:proofErr w:type="spellEnd"/>
-      <w:r>
-        <w:t xml:space="preserve"> Rate, Duplikate und out-</w:t>
-      </w:r>
-      <w:proofErr w:type="spellStart"/>
-      <w:r>
-        <w:t>of</w:t>
-      </w:r>
-      <w:proofErr w:type="spellEnd"/>
-      <w:r>
-        <w:t>-order Nachrichten</w:t>
-      </w:r>
-      <w:bookmarkEnd w:id="14"/>
-    </w:p>
-    <w:p>
-      <w:pPr>
-        <w:jc w:val="both"/>
-      </w:pPr>
-      <w:r>
-        <w:t xml:space="preserve">Unabhängig vom Discovery-Modus zeigt sich bei gültigen Testläufen eine nahezu ideale Zustellcharakteristik. Die </w:t>
-      </w:r>
-      <w:r>
-        <w:t xml:space="preserve">Rate an zugestellten Nachrichten liegt – sofern die Receiver dem Topic beigetreten sind – praktisch durchgängig bei 100 %. Duplikate traten in keinem der ausgewerteten Testläufe auf. </w:t>
-      </w:r>
-    </w:p>
-    <w:p>
-      <w:pPr>
-        <w:jc w:val="both"/>
-      </w:pPr>
-      <w:r>
-        <w:rPr>
-          <w:rStyle w:val="IntensiverVerweis"/>
-        </w:rPr>
-        <w:t>Out-</w:t>
-      </w:r>
-      <w:proofErr w:type="spellStart"/>
-      <w:r>
-        <w:rPr>
-          <w:rStyle w:val="IntensiverVerweis"/>
-        </w:rPr>
-        <w:t>of</w:t>
-      </w:r>
-      <w:proofErr w:type="spellEnd"/>
-      <w:r>
-        <w:rPr>
-          <w:rStyle w:val="IntensiverVerweis"/>
-        </w:rPr>
-        <w:t>-order-Ereignisse</w:t>
-      </w:r>
-      <w:r>
-        <w:t xml:space="preserve"> bezeichnen empfangene Nachrichten, deren Sequenznummer kleiner ist als die einer zuvor empfangenen Nachricht und die somit nicht in der ursprünglichen Sendereihenfolge eintreffen. Solche Ereignisse wurden ausschliesslich unter aktivierter</w:t>
-      </w:r>
-      <w:r>
-        <w:t xml:space="preserve"> </w:t>
-      </w:r>
-      <w:r>
-        <w:lastRenderedPageBreak/>
-        <w:t>Netzwerkstörung beobachtet</w:t>
-      </w:r>
-      <w:r>
-        <w:t xml:space="preserve">, die Ergebnisse sind in der </w:t>
-      </w:r>
-      <w:fldSimple w:instr=" REF _Ref217666252 ">
-        <w:r>
-          <w:t xml:space="preserve">Abb. </w:t>
-        </w:r>
-        <w:r>
-          <w:rPr>
-            <w:noProof/>
-          </w:rPr>
-          <w:t>5</w:t>
-        </w:r>
-      </w:fldSimple>
-      <w:r>
-        <w:t xml:space="preserve"> dargestellt</w:t>
-      </w:r>
-      <w:r>
-        <w:t xml:space="preserve">. Im </w:t>
-      </w:r>
-      <w:proofErr w:type="spellStart"/>
-      <w:r>
-        <w:t>Direct</w:t>
-      </w:r>
-      <w:proofErr w:type="spellEnd"/>
-      <w:r>
-        <w:t>-Modus treten bei 10 Peers im Netzwerk im Mittel rund 170 out-</w:t>
-      </w:r>
-      <w:proofErr w:type="spellStart"/>
-      <w:r>
-        <w:t>of</w:t>
-      </w:r>
-      <w:proofErr w:type="spellEnd"/>
-      <w:r>
-        <w:t>-order Nachrichten auf; bei 50 Peers steigt dieser Wert auf etwa das Doppelte. Im Relay-Modus ist die Anzahl der out-</w:t>
-      </w:r>
-      <w:proofErr w:type="spellStart"/>
-      <w:r>
-        <w:t>of</w:t>
-      </w:r>
-      <w:proofErr w:type="spellEnd"/>
-      <w:r>
-        <w:t>-order-Nachrichten bei mehr Peers im Netzwerk im Vergleich geringer.</w:t>
+        <w:t xml:space="preserve"> View während des gesamten Testlaufs nie leer ist.</w:t>
+      </w:r>
+      <w:r>
+        <w:t xml:space="preserve"> Ohne injizierte Netzwerkstörung treten nur im Relay-Modus und in Netzwerken mit 40 oder 50 Peers vereinzelt Fälle von Peers auf, die über 4 – 5 s eine leere </w:t>
+      </w:r>
+      <w:proofErr w:type="spellStart"/>
+      <w:r>
+        <w:t>Active</w:t>
+      </w:r>
+      <w:proofErr w:type="spellEnd"/>
+      <w:r>
+        <w:t xml:space="preserve"> View haben</w:t>
+      </w:r>
+      <w:r>
+        <w:t xml:space="preserve">. Für die meisten Peers werden in diesen Szenarien keine oder nur sehr kurze Intervalle im Bereich von wenigen </w:t>
+      </w:r>
+      <w:proofErr w:type="spellStart"/>
+      <w:r>
+        <w:t>ms</w:t>
+      </w:r>
+      <w:proofErr w:type="spellEnd"/>
+      <w:r>
+        <w:t xml:space="preserve"> gemessen, während denen die </w:t>
+      </w:r>
+      <w:proofErr w:type="spellStart"/>
+      <w:r>
+        <w:t>Active</w:t>
+      </w:r>
+      <w:proofErr w:type="spellEnd"/>
+      <w:r>
+        <w:t xml:space="preserve"> View leer ist.</w:t>
       </w:r>
     </w:p>
     <w:p>
@@ -5791,11 +6106,14 @@
         <w:jc w:val="center"/>
       </w:pPr>
       <w:r>
+        <w:rPr>
+          <w:noProof/>
+        </w:rPr>
         <w:drawing>
-          <wp:inline distT="0" distB="0" distL="0" distR="0" wp14:anchorId="0CDEAB73" wp14:editId="60440497">
+          <wp:inline distT="0" distB="0" distL="0" distR="0" wp14:anchorId="1C4E6EF6" wp14:editId="65C07294">
             <wp:extent cx="3960000" cy="1980000"/>
             <wp:effectExtent l="0" t="0" r="2540" b="1270"/>
-            <wp:docPr id="2114839389" name="Grafik 1" descr="Ein Bild, das Text, Screenshot, Diagramm, Farbigkeit enthält.&#10;&#10;KI-generierte Inhalte können fehlerhaft sein."/>
+            <wp:docPr id="1927695571" name="Grafik 1" descr="Ein Bild, das Text, Diagramm, Screenshot, Farbigkeit enthält.&#10;&#10;KI-generierte Inhalte können fehlerhaft sein."/>
             <wp:cNvGraphicFramePr>
               <a:graphicFrameLocks xmlns:a="http://schemas.openxmlformats.org/drawingml/2006/main" noChangeAspect="1"/>
             </wp:cNvGraphicFramePr>
@@ -5803,7 +6121,7 @@
               <a:graphicData uri="http://schemas.openxmlformats.org/drawingml/2006/picture">
                 <pic:pic xmlns:pic="http://schemas.openxmlformats.org/drawingml/2006/picture">
                   <pic:nvPicPr>
-                    <pic:cNvPr id="2114839389" name="Grafik 1" descr="Ein Bild, das Text, Screenshot, Diagramm, Farbigkeit enthält.&#10;&#10;KI-generierte Inhalte können fehlerhaft sein."/>
+                    <pic:cNvPr id="1927695571" name="Grafik 1" descr="Ein Bild, das Text, Diagramm, Screenshot, Farbigkeit enthält.&#10;&#10;KI-generierte Inhalte können fehlerhaft sein."/>
                     <pic:cNvPicPr/>
                   </pic:nvPicPr>
                   <pic:blipFill>
@@ -5833,7 +6151,222 @@
         <w:pStyle w:val="Beschriftung"/>
         <w:jc w:val="both"/>
       </w:pPr>
-      <w:bookmarkStart w:id="18" w:name="_Ref217666252"/>
+      <w:bookmarkStart w:id="20" w:name="_Ref217679535"/>
+      <w:r>
+        <w:t xml:space="preserve">Abb. </w:t>
+      </w:r>
+      <w:fldSimple w:instr=" SEQ Abb. \* ARABIC ">
+        <w:r>
+          <w:rPr>
+            <w:noProof/>
+          </w:rPr>
+          <w:t>4</w:t>
+        </w:r>
+      </w:fldSimple>
+      <w:bookmarkEnd w:id="20"/>
+      <w:r>
+        <w:t xml:space="preserve">: Während eines Testlaufs aufsummierte Zeitdauer, die ein Peer eine leere </w:t>
+      </w:r>
+      <w:proofErr w:type="spellStart"/>
+      <w:r>
+        <w:t>Active</w:t>
+      </w:r>
+      <w:proofErr w:type="spellEnd"/>
+      <w:r>
+        <w:t xml:space="preserve"> View hatte. Die Werte sind über alle Peers im Netzwerk gemittelt. UC3 bezieht sich auf den Discovery-Modus </w:t>
+      </w:r>
+      <w:proofErr w:type="spellStart"/>
+      <w:r>
+        <w:t>Direct</w:t>
+      </w:r>
+      <w:proofErr w:type="spellEnd"/>
+      <w:r>
+        <w:t>, UC4 auf den Discovery-Modus Relay. In beiden Szenarien wurde eine schlechte Netzqualität simuliert.</w:t>
+      </w:r>
+    </w:p>
+    <w:p>
+      <w:pPr>
+        <w:pStyle w:val="berschrift2"/>
+      </w:pPr>
+      <w:bookmarkStart w:id="21" w:name="_Toc217680295"/>
+      <w:proofErr w:type="spellStart"/>
+      <w:r>
+        <w:t>Delivery</w:t>
+      </w:r>
+      <w:proofErr w:type="spellEnd"/>
+      <w:r>
+        <w:t xml:space="preserve"> Rate, Duplikate und out-</w:t>
+      </w:r>
+      <w:proofErr w:type="spellStart"/>
+      <w:r>
+        <w:t>of</w:t>
+      </w:r>
+      <w:proofErr w:type="spellEnd"/>
+      <w:r>
+        <w:t>-order Nachrichten</w:t>
+      </w:r>
+      <w:bookmarkEnd w:id="21"/>
+    </w:p>
+    <w:p>
+      <w:pPr>
+        <w:jc w:val="both"/>
+      </w:pPr>
+      <w:r>
+        <w:t xml:space="preserve">Unabhängig vom Discovery-Modus </w:t>
+      </w:r>
+      <w:r>
+        <w:t>liegt</w:t>
+      </w:r>
+      <w:r>
+        <w:t xml:space="preserve"> bei gültigen Testläufen </w:t>
+      </w:r>
+      <w:r>
+        <w:t>di</w:t>
+      </w:r>
+      <w:r>
+        <w:t xml:space="preserve">e </w:t>
+      </w:r>
+      <w:r>
+        <w:t xml:space="preserve">Rate an zugestellten Nachrichten liegt – sofern die Receiver dem Topic beigetreten sind – praktisch durchgängig bei 100 %. Duplikate traten in keinem der ausgewerteten Testläufe auf. </w:t>
+      </w:r>
+      <w:r>
+        <w:t xml:space="preserve"> </w:t>
+      </w:r>
+    </w:p>
+    <w:p>
+      <w:pPr>
+        <w:jc w:val="both"/>
+      </w:pPr>
+      <w:r>
+        <w:rPr>
+          <w:rStyle w:val="IntensiverVerweis"/>
+        </w:rPr>
+        <w:t>Out-</w:t>
+      </w:r>
+      <w:proofErr w:type="spellStart"/>
+      <w:r>
+        <w:rPr>
+          <w:rStyle w:val="IntensiverVerweis"/>
+        </w:rPr>
+        <w:t>of</w:t>
+      </w:r>
+      <w:proofErr w:type="spellEnd"/>
+      <w:r>
+        <w:rPr>
+          <w:rStyle w:val="IntensiverVerweis"/>
+        </w:rPr>
+        <w:t>-order-Ereignisse</w:t>
+      </w:r>
+      <w:r>
+        <w:t xml:space="preserve"> bezeichnen empfangene Nachrichten, deren Sequenznummer kleiner ist als die einer zuvor empfangenen Nachricht und die somit nicht in der ursprünglichen Sendereihenfolge eintreffen. Solche Ereignisse wurden ausschliesslich unter aktivierter</w:t>
+      </w:r>
+      <w:r>
+        <w:t xml:space="preserve"> </w:t>
+      </w:r>
+      <w:r>
+        <w:t>Netzwerkstörung beobachtet</w:t>
+      </w:r>
+      <w:r>
+        <w:t xml:space="preserve">, die Ergebnisse sind in der </w:t>
+      </w:r>
+      <w:fldSimple w:instr=" REF _Ref217666252 ">
+        <w:r>
+          <w:t xml:space="preserve">Abb. </w:t>
+        </w:r>
+        <w:r>
+          <w:rPr>
+            <w:noProof/>
+          </w:rPr>
+          <w:t>5</w:t>
+        </w:r>
+      </w:fldSimple>
+      <w:r>
+        <w:t xml:space="preserve"> dargestellt</w:t>
+      </w:r>
+      <w:r>
+        <w:t xml:space="preserve">. Im </w:t>
+      </w:r>
+      <w:proofErr w:type="spellStart"/>
+      <w:r>
+        <w:t>Direct</w:t>
+      </w:r>
+      <w:proofErr w:type="spellEnd"/>
+      <w:r>
+        <w:t xml:space="preserve">-Modus treten bei 10 </w:t>
+      </w:r>
+      <w:r>
+        <w:lastRenderedPageBreak/>
+        <w:t>Peers im Netzwerk im Mittel rund 170 out-</w:t>
+      </w:r>
+      <w:proofErr w:type="spellStart"/>
+      <w:r>
+        <w:t>of</w:t>
+      </w:r>
+      <w:proofErr w:type="spellEnd"/>
+      <w:r>
+        <w:t>-order Nachrichten auf; bei 50 Peers steigt dieser Wert auf etwa das Doppelte. Im Relay-Modus ist die Anzahl der out-</w:t>
+      </w:r>
+      <w:proofErr w:type="spellStart"/>
+      <w:r>
+        <w:t>of</w:t>
+      </w:r>
+      <w:proofErr w:type="spellEnd"/>
+      <w:r>
+        <w:t>-order-Nachrichten bei mehr Peers im Netzwerk im Vergleich geringer.</w:t>
+      </w:r>
+    </w:p>
+    <w:p>
+      <w:pPr>
+        <w:keepNext/>
+        <w:jc w:val="center"/>
+      </w:pPr>
+      <w:r>
+        <w:rPr>
+          <w:noProof/>
+        </w:rPr>
+        <w:drawing>
+          <wp:inline distT="0" distB="0" distL="0" distR="0" wp14:anchorId="0CDEAB73" wp14:editId="60440497">
+            <wp:extent cx="3960000" cy="1980000"/>
+            <wp:effectExtent l="0" t="0" r="2540" b="1270"/>
+            <wp:docPr id="2114839389" name="Grafik 1" descr="Ein Bild, das Text, Screenshot, Diagramm, Farbigkeit enthält.&#10;&#10;KI-generierte Inhalte können fehlerhaft sein."/>
+            <wp:cNvGraphicFramePr>
+              <a:graphicFrameLocks xmlns:a="http://schemas.openxmlformats.org/drawingml/2006/main" noChangeAspect="1"/>
+            </wp:cNvGraphicFramePr>
+            <a:graphic xmlns:a="http://schemas.openxmlformats.org/drawingml/2006/main">
+              <a:graphicData uri="http://schemas.openxmlformats.org/drawingml/2006/picture">
+                <pic:pic xmlns:pic="http://schemas.openxmlformats.org/drawingml/2006/picture">
+                  <pic:nvPicPr>
+                    <pic:cNvPr id="2114839389" name="Grafik 1" descr="Ein Bild, das Text, Screenshot, Diagramm, Farbigkeit enthält.&#10;&#10;KI-generierte Inhalte können fehlerhaft sein."/>
+                    <pic:cNvPicPr/>
+                  </pic:nvPicPr>
+                  <pic:blipFill>
+                    <a:blip r:embed="rId13"/>
+                    <a:stretch>
+                      <a:fillRect/>
+                    </a:stretch>
+                  </pic:blipFill>
+                  <pic:spPr>
+                    <a:xfrm>
+                      <a:off x="0" y="0"/>
+                      <a:ext cx="3960000" cy="1980000"/>
+                    </a:xfrm>
+                    <a:prstGeom prst="rect">
+                      <a:avLst/>
+                    </a:prstGeom>
+                  </pic:spPr>
+                </pic:pic>
+              </a:graphicData>
+            </a:graphic>
+          </wp:inline>
+        </w:drawing>
+      </w:r>
+    </w:p>
+    <w:p>
+      <w:pPr>
+        <w:pStyle w:val="Beschriftung"/>
+        <w:jc w:val="both"/>
+      </w:pPr>
+      <w:bookmarkStart w:id="22" w:name="_Ref217666252"/>
       <w:r>
         <w:t xml:space="preserve">Abb. </w:t>
       </w:r>
@@ -5845,7 +6378,7 @@
           <w:t>5</w:t>
         </w:r>
       </w:fldSimple>
-      <w:bookmarkEnd w:id="18"/>
+      <w:bookmarkEnd w:id="22"/>
       <w:r>
         <w:t xml:space="preserve">: Anzahl an Nachrichten, die nicht in der vorgesehenen Reihenfolge empfangen wurden. UC3 bezieht sich auf den Discovery-Modus </w:t>
       </w:r>
@@ -5857,16 +6390,19 @@
       <w:r>
         <w:t>, UC4 bezieht sich auf den Discovery-Modus Relay. Für beide Use Cases wurde eine verminderte Netzwerkqualität simuliert.</w:t>
       </w:r>
+      <w:r>
+        <w:t xml:space="preserve"> </w:t>
+      </w:r>
     </w:p>
     <w:p>
       <w:pPr>
         <w:pStyle w:val="berschrift2"/>
       </w:pPr>
-      <w:bookmarkStart w:id="19" w:name="_Toc216283964"/>
+      <w:bookmarkStart w:id="23" w:name="_Toc217680296"/>
       <w:r>
         <w:t>Latenz und LDH</w:t>
       </w:r>
-      <w:bookmarkEnd w:id="19"/>
+      <w:bookmarkEnd w:id="23"/>
     </w:p>
     <w:p>
       <w:pPr>
@@ -5930,7 +6466,7 @@
         </w:r>
       </w:fldSimple>
       <w:r>
-        <w:t>) steigen die Latenzen wie zu erwarten war an und erreichen insbesondere bei den höheren Quantilen und Maximalwerten das bis zu 10fache der Zeiten, die ohne Netzwerkstörung gemessen wurden.</w:t>
+        <w:t>) steigen die Latenzen an und erreichen insbesondere bei den höheren Quantilen und Maximalwerten das bis zu 10fache der Zeiten, die ohne Netzwerkstörung gemessen wurden.</w:t>
       </w:r>
     </w:p>
     <w:p>
@@ -5938,6 +6474,9 @@
         <w:keepNext/>
       </w:pPr>
       <w:r>
+        <w:rPr>
+          <w:noProof/>
+        </w:rPr>
         <w:drawing>
           <wp:inline distT="0" distB="0" distL="0" distR="0" wp14:anchorId="4ABB9F98" wp14:editId="745FD836">
             <wp:extent cx="2772000" cy="2079000"/>
@@ -5951,49 +6490,6 @@
                 <pic:pic xmlns:pic="http://schemas.openxmlformats.org/drawingml/2006/picture">
                   <pic:nvPicPr>
                     <pic:cNvPr id="1417791560" name="Grafik 1" descr="Ein Bild, das Text, Screenshot, Diagramm, Reihe enthält.&#10;&#10;KI-generierte Inhalte können fehlerhaft sein."/>
-                    <pic:cNvPicPr/>
-                  </pic:nvPicPr>
-                  <pic:blipFill>
-                    <a:blip r:embed="rId13"/>
-                    <a:stretch>
-                      <a:fillRect/>
-                    </a:stretch>
-                  </pic:blipFill>
-                  <pic:spPr>
-                    <a:xfrm>
-                      <a:off x="0" y="0"/>
-                      <a:ext cx="2772000" cy="2079000"/>
-                    </a:xfrm>
-                    <a:prstGeom prst="rect">
-                      <a:avLst/>
-                    </a:prstGeom>
-                  </pic:spPr>
-                </pic:pic>
-              </a:graphicData>
-            </a:graphic>
-          </wp:inline>
-        </w:drawing>
-      </w:r>
-      <w:r>
-        <w:rPr>
-          <w:noProof/>
-        </w:rPr>
-        <w:t xml:space="preserve"> </w:t>
-      </w:r>
-      <w:r>
-        <w:drawing>
-          <wp:inline distT="0" distB="0" distL="0" distR="0" wp14:anchorId="3E80BC97" wp14:editId="78C65C20">
-            <wp:extent cx="2772000" cy="2079000"/>
-            <wp:effectExtent l="0" t="0" r="9525" b="0"/>
-            <wp:docPr id="1984448473" name="Grafik 1" descr="Ein Bild, das Text, Screenshot, Diagramm, Reihe enthält.&#10;&#10;KI-generierte Inhalte können fehlerhaft sein."/>
-            <wp:cNvGraphicFramePr>
-              <a:graphicFrameLocks xmlns:a="http://schemas.openxmlformats.org/drawingml/2006/main" noChangeAspect="1"/>
-            </wp:cNvGraphicFramePr>
-            <a:graphic xmlns:a="http://schemas.openxmlformats.org/drawingml/2006/main">
-              <a:graphicData uri="http://schemas.openxmlformats.org/drawingml/2006/picture">
-                <pic:pic xmlns:pic="http://schemas.openxmlformats.org/drawingml/2006/picture">
-                  <pic:nvPicPr>
-                    <pic:cNvPr id="1984448473" name="Grafik 1" descr="Ein Bild, das Text, Screenshot, Diagramm, Reihe enthält.&#10;&#10;KI-generierte Inhalte können fehlerhaft sein."/>
                     <pic:cNvPicPr/>
                   </pic:nvPicPr>
                   <pic:blipFill>
@@ -6017,12 +6513,58 @@
           </wp:inline>
         </w:drawing>
       </w:r>
+      <w:r>
+        <w:rPr>
+          <w:noProof/>
+        </w:rPr>
+        <w:t xml:space="preserve"> </w:t>
+      </w:r>
+      <w:r>
+        <w:rPr>
+          <w:noProof/>
+        </w:rPr>
+        <w:drawing>
+          <wp:inline distT="0" distB="0" distL="0" distR="0" wp14:anchorId="3E80BC97" wp14:editId="78C65C20">
+            <wp:extent cx="2772000" cy="2079000"/>
+            <wp:effectExtent l="0" t="0" r="9525" b="0"/>
+            <wp:docPr id="1984448473" name="Grafik 1" descr="Ein Bild, das Text, Screenshot, Diagramm, Reihe enthält.&#10;&#10;KI-generierte Inhalte können fehlerhaft sein."/>
+            <wp:cNvGraphicFramePr>
+              <a:graphicFrameLocks xmlns:a="http://schemas.openxmlformats.org/drawingml/2006/main" noChangeAspect="1"/>
+            </wp:cNvGraphicFramePr>
+            <a:graphic xmlns:a="http://schemas.openxmlformats.org/drawingml/2006/main">
+              <a:graphicData uri="http://schemas.openxmlformats.org/drawingml/2006/picture">
+                <pic:pic xmlns:pic="http://schemas.openxmlformats.org/drawingml/2006/picture">
+                  <pic:nvPicPr>
+                    <pic:cNvPr id="1984448473" name="Grafik 1" descr="Ein Bild, das Text, Screenshot, Diagramm, Reihe enthält.&#10;&#10;KI-generierte Inhalte können fehlerhaft sein."/>
+                    <pic:cNvPicPr/>
+                  </pic:nvPicPr>
+                  <pic:blipFill>
+                    <a:blip r:embed="rId15"/>
+                    <a:stretch>
+                      <a:fillRect/>
+                    </a:stretch>
+                  </pic:blipFill>
+                  <pic:spPr>
+                    <a:xfrm>
+                      <a:off x="0" y="0"/>
+                      <a:ext cx="2772000" cy="2079000"/>
+                    </a:xfrm>
+                    <a:prstGeom prst="rect">
+                      <a:avLst/>
+                    </a:prstGeom>
+                  </pic:spPr>
+                </pic:pic>
+              </a:graphicData>
+            </a:graphic>
+          </wp:inline>
+        </w:drawing>
+      </w:r>
     </w:p>
     <w:p>
       <w:pPr>
         <w:pStyle w:val="Beschriftung"/>
       </w:pPr>
-      <w:bookmarkStart w:id="20" w:name="_Ref217671624"/>
+      <w:bookmarkStart w:id="24" w:name="_Ref217671624"/>
       <w:r>
         <w:t xml:space="preserve">Abb. </w:t>
       </w:r>
@@ -6034,7 +6576,7 @@
           <w:t>6</w:t>
         </w:r>
       </w:fldSimple>
-      <w:bookmarkEnd w:id="20"/>
+      <w:bookmarkEnd w:id="24"/>
       <w:r>
         <w:t xml:space="preserve">: </w:t>
       </w:r>
@@ -6047,18 +6589,15 @@
       </w:r>
       <w:proofErr w:type="spellEnd"/>
       <w:r>
-        <w:t xml:space="preserve">, UC3 und UC4 auf den Discovery-Modus </w:t>
-      </w:r>
+        <w:t>, UC3 und UC4 auf den Discovery-Modus Relay. Dargestellt sind die Werte für die Szenarien mit der jeweils kleinsten und grössten untersuchten Anzahl an Peers im Netzwerk (10 bzw. 50).</w:t>
+      </w:r>
+    </w:p>
+    <w:p>
+      <w:pPr>
+        <w:jc w:val="both"/>
+      </w:pPr>
       <w:r>
         <w:lastRenderedPageBreak/>
-        <w:t>Relay. Dargestellt sind die Werte für die Szenarien mit der jeweils kleinsten und grössten untersuchten Anzahl an Peers im Netzwerk (10 bzw. 50).</w:t>
-      </w:r>
-    </w:p>
-    <w:p>
-      <w:pPr>
-        <w:jc w:val="both"/>
-      </w:pPr>
-      <w:r>
         <w:t xml:space="preserve">Die </w:t>
       </w:r>
       <w:r>
@@ -6088,7 +6627,7 @@
         <w:t>beschreibt die Anzahl der Overlay-Weiterleitungsschritte, die eine Nachricht bis zu ihrem endgültigen Empfänger durchläuft.</w:t>
       </w:r>
       <w:r>
-        <w:t>. Sie beschreibt damit die effektive Pfadlänge zum Zeitpunkt der Zustellung. Auch hier wurden Quantile ausgewertet, um neben dem typischen Verhalten die maximale und extreme Pfadlänge sichtbar zu machen.</w:t>
+        <w:t xml:space="preserve"> Sie beschreibt damit die effektive Pfadlänge zum Zeitpunkt der Zustellung. Auch hier wurden Quantile ausgewertet, um neben dem typischen Verhalten die maximale und extreme Pfadlänge sichtbar zu machen.</w:t>
       </w:r>
     </w:p>
     <w:p>
@@ -6140,6 +6679,9 @@
         <w:keepNext/>
       </w:pPr>
       <w:r>
+        <w:rPr>
+          <w:noProof/>
+        </w:rPr>
         <w:drawing>
           <wp:inline distT="0" distB="0" distL="0" distR="0" wp14:anchorId="5BA1BC77" wp14:editId="40F650DB">
             <wp:extent cx="2844000" cy="2133000"/>
@@ -6153,43 +6695,6 @@
                 <pic:pic xmlns:pic="http://schemas.openxmlformats.org/drawingml/2006/picture">
                   <pic:nvPicPr>
                     <pic:cNvPr id="1719137966" name="Grafik 1" descr="Ein Bild, das Text, Screenshot, Diagramm, Design enthält.&#10;&#10;KI-generierte Inhalte können fehlerhaft sein."/>
-                    <pic:cNvPicPr/>
-                  </pic:nvPicPr>
-                  <pic:blipFill>
-                    <a:blip r:embed="rId15"/>
-                    <a:stretch>
-                      <a:fillRect/>
-                    </a:stretch>
-                  </pic:blipFill>
-                  <pic:spPr>
-                    <a:xfrm>
-                      <a:off x="0" y="0"/>
-                      <a:ext cx="2844000" cy="2133000"/>
-                    </a:xfrm>
-                    <a:prstGeom prst="rect">
-                      <a:avLst/>
-                    </a:prstGeom>
-                  </pic:spPr>
-                </pic:pic>
-              </a:graphicData>
-            </a:graphic>
-          </wp:inline>
-        </w:drawing>
-      </w:r>
-      <w:r>
-        <w:drawing>
-          <wp:inline distT="0" distB="0" distL="0" distR="0" wp14:anchorId="4BCA2DD2" wp14:editId="17408D3A">
-            <wp:extent cx="2844000" cy="2133000"/>
-            <wp:effectExtent l="0" t="0" r="0" b="635"/>
-            <wp:docPr id="1733748974" name="Grafik 1" descr="Ein Bild, das Text, Screenshot, Diagramm, Reihe enthält.&#10;&#10;KI-generierte Inhalte können fehlerhaft sein."/>
-            <wp:cNvGraphicFramePr>
-              <a:graphicFrameLocks xmlns:a="http://schemas.openxmlformats.org/drawingml/2006/main" noChangeAspect="1"/>
-            </wp:cNvGraphicFramePr>
-            <a:graphic xmlns:a="http://schemas.openxmlformats.org/drawingml/2006/main">
-              <a:graphicData uri="http://schemas.openxmlformats.org/drawingml/2006/picture">
-                <pic:pic xmlns:pic="http://schemas.openxmlformats.org/drawingml/2006/picture">
-                  <pic:nvPicPr>
-                    <pic:cNvPr id="1733748974" name="Grafik 1" descr="Ein Bild, das Text, Screenshot, Diagramm, Reihe enthält.&#10;&#10;KI-generierte Inhalte können fehlerhaft sein."/>
                     <pic:cNvPicPr/>
                   </pic:nvPicPr>
                   <pic:blipFill>
@@ -6213,13 +6718,53 @@
           </wp:inline>
         </w:drawing>
       </w:r>
+      <w:r>
+        <w:rPr>
+          <w:noProof/>
+        </w:rPr>
+        <w:drawing>
+          <wp:inline distT="0" distB="0" distL="0" distR="0" wp14:anchorId="4BCA2DD2" wp14:editId="17408D3A">
+            <wp:extent cx="2844000" cy="2133000"/>
+            <wp:effectExtent l="0" t="0" r="0" b="635"/>
+            <wp:docPr id="1733748974" name="Grafik 1" descr="Ein Bild, das Text, Screenshot, Diagramm, Reihe enthält.&#10;&#10;KI-generierte Inhalte können fehlerhaft sein."/>
+            <wp:cNvGraphicFramePr>
+              <a:graphicFrameLocks xmlns:a="http://schemas.openxmlformats.org/drawingml/2006/main" noChangeAspect="1"/>
+            </wp:cNvGraphicFramePr>
+            <a:graphic xmlns:a="http://schemas.openxmlformats.org/drawingml/2006/main">
+              <a:graphicData uri="http://schemas.openxmlformats.org/drawingml/2006/picture">
+                <pic:pic xmlns:pic="http://schemas.openxmlformats.org/drawingml/2006/picture">
+                  <pic:nvPicPr>
+                    <pic:cNvPr id="1733748974" name="Grafik 1" descr="Ein Bild, das Text, Screenshot, Diagramm, Reihe enthält.&#10;&#10;KI-generierte Inhalte können fehlerhaft sein."/>
+                    <pic:cNvPicPr/>
+                  </pic:nvPicPr>
+                  <pic:blipFill>
+                    <a:blip r:embed="rId17"/>
+                    <a:stretch>
+                      <a:fillRect/>
+                    </a:stretch>
+                  </pic:blipFill>
+                  <pic:spPr>
+                    <a:xfrm>
+                      <a:off x="0" y="0"/>
+                      <a:ext cx="2844000" cy="2133000"/>
+                    </a:xfrm>
+                    <a:prstGeom prst="rect">
+                      <a:avLst/>
+                    </a:prstGeom>
+                  </pic:spPr>
+                </pic:pic>
+              </a:graphicData>
+            </a:graphic>
+          </wp:inline>
+        </w:drawing>
+      </w:r>
     </w:p>
     <w:p>
       <w:pPr>
         <w:pStyle w:val="Beschriftung"/>
         <w:jc w:val="both"/>
       </w:pPr>
-      <w:bookmarkStart w:id="21" w:name="_Ref217672247"/>
+      <w:bookmarkStart w:id="25" w:name="_Ref217672247"/>
       <w:r>
         <w:t xml:space="preserve">Abb. </w:t>
       </w:r>
@@ -6231,7 +6776,7 @@
           <w:t>7</w:t>
         </w:r>
       </w:fldSimple>
-      <w:bookmarkEnd w:id="21"/>
+      <w:bookmarkEnd w:id="25"/>
       <w:r>
         <w:t xml:space="preserve">: </w:t>
       </w:r>
@@ -6244,10 +6789,7 @@
       </w:r>
       <w:proofErr w:type="spellEnd"/>
       <w:r>
-        <w:t xml:space="preserve">-Hops ohne (links) bzw. mit (rechts) simulierter Netzwerkbeeinträchtigung. </w:t>
-      </w:r>
-      <w:r>
-        <w:t xml:space="preserve">UC1 und UC3 beziehen sich jeweils auf den Discovery-Modus </w:t>
+        <w:t xml:space="preserve">-Hops ohne (links) bzw. mit (rechts) simulierter Netzwerkbeeinträchtigung. UC1 und UC3 beziehen sich jeweils auf den Discovery-Modus </w:t>
       </w:r>
       <w:proofErr w:type="spellStart"/>
       <w:r>
@@ -6262,7 +6804,7 @@
       <w:pPr>
         <w:pStyle w:val="berschrift2"/>
       </w:pPr>
-      <w:bookmarkStart w:id="22" w:name="_Toc216283965"/>
+      <w:bookmarkStart w:id="26" w:name="_Toc217680297"/>
       <w:proofErr w:type="spellStart"/>
       <w:r>
         <w:t>Churn</w:t>
@@ -6271,39 +6813,578 @@
       <w:r>
         <w:t xml:space="preserve"> und Recovery</w:t>
       </w:r>
-      <w:bookmarkEnd w:id="22"/>
-    </w:p>
-    <w:p>
+      <w:bookmarkEnd w:id="26"/>
+    </w:p>
+    <w:p>
+      <w:pPr>
+        <w:jc w:val="both"/>
+      </w:pPr>
       <w:r>
         <w:t>Alle bisher beschriebenen Ergebnisse beziehen sich auf Szenarien, bei denen während eines Testlaufs die Anzahl an Peers im Netzwerk stabil bleibt.</w:t>
       </w:r>
+      <w:r>
+        <w:t xml:space="preserve"> Wird eine Teilmenge der Peers temporär aus dem Netzwerk isoliert, hat dies im Vergleich zu den bisher</w:t>
+      </w:r>
+      <w:r>
+        <w:t xml:space="preserve"> vorgestellten Ergebnissen</w:t>
+      </w:r>
+      <w:r>
+        <w:t xml:space="preserve"> keinen signifikanten Einfluss auf die folgenden Metriken:</w:t>
+      </w:r>
+    </w:p>
+    <w:p>
+      <w:pPr>
+        <w:pStyle w:val="Listenabsatz"/>
+        <w:numPr>
+          <w:ilvl w:val="0"/>
+          <w:numId w:val="17"/>
+        </w:numPr>
+        <w:spacing w:after="60"/>
+        <w:ind w:left="357" w:hanging="357"/>
+        <w:contextualSpacing w:val="0"/>
+        <w:jc w:val="both"/>
+      </w:pPr>
+      <w:r>
+        <w:t xml:space="preserve">Die </w:t>
+      </w:r>
+      <w:r>
+        <w:rPr>
+          <w:rStyle w:val="IntensiverVerweis"/>
+        </w:rPr>
+        <w:t>Zustellrate</w:t>
+      </w:r>
+      <w:r>
+        <w:t xml:space="preserve"> der versendeten Nachrichten bleibt stabil bei nahezu 100 %.</w:t>
+      </w:r>
+    </w:p>
+    <w:p>
+      <w:pPr>
+        <w:pStyle w:val="Listenabsatz"/>
+        <w:numPr>
+          <w:ilvl w:val="0"/>
+          <w:numId w:val="17"/>
+        </w:numPr>
+        <w:spacing w:after="60"/>
+        <w:ind w:left="357" w:hanging="357"/>
+        <w:contextualSpacing w:val="0"/>
+        <w:jc w:val="both"/>
+      </w:pPr>
+      <w:r>
+        <w:t xml:space="preserve">Es werden weiterhin keine </w:t>
+      </w:r>
+      <w:r>
+        <w:rPr>
+          <w:rStyle w:val="IntensiverVerweis"/>
+        </w:rPr>
+        <w:t>Nachrichtenduplikate</w:t>
+      </w:r>
+      <w:r>
+        <w:t xml:space="preserve"> gezählt.</w:t>
+      </w:r>
+    </w:p>
+    <w:p>
+      <w:pPr>
+        <w:pStyle w:val="Listenabsatz"/>
+        <w:numPr>
+          <w:ilvl w:val="0"/>
+          <w:numId w:val="17"/>
+        </w:numPr>
+        <w:spacing w:after="60"/>
+        <w:ind w:left="357" w:hanging="357"/>
+        <w:contextualSpacing w:val="0"/>
+        <w:jc w:val="both"/>
+      </w:pPr>
+      <w:r>
+        <w:t xml:space="preserve">Das unter 4.2 beschriebene </w:t>
+      </w:r>
+      <w:proofErr w:type="spellStart"/>
+      <w:r>
+        <w:rPr>
+          <w:rStyle w:val="IntensiverVerweis"/>
+        </w:rPr>
+        <w:t>Join</w:t>
+      </w:r>
+      <w:proofErr w:type="spellEnd"/>
+      <w:r>
+        <w:rPr>
+          <w:rStyle w:val="IntensiverVerweis"/>
+        </w:rPr>
+        <w:t>-Verhalten</w:t>
+      </w:r>
+      <w:r>
+        <w:t xml:space="preserve"> lässt sich reproduzieren: Im Relay-Modus unter verminderter Netzwerkqualität sinkt die Rate an Receivern, die erfolgreich einem Gossip-Topic beitreten auf etwa 80 %.</w:t>
+      </w:r>
+    </w:p>
+    <w:p>
+      <w:pPr>
+        <w:pStyle w:val="Listenabsatz"/>
+        <w:numPr>
+          <w:ilvl w:val="0"/>
+          <w:numId w:val="17"/>
+        </w:numPr>
+        <w:ind w:left="357" w:hanging="357"/>
+        <w:contextualSpacing w:val="0"/>
+        <w:jc w:val="both"/>
+      </w:pPr>
+      <w:r>
+        <w:t xml:space="preserve">Die durchschnittliche </w:t>
+      </w:r>
+      <w:r>
+        <w:rPr>
+          <w:rStyle w:val="IntensiverVerweis"/>
+        </w:rPr>
+        <w:t xml:space="preserve">Anzahl an Knoten in der </w:t>
+      </w:r>
+      <w:proofErr w:type="spellStart"/>
+      <w:r>
+        <w:rPr>
+          <w:rStyle w:val="IntensiverVerweis"/>
+        </w:rPr>
+        <w:t>Active</w:t>
+      </w:r>
+      <w:proofErr w:type="spellEnd"/>
+      <w:r>
+        <w:rPr>
+          <w:rStyle w:val="IntensiverVerweis"/>
+        </w:rPr>
+        <w:t xml:space="preserve"> View</w:t>
+      </w:r>
+      <w:r>
+        <w:t xml:space="preserve"> eines Peers bleibt vergleichbar zu den unter 4.3 geschilderten Ergebnissen.</w:t>
+      </w:r>
+    </w:p>
+    <w:p>
+      <w:pPr>
+        <w:jc w:val="both"/>
+      </w:pPr>
+      <w:r>
+        <w:t xml:space="preserve">Quasi unabhängig vom Discovery-Modus aber korrelierend mit dem prozentualen Anteil an Knoten, die während 10 s isoliert werden, werden nun auch im ungestörten Netzwerk vereinzelte </w:t>
+      </w:r>
+      <w:r>
+        <w:rPr>
+          <w:rStyle w:val="IntensiverVerweis"/>
+        </w:rPr>
+        <w:t>out-</w:t>
+      </w:r>
+      <w:proofErr w:type="spellStart"/>
+      <w:r>
+        <w:rPr>
+          <w:rStyle w:val="IntensiverVerweis"/>
+        </w:rPr>
+        <w:t>of</w:t>
+      </w:r>
+      <w:proofErr w:type="spellEnd"/>
+      <w:r>
+        <w:rPr>
+          <w:rStyle w:val="IntensiverVerweis"/>
+        </w:rPr>
+        <w:t>-order-E</w:t>
+      </w:r>
+      <w:r>
+        <w:rPr>
+          <w:rStyle w:val="IntensiverVerweis"/>
+        </w:rPr>
+        <w:t>reignisse</w:t>
+      </w:r>
+      <w:r>
+        <w:t xml:space="preserve"> gezählt, wie die </w:t>
+      </w:r>
+      <w:r>
+        <w:fldChar w:fldCharType="begin"/>
+      </w:r>
+      <w:r>
+        <w:instrText xml:space="preserve"> REF _Ref217682511 \h </w:instrText>
+      </w:r>
+      <w:r>
+        <w:fldChar w:fldCharType="separate"/>
+      </w:r>
+      <w:r>
+        <w:t xml:space="preserve">Abb. </w:t>
+      </w:r>
+      <w:r>
+        <w:rPr>
+          <w:noProof/>
+        </w:rPr>
+        <w:t>8</w:t>
+      </w:r>
+      <w:r>
+        <w:fldChar w:fldCharType="end"/>
+      </w:r>
+      <w:r>
+        <w:t xml:space="preserve"> zeigt:</w:t>
+      </w:r>
+    </w:p>
+    <w:p>
+      <w:pPr>
+        <w:keepNext/>
+      </w:pPr>
+      <w:r>
+        <w:lastRenderedPageBreak/>
+        <w:drawing>
+          <wp:inline distT="0" distB="0" distL="0" distR="0" wp14:anchorId="644403E1" wp14:editId="17BC0EA2">
+            <wp:extent cx="2844000" cy="1422000"/>
+            <wp:effectExtent l="0" t="0" r="0" b="6985"/>
+            <wp:docPr id="779526139" name="Grafik 1" descr="Ein Bild, das Text, Screenshot, Diagramm, Farbigkeit enthält.&#10;&#10;KI-generierte Inhalte können fehlerhaft sein."/>
+            <wp:cNvGraphicFramePr>
+              <a:graphicFrameLocks xmlns:a="http://schemas.openxmlformats.org/drawingml/2006/main" noChangeAspect="1"/>
+            </wp:cNvGraphicFramePr>
+            <a:graphic xmlns:a="http://schemas.openxmlformats.org/drawingml/2006/main">
+              <a:graphicData uri="http://schemas.openxmlformats.org/drawingml/2006/picture">
+                <pic:pic xmlns:pic="http://schemas.openxmlformats.org/drawingml/2006/picture">
+                  <pic:nvPicPr>
+                    <pic:cNvPr id="779526139" name="Grafik 1" descr="Ein Bild, das Text, Screenshot, Diagramm, Farbigkeit enthält.&#10;&#10;KI-generierte Inhalte können fehlerhaft sein."/>
+                    <pic:cNvPicPr/>
+                  </pic:nvPicPr>
+                  <pic:blipFill>
+                    <a:blip r:embed="rId18"/>
+                    <a:stretch>
+                      <a:fillRect/>
+                    </a:stretch>
+                  </pic:blipFill>
+                  <pic:spPr>
+                    <a:xfrm>
+                      <a:off x="0" y="0"/>
+                      <a:ext cx="2844000" cy="1422000"/>
+                    </a:xfrm>
+                    <a:prstGeom prst="rect">
+                      <a:avLst/>
+                    </a:prstGeom>
+                  </pic:spPr>
+                </pic:pic>
+              </a:graphicData>
+            </a:graphic>
+          </wp:inline>
+        </w:drawing>
+      </w:r>
+      <w:r>
+        <w:rPr>
+          <w:noProof/>
+        </w:rPr>
+        <w:t xml:space="preserve"> </w:t>
+      </w:r>
+      <w:r>
+        <w:drawing>
+          <wp:inline distT="0" distB="0" distL="0" distR="0" wp14:anchorId="59539C2F" wp14:editId="5A57A2C9">
+            <wp:extent cx="2844000" cy="1422000"/>
+            <wp:effectExtent l="0" t="0" r="0" b="6985"/>
+            <wp:docPr id="316596566" name="Grafik 1" descr="Ein Bild, das Text, Diagramm, Screenshot, Farbigkeit enthält.&#10;&#10;KI-generierte Inhalte können fehlerhaft sein."/>
+            <wp:cNvGraphicFramePr>
+              <a:graphicFrameLocks xmlns:a="http://schemas.openxmlformats.org/drawingml/2006/main" noChangeAspect="1"/>
+            </wp:cNvGraphicFramePr>
+            <a:graphic xmlns:a="http://schemas.openxmlformats.org/drawingml/2006/main">
+              <a:graphicData uri="http://schemas.openxmlformats.org/drawingml/2006/picture">
+                <pic:pic xmlns:pic="http://schemas.openxmlformats.org/drawingml/2006/picture">
+                  <pic:nvPicPr>
+                    <pic:cNvPr id="316596566" name="Grafik 1" descr="Ein Bild, das Text, Diagramm, Screenshot, Farbigkeit enthält.&#10;&#10;KI-generierte Inhalte können fehlerhaft sein."/>
+                    <pic:cNvPicPr/>
+                  </pic:nvPicPr>
+                  <pic:blipFill>
+                    <a:blip r:embed="rId19"/>
+                    <a:stretch>
+                      <a:fillRect/>
+                    </a:stretch>
+                  </pic:blipFill>
+                  <pic:spPr>
+                    <a:xfrm>
+                      <a:off x="0" y="0"/>
+                      <a:ext cx="2844000" cy="1422000"/>
+                    </a:xfrm>
+                    <a:prstGeom prst="rect">
+                      <a:avLst/>
+                    </a:prstGeom>
+                  </pic:spPr>
+                </pic:pic>
+              </a:graphicData>
+            </a:graphic>
+          </wp:inline>
+        </w:drawing>
+      </w:r>
+    </w:p>
+    <w:p>
+      <w:pPr>
+        <w:pStyle w:val="Beschriftung"/>
+        <w:jc w:val="both"/>
+      </w:pPr>
+      <w:bookmarkStart w:id="27" w:name="_Ref217682511"/>
+      <w:r>
+        <w:t xml:space="preserve">Abb. </w:t>
+      </w:r>
+      <w:fldSimple w:instr=" SEQ Abb. \* ARABIC ">
+        <w:r>
+          <w:rPr>
+            <w:noProof/>
+          </w:rPr>
+          <w:t>8</w:t>
+        </w:r>
+      </w:fldSimple>
+      <w:bookmarkEnd w:id="27"/>
+      <w:r>
+        <w:t xml:space="preserve">: Anzahl an Nachrichten, die nicht in der vorgesehenen Reihenfolge empfangen wurden. UC5 bezieht sich auf den Discovery-Modus </w:t>
+      </w:r>
+      <w:proofErr w:type="spellStart"/>
+      <w:r>
+        <w:t>Direct</w:t>
+      </w:r>
+      <w:proofErr w:type="spellEnd"/>
+      <w:r>
+        <w:t>, UC6 auf den Relay-Modus, beide Szenarien sind</w:t>
+      </w:r>
+      <w:r>
+        <w:t xml:space="preserve"> ohne Netzwerkstörung. In Netzwerken mit jeweils 10, 20, 30, 40 und 50 Peers wurden 10 %, 20 % und 30 % der Peers 40 s nach dem Start des Testlaufs für 10 s isoliert.</w:t>
+      </w:r>
+    </w:p>
+    <w:p>
+      <w:pPr>
+        <w:jc w:val="both"/>
+      </w:pPr>
+      <w:r>
+        <w:t>Unter schlechter Netzwerkqualität nimmt die Anzahl an out-</w:t>
+      </w:r>
+      <w:proofErr w:type="spellStart"/>
+      <w:r>
+        <w:t>of</w:t>
+      </w:r>
+      <w:proofErr w:type="spellEnd"/>
+      <w:r>
+        <w:t>-order-Ereignissen deutlich zu, bleibt aber in einer ähnlichen Grössenordnung wie in den unter 4.4 geschilderten Szenarien.</w:t>
+      </w:r>
+    </w:p>
+    <w:p>
+      <w:pPr>
+        <w:keepNext/>
+        <w:jc w:val="both"/>
+      </w:pPr>
+      <w:r>
+        <w:drawing>
+          <wp:inline distT="0" distB="0" distL="0" distR="0" wp14:anchorId="1C587A6A" wp14:editId="352D0CC8">
+            <wp:extent cx="2844000" cy="1422000"/>
+            <wp:effectExtent l="0" t="0" r="0" b="6985"/>
+            <wp:docPr id="1877594674" name="Grafik 1" descr="Ein Bild, das Text, Screenshot, Farbigkeit, Diagramm enthält.&#10;&#10;KI-generierte Inhalte können fehlerhaft sein."/>
+            <wp:cNvGraphicFramePr>
+              <a:graphicFrameLocks xmlns:a="http://schemas.openxmlformats.org/drawingml/2006/main" noChangeAspect="1"/>
+            </wp:cNvGraphicFramePr>
+            <a:graphic xmlns:a="http://schemas.openxmlformats.org/drawingml/2006/main">
+              <a:graphicData uri="http://schemas.openxmlformats.org/drawingml/2006/picture">
+                <pic:pic xmlns:pic="http://schemas.openxmlformats.org/drawingml/2006/picture">
+                  <pic:nvPicPr>
+                    <pic:cNvPr id="1877594674" name="Grafik 1" descr="Ein Bild, das Text, Screenshot, Farbigkeit, Diagramm enthält.&#10;&#10;KI-generierte Inhalte können fehlerhaft sein."/>
+                    <pic:cNvPicPr/>
+                  </pic:nvPicPr>
+                  <pic:blipFill>
+                    <a:blip r:embed="rId20"/>
+                    <a:stretch>
+                      <a:fillRect/>
+                    </a:stretch>
+                  </pic:blipFill>
+                  <pic:spPr>
+                    <a:xfrm>
+                      <a:off x="0" y="0"/>
+                      <a:ext cx="2844000" cy="1422000"/>
+                    </a:xfrm>
+                    <a:prstGeom prst="rect">
+                      <a:avLst/>
+                    </a:prstGeom>
+                  </pic:spPr>
+                </pic:pic>
+              </a:graphicData>
+            </a:graphic>
+          </wp:inline>
+        </w:drawing>
+      </w:r>
+      <w:r>
+        <w:rPr>
+          <w:noProof/>
+        </w:rPr>
+        <w:t xml:space="preserve"> </w:t>
+      </w:r>
+      <w:r>
+        <w:drawing>
+          <wp:inline distT="0" distB="0" distL="0" distR="0" wp14:anchorId="73C91B7C" wp14:editId="35C2E418">
+            <wp:extent cx="2844000" cy="1422000"/>
+            <wp:effectExtent l="0" t="0" r="0" b="6985"/>
+            <wp:docPr id="2047407565" name="Grafik 1" descr="Ein Bild, das Text, Screenshot, Farbigkeit, Diagramm enthält.&#10;&#10;KI-generierte Inhalte können fehlerhaft sein."/>
+            <wp:cNvGraphicFramePr>
+              <a:graphicFrameLocks xmlns:a="http://schemas.openxmlformats.org/drawingml/2006/main" noChangeAspect="1"/>
+            </wp:cNvGraphicFramePr>
+            <a:graphic xmlns:a="http://schemas.openxmlformats.org/drawingml/2006/main">
+              <a:graphicData uri="http://schemas.openxmlformats.org/drawingml/2006/picture">
+                <pic:pic xmlns:pic="http://schemas.openxmlformats.org/drawingml/2006/picture">
+                  <pic:nvPicPr>
+                    <pic:cNvPr id="2047407565" name="Grafik 1" descr="Ein Bild, das Text, Screenshot, Farbigkeit, Diagramm enthält.&#10;&#10;KI-generierte Inhalte können fehlerhaft sein."/>
+                    <pic:cNvPicPr/>
+                  </pic:nvPicPr>
+                  <pic:blipFill>
+                    <a:blip r:embed="rId21"/>
+                    <a:stretch>
+                      <a:fillRect/>
+                    </a:stretch>
+                  </pic:blipFill>
+                  <pic:spPr>
+                    <a:xfrm>
+                      <a:off x="0" y="0"/>
+                      <a:ext cx="2844000" cy="1422000"/>
+                    </a:xfrm>
+                    <a:prstGeom prst="rect">
+                      <a:avLst/>
+                    </a:prstGeom>
+                  </pic:spPr>
+                </pic:pic>
+              </a:graphicData>
+            </a:graphic>
+          </wp:inline>
+        </w:drawing>
+      </w:r>
+    </w:p>
+    <w:p>
+      <w:pPr>
+        <w:pStyle w:val="Beschriftung"/>
+        <w:jc w:val="both"/>
+      </w:pPr>
+      <w:bookmarkStart w:id="28" w:name="_Ref217683476"/>
+      <w:r>
+        <w:t xml:space="preserve">Abb. </w:t>
+      </w:r>
+      <w:fldSimple w:instr=" SEQ Abb. \* ARABIC ">
+        <w:r>
+          <w:rPr>
+            <w:noProof/>
+          </w:rPr>
+          <w:t>9</w:t>
+        </w:r>
+      </w:fldSimple>
+      <w:bookmarkEnd w:id="28"/>
+      <w:r>
+        <w:t xml:space="preserve">: </w:t>
+      </w:r>
+      <w:r>
+        <w:t>Anzahl an Nachrichten, die nicht in der vorgesehenen Reihenfolge empfangen wurden. UC</w:t>
+      </w:r>
+      <w:r>
+        <w:t>7</w:t>
+      </w:r>
+      <w:r>
+        <w:t xml:space="preserve"> bezieht sich auf den Discovery-Modus </w:t>
+      </w:r>
+      <w:proofErr w:type="spellStart"/>
+      <w:r>
+        <w:t>Direct</w:t>
+      </w:r>
+      <w:proofErr w:type="spellEnd"/>
+      <w:r>
+        <w:t>, UC</w:t>
+      </w:r>
+      <w:r>
+        <w:t>8</w:t>
+      </w:r>
+      <w:r>
+        <w:t xml:space="preserve"> auf den Relay-Modus, beide Szenarien sind </w:t>
+      </w:r>
+      <w:r>
+        <w:t>mit simulierter</w:t>
+      </w:r>
+      <w:r>
+        <w:t xml:space="preserve"> Netzwerkstörung. In </w:t>
+      </w:r>
+      <w:r>
+        <w:t xml:space="preserve">allen </w:t>
+      </w:r>
+      <w:r>
+        <w:t>Netzwerken wurden 10 %, 20 % und 30 % der Peers für 10 s isoliert.</w:t>
+      </w:r>
+    </w:p>
+    <w:p>
+      <w:pPr>
+        <w:jc w:val="both"/>
+      </w:pPr>
+      <w:r>
+        <w:rPr>
+          <w:noProof/>
+        </w:rPr>
+        <w:t>Auffällig ist hierbei, dass im Discovery-Modus Direct die Anzahl an Nachrichten, die nicht in der korrekten Reihenfolge zugestellt werden, bei einer Netzwerkgrösse von 20 Peers ein Maximum erreicht und bei einer Netzwerkgrösse von 50 Peers am kleinsten ist</w:t>
+      </w:r>
+      <w:r>
+        <w:rPr>
+          <w:noProof/>
+        </w:rPr>
+        <w:t xml:space="preserve"> (vgl. </w:t>
+      </w:r>
+      <w:r>
+        <w:rPr>
+          <w:noProof/>
+        </w:rPr>
+        <w:fldChar w:fldCharType="begin"/>
+      </w:r>
+      <w:r>
+        <w:rPr>
+          <w:noProof/>
+        </w:rPr>
+        <w:instrText xml:space="preserve"> REF _Ref217683476 \h </w:instrText>
+      </w:r>
+      <w:r>
+        <w:rPr>
+          <w:noProof/>
+        </w:rPr>
+      </w:r>
+      <w:r>
+        <w:rPr>
+          <w:noProof/>
+        </w:rPr>
+        <w:fldChar w:fldCharType="separate"/>
+      </w:r>
+      <w:r>
+        <w:t xml:space="preserve">Abb. </w:t>
+      </w:r>
+      <w:r>
+        <w:rPr>
+          <w:noProof/>
+        </w:rPr>
+        <w:t>9</w:t>
+      </w:r>
+      <w:r>
+        <w:rPr>
+          <w:noProof/>
+        </w:rPr>
+        <w:fldChar w:fldCharType="end"/>
+      </w:r>
+      <w:r>
+        <w:rPr>
+          <w:noProof/>
+        </w:rPr>
+        <w:t xml:space="preserve"> links)</w:t>
+      </w:r>
+      <w:r>
+        <w:rPr>
+          <w:noProof/>
+        </w:rPr>
+        <w:t>. Im Discovery-Modus Relay korrelieren die out-of-order-Ereignisse näherungsweise mit der Netzwerkgrösse, die Unterschiede sind allerdings nicht signifikant.</w:t>
+      </w:r>
     </w:p>
     <w:p>
       <w:pPr>
         <w:pStyle w:val="berschrift1"/>
       </w:pPr>
-      <w:bookmarkStart w:id="23" w:name="_Toc216283966"/>
+      <w:bookmarkStart w:id="29" w:name="_Toc217680298"/>
       <w:r>
         <w:t>Diskussion</w:t>
       </w:r>
-      <w:bookmarkEnd w:id="23"/>
+      <w:bookmarkEnd w:id="29"/>
     </w:p>
     <w:p>
       <w:pPr>
         <w:pStyle w:val="berschrift1"/>
       </w:pPr>
-      <w:bookmarkStart w:id="24" w:name="_Toc216283967"/>
+      <w:bookmarkStart w:id="30" w:name="_Toc217680299"/>
       <w:r>
         <w:t>Fazit</w:t>
       </w:r>
-      <w:bookmarkEnd w:id="24"/>
+      <w:bookmarkEnd w:id="30"/>
     </w:p>
     <w:p>
       <w:r>
         <w:br w:type="page"/>
       </w:r>
     </w:p>
-    <w:bookmarkStart w:id="25" w:name="_Toc216283968" w:displacedByCustomXml="next"/>
+    <w:bookmarkStart w:id="31" w:name="_Toc217680300" w:displacedByCustomXml="next"/>
     <w:sdt>
       <w:sdtPr>
         <w:rPr>
@@ -6336,7 +7417,7 @@
             </w:rPr>
             <w:t>Literaturverzeichnis</w:t>
           </w:r>
-          <w:bookmarkEnd w:id="25"/>
+          <w:bookmarkEnd w:id="31"/>
         </w:p>
         <w:sdt>
           <w:sdtPr>
@@ -6886,7 +7967,7 @@
     </w:sdt>
     <w:p/>
     <w:sectPr>
-      <w:footerReference w:type="default" r:id="rId17"/>
+      <w:footerReference w:type="default" r:id="rId22"/>
       <w:pgSz w:w="11906" w:h="16838"/>
       <w:pgMar w:top="1417" w:right="1417" w:bottom="1134" w:left="1417" w:header="708" w:footer="708" w:gutter="0"/>
       <w:pgNumType w:start="1"/>
@@ -7388,6 +8469,119 @@
     </w:lvl>
   </w:abstractNum>
   <w:abstractNum w:abstractNumId="4" w15:restartNumberingAfterBreak="0">
+    <w:nsid w:val="14756F39"/>
+    <w:multiLevelType w:val="hybridMultilevel"/>
+    <w:tmpl w:val="391080D2"/>
+    <w:lvl w:ilvl="0" w:tplc="08070001">
+      <w:start w:val="1"/>
+      <w:numFmt w:val="bullet"/>
+      <w:lvlText w:val=""/>
+      <w:lvlJc w:val="left"/>
+      <w:pPr>
+        <w:ind w:left="360" w:hanging="360"/>
+      </w:pPr>
+      <w:rPr>
+        <w:rFonts w:ascii="Symbol" w:hAnsi="Symbol" w:hint="default"/>
+      </w:rPr>
+    </w:lvl>
+    <w:lvl w:ilvl="1" w:tplc="08070003" w:tentative="1">
+      <w:start w:val="1"/>
+      <w:numFmt w:val="bullet"/>
+      <w:lvlText w:val="o"/>
+      <w:lvlJc w:val="left"/>
+      <w:pPr>
+        <w:ind w:left="1080" w:hanging="360"/>
+      </w:pPr>
+      <w:rPr>
+        <w:rFonts w:ascii="Courier New" w:hAnsi="Courier New" w:cs="Courier New" w:hint="default"/>
+      </w:rPr>
+    </w:lvl>
+    <w:lvl w:ilvl="2" w:tplc="08070005" w:tentative="1">
+      <w:start w:val="1"/>
+      <w:numFmt w:val="bullet"/>
+      <w:lvlText w:val=""/>
+      <w:lvlJc w:val="left"/>
+      <w:pPr>
+        <w:ind w:left="1800" w:hanging="360"/>
+      </w:pPr>
+      <w:rPr>
+        <w:rFonts w:ascii="Wingdings" w:hAnsi="Wingdings" w:hint="default"/>
+      </w:rPr>
+    </w:lvl>
+    <w:lvl w:ilvl="3" w:tplc="08070001" w:tentative="1">
+      <w:start w:val="1"/>
+      <w:numFmt w:val="bullet"/>
+      <w:lvlText w:val=""/>
+      <w:lvlJc w:val="left"/>
+      <w:pPr>
+        <w:ind w:left="2520" w:hanging="360"/>
+      </w:pPr>
+      <w:rPr>
+        <w:rFonts w:ascii="Symbol" w:hAnsi="Symbol" w:hint="default"/>
+      </w:rPr>
+    </w:lvl>
+    <w:lvl w:ilvl="4" w:tplc="08070003" w:tentative="1">
+      <w:start w:val="1"/>
+      <w:numFmt w:val="bullet"/>
+      <w:lvlText w:val="o"/>
+      <w:lvlJc w:val="left"/>
+      <w:pPr>
+        <w:ind w:left="3240" w:hanging="360"/>
+      </w:pPr>
+      <w:rPr>
+        <w:rFonts w:ascii="Courier New" w:hAnsi="Courier New" w:cs="Courier New" w:hint="default"/>
+      </w:rPr>
+    </w:lvl>
+    <w:lvl w:ilvl="5" w:tplc="08070005" w:tentative="1">
+      <w:start w:val="1"/>
+      <w:numFmt w:val="bullet"/>
+      <w:lvlText w:val=""/>
+      <w:lvlJc w:val="left"/>
+      <w:pPr>
+        <w:ind w:left="3960" w:hanging="360"/>
+      </w:pPr>
+      <w:rPr>
+        <w:rFonts w:ascii="Wingdings" w:hAnsi="Wingdings" w:hint="default"/>
+      </w:rPr>
+    </w:lvl>
+    <w:lvl w:ilvl="6" w:tplc="08070001" w:tentative="1">
+      <w:start w:val="1"/>
+      <w:numFmt w:val="bullet"/>
+      <w:lvlText w:val=""/>
+      <w:lvlJc w:val="left"/>
+      <w:pPr>
+        <w:ind w:left="4680" w:hanging="360"/>
+      </w:pPr>
+      <w:rPr>
+        <w:rFonts w:ascii="Symbol" w:hAnsi="Symbol" w:hint="default"/>
+      </w:rPr>
+    </w:lvl>
+    <w:lvl w:ilvl="7" w:tplc="08070003" w:tentative="1">
+      <w:start w:val="1"/>
+      <w:numFmt w:val="bullet"/>
+      <w:lvlText w:val="o"/>
+      <w:lvlJc w:val="left"/>
+      <w:pPr>
+        <w:ind w:left="5400" w:hanging="360"/>
+      </w:pPr>
+      <w:rPr>
+        <w:rFonts w:ascii="Courier New" w:hAnsi="Courier New" w:cs="Courier New" w:hint="default"/>
+      </w:rPr>
+    </w:lvl>
+    <w:lvl w:ilvl="8" w:tplc="08070005" w:tentative="1">
+      <w:start w:val="1"/>
+      <w:numFmt w:val="bullet"/>
+      <w:lvlText w:val=""/>
+      <w:lvlJc w:val="left"/>
+      <w:pPr>
+        <w:ind w:left="6120" w:hanging="360"/>
+      </w:pPr>
+      <w:rPr>
+        <w:rFonts w:ascii="Wingdings" w:hAnsi="Wingdings" w:hint="default"/>
+      </w:rPr>
+    </w:lvl>
+  </w:abstractNum>
+  <w:abstractNum w:abstractNumId="5" w15:restartNumberingAfterBreak="0">
     <w:nsid w:val="1A277315"/>
     <w:multiLevelType w:val="hybridMultilevel"/>
     <w:tmpl w:val="54A82068"/>
@@ -7500,7 +8694,7 @@
       </w:rPr>
     </w:lvl>
   </w:abstractNum>
-  <w:abstractNum w:abstractNumId="5" w15:restartNumberingAfterBreak="0">
+  <w:abstractNum w:abstractNumId="6" w15:restartNumberingAfterBreak="0">
     <w:nsid w:val="1DC82B40"/>
     <w:multiLevelType w:val="hybridMultilevel"/>
     <w:tmpl w:val="E59E68DC"/>
@@ -7586,7 +8780,7 @@
       </w:pPr>
     </w:lvl>
   </w:abstractNum>
-  <w:abstractNum w:abstractNumId="6" w15:restartNumberingAfterBreak="0">
+  <w:abstractNum w:abstractNumId="7" w15:restartNumberingAfterBreak="0">
     <w:nsid w:val="347C24F0"/>
     <w:multiLevelType w:val="hybridMultilevel"/>
     <w:tmpl w:val="49ACAA28"/>
@@ -7672,7 +8866,7 @@
       </w:pPr>
     </w:lvl>
   </w:abstractNum>
-  <w:abstractNum w:abstractNumId="7" w15:restartNumberingAfterBreak="0">
+  <w:abstractNum w:abstractNumId="8" w15:restartNumberingAfterBreak="0">
     <w:nsid w:val="3B21219D"/>
     <w:multiLevelType w:val="hybridMultilevel"/>
     <w:tmpl w:val="5568EF54"/>
@@ -7758,7 +8952,7 @@
       </w:pPr>
     </w:lvl>
   </w:abstractNum>
-  <w:abstractNum w:abstractNumId="8" w15:restartNumberingAfterBreak="0">
+  <w:abstractNum w:abstractNumId="9" w15:restartNumberingAfterBreak="0">
     <w:nsid w:val="3F002AF6"/>
     <w:multiLevelType w:val="hybridMultilevel"/>
     <w:tmpl w:val="AD2E6336"/>
@@ -7871,7 +9065,7 @@
       </w:rPr>
     </w:lvl>
   </w:abstractNum>
-  <w:abstractNum w:abstractNumId="9" w15:restartNumberingAfterBreak="0">
+  <w:abstractNum w:abstractNumId="10" w15:restartNumberingAfterBreak="0">
     <w:nsid w:val="400C56CD"/>
     <w:multiLevelType w:val="hybridMultilevel"/>
     <w:tmpl w:val="85964E00"/>
@@ -7984,7 +9178,7 @@
       </w:rPr>
     </w:lvl>
   </w:abstractNum>
-  <w:abstractNum w:abstractNumId="10" w15:restartNumberingAfterBreak="0">
+  <w:abstractNum w:abstractNumId="11" w15:restartNumberingAfterBreak="0">
     <w:nsid w:val="54CF5D51"/>
     <w:multiLevelType w:val="hybridMultilevel"/>
     <w:tmpl w:val="72468BD8"/>
@@ -8097,7 +9291,7 @@
       </w:rPr>
     </w:lvl>
   </w:abstractNum>
-  <w:abstractNum w:abstractNumId="11" w15:restartNumberingAfterBreak="0">
+  <w:abstractNum w:abstractNumId="12" w15:restartNumberingAfterBreak="0">
     <w:nsid w:val="5D69588E"/>
     <w:multiLevelType w:val="multilevel"/>
     <w:tmpl w:val="08070025"/>
@@ -8192,7 +9386,7 @@
       </w:pPr>
     </w:lvl>
   </w:abstractNum>
-  <w:abstractNum w:abstractNumId="12" w15:restartNumberingAfterBreak="0">
+  <w:abstractNum w:abstractNumId="13" w15:restartNumberingAfterBreak="0">
     <w:nsid w:val="64793167"/>
     <w:multiLevelType w:val="hybridMultilevel"/>
     <w:tmpl w:val="E438C39A"/>
@@ -8305,7 +9499,7 @@
       </w:rPr>
     </w:lvl>
   </w:abstractNum>
-  <w:abstractNum w:abstractNumId="13" w15:restartNumberingAfterBreak="0">
+  <w:abstractNum w:abstractNumId="14" w15:restartNumberingAfterBreak="0">
     <w:nsid w:val="6DCA349C"/>
     <w:multiLevelType w:val="hybridMultilevel"/>
     <w:tmpl w:val="E36AD88E"/>
@@ -8418,7 +9612,7 @@
       </w:rPr>
     </w:lvl>
   </w:abstractNum>
-  <w:abstractNum w:abstractNumId="14" w15:restartNumberingAfterBreak="0">
+  <w:abstractNum w:abstractNumId="15" w15:restartNumberingAfterBreak="0">
     <w:nsid w:val="77BD5B7D"/>
     <w:multiLevelType w:val="hybridMultilevel"/>
     <w:tmpl w:val="1378539C"/>
@@ -8531,7 +9725,7 @@
       </w:rPr>
     </w:lvl>
   </w:abstractNum>
-  <w:abstractNum w:abstractNumId="15" w15:restartNumberingAfterBreak="0">
+  <w:abstractNum w:abstractNumId="16" w15:restartNumberingAfterBreak="0">
     <w:nsid w:val="7DDA624A"/>
     <w:multiLevelType w:val="hybridMultilevel"/>
     <w:tmpl w:val="F866F5EE"/>
@@ -8645,25 +9839,25 @@
     </w:lvl>
   </w:abstractNum>
   <w:num w:numId="1" w16cid:durableId="1642727840">
-    <w:abstractNumId w:val="11"/>
+    <w:abstractNumId w:val="12"/>
   </w:num>
   <w:num w:numId="2" w16cid:durableId="1653677390">
-    <w:abstractNumId w:val="14"/>
+    <w:abstractNumId w:val="15"/>
   </w:num>
   <w:num w:numId="3" w16cid:durableId="2094813303">
-    <w:abstractNumId w:val="7"/>
+    <w:abstractNumId w:val="8"/>
   </w:num>
   <w:num w:numId="4" w16cid:durableId="9067409">
     <w:abstractNumId w:val="2"/>
   </w:num>
   <w:num w:numId="5" w16cid:durableId="2019575871">
-    <w:abstractNumId w:val="10"/>
+    <w:abstractNumId w:val="11"/>
   </w:num>
   <w:num w:numId="6" w16cid:durableId="1633366774">
-    <w:abstractNumId w:val="8"/>
+    <w:abstractNumId w:val="9"/>
   </w:num>
   <w:num w:numId="7" w16cid:durableId="1503619933">
-    <w:abstractNumId w:val="4"/>
+    <w:abstractNumId w:val="5"/>
   </w:num>
   <w:num w:numId="8" w16cid:durableId="1641111578">
     <w:abstractNumId w:val="0"/>
@@ -8675,22 +9869,25 @@
     <w:abstractNumId w:val="1"/>
   </w:num>
   <w:num w:numId="11" w16cid:durableId="1329140329">
+    <w:abstractNumId w:val="7"/>
+  </w:num>
+  <w:num w:numId="12" w16cid:durableId="1850214836">
+    <w:abstractNumId w:val="13"/>
+  </w:num>
+  <w:num w:numId="13" w16cid:durableId="267585751">
+    <w:abstractNumId w:val="10"/>
+  </w:num>
+  <w:num w:numId="14" w16cid:durableId="1357389081">
+    <w:abstractNumId w:val="16"/>
+  </w:num>
+  <w:num w:numId="15" w16cid:durableId="1152795028">
     <w:abstractNumId w:val="6"/>
   </w:num>
-  <w:num w:numId="12" w16cid:durableId="1850214836">
-    <w:abstractNumId w:val="12"/>
+  <w:num w:numId="16" w16cid:durableId="686442379">
+    <w:abstractNumId w:val="14"/>
   </w:num>
-  <w:num w:numId="13" w16cid:durableId="267585751">
-    <w:abstractNumId w:val="9"/>
-  </w:num>
-  <w:num w:numId="14" w16cid:durableId="1357389081">
-    <w:abstractNumId w:val="15"/>
-  </w:num>
-  <w:num w:numId="15" w16cid:durableId="1152795028">
-    <w:abstractNumId w:val="5"/>
-  </w:num>
-  <w:num w:numId="16" w16cid:durableId="686442379">
-    <w:abstractNumId w:val="13"/>
+  <w:num w:numId="17" w16cid:durableId="1473674772">
+    <w:abstractNumId w:val="4"/>
   </w:num>
 </w:numbering>
 </file>

</xml_diff>